<commit_message>
Paragrafo 1.1 e 1.2
</commit_message>
<xml_diff>
--- a/AnclerDomenico_Tesi.docx
+++ b/AnclerDomenico_Tesi.docx
@@ -338,13 +338,8 @@
       <w:r>
         <w:t xml:space="preserve"> </w:t>
       </w:r>
-      <w:proofErr w:type="spellStart"/>
-      <w:r>
-        <w:t>based</w:t>
-      </w:r>
-      <w:proofErr w:type="spellEnd"/>
-      <w:r>
-        <w:t xml:space="preserve"> in ambito Automotive</w:t>
+      <w:r>
+        <w:t>based in ambito Automotive</w:t>
       </w:r>
     </w:p>
     <w:p>
@@ -696,6 +691,12 @@
           <w:sz w:val="32"/>
         </w:rPr>
       </w:pPr>
+      <w:r>
+        <w:rPr>
+          <w:sz w:val="32"/>
+        </w:rPr>
+        <w:t>Sembra sempre impossibile,</w:t>
+      </w:r>
     </w:p>
     <w:p>
       <w:pPr>
@@ -704,17 +705,104 @@
         <w:jc w:val="right"/>
         <w:rPr>
           <w:sz w:val="32"/>
-        </w:rPr>
-      </w:pPr>
+          <w:lang w:val="en-US"/>
+        </w:rPr>
+      </w:pPr>
+      <w:proofErr w:type="spellStart"/>
       <w:r>
         <w:rPr>
           <w:sz w:val="32"/>
-        </w:rPr>
-        <w:t>Frase da scrivere ad effetto</w:t>
-      </w:r>
+          <w:lang w:val="en-US"/>
+        </w:rPr>
+        <w:t>finché</w:t>
+      </w:r>
+      <w:proofErr w:type="spellEnd"/>
       <w:r>
         <w:rPr>
           <w:sz w:val="32"/>
+          <w:lang w:val="en-US"/>
+        </w:rPr>
+        <w:t xml:space="preserve"> non </w:t>
+      </w:r>
+      <w:proofErr w:type="spellStart"/>
+      <w:r>
+        <w:rPr>
+          <w:sz w:val="32"/>
+          <w:lang w:val="en-US"/>
+        </w:rPr>
+        <w:t>viene</w:t>
+      </w:r>
+      <w:proofErr w:type="spellEnd"/>
+      <w:r>
+        <w:rPr>
+          <w:sz w:val="32"/>
+          <w:lang w:val="en-US"/>
+        </w:rPr>
+        <w:t xml:space="preserve"> </w:t>
+      </w:r>
+      <w:proofErr w:type="spellStart"/>
+      <w:r>
+        <w:rPr>
+          <w:sz w:val="32"/>
+          <w:lang w:val="en-US"/>
+        </w:rPr>
+        <w:t>fatto</w:t>
+      </w:r>
+      <w:proofErr w:type="spellEnd"/>
+      <w:r>
+        <w:rPr>
+          <w:sz w:val="32"/>
+          <w:lang w:val="en-US"/>
+        </w:rPr>
+        <w:t>.</w:t>
+      </w:r>
+    </w:p>
+    <w:p>
+      <w:pPr>
+        <w:spacing w:before="0" w:after="160" w:line="259" w:lineRule="auto"/>
+        <w:ind w:firstLine="0"/>
+        <w:jc w:val="right"/>
+        <w:rPr>
+          <w:sz w:val="32"/>
+          <w:lang w:val="en-US"/>
+        </w:rPr>
+      </w:pPr>
+      <w:r>
+        <w:rPr>
+          <w:sz w:val="32"/>
+          <w:lang w:val="en-US"/>
+        </w:rPr>
+        <w:t>It always seems impossible</w:t>
+      </w:r>
+    </w:p>
+    <w:p>
+      <w:pPr>
+        <w:spacing w:before="0" w:after="160" w:line="259" w:lineRule="auto"/>
+        <w:ind w:firstLine="0"/>
+        <w:jc w:val="right"/>
+        <w:rPr>
+          <w:sz w:val="32"/>
+          <w:lang w:val="en-US"/>
+        </w:rPr>
+      </w:pPr>
+      <w:r>
+        <w:rPr>
+          <w:sz w:val="32"/>
+          <w:lang w:val="en-US"/>
+        </w:rPr>
+        <w:t>until it's done</w:t>
+      </w:r>
+      <w:r>
+        <w:rPr>
+          <w:sz w:val="32"/>
+          <w:lang w:val="en-US"/>
+        </w:rPr>
+        <w:t>.</w:t>
+      </w:r>
+      <w:r>
+        <w:rPr>
+          <w:sz w:val="32"/>
+          <w:lang w:val="en-US"/>
         </w:rPr>
         <w:br w:type="page"/>
       </w:r>
@@ -727,6 +815,7 @@
           <w:rFonts w:eastAsia="Arial MT" w:hAnsi="Arial MT" w:cs="Arial MT"/>
           <w:sz w:val="32"/>
           <w:szCs w:val="24"/>
+          <w:lang w:val="en-US"/>
         </w:rPr>
       </w:pPr>
     </w:p>
@@ -806,7 +895,7 @@
             </w:rPr>
             <w:fldChar w:fldCharType="separate"/>
           </w:r>
-          <w:hyperlink w:anchor="_Toc197543071" w:history="1">
+          <w:hyperlink w:anchor="_Toc197968885" w:history="1">
             <w:r>
               <w:rPr>
                 <w:rStyle w:val="Collegamentoipertestuale"/>
@@ -833,7 +922,7 @@
                 <w:noProof/>
                 <w:webHidden/>
               </w:rPr>
-              <w:instrText xml:space="preserve"> PAGEREF _Toc197543071 \h </w:instrText>
+              <w:instrText xml:space="preserve"> PAGEREF _Toc197968885 \h </w:instrText>
             </w:r>
             <w:r>
               <w:rPr>
@@ -853,7 +942,7 @@
                 <w:noProof/>
                 <w:webHidden/>
               </w:rPr>
-              <w:t>2</w:t>
+              <w:t>3</w:t>
             </w:r>
             <w:r>
               <w:rPr>
@@ -882,13 +971,13 @@
               <w14:ligatures w14:val="standardContextual"/>
             </w:rPr>
           </w:pPr>
-          <w:hyperlink w:anchor="_Toc197543072" w:history="1">
+          <w:hyperlink w:anchor="_Toc197968886" w:history="1">
             <w:r>
               <w:rPr>
                 <w:rStyle w:val="Collegamentoipertestuale"/>
                 <w:noProof/>
               </w:rPr>
-              <w:t>Capitolo 1 - Titolo da definire</w:t>
+              <w:t>Capitolo 1 – Contesto e Fondamenti</w:t>
             </w:r>
             <w:r>
               <w:rPr>
@@ -909,7 +998,7 @@
                 <w:noProof/>
                 <w:webHidden/>
               </w:rPr>
-              <w:instrText xml:space="preserve"> PAGEREF _Toc197543072 \h </w:instrText>
+              <w:instrText xml:space="preserve"> PAGEREF _Toc197968886 \h </w:instrText>
             </w:r>
             <w:r>
               <w:rPr>
@@ -929,615 +1018,7 @@
                 <w:noProof/>
                 <w:webHidden/>
               </w:rPr>
-              <w:t>3</w:t>
-            </w:r>
-            <w:r>
-              <w:rPr>
-                <w:noProof/>
-                <w:webHidden/>
-              </w:rPr>
-              <w:fldChar w:fldCharType="end"/>
-            </w:r>
-          </w:hyperlink>
-        </w:p>
-        <w:p>
-          <w:pPr>
-            <w:pStyle w:val="Sommario1"/>
-            <w:tabs>
-              <w:tab w:val="right" w:leader="underscore" w:pos="7927"/>
-            </w:tabs>
-            <w:rPr>
-              <w:rFonts w:eastAsiaTheme="minorEastAsia" w:cstheme="minorBidi"/>
-              <w:b w:val="0"/>
-              <w:bCs w:val="0"/>
-              <w:i w:val="0"/>
-              <w:iCs w:val="0"/>
-              <w:noProof/>
-              <w:kern w:val="2"/>
-              <w:lang w:eastAsia="it-IT"/>
-              <w14:ligatures w14:val="standardContextual"/>
-            </w:rPr>
-          </w:pPr>
-          <w:hyperlink w:anchor="_Toc197543073" w:history="1">
-            <w:r>
-              <w:rPr>
-                <w:rStyle w:val="Collegamentoipertestuale"/>
-                <w:noProof/>
-              </w:rPr>
-              <w:t>Capitolo 2 – Analisi</w:t>
-            </w:r>
-            <w:r>
-              <w:rPr>
-                <w:noProof/>
-                <w:webHidden/>
-              </w:rPr>
-              <w:tab/>
-            </w:r>
-            <w:r>
-              <w:rPr>
-                <w:noProof/>
-                <w:webHidden/>
-              </w:rPr>
-              <w:fldChar w:fldCharType="begin"/>
-            </w:r>
-            <w:r>
-              <w:rPr>
-                <w:noProof/>
-                <w:webHidden/>
-              </w:rPr>
-              <w:instrText xml:space="preserve"> PAGEREF _Toc197543073 \h </w:instrText>
-            </w:r>
-            <w:r>
-              <w:rPr>
-                <w:noProof/>
-                <w:webHidden/>
-              </w:rPr>
-            </w:r>
-            <w:r>
-              <w:rPr>
-                <w:noProof/>
-                <w:webHidden/>
-              </w:rPr>
-              <w:fldChar w:fldCharType="separate"/>
-            </w:r>
-            <w:r>
-              <w:rPr>
-                <w:noProof/>
-                <w:webHidden/>
-              </w:rPr>
-              <w:t>4</w:t>
-            </w:r>
-            <w:r>
-              <w:rPr>
-                <w:noProof/>
-                <w:webHidden/>
-              </w:rPr>
-              <w:fldChar w:fldCharType="end"/>
-            </w:r>
-          </w:hyperlink>
-        </w:p>
-        <w:p>
-          <w:pPr>
-            <w:pStyle w:val="Sommario1"/>
-            <w:tabs>
-              <w:tab w:val="right" w:leader="underscore" w:pos="7927"/>
-            </w:tabs>
-            <w:rPr>
-              <w:rFonts w:eastAsiaTheme="minorEastAsia" w:cstheme="minorBidi"/>
-              <w:b w:val="0"/>
-              <w:bCs w:val="0"/>
-              <w:i w:val="0"/>
-              <w:iCs w:val="0"/>
-              <w:noProof/>
-              <w:kern w:val="2"/>
-              <w:lang w:eastAsia="it-IT"/>
-              <w14:ligatures w14:val="standardContextual"/>
-            </w:rPr>
-          </w:pPr>
-          <w:hyperlink w:anchor="_Toc197543074" w:history="1">
-            <w:r>
-              <w:rPr>
-                <w:rStyle w:val="Collegamentoipertestuale"/>
-                <w:noProof/>
-              </w:rPr>
-              <w:t>Capitolo 3 – Progettazione</w:t>
-            </w:r>
-            <w:r>
-              <w:rPr>
-                <w:noProof/>
-                <w:webHidden/>
-              </w:rPr>
-              <w:tab/>
-            </w:r>
-            <w:r>
-              <w:rPr>
-                <w:noProof/>
-                <w:webHidden/>
-              </w:rPr>
-              <w:fldChar w:fldCharType="begin"/>
-            </w:r>
-            <w:r>
-              <w:rPr>
-                <w:noProof/>
-                <w:webHidden/>
-              </w:rPr>
-              <w:instrText xml:space="preserve"> PAGEREF _Toc197543074 \h </w:instrText>
-            </w:r>
-            <w:r>
-              <w:rPr>
-                <w:noProof/>
-                <w:webHidden/>
-              </w:rPr>
-            </w:r>
-            <w:r>
-              <w:rPr>
-                <w:noProof/>
-                <w:webHidden/>
-              </w:rPr>
-              <w:fldChar w:fldCharType="separate"/>
-            </w:r>
-            <w:r>
-              <w:rPr>
-                <w:noProof/>
-                <w:webHidden/>
-              </w:rPr>
               <w:t>5</w:t>
-            </w:r>
-            <w:r>
-              <w:rPr>
-                <w:noProof/>
-                <w:webHidden/>
-              </w:rPr>
-              <w:fldChar w:fldCharType="end"/>
-            </w:r>
-          </w:hyperlink>
-        </w:p>
-        <w:p>
-          <w:pPr>
-            <w:pStyle w:val="Sommario1"/>
-            <w:tabs>
-              <w:tab w:val="right" w:leader="underscore" w:pos="7927"/>
-            </w:tabs>
-            <w:rPr>
-              <w:rFonts w:eastAsiaTheme="minorEastAsia" w:cstheme="minorBidi"/>
-              <w:b w:val="0"/>
-              <w:bCs w:val="0"/>
-              <w:i w:val="0"/>
-              <w:iCs w:val="0"/>
-              <w:noProof/>
-              <w:kern w:val="2"/>
-              <w:lang w:eastAsia="it-IT"/>
-              <w14:ligatures w14:val="standardContextual"/>
-            </w:rPr>
-          </w:pPr>
-          <w:hyperlink w:anchor="_Toc197543075" w:history="1">
-            <w:r>
-              <w:rPr>
-                <w:rStyle w:val="Collegamentoipertestuale"/>
-                <w:noProof/>
-              </w:rPr>
-              <w:t>Capitolo 4 – Funzionamento</w:t>
-            </w:r>
-            <w:r>
-              <w:rPr>
-                <w:noProof/>
-                <w:webHidden/>
-              </w:rPr>
-              <w:tab/>
-            </w:r>
-            <w:r>
-              <w:rPr>
-                <w:noProof/>
-                <w:webHidden/>
-              </w:rPr>
-              <w:fldChar w:fldCharType="begin"/>
-            </w:r>
-            <w:r>
-              <w:rPr>
-                <w:noProof/>
-                <w:webHidden/>
-              </w:rPr>
-              <w:instrText xml:space="preserve"> PAGEREF _Toc197543075 \h </w:instrText>
-            </w:r>
-            <w:r>
-              <w:rPr>
-                <w:noProof/>
-                <w:webHidden/>
-              </w:rPr>
-            </w:r>
-            <w:r>
-              <w:rPr>
-                <w:noProof/>
-                <w:webHidden/>
-              </w:rPr>
-              <w:fldChar w:fldCharType="separate"/>
-            </w:r>
-            <w:r>
-              <w:rPr>
-                <w:noProof/>
-                <w:webHidden/>
-              </w:rPr>
-              <w:t>6</w:t>
-            </w:r>
-            <w:r>
-              <w:rPr>
-                <w:noProof/>
-                <w:webHidden/>
-              </w:rPr>
-              <w:fldChar w:fldCharType="end"/>
-            </w:r>
-          </w:hyperlink>
-        </w:p>
-        <w:p>
-          <w:pPr>
-            <w:pStyle w:val="Sommario1"/>
-            <w:tabs>
-              <w:tab w:val="right" w:leader="underscore" w:pos="7927"/>
-            </w:tabs>
-            <w:rPr>
-              <w:rFonts w:eastAsiaTheme="minorEastAsia" w:cstheme="minorBidi"/>
-              <w:b w:val="0"/>
-              <w:bCs w:val="0"/>
-              <w:i w:val="0"/>
-              <w:iCs w:val="0"/>
-              <w:noProof/>
-              <w:kern w:val="2"/>
-              <w:lang w:eastAsia="it-IT"/>
-              <w14:ligatures w14:val="standardContextual"/>
-            </w:rPr>
-          </w:pPr>
-          <w:hyperlink w:anchor="_Toc197543076" w:history="1">
-            <w:r>
-              <w:rPr>
-                <w:rStyle w:val="Collegamentoipertestuale"/>
-                <w:noProof/>
-              </w:rPr>
-              <w:t>Conclusioni</w:t>
-            </w:r>
-            <w:r>
-              <w:rPr>
-                <w:noProof/>
-                <w:webHidden/>
-              </w:rPr>
-              <w:tab/>
-            </w:r>
-            <w:r>
-              <w:rPr>
-                <w:noProof/>
-                <w:webHidden/>
-              </w:rPr>
-              <w:fldChar w:fldCharType="begin"/>
-            </w:r>
-            <w:r>
-              <w:rPr>
-                <w:noProof/>
-                <w:webHidden/>
-              </w:rPr>
-              <w:instrText xml:space="preserve"> PAGEREF _Toc197543076 \h </w:instrText>
-            </w:r>
-            <w:r>
-              <w:rPr>
-                <w:noProof/>
-                <w:webHidden/>
-              </w:rPr>
-            </w:r>
-            <w:r>
-              <w:rPr>
-                <w:noProof/>
-                <w:webHidden/>
-              </w:rPr>
-              <w:fldChar w:fldCharType="separate"/>
-            </w:r>
-            <w:r>
-              <w:rPr>
-                <w:noProof/>
-                <w:webHidden/>
-              </w:rPr>
-              <w:t>7</w:t>
-            </w:r>
-            <w:r>
-              <w:rPr>
-                <w:noProof/>
-                <w:webHidden/>
-              </w:rPr>
-              <w:fldChar w:fldCharType="end"/>
-            </w:r>
-          </w:hyperlink>
-        </w:p>
-        <w:p>
-          <w:pPr>
-            <w:pStyle w:val="Sommario1"/>
-            <w:tabs>
-              <w:tab w:val="right" w:leader="underscore" w:pos="7927"/>
-            </w:tabs>
-            <w:rPr>
-              <w:rFonts w:eastAsiaTheme="minorEastAsia" w:cstheme="minorBidi"/>
-              <w:b w:val="0"/>
-              <w:bCs w:val="0"/>
-              <w:i w:val="0"/>
-              <w:iCs w:val="0"/>
-              <w:noProof/>
-              <w:kern w:val="2"/>
-              <w:lang w:eastAsia="it-IT"/>
-              <w14:ligatures w14:val="standardContextual"/>
-            </w:rPr>
-          </w:pPr>
-          <w:hyperlink w:anchor="_Toc197543077" w:history="1">
-            <w:r>
-              <w:rPr>
-                <w:rStyle w:val="Collegamentoipertestuale"/>
-                <w:noProof/>
-              </w:rPr>
-              <w:t>Ringraziamenti</w:t>
-            </w:r>
-            <w:r>
-              <w:rPr>
-                <w:noProof/>
-                <w:webHidden/>
-              </w:rPr>
-              <w:tab/>
-            </w:r>
-            <w:r>
-              <w:rPr>
-                <w:noProof/>
-                <w:webHidden/>
-              </w:rPr>
-              <w:fldChar w:fldCharType="begin"/>
-            </w:r>
-            <w:r>
-              <w:rPr>
-                <w:noProof/>
-                <w:webHidden/>
-              </w:rPr>
-              <w:instrText xml:space="preserve"> PAGEREF _Toc197543077 \h </w:instrText>
-            </w:r>
-            <w:r>
-              <w:rPr>
-                <w:noProof/>
-                <w:webHidden/>
-              </w:rPr>
-            </w:r>
-            <w:r>
-              <w:rPr>
-                <w:noProof/>
-                <w:webHidden/>
-              </w:rPr>
-              <w:fldChar w:fldCharType="separate"/>
-            </w:r>
-            <w:r>
-              <w:rPr>
-                <w:noProof/>
-                <w:webHidden/>
-              </w:rPr>
-              <w:t>8</w:t>
-            </w:r>
-            <w:r>
-              <w:rPr>
-                <w:noProof/>
-                <w:webHidden/>
-              </w:rPr>
-              <w:fldChar w:fldCharType="end"/>
-            </w:r>
-          </w:hyperlink>
-        </w:p>
-        <w:p>
-          <w:pPr>
-            <w:pStyle w:val="Sommario1"/>
-            <w:tabs>
-              <w:tab w:val="right" w:leader="underscore" w:pos="7927"/>
-            </w:tabs>
-            <w:rPr>
-              <w:rFonts w:eastAsiaTheme="minorEastAsia" w:cstheme="minorBidi"/>
-              <w:b w:val="0"/>
-              <w:bCs w:val="0"/>
-              <w:i w:val="0"/>
-              <w:iCs w:val="0"/>
-              <w:noProof/>
-              <w:kern w:val="2"/>
-              <w:lang w:eastAsia="it-IT"/>
-              <w14:ligatures w14:val="standardContextual"/>
-            </w:rPr>
-          </w:pPr>
-          <w:hyperlink w:anchor="_Toc197543078" w:history="1">
-            <w:r>
-              <w:rPr>
-                <w:rStyle w:val="Collegamentoipertestuale"/>
-                <w:noProof/>
-              </w:rPr>
-              <w:t>Sitografia</w:t>
-            </w:r>
-            <w:r>
-              <w:rPr>
-                <w:noProof/>
-                <w:webHidden/>
-              </w:rPr>
-              <w:tab/>
-            </w:r>
-            <w:r>
-              <w:rPr>
-                <w:noProof/>
-                <w:webHidden/>
-              </w:rPr>
-              <w:fldChar w:fldCharType="begin"/>
-            </w:r>
-            <w:r>
-              <w:rPr>
-                <w:noProof/>
-                <w:webHidden/>
-              </w:rPr>
-              <w:instrText xml:space="preserve"> PAGEREF _Toc197543078 \h </w:instrText>
-            </w:r>
-            <w:r>
-              <w:rPr>
-                <w:noProof/>
-                <w:webHidden/>
-              </w:rPr>
-            </w:r>
-            <w:r>
-              <w:rPr>
-                <w:noProof/>
-                <w:webHidden/>
-              </w:rPr>
-              <w:fldChar w:fldCharType="separate"/>
-            </w:r>
-            <w:r>
-              <w:rPr>
-                <w:noProof/>
-                <w:webHidden/>
-              </w:rPr>
-              <w:t>9</w:t>
-            </w:r>
-            <w:r>
-              <w:rPr>
-                <w:noProof/>
-                <w:webHidden/>
-              </w:rPr>
-              <w:fldChar w:fldCharType="end"/>
-            </w:r>
-          </w:hyperlink>
-        </w:p>
-        <w:p>
-          <w:pPr>
-            <w:pStyle w:val="Sommario1"/>
-            <w:tabs>
-              <w:tab w:val="right" w:leader="underscore" w:pos="7927"/>
-            </w:tabs>
-            <w:rPr>
-              <w:rFonts w:eastAsiaTheme="minorEastAsia" w:cstheme="minorBidi"/>
-              <w:b w:val="0"/>
-              <w:bCs w:val="0"/>
-              <w:i w:val="0"/>
-              <w:iCs w:val="0"/>
-              <w:noProof/>
-              <w:kern w:val="2"/>
-              <w:lang w:eastAsia="it-IT"/>
-              <w14:ligatures w14:val="standardContextual"/>
-            </w:rPr>
-          </w:pPr>
-          <w:hyperlink w:anchor="_Toc197543079" w:history="1">
-            <w:r>
-              <w:rPr>
-                <w:rStyle w:val="Collegamentoipertestuale"/>
-                <w:noProof/>
-              </w:rPr>
-              <w:t>Bibliografia</w:t>
-            </w:r>
-            <w:r>
-              <w:rPr>
-                <w:noProof/>
-                <w:webHidden/>
-              </w:rPr>
-              <w:tab/>
-            </w:r>
-            <w:r>
-              <w:rPr>
-                <w:noProof/>
-                <w:webHidden/>
-              </w:rPr>
-              <w:fldChar w:fldCharType="begin"/>
-            </w:r>
-            <w:r>
-              <w:rPr>
-                <w:noProof/>
-                <w:webHidden/>
-              </w:rPr>
-              <w:instrText xml:space="preserve"> PAGEREF _Toc197543079 \h </w:instrText>
-            </w:r>
-            <w:r>
-              <w:rPr>
-                <w:noProof/>
-                <w:webHidden/>
-              </w:rPr>
-            </w:r>
-            <w:r>
-              <w:rPr>
-                <w:noProof/>
-                <w:webHidden/>
-              </w:rPr>
-              <w:fldChar w:fldCharType="separate"/>
-            </w:r>
-            <w:r>
-              <w:rPr>
-                <w:noProof/>
-                <w:webHidden/>
-              </w:rPr>
-              <w:t>10</w:t>
-            </w:r>
-            <w:r>
-              <w:rPr>
-                <w:noProof/>
-                <w:webHidden/>
-              </w:rPr>
-              <w:fldChar w:fldCharType="end"/>
-            </w:r>
-          </w:hyperlink>
-        </w:p>
-        <w:p>
-          <w:pPr>
-            <w:pStyle w:val="Sommario1"/>
-            <w:tabs>
-              <w:tab w:val="right" w:leader="underscore" w:pos="7927"/>
-            </w:tabs>
-            <w:rPr>
-              <w:rFonts w:eastAsiaTheme="minorEastAsia" w:cstheme="minorBidi"/>
-              <w:b w:val="0"/>
-              <w:bCs w:val="0"/>
-              <w:i w:val="0"/>
-              <w:iCs w:val="0"/>
-              <w:noProof/>
-              <w:kern w:val="2"/>
-              <w:lang w:eastAsia="it-IT"/>
-              <w14:ligatures w14:val="standardContextual"/>
-            </w:rPr>
-          </w:pPr>
-          <w:hyperlink w:anchor="_Toc197543080" w:history="1">
-            <w:r>
-              <w:rPr>
-                <w:rStyle w:val="Collegamentoipertestuale"/>
-                <w:noProof/>
-              </w:rPr>
-              <w:t>Capitolo 12 - Titolo</w:t>
-            </w:r>
-            <w:r>
-              <w:rPr>
-                <w:noProof/>
-                <w:webHidden/>
-              </w:rPr>
-              <w:tab/>
-            </w:r>
-            <w:r>
-              <w:rPr>
-                <w:noProof/>
-                <w:webHidden/>
-              </w:rPr>
-              <w:fldChar w:fldCharType="begin"/>
-            </w:r>
-            <w:r>
-              <w:rPr>
-                <w:noProof/>
-                <w:webHidden/>
-              </w:rPr>
-              <w:instrText xml:space="preserve"> PAGEREF _Toc197543080 \h </w:instrText>
-            </w:r>
-            <w:r>
-              <w:rPr>
-                <w:noProof/>
-                <w:webHidden/>
-              </w:rPr>
-            </w:r>
-            <w:r>
-              <w:rPr>
-                <w:noProof/>
-                <w:webHidden/>
-              </w:rPr>
-              <w:fldChar w:fldCharType="separate"/>
-            </w:r>
-            <w:r>
-              <w:rPr>
-                <w:noProof/>
-                <w:webHidden/>
-              </w:rPr>
-              <w:t>11</w:t>
             </w:r>
             <w:r>
               <w:rPr>
@@ -1567,7 +1048,7 @@
               <w14:ligatures w14:val="standardContextual"/>
             </w:rPr>
           </w:pPr>
-          <w:hyperlink w:anchor="_Toc197543081" w:history="1">
+          <w:hyperlink w:anchor="_Toc197968887" w:history="1">
             <w:r>
               <w:rPr>
                 <w:rStyle w:val="Collegamentoipertestuale"/>
@@ -1594,7 +1075,7 @@
                 <w:rStyle w:val="Collegamentoipertestuale"/>
                 <w:noProof/>
               </w:rPr>
-              <w:t>Nome del paragrafo di inserire</w:t>
+              <w:t>Introduzione ai Sistemi Informativi su Web</w:t>
             </w:r>
             <w:r>
               <w:rPr>
@@ -1615,7 +1096,7 @@
                 <w:noProof/>
                 <w:webHidden/>
               </w:rPr>
-              <w:instrText xml:space="preserve"> PAGEREF _Toc197543081 \h </w:instrText>
+              <w:instrText xml:space="preserve"> PAGEREF _Toc197968887 \h </w:instrText>
             </w:r>
             <w:r>
               <w:rPr>
@@ -1635,7 +1116,651 @@
                 <w:noProof/>
                 <w:webHidden/>
               </w:rPr>
+              <w:t>5</w:t>
+            </w:r>
+            <w:r>
+              <w:rPr>
+                <w:noProof/>
+                <w:webHidden/>
+              </w:rPr>
+              <w:fldChar w:fldCharType="end"/>
+            </w:r>
+          </w:hyperlink>
+        </w:p>
+        <w:p>
+          <w:pPr>
+            <w:pStyle w:val="Sommario2"/>
+            <w:tabs>
+              <w:tab w:val="left" w:pos="1440"/>
+              <w:tab w:val="right" w:leader="underscore" w:pos="7927"/>
+            </w:tabs>
+            <w:rPr>
+              <w:rFonts w:eastAsiaTheme="minorEastAsia" w:cstheme="minorBidi"/>
+              <w:b w:val="0"/>
+              <w:bCs w:val="0"/>
+              <w:noProof/>
+              <w:kern w:val="2"/>
+              <w:sz w:val="24"/>
+              <w:szCs w:val="24"/>
+              <w:lang w:eastAsia="it-IT"/>
+              <w14:ligatures w14:val="standardContextual"/>
+            </w:rPr>
+          </w:pPr>
+          <w:hyperlink w:anchor="_Toc197968888" w:history="1">
+            <w:r>
+              <w:rPr>
+                <w:rStyle w:val="Collegamentoipertestuale"/>
+                <w:noProof/>
+              </w:rPr>
+              <w:t>1.2</w:t>
+            </w:r>
+            <w:r>
+              <w:rPr>
+                <w:rFonts w:eastAsiaTheme="minorEastAsia" w:cstheme="minorBidi"/>
+                <w:b w:val="0"/>
+                <w:bCs w:val="0"/>
+                <w:noProof/>
+                <w:kern w:val="2"/>
+                <w:sz w:val="24"/>
+                <w:szCs w:val="24"/>
+                <w:lang w:eastAsia="it-IT"/>
+                <w14:ligatures w14:val="standardContextual"/>
+              </w:rPr>
+              <w:tab/>
+            </w:r>
+            <w:r>
+              <w:rPr>
+                <w:rStyle w:val="Collegamentoipertestuale"/>
+                <w:noProof/>
+              </w:rPr>
+              <w:t>Gestione Do</w:t>
+            </w:r>
+            <w:r>
+              <w:rPr>
+                <w:rStyle w:val="Collegamentoipertestuale"/>
+                <w:noProof/>
+              </w:rPr>
+              <w:t>c</w:t>
+            </w:r>
+            <w:r>
+              <w:rPr>
+                <w:rStyle w:val="Collegamentoipertestuale"/>
+                <w:noProof/>
+              </w:rPr>
+              <w:t>umentale</w:t>
+            </w:r>
+            <w:r>
+              <w:rPr>
+                <w:noProof/>
+                <w:webHidden/>
+              </w:rPr>
+              <w:tab/>
+            </w:r>
+            <w:r>
+              <w:rPr>
+                <w:noProof/>
+                <w:webHidden/>
+              </w:rPr>
+              <w:fldChar w:fldCharType="begin"/>
+            </w:r>
+            <w:r>
+              <w:rPr>
+                <w:noProof/>
+                <w:webHidden/>
+              </w:rPr>
+              <w:instrText xml:space="preserve"> PAGEREF _Toc197968888 \h </w:instrText>
+            </w:r>
+            <w:r>
+              <w:rPr>
+                <w:noProof/>
+                <w:webHidden/>
+              </w:rPr>
+            </w:r>
+            <w:r>
+              <w:rPr>
+                <w:noProof/>
+                <w:webHidden/>
+              </w:rPr>
+              <w:fldChar w:fldCharType="separate"/>
+            </w:r>
+            <w:r>
+              <w:rPr>
+                <w:noProof/>
+                <w:webHidden/>
+              </w:rPr>
+              <w:t>9</w:t>
+            </w:r>
+            <w:r>
+              <w:rPr>
+                <w:noProof/>
+                <w:webHidden/>
+              </w:rPr>
+              <w:fldChar w:fldCharType="end"/>
+            </w:r>
+          </w:hyperlink>
+        </w:p>
+        <w:p>
+          <w:pPr>
+            <w:pStyle w:val="Sommario1"/>
+            <w:tabs>
+              <w:tab w:val="right" w:leader="underscore" w:pos="7927"/>
+            </w:tabs>
+            <w:rPr>
+              <w:rFonts w:eastAsiaTheme="minorEastAsia" w:cstheme="minorBidi"/>
+              <w:b w:val="0"/>
+              <w:bCs w:val="0"/>
+              <w:i w:val="0"/>
+              <w:iCs w:val="0"/>
+              <w:noProof/>
+              <w:kern w:val="2"/>
+              <w:lang w:eastAsia="it-IT"/>
+              <w14:ligatures w14:val="standardContextual"/>
+            </w:rPr>
+          </w:pPr>
+          <w:hyperlink w:anchor="_Toc197968889" w:history="1">
+            <w:r>
+              <w:rPr>
+                <w:rStyle w:val="Collegamentoipertestuale"/>
+                <w:noProof/>
+              </w:rPr>
+              <w:t>Capitolo 2 – Analisi</w:t>
+            </w:r>
+            <w:r>
+              <w:rPr>
+                <w:noProof/>
+                <w:webHidden/>
+              </w:rPr>
+              <w:tab/>
+            </w:r>
+            <w:r>
+              <w:rPr>
+                <w:noProof/>
+                <w:webHidden/>
+              </w:rPr>
+              <w:fldChar w:fldCharType="begin"/>
+            </w:r>
+            <w:r>
+              <w:rPr>
+                <w:noProof/>
+                <w:webHidden/>
+              </w:rPr>
+              <w:instrText xml:space="preserve"> PAGEREF _Toc197968889 \h </w:instrText>
+            </w:r>
+            <w:r>
+              <w:rPr>
+                <w:noProof/>
+                <w:webHidden/>
+              </w:rPr>
+            </w:r>
+            <w:r>
+              <w:rPr>
+                <w:noProof/>
+                <w:webHidden/>
+              </w:rPr>
+              <w:fldChar w:fldCharType="separate"/>
+            </w:r>
+            <w:r>
+              <w:rPr>
+                <w:noProof/>
+                <w:webHidden/>
+              </w:rPr>
+              <w:t>10</w:t>
+            </w:r>
+            <w:r>
+              <w:rPr>
+                <w:noProof/>
+                <w:webHidden/>
+              </w:rPr>
+              <w:fldChar w:fldCharType="end"/>
+            </w:r>
+          </w:hyperlink>
+        </w:p>
+        <w:p>
+          <w:pPr>
+            <w:pStyle w:val="Sommario1"/>
+            <w:tabs>
+              <w:tab w:val="right" w:leader="underscore" w:pos="7927"/>
+            </w:tabs>
+            <w:rPr>
+              <w:rFonts w:eastAsiaTheme="minorEastAsia" w:cstheme="minorBidi"/>
+              <w:b w:val="0"/>
+              <w:bCs w:val="0"/>
+              <w:i w:val="0"/>
+              <w:iCs w:val="0"/>
+              <w:noProof/>
+              <w:kern w:val="2"/>
+              <w:lang w:eastAsia="it-IT"/>
+              <w14:ligatures w14:val="standardContextual"/>
+            </w:rPr>
+          </w:pPr>
+          <w:hyperlink w:anchor="_Toc197968890" w:history="1">
+            <w:r>
+              <w:rPr>
+                <w:rStyle w:val="Collegamentoipertestuale"/>
+                <w:noProof/>
+              </w:rPr>
+              <w:t>Capitolo 3 – Progettazione</w:t>
+            </w:r>
+            <w:r>
+              <w:rPr>
+                <w:noProof/>
+                <w:webHidden/>
+              </w:rPr>
+              <w:tab/>
+            </w:r>
+            <w:r>
+              <w:rPr>
+                <w:noProof/>
+                <w:webHidden/>
+              </w:rPr>
+              <w:fldChar w:fldCharType="begin"/>
+            </w:r>
+            <w:r>
+              <w:rPr>
+                <w:noProof/>
+                <w:webHidden/>
+              </w:rPr>
+              <w:instrText xml:space="preserve"> PAGEREF _Toc197968890 \h </w:instrText>
+            </w:r>
+            <w:r>
+              <w:rPr>
+                <w:noProof/>
+                <w:webHidden/>
+              </w:rPr>
+            </w:r>
+            <w:r>
+              <w:rPr>
+                <w:noProof/>
+                <w:webHidden/>
+              </w:rPr>
+              <w:fldChar w:fldCharType="separate"/>
+            </w:r>
+            <w:r>
+              <w:rPr>
+                <w:noProof/>
+                <w:webHidden/>
+              </w:rPr>
+              <w:t>11</w:t>
+            </w:r>
+            <w:r>
+              <w:rPr>
+                <w:noProof/>
+                <w:webHidden/>
+              </w:rPr>
+              <w:fldChar w:fldCharType="end"/>
+            </w:r>
+          </w:hyperlink>
+        </w:p>
+        <w:p>
+          <w:pPr>
+            <w:pStyle w:val="Sommario1"/>
+            <w:tabs>
+              <w:tab w:val="right" w:leader="underscore" w:pos="7927"/>
+            </w:tabs>
+            <w:rPr>
+              <w:rFonts w:eastAsiaTheme="minorEastAsia" w:cstheme="minorBidi"/>
+              <w:b w:val="0"/>
+              <w:bCs w:val="0"/>
+              <w:i w:val="0"/>
+              <w:iCs w:val="0"/>
+              <w:noProof/>
+              <w:kern w:val="2"/>
+              <w:lang w:eastAsia="it-IT"/>
+              <w14:ligatures w14:val="standardContextual"/>
+            </w:rPr>
+          </w:pPr>
+          <w:hyperlink w:anchor="_Toc197968891" w:history="1">
+            <w:r>
+              <w:rPr>
+                <w:rStyle w:val="Collegamentoipertestuale"/>
+                <w:noProof/>
+              </w:rPr>
+              <w:t>Capitolo 4 – Funzionamento</w:t>
+            </w:r>
+            <w:r>
+              <w:rPr>
+                <w:noProof/>
+                <w:webHidden/>
+              </w:rPr>
+              <w:tab/>
+            </w:r>
+            <w:r>
+              <w:rPr>
+                <w:noProof/>
+                <w:webHidden/>
+              </w:rPr>
+              <w:fldChar w:fldCharType="begin"/>
+            </w:r>
+            <w:r>
+              <w:rPr>
+                <w:noProof/>
+                <w:webHidden/>
+              </w:rPr>
+              <w:instrText xml:space="preserve"> PAGEREF _Toc197968891 \h </w:instrText>
+            </w:r>
+            <w:r>
+              <w:rPr>
+                <w:noProof/>
+                <w:webHidden/>
+              </w:rPr>
+            </w:r>
+            <w:r>
+              <w:rPr>
+                <w:noProof/>
+                <w:webHidden/>
+              </w:rPr>
+              <w:fldChar w:fldCharType="separate"/>
+            </w:r>
+            <w:r>
+              <w:rPr>
+                <w:noProof/>
+                <w:webHidden/>
+              </w:rPr>
               <w:t>12</w:t>
+            </w:r>
+            <w:r>
+              <w:rPr>
+                <w:noProof/>
+                <w:webHidden/>
+              </w:rPr>
+              <w:fldChar w:fldCharType="end"/>
+            </w:r>
+          </w:hyperlink>
+        </w:p>
+        <w:p>
+          <w:pPr>
+            <w:pStyle w:val="Sommario1"/>
+            <w:tabs>
+              <w:tab w:val="right" w:leader="underscore" w:pos="7927"/>
+            </w:tabs>
+            <w:rPr>
+              <w:rFonts w:eastAsiaTheme="minorEastAsia" w:cstheme="minorBidi"/>
+              <w:b w:val="0"/>
+              <w:bCs w:val="0"/>
+              <w:i w:val="0"/>
+              <w:iCs w:val="0"/>
+              <w:noProof/>
+              <w:kern w:val="2"/>
+              <w:lang w:eastAsia="it-IT"/>
+              <w14:ligatures w14:val="standardContextual"/>
+            </w:rPr>
+          </w:pPr>
+          <w:hyperlink w:anchor="_Toc197968892" w:history="1">
+            <w:r>
+              <w:rPr>
+                <w:rStyle w:val="Collegamentoipertestuale"/>
+                <w:noProof/>
+              </w:rPr>
+              <w:t>Conclusioni</w:t>
+            </w:r>
+            <w:r>
+              <w:rPr>
+                <w:noProof/>
+                <w:webHidden/>
+              </w:rPr>
+              <w:tab/>
+            </w:r>
+            <w:r>
+              <w:rPr>
+                <w:noProof/>
+                <w:webHidden/>
+              </w:rPr>
+              <w:fldChar w:fldCharType="begin"/>
+            </w:r>
+            <w:r>
+              <w:rPr>
+                <w:noProof/>
+                <w:webHidden/>
+              </w:rPr>
+              <w:instrText xml:space="preserve"> PAGEREF _Toc197968892 \h </w:instrText>
+            </w:r>
+            <w:r>
+              <w:rPr>
+                <w:noProof/>
+                <w:webHidden/>
+              </w:rPr>
+            </w:r>
+            <w:r>
+              <w:rPr>
+                <w:noProof/>
+                <w:webHidden/>
+              </w:rPr>
+              <w:fldChar w:fldCharType="separate"/>
+            </w:r>
+            <w:r>
+              <w:rPr>
+                <w:noProof/>
+                <w:webHidden/>
+              </w:rPr>
+              <w:t>13</w:t>
+            </w:r>
+            <w:r>
+              <w:rPr>
+                <w:noProof/>
+                <w:webHidden/>
+              </w:rPr>
+              <w:fldChar w:fldCharType="end"/>
+            </w:r>
+          </w:hyperlink>
+        </w:p>
+        <w:p>
+          <w:pPr>
+            <w:pStyle w:val="Sommario1"/>
+            <w:tabs>
+              <w:tab w:val="right" w:leader="underscore" w:pos="7927"/>
+            </w:tabs>
+            <w:rPr>
+              <w:rFonts w:eastAsiaTheme="minorEastAsia" w:cstheme="minorBidi"/>
+              <w:b w:val="0"/>
+              <w:bCs w:val="0"/>
+              <w:i w:val="0"/>
+              <w:iCs w:val="0"/>
+              <w:noProof/>
+              <w:kern w:val="2"/>
+              <w:lang w:eastAsia="it-IT"/>
+              <w14:ligatures w14:val="standardContextual"/>
+            </w:rPr>
+          </w:pPr>
+          <w:hyperlink w:anchor="_Toc197968893" w:history="1">
+            <w:r>
+              <w:rPr>
+                <w:rStyle w:val="Collegamentoipertestuale"/>
+                <w:noProof/>
+              </w:rPr>
+              <w:t>Ringraziamenti</w:t>
+            </w:r>
+            <w:r>
+              <w:rPr>
+                <w:noProof/>
+                <w:webHidden/>
+              </w:rPr>
+              <w:tab/>
+            </w:r>
+            <w:r>
+              <w:rPr>
+                <w:noProof/>
+                <w:webHidden/>
+              </w:rPr>
+              <w:fldChar w:fldCharType="begin"/>
+            </w:r>
+            <w:r>
+              <w:rPr>
+                <w:noProof/>
+                <w:webHidden/>
+              </w:rPr>
+              <w:instrText xml:space="preserve"> PAGEREF _Toc197968893 \h </w:instrText>
+            </w:r>
+            <w:r>
+              <w:rPr>
+                <w:noProof/>
+                <w:webHidden/>
+              </w:rPr>
+            </w:r>
+            <w:r>
+              <w:rPr>
+                <w:noProof/>
+                <w:webHidden/>
+              </w:rPr>
+              <w:fldChar w:fldCharType="separate"/>
+            </w:r>
+            <w:r>
+              <w:rPr>
+                <w:noProof/>
+                <w:webHidden/>
+              </w:rPr>
+              <w:t>14</w:t>
+            </w:r>
+            <w:r>
+              <w:rPr>
+                <w:noProof/>
+                <w:webHidden/>
+              </w:rPr>
+              <w:fldChar w:fldCharType="end"/>
+            </w:r>
+          </w:hyperlink>
+        </w:p>
+        <w:p>
+          <w:pPr>
+            <w:pStyle w:val="Sommario1"/>
+            <w:tabs>
+              <w:tab w:val="right" w:leader="underscore" w:pos="7927"/>
+            </w:tabs>
+            <w:rPr>
+              <w:rFonts w:eastAsiaTheme="minorEastAsia" w:cstheme="minorBidi"/>
+              <w:b w:val="0"/>
+              <w:bCs w:val="0"/>
+              <w:i w:val="0"/>
+              <w:iCs w:val="0"/>
+              <w:noProof/>
+              <w:kern w:val="2"/>
+              <w:lang w:eastAsia="it-IT"/>
+              <w14:ligatures w14:val="standardContextual"/>
+            </w:rPr>
+          </w:pPr>
+          <w:hyperlink w:anchor="_Toc197968894" w:history="1">
+            <w:r>
+              <w:rPr>
+                <w:rStyle w:val="Collegamentoipertestuale"/>
+                <w:noProof/>
+              </w:rPr>
+              <w:t>Sitografia</w:t>
+            </w:r>
+            <w:r>
+              <w:rPr>
+                <w:noProof/>
+                <w:webHidden/>
+              </w:rPr>
+              <w:tab/>
+            </w:r>
+            <w:r>
+              <w:rPr>
+                <w:noProof/>
+                <w:webHidden/>
+              </w:rPr>
+              <w:fldChar w:fldCharType="begin"/>
+            </w:r>
+            <w:r>
+              <w:rPr>
+                <w:noProof/>
+                <w:webHidden/>
+              </w:rPr>
+              <w:instrText xml:space="preserve"> PAGEREF _Toc197968894 \h </w:instrText>
+            </w:r>
+            <w:r>
+              <w:rPr>
+                <w:noProof/>
+                <w:webHidden/>
+              </w:rPr>
+            </w:r>
+            <w:r>
+              <w:rPr>
+                <w:noProof/>
+                <w:webHidden/>
+              </w:rPr>
+              <w:fldChar w:fldCharType="separate"/>
+            </w:r>
+            <w:r>
+              <w:rPr>
+                <w:noProof/>
+                <w:webHidden/>
+              </w:rPr>
+              <w:t>15</w:t>
+            </w:r>
+            <w:r>
+              <w:rPr>
+                <w:noProof/>
+                <w:webHidden/>
+              </w:rPr>
+              <w:fldChar w:fldCharType="end"/>
+            </w:r>
+          </w:hyperlink>
+        </w:p>
+        <w:p>
+          <w:pPr>
+            <w:pStyle w:val="Sommario1"/>
+            <w:tabs>
+              <w:tab w:val="right" w:leader="underscore" w:pos="7927"/>
+            </w:tabs>
+            <w:rPr>
+              <w:rFonts w:eastAsiaTheme="minorEastAsia" w:cstheme="minorBidi"/>
+              <w:b w:val="0"/>
+              <w:bCs w:val="0"/>
+              <w:i w:val="0"/>
+              <w:iCs w:val="0"/>
+              <w:noProof/>
+              <w:kern w:val="2"/>
+              <w:lang w:eastAsia="it-IT"/>
+              <w14:ligatures w14:val="standardContextual"/>
+            </w:rPr>
+          </w:pPr>
+          <w:hyperlink w:anchor="_Toc197968895" w:history="1">
+            <w:r>
+              <w:rPr>
+                <w:rStyle w:val="Collegamentoipertestuale"/>
+                <w:noProof/>
+              </w:rPr>
+              <w:t>Bibliografia</w:t>
+            </w:r>
+            <w:r>
+              <w:rPr>
+                <w:noProof/>
+                <w:webHidden/>
+              </w:rPr>
+              <w:tab/>
+            </w:r>
+            <w:r>
+              <w:rPr>
+                <w:noProof/>
+                <w:webHidden/>
+              </w:rPr>
+              <w:fldChar w:fldCharType="begin"/>
+            </w:r>
+            <w:r>
+              <w:rPr>
+                <w:noProof/>
+                <w:webHidden/>
+              </w:rPr>
+              <w:instrText xml:space="preserve"> PAGEREF _Toc197968895 \h </w:instrText>
+            </w:r>
+            <w:r>
+              <w:rPr>
+                <w:noProof/>
+                <w:webHidden/>
+              </w:rPr>
+            </w:r>
+            <w:r>
+              <w:rPr>
+                <w:noProof/>
+                <w:webHidden/>
+              </w:rPr>
+              <w:fldChar w:fldCharType="separate"/>
+            </w:r>
+            <w:r>
+              <w:rPr>
+                <w:noProof/>
+                <w:webHidden/>
+              </w:rPr>
+              <w:t>16</w:t>
             </w:r>
             <w:r>
               <w:rPr>
@@ -1681,7 +1806,7 @@
       <w:pPr>
         <w:pStyle w:val="Titolo1"/>
       </w:pPr>
-      <w:bookmarkStart w:id="0" w:name="_Toc197543071"/>
+      <w:bookmarkStart w:id="0" w:name="_Toc197968885"/>
       <w:r>
         <w:lastRenderedPageBreak/>
         <w:t>Introduzione</w:t>
@@ -1693,13 +1818,7 @@
     <w:p/>
     <w:p>
       <w:r>
-        <w:t xml:space="preserve">L’informazione ha da sempre rappresentato un elemento centrale per il funzionamento delle organizzazioni. La capacità di raccoglierla, organizzarla e utilizzarla in modo efficace </w:t>
-      </w:r>
-      <w:r>
-        <w:t>ha sempre inciso</w:t>
-      </w:r>
-      <w:r>
-        <w:t xml:space="preserve"> direttamente sulla qualità delle decisioni e sull’efficienza operativa. Saper gestire l’informazione nel migliore dei modi è diventato un fattore strategico e di particolare importanza per aziende di qualsiasi dimensione e settore.</w:t>
+        <w:t>L’informazione ha da sempre rappresentato un elemento centrale per il funzionamento delle organizzazioni. La capacità di raccoglierla, organizzarla e utilizzarla in modo efficace ha sempre inciso direttamente sulla qualità delle decisioni e sull’efficienza operativa. Saper gestire l’informazione nel migliore dei modi è diventato un fattore strategico e di particolare importanza per aziende di qualsiasi dimensione e settore.</w:t>
       </w:r>
     </w:p>
     <w:p/>
@@ -1713,31 +1832,13 @@
       <w:r>
         <w:t xml:space="preserve">Questo cambiamento, noto come </w:t>
       </w:r>
-      <w:proofErr w:type="spellStart"/>
       <w:r>
         <w:rPr>
           <w:i/>
           <w:iCs/>
         </w:rPr>
-        <w:t>digital</w:t>
-      </w:r>
-      <w:proofErr w:type="spellEnd"/>
-      <w:r>
-        <w:rPr>
-          <w:i/>
-          <w:iCs/>
-        </w:rPr>
-        <w:t xml:space="preserve"> </w:t>
-      </w:r>
-      <w:proofErr w:type="spellStart"/>
-      <w:r>
-        <w:rPr>
-          <w:i/>
-          <w:iCs/>
-        </w:rPr>
-        <w:t>transformation</w:t>
-      </w:r>
-      <w:proofErr w:type="spellEnd"/>
+        <w:t>digital transformation</w:t>
+      </w:r>
       <w:r>
         <w:t xml:space="preserve">, ha iniziato a svilupparsi a livello globale già dagli anni Duemila, ma ha conosciuto una forte accelerazione soprattutto nell’ultimo decennio, anche in Italia, grazie alla diffusione di tecnologie digitali avanzate, all’aumento della connettività </w:t>
       </w:r>
@@ -1750,26 +1851,7 @@
     </w:p>
     <w:p>
       <w:r>
-        <w:t xml:space="preserve">La </w:t>
-      </w:r>
-      <w:proofErr w:type="spellStart"/>
-      <w:r>
-        <w:t>digital</w:t>
-      </w:r>
-      <w:proofErr w:type="spellEnd"/>
-      <w:r>
-        <w:t xml:space="preserve"> </w:t>
-      </w:r>
-      <w:proofErr w:type="spellStart"/>
-      <w:r>
-        <w:t>transformation</w:t>
-      </w:r>
-      <w:proofErr w:type="spellEnd"/>
-      <w:r>
-        <w:t xml:space="preserve"> </w:t>
-      </w:r>
-      <w:r>
-        <w:t>non si limita all</w:t>
+        <w:t>La digital transformation non si limita all</w:t>
       </w:r>
       <w:r>
         <w:t>'integrazione di tecnologie e soluzioni digitali in ogni area aziendale</w:t>
@@ -1797,7 +1879,7 @@
       <w:pPr>
         <w:pStyle w:val="Titolo1"/>
       </w:pPr>
-      <w:bookmarkStart w:id="1" w:name="_Toc197543072"/>
+      <w:bookmarkStart w:id="1" w:name="_Toc197968886"/>
       <w:r>
         <w:lastRenderedPageBreak/>
         <w:t>Capitolo 1</w:t>
@@ -1811,114 +1893,664 @@
       <w:r>
         <w:t xml:space="preserve"> </w:t>
       </w:r>
+      <w:r>
+        <w:t>Contesto e Fondamenti</w:t>
+      </w:r>
       <w:bookmarkEnd w:id="1"/>
-      <w:r>
-        <w:t>Contesto e Fondamenti</w:t>
-      </w:r>
     </w:p>
     <w:p/>
     <w:p/>
     <w:p/>
     <w:p>
-      <w:r>
-        <w:t xml:space="preserve">Per </w:t>
-      </w:r>
-      <w:r>
-        <w:t>comprendere a fondo cosa siano i sistemi informativi e la loro importanza, è necessario prima chiarire cosa si intende per "sistema".</w:t>
-      </w:r>
-    </w:p>
+      <w:pPr>
+        <w:pStyle w:val="Titolo2"/>
+      </w:pPr>
+      <w:bookmarkStart w:id="2" w:name="_Toc197968887"/>
+      <w:r>
+        <w:t>Introduzione ai Sistemi Informativi</w:t>
+      </w:r>
+      <w:r>
+        <w:t xml:space="preserve"> su Web</w:t>
+      </w:r>
+      <w:bookmarkEnd w:id="2"/>
+    </w:p>
+    <w:p>
+      <w:r>
+        <w:t>Nel contesto attuale, gestire un’organizzazione significa affrontare una complessità crescente fatta di persone, tecnologie, processi e informazioni.</w:t>
+      </w:r>
+      <w:r>
+        <w:t xml:space="preserve"> </w:t>
+      </w:r>
+      <w:r>
+        <w:t>Tutti questi elementi non operano in modo isolato, ma formano un sistema interconnesso che lavora</w:t>
+      </w:r>
+      <w:r>
+        <w:t xml:space="preserve"> insieme</w:t>
+      </w:r>
+      <w:r>
+        <w:t xml:space="preserve"> verso obiettivi comuni.</w:t>
+      </w:r>
+      <w:r>
+        <w:t xml:space="preserve"> </w:t>
+      </w:r>
+      <w:r>
+        <w:t>In sostanza, un sistema è una struttura complessa di elementi interdipendenti orientati a uno scopo comune</w:t>
+      </w:r>
+      <w:r>
+        <w:t>.</w:t>
+      </w:r>
+    </w:p>
+    <w:p>
+      <w:r>
+        <w:t>Per completare il quadro, introduciamo una definizione più chiara e sistematica</w:t>
+      </w:r>
+      <w:r>
+        <w:t>, utile per comprendere come questo concetto si applichi ai contesti aziendali e, in particolare, al mondo dei sistemi informativi.</w:t>
+      </w:r>
+    </w:p>
+    <w:p/>
     <w:p>
       <w:r>
         <w:t>Un sistema è una realtà di tipo complesso, costituita da un insieme di elementi interconnessi che interagiscono tra loro per perseguire uno scopo comune. Ogni sistema è formato da componenti che, pur essendo identificabili separatamente, operano in modo coordinato e finalizzato al raggiungimento di un obiettivo specifico.</w:t>
       </w:r>
+    </w:p>
+    <w:p/>
+    <w:p>
+      <w:r>
+        <w:lastRenderedPageBreak/>
+        <w:t>Questo</w:t>
+      </w:r>
+      <w:r>
+        <w:t xml:space="preserve"> concetto </w:t>
+      </w:r>
+      <w:r>
+        <w:t xml:space="preserve">si </w:t>
+      </w:r>
+      <w:r>
+        <w:t>applica a numerosi contesti, dai sistemi naturali, come il corpo umano, a quelli artificiali, come una rete informatica.</w:t>
+      </w:r>
+    </w:p>
+    <w:p/>
+    <w:p>
+      <w:r>
+        <w:t xml:space="preserve">Nel contesto aziendale, tuttavia, il concetto di sistema si arricchisce di una componente fondamentale: </w:t>
+      </w:r>
+      <w:r>
+        <w:rPr>
+          <w:b/>
+          <w:bCs/>
+        </w:rPr>
+        <w:t>l’informazione</w:t>
+      </w:r>
+      <w:r>
+        <w:t>. È l’informazione che permette al sistema di operare in modo integrato e di coordinare le attività aziendali, migliorando l’efficienza operativa e ottimizzando i processi e le risorse a disposizione.</w:t>
+      </w:r>
       <w:r>
         <w:t xml:space="preserve"> </w:t>
       </w:r>
       <w:r>
-        <w:t>Queste sono le caratteristiche essenziali per definire un "sistema", concetto che può essere applicato a numerosi contesti, dai sistemi naturali, come il corpo umano, a quelli artificiali, come una rete informatica.</w:t>
-      </w:r>
-    </w:p>
-    <w:p>
-      <w:r>
-        <w:t>Applicata al contesto aziendale, questa definizione si traduce in una struttura organizzata di persone, processi e risorse che collaborano per il buon funzionamento di un’organizzazione.</w:t>
+        <w:t>È ora possibile definire cosa si intende per sistema informativo, facendo riferimento ad alcune definizioni formali</w:t>
+      </w:r>
+      <w:r>
+        <w:t>:</w:t>
       </w:r>
     </w:p>
     <w:p/>
     <w:p>
       <w:pPr>
+        <w:rPr>
+          <w:i/>
+          <w:iCs/>
+          <w:lang w:val="en-US"/>
+        </w:rPr>
+      </w:pPr>
+      <w:r>
+        <w:rPr>
+          <w:i/>
+          <w:iCs/>
+          <w:lang w:val="en-US"/>
+        </w:rPr>
+        <w:t>“A set of people, procedures and resources that collects, transforms, and disseminates information in an organization”; (James O’Brien)</w:t>
+      </w:r>
+    </w:p>
+    <w:p>
+      <w:pPr>
+        <w:rPr>
+          <w:i/>
+          <w:iCs/>
+          <w:lang w:val="en-US"/>
+        </w:rPr>
+      </w:pPr>
+    </w:p>
+    <w:p>
+      <w:pPr>
+        <w:rPr>
+          <w:i/>
+          <w:iCs/>
+        </w:rPr>
+      </w:pPr>
+      <w:r>
+        <w:rPr>
+          <w:i/>
+          <w:iCs/>
+        </w:rPr>
+        <w:t>“E’ quell’insieme organizzato, quell’apparato tecnico organizzativo che consente l’accoppiamento fra il sistema operante, detto processo di informazione, e il sistema di pilotaggio, detto il sistema decisionale”; (P. Maggiolini)</w:t>
+      </w:r>
+    </w:p>
+    <w:p>
+      <w:pPr>
+        <w:rPr>
+          <w:i/>
+          <w:iCs/>
+        </w:rPr>
+      </w:pPr>
+    </w:p>
+    <w:p>
+      <w:pPr>
+        <w:rPr>
+          <w:i/>
+          <w:iCs/>
+        </w:rPr>
+      </w:pPr>
+      <w:r>
+        <w:rPr>
+          <w:i/>
+          <w:iCs/>
+        </w:rPr>
+        <w:t>“Un insieme ordinato di elementi anche molto diversi tra loro che raccolgono, elaborano, scambiano e archiviano dati con lo scopo di produrre e distribuire informazioni nel momento e nel luogo adatto ai soggetti in azienda che ne hanno bisogno”; (</w:t>
+      </w:r>
+      <w:proofErr w:type="spellStart"/>
+      <w:r>
+        <w:rPr>
+          <w:i/>
+          <w:iCs/>
+        </w:rPr>
+        <w:t>Camussone</w:t>
+      </w:r>
+      <w:proofErr w:type="spellEnd"/>
+      <w:r>
+        <w:rPr>
+          <w:i/>
+          <w:iCs/>
+        </w:rPr>
+        <w:t>, 1977)</w:t>
+      </w:r>
+    </w:p>
+    <w:p>
+      <w:pPr>
+        <w:rPr>
+          <w:i/>
+          <w:iCs/>
+        </w:rPr>
+      </w:pPr>
+    </w:p>
+    <w:p>
+      <w:pPr>
+        <w:rPr>
+          <w:i/>
+          <w:iCs/>
+        </w:rPr>
+      </w:pPr>
+      <w:r>
+        <w:rPr>
+          <w:i/>
+          <w:iCs/>
+        </w:rPr>
+        <w:lastRenderedPageBreak/>
+        <w:t>“L’insieme dei flussi di informazione all’interno di una organizzazione, siano esse elaborate manualmente o elettronicamente”; (G. Bracchi, G. Motta)</w:t>
+      </w:r>
+    </w:p>
+    <w:p>
+      <w:r>
+        <w:t>I</w:t>
+      </w:r>
+      <w:r>
+        <w:t>n particolar modo dei sistemi informativi su web (WIS), che rappresentano un insieme di applicazioni in grado di reperire, cooperare e fornire informazioni utilizzando proprio il web come mezzo di comunicazione.</w:t>
+      </w:r>
+    </w:p>
+    <w:p/>
+    <w:p>
+      <w:r>
+        <w:t>Le principali componenti che compongono un WIS sono:</w:t>
+      </w:r>
+    </w:p>
+    <w:p>
+      <w:r>
+        <w:t>•</w:t>
+      </w:r>
+      <w:r>
+        <w:tab/>
+      </w:r>
+      <w:r>
+        <w:rPr>
+          <w:i/>
+          <w:iCs/>
+        </w:rPr>
+        <w:t>Dati</w:t>
+      </w:r>
+      <w:r>
+        <w:t>: costituiscono la materia prima del sistema. La loro qualità influisce direttamente sull’efficacia informativa e dipende da fattori come completezza, omogeneità, tempestività, frequenza di aggiornamento e facilità di accesso.</w:t>
+      </w:r>
+    </w:p>
+    <w:p>
+      <w:r>
+        <w:t>•</w:t>
+      </w:r>
+      <w:r>
+        <w:tab/>
+      </w:r>
+      <w:r>
+        <w:rPr>
+          <w:i/>
+          <w:iCs/>
+        </w:rPr>
+        <w:t>Procedure</w:t>
+      </w:r>
+      <w:r>
+        <w:t>: rappresentano l’insieme di regole, metodi e operazioni utilizzate per acquisire e trattare i dati, e per trasformarli in informazioni utili. Ogni procedura è completa solo se definisce chiaramente gli input, le modalità di elaborazione e gli output previsti.</w:t>
+      </w:r>
+    </w:p>
+    <w:p>
+      <w:r>
+        <w:t>•</w:t>
+      </w:r>
+      <w:r>
+        <w:tab/>
+      </w:r>
+      <w:r>
+        <w:rPr>
+          <w:i/>
+          <w:iCs/>
+        </w:rPr>
+        <w:t>Persone</w:t>
+      </w:r>
+      <w:r>
+        <w:t>: sono gli attori che supervisionano l’esecuzione delle procedure, intervengono nelle fasi di controllo e sono spesso responsabili della transizione da modelli organizzativi tradizionali a modelli digitali. La componente umana resta fondamentale per garantire l’affidabilità e l’efficacia del sistema.</w:t>
+      </w:r>
+    </w:p>
+    <w:p>
+      <w:r>
+        <w:t>•</w:t>
+      </w:r>
+      <w:r>
+        <w:tab/>
+      </w:r>
+      <w:r>
+        <w:rPr>
+          <w:i/>
+          <w:iCs/>
+        </w:rPr>
+        <w:t>Mezzi</w:t>
+      </w:r>
+      <w:r>
+        <w:t>: comprendono le tecnologie utilizzate per trattare i dati e generare informazioni. Possono variare da strumenti informatici tradizionali a piattaforme web avanzate, nel caso dei sistemi informativi su web.</w:t>
+      </w:r>
+    </w:p>
+    <w:p>
+      <w:r>
+        <w:t>•</w:t>
+      </w:r>
+      <w:r>
+        <w:tab/>
+      </w:r>
+      <w:r>
+        <w:rPr>
+          <w:i/>
+          <w:iCs/>
+        </w:rPr>
+        <w:t>Principi</w:t>
+      </w:r>
+      <w:r>
+        <w:t>: si riferiscono all’insieme di valori, cultura aziendale e modello organizzativo che influenzano l’implementazione e l’evoluzione del sistema.</w:t>
+      </w:r>
+    </w:p>
+    <w:p/>
+    <w:p>
+      <w:r>
+        <w:t>I sistemi informativi possono identificarsi in diverse categorie, a seconda delle esigenze che soddisfano all'interno delle organizzazioni e del tipo di supporto che offrono ai processi aziendali.</w:t>
+      </w:r>
+    </w:p>
+    <w:p>
+      <w:r>
+        <w:t xml:space="preserve">Una prima distinzione riguarda i sistemi </w:t>
+      </w:r>
+      <w:r>
+        <w:rPr>
+          <w:i/>
+          <w:iCs/>
+        </w:rPr>
+        <w:t>gestionali</w:t>
+      </w:r>
+      <w:r>
+        <w:t xml:space="preserve"> (o transazionali), il cui scopo principale è l'automazione delle attività operative più strutturate, ripetitive e regolamentate. Questi sistemi rappresentano il cuore delle operazioni aziendali quotidiane e sono fondamentali per garantire l’efficienza dei processi produttivi e amministrativi.</w:t>
+      </w:r>
+    </w:p>
+    <w:p>
+      <w:r>
+        <w:t xml:space="preserve">A supporto delle attività meno strutturate si collocano invece i sistemi per </w:t>
+      </w:r>
+      <w:r>
+        <w:t>l’</w:t>
+      </w:r>
+      <w:r>
+        <w:rPr>
+          <w:i/>
+          <w:iCs/>
+        </w:rPr>
+        <w:t>automazione d’ufficio</w:t>
+      </w:r>
+      <w:r>
+        <w:t>, che favoriscono la produttività individuale e di gruppo, permettendo la condivisione di risorse, documenti e strumenti software. Ad essi si affiancano i sistemi di comunicazione, pensati per facilitare lo scambio di messaggi e informazioni informali tramite strumenti come la posta elettronica o le piattaforme di messaggistica.</w:t>
+      </w:r>
+    </w:p>
+    <w:p>
+      <w:r>
+        <w:t xml:space="preserve">Quando l’organizzazione deve coordinare il lavoro tra più persone su attività interdipendenti, entrano in gioco i sistemi di gestione dei </w:t>
+      </w:r>
+      <w:r>
+        <w:rPr>
+          <w:i/>
+          <w:iCs/>
+        </w:rPr>
+        <w:t>flussi di lavoro</w:t>
+      </w:r>
+      <w:r>
+        <w:t xml:space="preserve"> (workflow management systems). Questi strumenti sovrintendono all'esecuzione di compiti secondo logiche definite, rendendo tracciabili e ottimizzabili i percorsi operativi.</w:t>
+      </w:r>
+    </w:p>
+    <w:p>
+      <w:r>
+        <w:t xml:space="preserve">Per quanto riguarda le attività </w:t>
+      </w:r>
+      <w:r>
+        <w:rPr>
+          <w:i/>
+          <w:iCs/>
+        </w:rPr>
+        <w:t>decisionali</w:t>
+      </w:r>
+      <w:r>
+        <w:t>, le aziende possono fare affidamento su sistemi di supporto alle decisioni, che si articolano in:</w:t>
+      </w:r>
+    </w:p>
+    <w:p>
+      <w:r>
+        <w:t>•</w:t>
+      </w:r>
+      <w:r>
+        <w:tab/>
+        <w:t>MIS (Management Information Systems), pensati per decisioni strutturate basate su report e analisi storiche,</w:t>
+      </w:r>
+    </w:p>
+    <w:p>
+      <w:r>
+        <w:lastRenderedPageBreak/>
+        <w:t>•</w:t>
+      </w:r>
+      <w:r>
+        <w:tab/>
+        <w:t>DSS (</w:t>
+      </w:r>
+      <w:proofErr w:type="spellStart"/>
+      <w:r>
+        <w:t>Decision</w:t>
+      </w:r>
+      <w:proofErr w:type="spellEnd"/>
+      <w:r>
+        <w:t xml:space="preserve"> Support Systems), adatti a decisioni meno strutturate e più analitiche,</w:t>
+      </w:r>
+    </w:p>
+    <w:p>
+      <w:r>
+        <w:t>•</w:t>
+      </w:r>
+      <w:r>
+        <w:tab/>
+        <w:t>EIS (Executive Information Systems), destinati al management di alto livello e caratterizzati da elevata flessibilità e capacità di sintesi.</w:t>
+      </w:r>
+    </w:p>
+    <w:p/>
+    <w:p>
+      <w:pPr>
         <w:pStyle w:val="Titolo2"/>
       </w:pPr>
-      <w:r>
-        <w:t>Introduzione ai Sistemi Informativi</w:t>
+      <w:bookmarkStart w:id="3" w:name="_Toc197968888"/>
+      <w:r>
+        <w:t xml:space="preserve">Sistema di Gestione </w:t>
+      </w:r>
+      <w:r>
+        <w:t>Documentale</w:t>
+      </w:r>
+      <w:bookmarkEnd w:id="3"/>
+    </w:p>
+    <w:p>
+      <w:r>
+        <w:t xml:space="preserve">Oltre alle classiche tipologie sopra elencate, </w:t>
+      </w:r>
+      <w:r>
+        <w:t xml:space="preserve">esistono </w:t>
+      </w:r>
+      <w:r>
+        <w:t xml:space="preserve">sistemi </w:t>
+      </w:r>
+      <w:r>
+        <w:t xml:space="preserve">che non si </w:t>
+      </w:r>
+      <w:r>
+        <w:t>collocano rigidamente in una singola categoria funzionale, ma integrano caratteristiche provenienti da più ambiti aziendali</w:t>
+      </w:r>
+      <w:r>
+        <w:t>.</w:t>
       </w:r>
       <w:r>
         <w:t xml:space="preserve"> </w:t>
       </w:r>
       <w:r>
-        <w:t>s</w:t>
-      </w:r>
-      <w:r>
-        <w:t>u web</w:t>
-      </w:r>
-      <w:r>
-        <w:t xml:space="preserve"> (WIS)</w:t>
-      </w:r>
-    </w:p>
-    <w:p>
-      <w:r>
-        <w:t xml:space="preserve">Un sistema informativo può essere definito come un insieme ordinato e strutturato di elementi, anche molto eterogenei tra loro, che hanno il compito di raccogliere, elaborare, scambiare e archiviare dati, con l’obiettivo di generare e </w:t>
-      </w:r>
+        <w:t xml:space="preserve">Un esempio significativo è rappresentato dai </w:t>
+      </w:r>
+      <w:r>
+        <w:rPr>
+          <w:i/>
+          <w:iCs/>
+        </w:rPr>
+        <w:t>S</w:t>
+      </w:r>
+      <w:r>
+        <w:rPr>
+          <w:i/>
+          <w:iCs/>
+        </w:rPr>
+        <w:t>istem</w:t>
+      </w:r>
+      <w:r>
+        <w:rPr>
+          <w:i/>
+          <w:iCs/>
+        </w:rPr>
+        <w:t>i</w:t>
+      </w:r>
+      <w:r>
+        <w:rPr>
+          <w:i/>
+          <w:iCs/>
+        </w:rPr>
+        <w:t xml:space="preserve"> di </w:t>
+      </w:r>
+      <w:r>
+        <w:rPr>
+          <w:i/>
+          <w:iCs/>
+        </w:rPr>
+        <w:t>G</w:t>
+      </w:r>
+      <w:r>
+        <w:rPr>
+          <w:i/>
+          <w:iCs/>
+        </w:rPr>
+        <w:t xml:space="preserve">estione </w:t>
+      </w:r>
+      <w:r>
+        <w:rPr>
+          <w:i/>
+          <w:iCs/>
+        </w:rPr>
+        <w:t>D</w:t>
+      </w:r>
+      <w:r>
+        <w:rPr>
+          <w:i/>
+          <w:iCs/>
+        </w:rPr>
+        <w:t>ocumentale</w:t>
+      </w:r>
+      <w:r>
+        <w:t xml:space="preserve"> (</w:t>
+      </w:r>
+      <w:proofErr w:type="spellStart"/>
+      <w:r>
+        <w:t>Document</w:t>
+      </w:r>
+      <w:proofErr w:type="spellEnd"/>
+      <w:r>
+        <w:t xml:space="preserve"> Management System, DMS)</w:t>
+      </w:r>
+      <w:r>
+        <w:t>: s</w:t>
+      </w:r>
+      <w:r>
+        <w:t xml:space="preserve">istemi </w:t>
+      </w:r>
+      <w:r>
+        <w:t xml:space="preserve">progettati per supportare le organizzazioni nella gestione, organizzazione, condivisione </w:t>
+      </w:r>
+      <w:r>
+        <w:t>e</w:t>
+      </w:r>
+      <w:r>
+        <w:t xml:space="preserve"> archiviazione dei documenti lungo tutto il loro ciclo di vita</w:t>
+      </w:r>
+      <w:r>
+        <w:t xml:space="preserve">, </w:t>
+      </w:r>
+      <w:r>
+        <w:t>dalla creazione</w:t>
+      </w:r>
+      <w:r>
+        <w:t xml:space="preserve"> </w:t>
+      </w:r>
+      <w:r>
+        <w:t>all’utilizzo, fino alla conservazione a norma</w:t>
+      </w:r>
+      <w:r>
+        <w:t>.</w:t>
+      </w:r>
+    </w:p>
+    <w:p>
+      <w:r>
+        <w:rPr>
+          <w:noProof/>
+        </w:rPr>
+        <w:drawing>
+          <wp:inline distT="0" distB="0" distL="0" distR="0" wp14:anchorId="77E4AFCF" wp14:editId="4BF68D7E">
+            <wp:extent cx="5039995" cy="3066397"/>
+            <wp:effectExtent l="0" t="0" r="8255" b="1270"/>
+            <wp:docPr id="1094642644" name="Immagine 1"/>
+            <wp:cNvGraphicFramePr>
+              <a:graphicFrameLocks xmlns:a="http://schemas.openxmlformats.org/drawingml/2006/main" noChangeAspect="1"/>
+            </wp:cNvGraphicFramePr>
+            <a:graphic xmlns:a="http://schemas.openxmlformats.org/drawingml/2006/main">
+              <a:graphicData uri="http://schemas.openxmlformats.org/drawingml/2006/picture">
+                <pic:pic xmlns:pic="http://schemas.openxmlformats.org/drawingml/2006/picture">
+                  <pic:nvPicPr>
+                    <pic:cNvPr id="1094642644" name="Immagine 1094642644"/>
+                    <pic:cNvPicPr/>
+                  </pic:nvPicPr>
+                  <pic:blipFill>
+                    <a:blip r:embed="rId8">
+                      <a:extLst>
+                        <a:ext uri="{28A0092B-C50C-407E-A947-70E740481C1C}">
+                          <a14:useLocalDpi xmlns:a14="http://schemas.microsoft.com/office/drawing/2010/main" val="0"/>
+                        </a:ext>
+                      </a:extLst>
+                    </a:blip>
+                    <a:stretch>
+                      <a:fillRect/>
+                    </a:stretch>
+                  </pic:blipFill>
+                  <pic:spPr>
+                    <a:xfrm>
+                      <a:off x="0" y="0"/>
+                      <a:ext cx="5039995" cy="3066397"/>
+                    </a:xfrm>
+                    <a:prstGeom prst="rect">
+                      <a:avLst/>
+                    </a:prstGeom>
+                  </pic:spPr>
+                </pic:pic>
+              </a:graphicData>
+            </a:graphic>
+          </wp:inline>
+        </w:drawing>
+      </w:r>
+      <w:bookmarkStart w:id="4" w:name="_Toc197968889"/>
+    </w:p>
+    <w:p>
       <w:r>
         <w:lastRenderedPageBreak/>
-        <w:t>distribuire informazioni alle persone che ne hanno bisogno, nel momento e nel luogo più opportuno.</w:t>
-      </w:r>
-    </w:p>
-    <w:p>
-      <w:r>
-        <w:t xml:space="preserve">In questo contesto </w:t>
-      </w:r>
-      <w:r>
-        <w:t>parliamo in particolar modo de</w:t>
-      </w:r>
-      <w:r>
-        <w:t>i sistemi informativi su web (</w:t>
-      </w:r>
-      <w:r>
-        <w:t>WIS</w:t>
-      </w:r>
-      <w:r>
-        <w:t xml:space="preserve">), che rappresentano un insieme di applicazioni in grado di reperire, cooperare e fornire informazioni utilizzando proprio il web come mezzo di comunicazione. Rispetto ai tradizionali siti web, i </w:t>
-      </w:r>
-      <w:r>
-        <w:t>WIS</w:t>
-      </w:r>
-      <w:r>
-        <w:t xml:space="preserve"> si distinguono per il livello più avanzato di interazione con l’utente e per la loro capacità non solo di fornire informazioni, ma anche di erogare veri e propri servizi.</w:t>
-      </w:r>
-    </w:p>
-    <w:p>
-      <w:r>
-        <w:t>A questo punto è può essere utile ricordare la differenza tra sistema informativo e sistema delle informazioni.</w:t>
-      </w:r>
-    </w:p>
-    <w:p>
-      <w:r>
-        <w:t>Il primo indica l’insieme delle attività che si devono svolgere per la produzione delle informazioni, le modalità organizzative con cui devono essere condotte tali attività e gli strumenti tecnologici con cui svolgerle; mentre il secondo è l’insieme delle informazioni necessarie per lo svolgimento ed il governo delle attività aziendali.</w:t>
-      </w:r>
-    </w:p>
-    <w:p/>
-    <w:p>
-      <w:r>
-        <w:t xml:space="preserve">Per comprendere </w:t>
-      </w:r>
-      <w:r>
-        <w:t>al meglio</w:t>
-      </w:r>
-      <w:r>
-        <w:t xml:space="preserve"> il funzionamento di un sistema informativo, è utile analizzarne le principali componenti, </w:t>
-      </w:r>
-      <w:r>
-        <w:t>quali</w:t>
+        <w:t xml:space="preserve">Indipendentemente </w:t>
+      </w:r>
+      <w:r>
+        <w:t xml:space="preserve">dal formato - </w:t>
+      </w:r>
+      <w:r>
+        <w:t>cartaceo o digitale</w:t>
+      </w:r>
+      <w:r>
+        <w:t xml:space="preserve"> – ogni documento </w:t>
+      </w:r>
+      <w:r>
+        <w:t xml:space="preserve">contiene dati e informazioni che devono essere </w:t>
+      </w:r>
+      <w:r>
+        <w:t xml:space="preserve">opportunamente trattati, archiviati e resi </w:t>
+      </w:r>
+      <w:r>
+        <w:t>disponibili per la consultazione, condivisione e conservazione nel tempo.</w:t>
+      </w:r>
+    </w:p>
+    <w:p>
+      <w:r>
+        <w:t xml:space="preserve">Una gestione efficace della documentazione </w:t>
+      </w:r>
+      <w:r>
+        <w:t xml:space="preserve">è diventata un processo </w:t>
+      </w:r>
+      <w:r>
+        <w:t xml:space="preserve">cruciale e </w:t>
+      </w:r>
+      <w:r>
+        <w:t>sempre più strategico all’interno dell</w:t>
+      </w:r>
+      <w:r>
+        <w:t xml:space="preserve">e </w:t>
+      </w:r>
+      <w:r>
+        <w:t>organizzazion</w:t>
+      </w:r>
+      <w:r>
+        <w:t xml:space="preserve">i, poiché impatta direttamente sull’efficienza operativa, sulla sicurezza informativa e sulla complessità </w:t>
+      </w:r>
+      <w:r>
+        <w:t xml:space="preserve">gestionale </w:t>
+      </w:r>
+      <w:r>
+        <w:t>complessiva.</w:t>
+      </w:r>
+    </w:p>
+    <w:p>
+      <w:r>
+        <w:t>L’adozione di un sistema di gestione documentale comporta numerosi vantaggi, tra cui</w:t>
       </w:r>
       <w:r>
         <w:t>:</w:t>
@@ -1929,7 +2561,7 @@
         <w:pStyle w:val="Paragrafoelenco"/>
         <w:numPr>
           <w:ilvl w:val="0"/>
-          <w:numId w:val="3"/>
+          <w:numId w:val="7"/>
         </w:numPr>
       </w:pPr>
       <w:r>
@@ -1937,10 +2569,28 @@
           <w:i/>
           <w:iCs/>
         </w:rPr>
-        <w:t>Dati</w:t>
-      </w:r>
-      <w:r>
-        <w:t>: costituiscono la materia prima del sistema. La loro qualità influisce direttamente sull’efficacia informativa e dipende da fattori come completezza, omogeneità, tempestività, frequenza di aggiornamento e facilità di accesso.</w:t>
+        <w:t>Organizzazione e archiviazione efficiente</w:t>
+      </w:r>
+      <w:r>
+        <w:t xml:space="preserve">: </w:t>
+      </w:r>
+      <w:r>
+        <w:t xml:space="preserve">consente una strutturazione logica dei documenti, </w:t>
+      </w:r>
+      <w:r>
+        <w:t>tramite</w:t>
+      </w:r>
+      <w:r>
+        <w:t xml:space="preserve"> la categorizzazione, l’indicizzazione e</w:t>
+      </w:r>
+      <w:r>
+        <w:t xml:space="preserve">d </w:t>
+      </w:r>
+      <w:r>
+        <w:t>etichettatura, facilitando il reperimento rapido delle informazioni</w:t>
+      </w:r>
+      <w:r>
+        <w:t>.</w:t>
       </w:r>
     </w:p>
     <w:p>
@@ -1948,7 +2598,7 @@
         <w:pStyle w:val="Paragrafoelenco"/>
         <w:numPr>
           <w:ilvl w:val="0"/>
-          <w:numId w:val="3"/>
+          <w:numId w:val="7"/>
         </w:numPr>
       </w:pPr>
       <w:r>
@@ -1956,11 +2606,30 @@
           <w:i/>
           <w:iCs/>
         </w:rPr>
-        <w:lastRenderedPageBreak/>
-        <w:t>Procedure</w:t>
-      </w:r>
-      <w:r>
-        <w:t>: rappresentano l’insieme di regole, metodi e operazioni utilizzate per acquisire e trattare i dati, e per trasformarli in informazioni utili. Ogni procedura è completa solo se definisce chiaramente gli input, le modalità di elaborazione e gli output previsti.</w:t>
+        <w:t xml:space="preserve">Riduzione dei costi </w:t>
+      </w:r>
+      <w:r>
+        <w:rPr>
+          <w:i/>
+          <w:iCs/>
+        </w:rPr>
+        <w:t>di</w:t>
+      </w:r>
+      <w:r>
+        <w:rPr>
+          <w:i/>
+          <w:iCs/>
+        </w:rPr>
+        <w:t xml:space="preserve"> stampa</w:t>
+      </w:r>
+      <w:r>
+        <w:t xml:space="preserve">: </w:t>
+      </w:r>
+      <w:r>
+        <w:t>l’utilizzo di documenti digitali riduce drasticamente la dipendenza dalla carta, con un risparmio su materiali come toner, stampanti e buste per la postalizzazione</w:t>
+      </w:r>
+      <w:r>
+        <w:t>.</w:t>
       </w:r>
     </w:p>
     <w:p>
@@ -1968,7 +2637,7 @@
         <w:pStyle w:val="Paragrafoelenco"/>
         <w:numPr>
           <w:ilvl w:val="0"/>
-          <w:numId w:val="3"/>
+          <w:numId w:val="7"/>
         </w:numPr>
       </w:pPr>
       <w:r>
@@ -1976,10 +2645,25 @@
           <w:i/>
           <w:iCs/>
         </w:rPr>
-        <w:t>Persone</w:t>
-      </w:r>
-      <w:r>
-        <w:t>: sono gli attori che supervisionano l’esecuzione delle procedure, intervengono nelle fasi di controllo e sono spesso responsabili della transizione da modelli organizzativi tradizionali a modelli digitali. La componente umana resta fondamentale per garantire l’affidabilità e l’efficacia del sistema.</w:t>
+        <w:t>Ottimizzazione dei costi complessivi</w:t>
+      </w:r>
+      <w:r>
+        <w:t>: dalla produzione</w:t>
+      </w:r>
+      <w:r>
+        <w:t xml:space="preserve"> alla conservazione</w:t>
+      </w:r>
+      <w:r>
+        <w:t>,</w:t>
+      </w:r>
+      <w:r>
+        <w:t xml:space="preserve"> passando per l’invio e la gestione, si riducono i costi operativi </w:t>
+      </w:r>
+      <w:r>
+        <w:t>legati all’intero ciclo di vita del documento</w:t>
+      </w:r>
+      <w:r>
+        <w:t>.</w:t>
       </w:r>
     </w:p>
     <w:p>
@@ -1987,7 +2671,7 @@
         <w:pStyle w:val="Paragrafoelenco"/>
         <w:numPr>
           <w:ilvl w:val="0"/>
-          <w:numId w:val="3"/>
+          <w:numId w:val="7"/>
         </w:numPr>
       </w:pPr>
       <w:r>
@@ -1995,10 +2679,40 @@
           <w:i/>
           <w:iCs/>
         </w:rPr>
-        <w:t>Mezzi</w:t>
-      </w:r>
-      <w:r>
-        <w:t>: comprendono le tecnologie utilizzate per trattare i dati e generare informazioni. Possono variare da strumenti informatici tradizionali a piattaforme web avanzate, nel caso dei sistemi informativi su web.</w:t>
+        <w:t>Risparmio di tempo</w:t>
+      </w:r>
+      <w:r>
+        <w:t xml:space="preserve">: </w:t>
+      </w:r>
+      <w:r>
+        <w:t>la digitalizzazione dei processi documentali riduce</w:t>
+      </w:r>
+      <w:r>
+        <w:t xml:space="preserve"> </w:t>
+      </w:r>
+      <w:r>
+        <w:t>i tempi di gestione</w:t>
+      </w:r>
+      <w:r>
+        <w:t xml:space="preserve">, </w:t>
+      </w:r>
+      <w:r>
+        <w:t>ricerca interna, risposta</w:t>
+      </w:r>
+      <w:r>
+        <w:t xml:space="preserve"> e</w:t>
+      </w:r>
+      <w:r>
+        <w:t xml:space="preserve"> di </w:t>
+      </w:r>
+      <w:r>
+        <w:t>distribuzione</w:t>
+      </w:r>
+      <w:r>
+        <w:t>, sia all’interno sia all’esterno dell’organizzazione</w:t>
+      </w:r>
+      <w:r>
+        <w:t>.</w:t>
       </w:r>
     </w:p>
     <w:p>
@@ -2006,7 +2720,7 @@
         <w:pStyle w:val="Paragrafoelenco"/>
         <w:numPr>
           <w:ilvl w:val="0"/>
-          <w:numId w:val="3"/>
+          <w:numId w:val="7"/>
         </w:numPr>
       </w:pPr>
       <w:r>
@@ -2014,109 +2728,17 @@
           <w:i/>
           <w:iCs/>
         </w:rPr>
-        <w:t>Principi</w:t>
-      </w:r>
-      <w:r>
-        <w:t>: si riferiscono all’insieme di valori, cultura aziendale e modello organizzativo che influenzano l’implementazione e l’evoluzione del sistema. Ad esempio, un’organizzazione centralizzata richiederà logiche e strumenti diversi rispetto a una distribuita.</w:t>
-      </w:r>
-    </w:p>
-    <w:p/>
-    <w:p>
-      <w:r>
-        <w:t>I sistemi informativi si distinguono in diverse categorie, a seconda delle esigenze che soddisfano all'interno delle organizzazioni e del tipo di supporto che offrono ai processi aziendali.</w:t>
-      </w:r>
-    </w:p>
-    <w:p/>
-    <w:p>
-      <w:r>
-        <w:t xml:space="preserve">Una prima distinzione riguarda i sistemi </w:t>
-      </w:r>
-      <w:r>
-        <w:rPr>
-          <w:i/>
-          <w:iCs/>
-        </w:rPr>
-        <w:t>gestionali</w:t>
-      </w:r>
-      <w:r>
-        <w:t xml:space="preserve"> </w:t>
-      </w:r>
-      <w:r>
-        <w:t>(</w:t>
-      </w:r>
-      <w:r>
-        <w:t xml:space="preserve">o </w:t>
-      </w:r>
-      <w:r>
-        <w:rPr>
-          <w:i/>
-          <w:iCs/>
-        </w:rPr>
-        <w:t>transazionali</w:t>
-      </w:r>
-      <w:r>
-        <w:t>)</w:t>
-      </w:r>
-      <w:r>
-        <w:t xml:space="preserve">, il cui scopo principale è l'automazione delle attività operative più strutturate, ripetitive e </w:t>
-      </w:r>
-      <w:r>
         <w:lastRenderedPageBreak/>
-        <w:t>regolamentate. Questi sistemi rappresentano il cuore delle operazioni aziendali quotidiane e sono fondamentali per garantire l’efficienza dei processi produttivi e amministrativi.</w:t>
-      </w:r>
-    </w:p>
-    <w:p/>
-    <w:p>
-      <w:r>
-        <w:t xml:space="preserve">A supporto delle attività meno strutturate si collocano invece i sistemi per </w:t>
-      </w:r>
-      <w:r>
-        <w:rPr>
-          <w:i/>
-          <w:iCs/>
-        </w:rPr>
-        <w:t>l’automazione d’ufficio</w:t>
-      </w:r>
-      <w:r>
-        <w:t>, che favoriscono la produttività individuale e di gruppo, permettendo la condivisione di risorse, documenti e strumenti software. A</w:t>
-      </w:r>
-      <w:r>
-        <w:t>d</w:t>
-      </w:r>
-      <w:r>
-        <w:t xml:space="preserve"> essi si affiancano i sistemi di </w:t>
-      </w:r>
-      <w:r>
-        <w:rPr>
-          <w:i/>
-          <w:iCs/>
-        </w:rPr>
-        <w:t>comunicazione</w:t>
-      </w:r>
-      <w:r>
-        <w:t>, pensati per facilitare lo scambio di messaggi e informazioni informali tramite strumenti come la posta elettronica o le piattaforme di messaggistica.</w:t>
-      </w:r>
-    </w:p>
-    <w:p/>
-    <w:p>
-      <w:r>
-        <w:t xml:space="preserve">Quando l’organizzazione deve coordinare il lavoro tra più persone su attività interdipendenti, entrano in gioco i sistemi di </w:t>
-      </w:r>
-      <w:r>
-        <w:rPr>
-          <w:i/>
-          <w:iCs/>
-        </w:rPr>
-        <w:t>gestione dei flussi di lavoro</w:t>
-      </w:r>
-      <w:r>
-        <w:t xml:space="preserve"> (workflow management systems). Questi strumenti sovrintendono all'esecuzione di compiti secondo logiche definite, rendendo tracciabili e ottimizzabili i percorsi operativi.</w:t>
-      </w:r>
-    </w:p>
-    <w:p/>
-    <w:p>
-      <w:r>
-        <w:t>Per quanto riguarda le attività decisionali, le aziende possono fare affidamento su sistemi di supporto alle decisioni, che si articolano in:</w:t>
+        <w:t>Maggiore velocità nel reperimento delle informazioni</w:t>
+      </w:r>
+      <w:r>
+        <w:t xml:space="preserve">: </w:t>
+      </w:r>
+      <w:r>
+        <w:t>un sistema centralizzato permette l’accesso immediato ai documenti archiviati, migliorando i tempi di risposta e decisione</w:t>
+      </w:r>
+      <w:r>
+        <w:t>.</w:t>
       </w:r>
     </w:p>
     <w:p>
@@ -2124,11 +2746,24 @@
         <w:pStyle w:val="Paragrafoelenco"/>
         <w:numPr>
           <w:ilvl w:val="0"/>
-          <w:numId w:val="4"/>
+          <w:numId w:val="7"/>
         </w:numPr>
       </w:pPr>
       <w:r>
-        <w:t>MIS (Management Information Systems), pensati per decisioni strutturate basate su report e analisi storiche,</w:t>
+        <w:rPr>
+          <w:i/>
+          <w:iCs/>
+        </w:rPr>
+        <w:t>Incremento dell’efficienza organizzativa</w:t>
+      </w:r>
+      <w:r>
+        <w:t xml:space="preserve">: </w:t>
+      </w:r>
+      <w:r>
+        <w:t>l’adozione di strumenti condivisi e pratiche uniformi aumenta la produttività e riduce il rischio di errori, smarrimenti o duplicazioni</w:t>
+      </w:r>
+      <w:r>
+        <w:t>.</w:t>
       </w:r>
     </w:p>
     <w:p>
@@ -2136,19 +2771,30 @@
         <w:pStyle w:val="Paragrafoelenco"/>
         <w:numPr>
           <w:ilvl w:val="0"/>
-          <w:numId w:val="4"/>
+          <w:numId w:val="7"/>
         </w:numPr>
       </w:pPr>
       <w:r>
-        <w:t>DSS (</w:t>
-      </w:r>
-      <w:proofErr w:type="spellStart"/>
-      <w:r>
-        <w:t>Decision</w:t>
-      </w:r>
-      <w:proofErr w:type="spellEnd"/>
-      <w:r>
-        <w:t xml:space="preserve"> Support Systems), adatti a decisioni meno strutturate e più analitiche,</w:t>
+        <w:rPr>
+          <w:i/>
+          <w:iCs/>
+        </w:rPr>
+        <w:t>Aumento della competitività</w:t>
+      </w:r>
+      <w:r>
+        <w:t xml:space="preserve">: una gestione documentale efficace rende i processi aziendali più </w:t>
+      </w:r>
+      <w:r>
+        <w:t>agili</w:t>
+      </w:r>
+      <w:r>
+        <w:t>, affidabili e reattivi, offrendo un vantaggio</w:t>
+      </w:r>
+      <w:r>
+        <w:t xml:space="preserve"> concreto</w:t>
+      </w:r>
+      <w:r>
+        <w:t xml:space="preserve"> rispetto a competitor meno strutturati.</w:t>
       </w:r>
     </w:p>
     <w:p>
@@ -2156,117 +2802,51 @@
         <w:pStyle w:val="Paragrafoelenco"/>
         <w:numPr>
           <w:ilvl w:val="0"/>
-          <w:numId w:val="4"/>
+          <w:numId w:val="7"/>
         </w:numPr>
       </w:pPr>
-      <w:r>
-        <w:lastRenderedPageBreak/>
-        <w:t>EIS (Executive Information Systems), destinati al management di alto livello e caratterizzati da elevata flessibilità e capacità di sintesi.</w:t>
-      </w:r>
-    </w:p>
-    <w:p/>
-    <w:p>
-      <w:r>
-        <w:t xml:space="preserve">In contesti che richiedono un'elevata tempestività nella risposta, come la produzione o i settori critici (es. militare), si utilizzano i sistemi informativi in </w:t>
-      </w:r>
       <w:r>
         <w:rPr>
           <w:i/>
           <w:iCs/>
         </w:rPr>
-        <w:t>tempo reale</w:t>
-      </w:r>
-      <w:r>
-        <w:t>, capaci di acquisire ed elaborare informazioni senza ritardi significativi.</w:t>
+        <w:t>Sicurezza e conformità normativa</w:t>
+      </w:r>
+      <w:r>
+        <w:t>: i sistemi di conservazione digitale garantiscono l’integrità, la tracciabilità e l’opponibilità legale dei documenti</w:t>
+      </w:r>
+      <w:r>
+        <w:t>, assicurando il rispetto delle normative vigenti</w:t>
+      </w:r>
+      <w:r>
+        <w:t>.</w:t>
+      </w:r>
+      <w:r>
+        <w:t xml:space="preserve"> </w:t>
+      </w:r>
+      <w:r>
+        <w:br w:type="page"/>
       </w:r>
     </w:p>
     <w:p/>
     <w:p>
-      <w:r>
-        <w:t xml:space="preserve">Infine, in scenari in cui la dimensione spaziale è fondamentale, si adottano i </w:t>
-      </w:r>
-      <w:r>
-        <w:rPr>
-          <w:i/>
-          <w:iCs/>
-        </w:rPr>
-        <w:t>sistemi territoriali</w:t>
-      </w:r>
-      <w:r>
-        <w:t xml:space="preserve"> o GIS (Geographic Information Systems), che integrano dati geografici e tematici per supportare analisi e decisioni legate al territorio.</w:t>
-      </w:r>
+      <w:pPr>
+        <w:pStyle w:val="Titolo1"/>
+      </w:pPr>
+      <w:r>
+        <w:t>Capitolo 2 – Analisi</w:t>
+      </w:r>
+      <w:bookmarkEnd w:id="4"/>
     </w:p>
     <w:p/>
-    <w:p>
-      <w:pPr>
-        <w:pStyle w:val="Titolo2"/>
-      </w:pPr>
-      <w:r>
-        <w:t xml:space="preserve">Sistemi Informativi in ambito </w:t>
-      </w:r>
-      <w:r>
-        <w:t>aziendale</w:t>
-      </w:r>
-    </w:p>
-    <w:p>
-      <w:r>
-        <w:t>Altro testo</w:t>
-      </w:r>
-    </w:p>
     <w:p/>
-    <w:p>
-      <w:pPr>
-        <w:pStyle w:val="Titolo2"/>
-      </w:pPr>
-      <w:r>
-        <w:t>Criticità sistema tradizionale</w:t>
-      </w:r>
-    </w:p>
-    <w:p>
-      <w:r>
-        <w:t>Con l’evoluzione delle tecnologie digitali e l’affermazione di Internet come piattaforma globale per la comunicazione e l’interazione, i sistemi informativi hanno subito una profonda trasformazione. Da sistemi centralizzati, rigidi e circoscritti all’interno dell’organizzazione, si è passati a sistemi più aperti, flessibili e accessibili da remoto.</w:t>
-      </w:r>
-    </w:p>
-    <w:p>
-      <w:r>
-        <w:lastRenderedPageBreak/>
-        <w:t>I Web Information Systems (WIS) rappresentano una naturale evoluzione dei tradizionali sistemi informativi, grazie all’integrazione con le tecnologie web. A differenza dei sistemi classici, spesso limitati all’ambiente locale e progettati per operare in contesti chiusi, i WIS permettono l’accesso ai dati e ai servizi aziendali tramite il web, migliorando l’interoperabilità, la scalabilità e la fruibilità delle informazioni da parte di utenti interni ed esterni.</w:t>
-      </w:r>
-    </w:p>
-    <w:p>
-      <w:r>
-        <w:t>I</w:t>
-      </w:r>
-      <w:r>
-        <w:t>n un’economia sempre più digitale, i WIS consentono alle imprese di offrire servizi in tempo reale, automatizzare processi accessibili online e rendere le informazioni fruibili ovunque e in qualsiasi momento. Questo li rende particolarmente adatti a contesti come l’e-commerce, i servizi pubblici digitali o la gestione documentale distribuita.</w:t>
-      </w:r>
-    </w:p>
     <w:p/>
     <w:p>
-      <w:pPr>
-        <w:pStyle w:val="Titolo2"/>
-      </w:pPr>
-      <w:r>
-        <w:t>Gestione del flusso documentale</w:t>
-      </w:r>
-    </w:p>
-    <w:p>
-      <w:r>
-        <w:t>Altro</w:t>
-      </w:r>
-    </w:p>
-    <w:p/>
-    <w:p>
-      <w:pPr>
-        <w:pStyle w:val="Titolo2"/>
-      </w:pPr>
-      <w:r>
-        <w:t>Introduzione al caso di studio in ambito Automotive</w:t>
-      </w:r>
-    </w:p>
-    <w:p>
-      <w:r>
-        <w:t xml:space="preserve">Sempre altro testo ma qua devi parlare del settore </w:t>
+      <w:r>
+        <w:t>Inizia da qua</w:t>
+      </w:r>
+      <w:r>
+        <w:t>.</w:t>
       </w:r>
     </w:p>
     <w:p>
@@ -2283,22 +2863,19 @@
       <w:pPr>
         <w:pStyle w:val="Titolo1"/>
       </w:pPr>
-      <w:bookmarkStart w:id="2" w:name="_Toc197543073"/>
+      <w:bookmarkStart w:id="5" w:name="_Toc197968890"/>
       <w:r>
         <w:lastRenderedPageBreak/>
-        <w:t>Capitolo 2 – Analisi</w:t>
-      </w:r>
-      <w:bookmarkEnd w:id="2"/>
+        <w:t>Capitolo 3 – Progettazione</w:t>
+      </w:r>
+      <w:bookmarkEnd w:id="5"/>
     </w:p>
     <w:p/>
     <w:p/>
     <w:p/>
     <w:p>
       <w:r>
-        <w:t>Inizia da qua</w:t>
-      </w:r>
-      <w:r>
-        <w:t>.</w:t>
+        <w:t>Inizia da qua.</w:t>
       </w:r>
     </w:p>
     <w:p>
@@ -2315,12 +2892,12 @@
       <w:pPr>
         <w:pStyle w:val="Titolo1"/>
       </w:pPr>
-      <w:bookmarkStart w:id="3" w:name="_Toc197543074"/>
+      <w:bookmarkStart w:id="6" w:name="_Toc197968891"/>
       <w:r>
         <w:lastRenderedPageBreak/>
-        <w:t>Capitolo 3 – Progettazione</w:t>
-      </w:r>
-      <w:bookmarkEnd w:id="3"/>
+        <w:t>Capitolo 4 – Funzionamento</w:t>
+      </w:r>
+      <w:bookmarkEnd w:id="6"/>
     </w:p>
     <w:p/>
     <w:p/>
@@ -2344,12 +2921,12 @@
       <w:pPr>
         <w:pStyle w:val="Titolo1"/>
       </w:pPr>
-      <w:bookmarkStart w:id="4" w:name="_Toc197543075"/>
+      <w:bookmarkStart w:id="7" w:name="_Toc197968892"/>
       <w:r>
         <w:lastRenderedPageBreak/>
-        <w:t>Capitolo 4 – Funzionamento</w:t>
-      </w:r>
-      <w:bookmarkEnd w:id="4"/>
+        <w:t>Conclusioni</w:t>
+      </w:r>
+      <w:bookmarkEnd w:id="7"/>
     </w:p>
     <w:p/>
     <w:p/>
@@ -2373,12 +2950,12 @@
       <w:pPr>
         <w:pStyle w:val="Titolo1"/>
       </w:pPr>
-      <w:bookmarkStart w:id="5" w:name="_Toc197543076"/>
+      <w:bookmarkStart w:id="8" w:name="_Toc197968893"/>
       <w:r>
         <w:lastRenderedPageBreak/>
-        <w:t>Conclusioni</w:t>
-      </w:r>
-      <w:bookmarkEnd w:id="5"/>
+        <w:t>Ringraziamenti</w:t>
+      </w:r>
+      <w:bookmarkEnd w:id="8"/>
     </w:p>
     <w:p/>
     <w:p/>
@@ -2387,6 +2964,28 @@
       <w:r>
         <w:t>Inizia da qua.</w:t>
       </w:r>
+      <w:r>
+        <w:br w:type="page"/>
+      </w:r>
+    </w:p>
+    <w:p>
+      <w:pPr>
+        <w:pStyle w:val="Titolo1"/>
+      </w:pPr>
+      <w:bookmarkStart w:id="9" w:name="_Toc197968894"/>
+      <w:r>
+        <w:lastRenderedPageBreak/>
+        <w:t>Sitografia</w:t>
+      </w:r>
+      <w:bookmarkEnd w:id="9"/>
+    </w:p>
+    <w:p/>
+    <w:p/>
+    <w:p/>
+    <w:p>
+      <w:r>
+        <w:t>Inizia da qua.</w:t>
+      </w:r>
     </w:p>
     <w:p>
       <w:pPr>
@@ -2402,181 +3001,53 @@
       <w:pPr>
         <w:pStyle w:val="Titolo1"/>
       </w:pPr>
-      <w:bookmarkStart w:id="6" w:name="_Toc197543077"/>
+      <w:bookmarkStart w:id="10" w:name="_Toc197968895"/>
       <w:r>
         <w:lastRenderedPageBreak/>
-        <w:t>Ringraziamenti</w:t>
-      </w:r>
-      <w:bookmarkEnd w:id="6"/>
+        <w:t>Bibliografia</w:t>
+      </w:r>
+      <w:bookmarkEnd w:id="10"/>
     </w:p>
     <w:p/>
     <w:p/>
     <w:p/>
     <w:p>
-      <w:r>
-        <w:t>Inizia da qua.</w:t>
-      </w:r>
-      <w:r>
-        <w:br w:type="page"/>
-      </w:r>
-    </w:p>
-    <w:p>
-      <w:pPr>
-        <w:pStyle w:val="Titolo1"/>
-      </w:pPr>
-      <w:bookmarkStart w:id="7" w:name="_Toc197543078"/>
-      <w:r>
-        <w:lastRenderedPageBreak/>
-        <w:t>Sitografia</w:t>
-      </w:r>
-      <w:bookmarkEnd w:id="7"/>
-    </w:p>
-    <w:p/>
-    <w:p/>
-    <w:p/>
-    <w:p>
-      <w:r>
-        <w:t>Inizia da qua.</w:t>
-      </w:r>
-    </w:p>
-    <w:p>
-      <w:pPr>
-        <w:spacing w:before="0" w:after="160" w:line="259" w:lineRule="auto"/>
-        <w:ind w:firstLine="0"/>
-        <w:jc w:val="left"/>
-      </w:pPr>
-      <w:r>
-        <w:br w:type="page"/>
-      </w:r>
-    </w:p>
-    <w:p>
-      <w:pPr>
-        <w:pStyle w:val="Titolo1"/>
-      </w:pPr>
-      <w:bookmarkStart w:id="8" w:name="_Toc197543079"/>
-      <w:r>
-        <w:lastRenderedPageBreak/>
-        <w:t>Bibliografia</w:t>
-      </w:r>
-      <w:bookmarkEnd w:id="8"/>
-    </w:p>
-    <w:p/>
-    <w:p/>
-    <w:p/>
-    <w:p>
-      <w:r>
-        <w:t>Inizia da qua.</w:t>
-      </w:r>
-    </w:p>
-    <w:p>
-      <w:pPr>
-        <w:spacing w:before="0" w:after="160" w:line="259" w:lineRule="auto"/>
-        <w:ind w:firstLine="0"/>
-        <w:jc w:val="left"/>
-      </w:pPr>
-      <w:r>
-        <w:br w:type="page"/>
-      </w:r>
-    </w:p>
-    <w:p>
-      <w:pPr>
-        <w:spacing w:before="0" w:after="160" w:line="259" w:lineRule="auto"/>
-        <w:ind w:firstLine="0"/>
-        <w:jc w:val="left"/>
-      </w:pPr>
-    </w:p>
-    <w:p>
-      <w:pPr>
-        <w:pStyle w:val="Titolo1"/>
-      </w:pPr>
-      <w:bookmarkStart w:id="9" w:name="_Toc197543080"/>
-      <w:r>
-        <w:t>Capitolo 1</w:t>
-      </w:r>
-      <w:r>
-        <w:t>2</w:t>
-      </w:r>
-      <w:r>
-        <w:t xml:space="preserve"> - Titolo</w:t>
-      </w:r>
-      <w:bookmarkEnd w:id="9"/>
-    </w:p>
-    <w:p/>
-    <w:p/>
-    <w:p/>
-    <w:p>
-      <w:r>
-        <w:t>Questo è un e</w:t>
-      </w:r>
-      <w:r>
-        <w:t>sempio il contenuto è da modificare.</w:t>
-      </w:r>
-    </w:p>
-    <w:p>
-      <w:r>
-        <w:t>I video offrono un metodo efficace per esprimere la propria opinione. Facendo clic su Video online è possibile incollare il codice di incorporamento per il video da aggiungere. È inoltre possibile digitare una parola chiave per la ricerca online del video che meglio si adatta al documento.</w:t>
-      </w:r>
-    </w:p>
-    <w:p>
-      <w:r>
-        <w:t>I video offrono un metodo efficace per esprimere la propria opinione. Facendo clic su Video online è possibile incollare il codice di incorporamento per il video da aggiungere. È inoltre possibile digitare una parola chiave per la ricerca online del video che meglio si adatta al documento.</w:t>
-      </w:r>
-    </w:p>
-    <w:p>
-      <w:r>
-        <w:t>I video offrono un metodo efficace per esprimere la propria opinione. Facendo clic su Video online è possibile incollare il codice di incorporamento per il video da aggiungere. È inoltre possibile digitare una parola chiave per la ricerca online del video che meglio si adatta al documento.</w:t>
-      </w:r>
-      <w:r>
-        <w:t xml:space="preserve"> </w:t>
-      </w:r>
-      <w:r>
-        <w:t>I video offrono un metodo efficace per esprimere la propria opinione. Facendo clic su Video online è possibile incollare il codice di incorporamento per il video da aggiungere. È inoltre possibile digitare una parola chiave per la ricerca online del video che meglio si adatta al documento.</w:t>
-      </w:r>
-      <w:r>
-        <w:t xml:space="preserve"> </w:t>
-      </w:r>
-    </w:p>
-    <w:p>
-      <w:r>
-        <w:lastRenderedPageBreak/>
-        <w:t>I video offrono un metodo efficace per esprimere la propria opinione. Facendo clic su Video online è possibile incollare il codice di incorporamento per il video da aggiungere. È inoltre possibile digitare una parola chiave per la ricerca online del video che meglio si adatta al documento.</w:t>
-      </w:r>
-    </w:p>
-    <w:p>
-      <w:pPr>
-        <w:pStyle w:val="Titolo2"/>
-      </w:pPr>
-      <w:bookmarkStart w:id="10" w:name="_Toc197543081"/>
-      <w:r>
-        <w:t>Nome del paragrafo di inserire</w:t>
-      </w:r>
-      <w:bookmarkEnd w:id="10"/>
-    </w:p>
-    <w:p>
-      <w:r>
-        <w:t>I video offrono un metodo efficace per esprimere la propria opinione. Facendo clic su Video online è possibile incollare il codice di incorporamento per il video da aggiungere. È inoltre possibile digitare una parola chiave per la ricerca online del video che meglio si adatta al documento.</w:t>
-      </w:r>
-    </w:p>
-    <w:p>
-      <w:r>
-        <w:t xml:space="preserve">Per rendere il documento di qualità professionale, Word fornisce schemi per intestazione, piè di pagina, pagina di copertina e casella di testo che si </w:t>
-      </w:r>
-      <w:proofErr w:type="spellStart"/>
-      <w:r>
-        <w:t>complementano</w:t>
-      </w:r>
-      <w:proofErr w:type="spellEnd"/>
-      <w:r>
-        <w:t xml:space="preserve"> l'un l'altro. Ad esempio, è possibile aggiungere un frontespizio, un'intestazione e una barra laterale corrispondenti. Fare clic su Inserisci, quindi scegliere gli elementi dalle diverse raccolte.</w:t>
+      <w:pPr>
+        <w:pStyle w:val="Paragrafoelenco"/>
+        <w:numPr>
+          <w:ilvl w:val="0"/>
+          <w:numId w:val="8"/>
+        </w:numPr>
+        <w:rPr>
+          <w:lang w:val="en-US"/>
+        </w:rPr>
+      </w:pPr>
+      <w:r>
+        <w:rPr>
+          <w:lang w:val="en-US"/>
+        </w:rPr>
+        <w:t>Marakas, George M., and James A. O'Brien. Introduction to information systems. New York: McGraw-Hill/Irwin, 2013.</w:t>
+      </w:r>
+    </w:p>
+    <w:p>
+      <w:pPr>
+        <w:pStyle w:val="Paragrafoelenco"/>
+        <w:numPr>
+          <w:ilvl w:val="0"/>
+          <w:numId w:val="8"/>
+        </w:numPr>
+      </w:pPr>
+      <w:r>
+        <w:t>Michetti, Giovanni. "Un approccio manageriale ai sistemi di gestione documentale: la serie ISO 30300." (2013): 99-120.</w:t>
       </w:r>
     </w:p>
     <w:sectPr>
-      <w:headerReference w:type="even" r:id="rId8"/>
-      <w:headerReference w:type="default" r:id="rId9"/>
-      <w:footerReference w:type="even" r:id="rId10"/>
-      <w:footerReference w:type="default" r:id="rId11"/>
-      <w:headerReference w:type="first" r:id="rId12"/>
-      <w:footerReference w:type="first" r:id="rId13"/>
+      <w:headerReference w:type="even" r:id="rId9"/>
+      <w:headerReference w:type="default" r:id="rId10"/>
+      <w:footerReference w:type="even" r:id="rId11"/>
+      <w:footerReference w:type="default" r:id="rId12"/>
+      <w:headerReference w:type="first" r:id="rId13"/>
+      <w:footerReference w:type="first" r:id="rId14"/>
       <w:pgSz w:w="11906" w:h="16838"/>
       <w:pgMar w:top="1701" w:right="1701" w:bottom="1701" w:left="2268" w:header="709" w:footer="0" w:gutter="0"/>
       <w:pgNumType w:start="0"/>
@@ -2880,6 +3351,232 @@
 <file path=word/numbering.xml><?xml version="1.0" encoding="utf-8"?>
 <w:numbering xmlns:wpc="http://schemas.microsoft.com/office/word/2010/wordprocessingCanvas" xmlns:cx="http://schemas.microsoft.com/office/drawing/2014/chartex" xmlns:cx1="http://schemas.microsoft.com/office/drawing/2015/9/8/chartex" xmlns:cx2="http://schemas.microsoft.com/office/drawing/2015/10/21/chartex" xmlns:cx3="http://schemas.microsoft.com/office/drawing/2016/5/9/chartex" xmlns:cx4="http://schemas.microsoft.com/office/drawing/2016/5/10/chartex" xmlns:cx5="http://schemas.microsoft.com/office/drawing/2016/5/11/chartex" xmlns:cx6="http://schemas.microsoft.com/office/drawing/2016/5/12/chartex" xmlns:cx7="http://schemas.microsoft.com/office/drawing/2016/5/13/chartex" xmlns:cx8="http://schemas.microsoft.com/office/drawing/2016/5/14/chartex" xmlns:mc="http://schemas.openxmlformats.org/markup-compatibility/2006" xmlns:aink="http://schemas.microsoft.com/office/drawing/2016/ink" xmlns:am3d="http://schemas.microsoft.com/office/drawing/2017/model3d" xmlns:o="urn:schemas-microsoft-com:office:office" xmlns:oel="http://schemas.microsoft.com/office/2019/extlst" xmlns:r="http://schemas.openxmlformats.org/officeDocument/2006/relationships" xmlns:m="http://schemas.openxmlformats.org/officeDocument/2006/math" xmlns:v="urn:schemas-microsoft-com:vml" xmlns:wp14="http://schemas.microsoft.com/office/word/2010/wordprocessingDrawing" xmlns:wp="http://schemas.openxmlformats.org/drawingml/2006/wordprocessingDrawing" xmlns:w10="urn:schemas-microsoft-com:office:word" xmlns:w="http://schemas.openxmlformats.org/wordprocessingml/2006/main" xmlns:w14="http://schemas.microsoft.com/office/word/2010/wordml" xmlns:w15="http://schemas.microsoft.com/office/word/2012/wordml" xmlns:w16cex="http://schemas.microsoft.com/office/word/2018/wordml/cex" xmlns:w16cid="http://schemas.microsoft.com/office/word/2016/wordml/cid" xmlns:w16="http://schemas.microsoft.com/office/word/2018/wordml" xmlns:w16du="http://schemas.microsoft.com/office/word/2023/wordml/word16du" xmlns:w16sdtdh="http://schemas.microsoft.com/office/word/2020/wordml/sdtdatahash" xmlns:w16sdtfl="http://schemas.microsoft.com/office/word/2024/wordml/sdtformatlock" xmlns:w16se="http://schemas.microsoft.com/office/word/2015/wordml/symex" xmlns:wpg="http://schemas.microsoft.com/office/word/2010/wordprocessingGroup" xmlns:wpi="http://schemas.microsoft.com/office/word/2010/wordprocessingInk" xmlns:wne="http://schemas.microsoft.com/office/word/2006/wordml" xmlns:wps="http://schemas.microsoft.com/office/word/2010/wordprocessingShape" mc:Ignorable="w14 w15 w16se w16cid w16 w16cex w16sdtdh w16sdtfl w16du wp14">
   <w:abstractNum w:abstractNumId="0" w15:restartNumberingAfterBreak="0">
+    <w:nsid w:val="10652245"/>
+    <w:multiLevelType w:val="hybridMultilevel"/>
+    <w:tmpl w:val="D592F500"/>
+    <w:lvl w:ilvl="0" w:tplc="04100001">
+      <w:start w:val="1"/>
+      <w:numFmt w:val="bullet"/>
+      <w:lvlText w:val=""/>
+      <w:lvlJc w:val="left"/>
+      <w:pPr>
+        <w:ind w:left="1287" w:hanging="360"/>
+      </w:pPr>
+      <w:rPr>
+        <w:rFonts w:ascii="Symbol" w:hAnsi="Symbol" w:hint="default"/>
+      </w:rPr>
+    </w:lvl>
+    <w:lvl w:ilvl="1" w:tplc="04100003" w:tentative="1">
+      <w:start w:val="1"/>
+      <w:numFmt w:val="bullet"/>
+      <w:lvlText w:val="o"/>
+      <w:lvlJc w:val="left"/>
+      <w:pPr>
+        <w:ind w:left="2007" w:hanging="360"/>
+      </w:pPr>
+      <w:rPr>
+        <w:rFonts w:ascii="Courier New" w:hAnsi="Courier New" w:cs="Courier New" w:hint="default"/>
+      </w:rPr>
+    </w:lvl>
+    <w:lvl w:ilvl="2" w:tplc="04100005" w:tentative="1">
+      <w:start w:val="1"/>
+      <w:numFmt w:val="bullet"/>
+      <w:lvlText w:val=""/>
+      <w:lvlJc w:val="left"/>
+      <w:pPr>
+        <w:ind w:left="2727" w:hanging="360"/>
+      </w:pPr>
+      <w:rPr>
+        <w:rFonts w:ascii="Wingdings" w:hAnsi="Wingdings" w:hint="default"/>
+      </w:rPr>
+    </w:lvl>
+    <w:lvl w:ilvl="3" w:tplc="04100001" w:tentative="1">
+      <w:start w:val="1"/>
+      <w:numFmt w:val="bullet"/>
+      <w:lvlText w:val=""/>
+      <w:lvlJc w:val="left"/>
+      <w:pPr>
+        <w:ind w:left="3447" w:hanging="360"/>
+      </w:pPr>
+      <w:rPr>
+        <w:rFonts w:ascii="Symbol" w:hAnsi="Symbol" w:hint="default"/>
+      </w:rPr>
+    </w:lvl>
+    <w:lvl w:ilvl="4" w:tplc="04100003" w:tentative="1">
+      <w:start w:val="1"/>
+      <w:numFmt w:val="bullet"/>
+      <w:lvlText w:val="o"/>
+      <w:lvlJc w:val="left"/>
+      <w:pPr>
+        <w:ind w:left="4167" w:hanging="360"/>
+      </w:pPr>
+      <w:rPr>
+        <w:rFonts w:ascii="Courier New" w:hAnsi="Courier New" w:cs="Courier New" w:hint="default"/>
+      </w:rPr>
+    </w:lvl>
+    <w:lvl w:ilvl="5" w:tplc="04100005" w:tentative="1">
+      <w:start w:val="1"/>
+      <w:numFmt w:val="bullet"/>
+      <w:lvlText w:val=""/>
+      <w:lvlJc w:val="left"/>
+      <w:pPr>
+        <w:ind w:left="4887" w:hanging="360"/>
+      </w:pPr>
+      <w:rPr>
+        <w:rFonts w:ascii="Wingdings" w:hAnsi="Wingdings" w:hint="default"/>
+      </w:rPr>
+    </w:lvl>
+    <w:lvl w:ilvl="6" w:tplc="04100001" w:tentative="1">
+      <w:start w:val="1"/>
+      <w:numFmt w:val="bullet"/>
+      <w:lvlText w:val=""/>
+      <w:lvlJc w:val="left"/>
+      <w:pPr>
+        <w:ind w:left="5607" w:hanging="360"/>
+      </w:pPr>
+      <w:rPr>
+        <w:rFonts w:ascii="Symbol" w:hAnsi="Symbol" w:hint="default"/>
+      </w:rPr>
+    </w:lvl>
+    <w:lvl w:ilvl="7" w:tplc="04100003" w:tentative="1">
+      <w:start w:val="1"/>
+      <w:numFmt w:val="bullet"/>
+      <w:lvlText w:val="o"/>
+      <w:lvlJc w:val="left"/>
+      <w:pPr>
+        <w:ind w:left="6327" w:hanging="360"/>
+      </w:pPr>
+      <w:rPr>
+        <w:rFonts w:ascii="Courier New" w:hAnsi="Courier New" w:cs="Courier New" w:hint="default"/>
+      </w:rPr>
+    </w:lvl>
+    <w:lvl w:ilvl="8" w:tplc="04100005" w:tentative="1">
+      <w:start w:val="1"/>
+      <w:numFmt w:val="bullet"/>
+      <w:lvlText w:val=""/>
+      <w:lvlJc w:val="left"/>
+      <w:pPr>
+        <w:ind w:left="7047" w:hanging="360"/>
+      </w:pPr>
+      <w:rPr>
+        <w:rFonts w:ascii="Wingdings" w:hAnsi="Wingdings" w:hint="default"/>
+      </w:rPr>
+    </w:lvl>
+  </w:abstractNum>
+  <w:abstractNum w:abstractNumId="1" w15:restartNumberingAfterBreak="0">
+    <w:nsid w:val="2B546FC2"/>
+    <w:multiLevelType w:val="hybridMultilevel"/>
+    <w:tmpl w:val="7ECE3434"/>
+    <w:lvl w:ilvl="0" w:tplc="04100001">
+      <w:start w:val="1"/>
+      <w:numFmt w:val="bullet"/>
+      <w:lvlText w:val=""/>
+      <w:lvlJc w:val="left"/>
+      <w:pPr>
+        <w:ind w:left="1494" w:hanging="360"/>
+      </w:pPr>
+      <w:rPr>
+        <w:rFonts w:ascii="Symbol" w:hAnsi="Symbol" w:hint="default"/>
+      </w:rPr>
+    </w:lvl>
+    <w:lvl w:ilvl="1" w:tplc="04100003" w:tentative="1">
+      <w:start w:val="1"/>
+      <w:numFmt w:val="bullet"/>
+      <w:lvlText w:val="o"/>
+      <w:lvlJc w:val="left"/>
+      <w:pPr>
+        <w:ind w:left="2007" w:hanging="360"/>
+      </w:pPr>
+      <w:rPr>
+        <w:rFonts w:ascii="Courier New" w:hAnsi="Courier New" w:cs="Courier New" w:hint="default"/>
+      </w:rPr>
+    </w:lvl>
+    <w:lvl w:ilvl="2" w:tplc="04100005" w:tentative="1">
+      <w:start w:val="1"/>
+      <w:numFmt w:val="bullet"/>
+      <w:lvlText w:val=""/>
+      <w:lvlJc w:val="left"/>
+      <w:pPr>
+        <w:ind w:left="2727" w:hanging="360"/>
+      </w:pPr>
+      <w:rPr>
+        <w:rFonts w:ascii="Wingdings" w:hAnsi="Wingdings" w:hint="default"/>
+      </w:rPr>
+    </w:lvl>
+    <w:lvl w:ilvl="3" w:tplc="04100001" w:tentative="1">
+      <w:start w:val="1"/>
+      <w:numFmt w:val="bullet"/>
+      <w:lvlText w:val=""/>
+      <w:lvlJc w:val="left"/>
+      <w:pPr>
+        <w:ind w:left="3447" w:hanging="360"/>
+      </w:pPr>
+      <w:rPr>
+        <w:rFonts w:ascii="Symbol" w:hAnsi="Symbol" w:hint="default"/>
+      </w:rPr>
+    </w:lvl>
+    <w:lvl w:ilvl="4" w:tplc="04100003" w:tentative="1">
+      <w:start w:val="1"/>
+      <w:numFmt w:val="bullet"/>
+      <w:lvlText w:val="o"/>
+      <w:lvlJc w:val="left"/>
+      <w:pPr>
+        <w:ind w:left="4167" w:hanging="360"/>
+      </w:pPr>
+      <w:rPr>
+        <w:rFonts w:ascii="Courier New" w:hAnsi="Courier New" w:cs="Courier New" w:hint="default"/>
+      </w:rPr>
+    </w:lvl>
+    <w:lvl w:ilvl="5" w:tplc="04100005" w:tentative="1">
+      <w:start w:val="1"/>
+      <w:numFmt w:val="bullet"/>
+      <w:lvlText w:val=""/>
+      <w:lvlJc w:val="left"/>
+      <w:pPr>
+        <w:ind w:left="4887" w:hanging="360"/>
+      </w:pPr>
+      <w:rPr>
+        <w:rFonts w:ascii="Wingdings" w:hAnsi="Wingdings" w:hint="default"/>
+      </w:rPr>
+    </w:lvl>
+    <w:lvl w:ilvl="6" w:tplc="04100001" w:tentative="1">
+      <w:start w:val="1"/>
+      <w:numFmt w:val="bullet"/>
+      <w:lvlText w:val=""/>
+      <w:lvlJc w:val="left"/>
+      <w:pPr>
+        <w:ind w:left="5607" w:hanging="360"/>
+      </w:pPr>
+      <w:rPr>
+        <w:rFonts w:ascii="Symbol" w:hAnsi="Symbol" w:hint="default"/>
+      </w:rPr>
+    </w:lvl>
+    <w:lvl w:ilvl="7" w:tplc="04100003" w:tentative="1">
+      <w:start w:val="1"/>
+      <w:numFmt w:val="bullet"/>
+      <w:lvlText w:val="o"/>
+      <w:lvlJc w:val="left"/>
+      <w:pPr>
+        <w:ind w:left="6327" w:hanging="360"/>
+      </w:pPr>
+      <w:rPr>
+        <w:rFonts w:ascii="Courier New" w:hAnsi="Courier New" w:cs="Courier New" w:hint="default"/>
+      </w:rPr>
+    </w:lvl>
+    <w:lvl w:ilvl="8" w:tplc="04100005" w:tentative="1">
+      <w:start w:val="1"/>
+      <w:numFmt w:val="bullet"/>
+      <w:lvlText w:val=""/>
+      <w:lvlJc w:val="left"/>
+      <w:pPr>
+        <w:ind w:left="7047" w:hanging="360"/>
+      </w:pPr>
+      <w:rPr>
+        <w:rFonts w:ascii="Wingdings" w:hAnsi="Wingdings" w:hint="default"/>
+      </w:rPr>
+    </w:lvl>
+  </w:abstractNum>
+  <w:abstractNum w:abstractNumId="2" w15:restartNumberingAfterBreak="0">
     <w:nsid w:val="38862024"/>
     <w:multiLevelType w:val="hybridMultilevel"/>
     <w:tmpl w:val="8EF836D6"/>
@@ -2992,7 +3689,7 @@
       </w:rPr>
     </w:lvl>
   </w:abstractNum>
-  <w:abstractNum w:abstractNumId="1" w15:restartNumberingAfterBreak="0">
+  <w:abstractNum w:abstractNumId="3" w15:restartNumberingAfterBreak="0">
     <w:nsid w:val="3F427FB3"/>
     <w:multiLevelType w:val="multilevel"/>
     <w:tmpl w:val="04100025"/>
@@ -3086,7 +3783,93 @@
       </w:pPr>
     </w:lvl>
   </w:abstractNum>
-  <w:abstractNum w:abstractNumId="2" w15:restartNumberingAfterBreak="0">
+  <w:abstractNum w:abstractNumId="4" w15:restartNumberingAfterBreak="0">
+    <w:nsid w:val="54C01725"/>
+    <w:multiLevelType w:val="hybridMultilevel"/>
+    <w:tmpl w:val="59161DEC"/>
+    <w:lvl w:ilvl="0" w:tplc="0410000F">
+      <w:start w:val="1"/>
+      <w:numFmt w:val="decimal"/>
+      <w:lvlText w:val="%1."/>
+      <w:lvlJc w:val="left"/>
+      <w:pPr>
+        <w:ind w:left="1287" w:hanging="360"/>
+      </w:pPr>
+    </w:lvl>
+    <w:lvl w:ilvl="1" w:tplc="04100019" w:tentative="1">
+      <w:start w:val="1"/>
+      <w:numFmt w:val="lowerLetter"/>
+      <w:lvlText w:val="%2."/>
+      <w:lvlJc w:val="left"/>
+      <w:pPr>
+        <w:ind w:left="2007" w:hanging="360"/>
+      </w:pPr>
+    </w:lvl>
+    <w:lvl w:ilvl="2" w:tplc="0410001B" w:tentative="1">
+      <w:start w:val="1"/>
+      <w:numFmt w:val="lowerRoman"/>
+      <w:lvlText w:val="%3."/>
+      <w:lvlJc w:val="right"/>
+      <w:pPr>
+        <w:ind w:left="2727" w:hanging="180"/>
+      </w:pPr>
+    </w:lvl>
+    <w:lvl w:ilvl="3" w:tplc="0410000F" w:tentative="1">
+      <w:start w:val="1"/>
+      <w:numFmt w:val="decimal"/>
+      <w:lvlText w:val="%4."/>
+      <w:lvlJc w:val="left"/>
+      <w:pPr>
+        <w:ind w:left="3447" w:hanging="360"/>
+      </w:pPr>
+    </w:lvl>
+    <w:lvl w:ilvl="4" w:tplc="04100019" w:tentative="1">
+      <w:start w:val="1"/>
+      <w:numFmt w:val="lowerLetter"/>
+      <w:lvlText w:val="%5."/>
+      <w:lvlJc w:val="left"/>
+      <w:pPr>
+        <w:ind w:left="4167" w:hanging="360"/>
+      </w:pPr>
+    </w:lvl>
+    <w:lvl w:ilvl="5" w:tplc="0410001B" w:tentative="1">
+      <w:start w:val="1"/>
+      <w:numFmt w:val="lowerRoman"/>
+      <w:lvlText w:val="%6."/>
+      <w:lvlJc w:val="right"/>
+      <w:pPr>
+        <w:ind w:left="4887" w:hanging="180"/>
+      </w:pPr>
+    </w:lvl>
+    <w:lvl w:ilvl="6" w:tplc="0410000F" w:tentative="1">
+      <w:start w:val="1"/>
+      <w:numFmt w:val="decimal"/>
+      <w:lvlText w:val="%7."/>
+      <w:lvlJc w:val="left"/>
+      <w:pPr>
+        <w:ind w:left="5607" w:hanging="360"/>
+      </w:pPr>
+    </w:lvl>
+    <w:lvl w:ilvl="7" w:tplc="04100019" w:tentative="1">
+      <w:start w:val="1"/>
+      <w:numFmt w:val="lowerLetter"/>
+      <w:lvlText w:val="%8."/>
+      <w:lvlJc w:val="left"/>
+      <w:pPr>
+        <w:ind w:left="6327" w:hanging="360"/>
+      </w:pPr>
+    </w:lvl>
+    <w:lvl w:ilvl="8" w:tplc="0410001B" w:tentative="1">
+      <w:start w:val="1"/>
+      <w:numFmt w:val="lowerRoman"/>
+      <w:lvlText w:val="%9."/>
+      <w:lvlJc w:val="right"/>
+      <w:pPr>
+        <w:ind w:left="7047" w:hanging="180"/>
+      </w:pPr>
+    </w:lvl>
+  </w:abstractNum>
+  <w:abstractNum w:abstractNumId="5" w15:restartNumberingAfterBreak="0">
     <w:nsid w:val="76520B59"/>
     <w:multiLevelType w:val="hybridMultilevel"/>
     <w:tmpl w:val="1846A9FA"/>
@@ -3199,7 +3982,7 @@
       </w:rPr>
     </w:lvl>
   </w:abstractNum>
-  <w:abstractNum w:abstractNumId="3" w15:restartNumberingAfterBreak="0">
+  <w:abstractNum w:abstractNumId="6" w15:restartNumberingAfterBreak="0">
     <w:nsid w:val="7CD71E76"/>
     <w:multiLevelType w:val="hybridMultilevel"/>
     <w:tmpl w:val="AAB67D62"/>
@@ -3312,17 +4095,141 @@
       </w:rPr>
     </w:lvl>
   </w:abstractNum>
+  <w:abstractNum w:abstractNumId="7" w15:restartNumberingAfterBreak="0">
+    <w:nsid w:val="7E4874AF"/>
+    <w:multiLevelType w:val="hybridMultilevel"/>
+    <w:tmpl w:val="ED58F4DE"/>
+    <w:lvl w:ilvl="0" w:tplc="F0EAE24A">
+      <w:numFmt w:val="bullet"/>
+      <w:lvlText w:val="-"/>
+      <w:lvlJc w:val="left"/>
+      <w:pPr>
+        <w:ind w:left="927" w:hanging="360"/>
+      </w:pPr>
+      <w:rPr>
+        <w:rFonts w:ascii="Times New Roman" w:eastAsiaTheme="minorHAnsi" w:hAnsi="Times New Roman" w:cs="Times New Roman" w:hint="default"/>
+      </w:rPr>
+    </w:lvl>
+    <w:lvl w:ilvl="1" w:tplc="04100003" w:tentative="1">
+      <w:start w:val="1"/>
+      <w:numFmt w:val="bullet"/>
+      <w:lvlText w:val="o"/>
+      <w:lvlJc w:val="left"/>
+      <w:pPr>
+        <w:ind w:left="1647" w:hanging="360"/>
+      </w:pPr>
+      <w:rPr>
+        <w:rFonts w:ascii="Courier New" w:hAnsi="Courier New" w:cs="Courier New" w:hint="default"/>
+      </w:rPr>
+    </w:lvl>
+    <w:lvl w:ilvl="2" w:tplc="04100005" w:tentative="1">
+      <w:start w:val="1"/>
+      <w:numFmt w:val="bullet"/>
+      <w:lvlText w:val=""/>
+      <w:lvlJc w:val="left"/>
+      <w:pPr>
+        <w:ind w:left="2367" w:hanging="360"/>
+      </w:pPr>
+      <w:rPr>
+        <w:rFonts w:ascii="Wingdings" w:hAnsi="Wingdings" w:hint="default"/>
+      </w:rPr>
+    </w:lvl>
+    <w:lvl w:ilvl="3" w:tplc="04100001" w:tentative="1">
+      <w:start w:val="1"/>
+      <w:numFmt w:val="bullet"/>
+      <w:lvlText w:val=""/>
+      <w:lvlJc w:val="left"/>
+      <w:pPr>
+        <w:ind w:left="3087" w:hanging="360"/>
+      </w:pPr>
+      <w:rPr>
+        <w:rFonts w:ascii="Symbol" w:hAnsi="Symbol" w:hint="default"/>
+      </w:rPr>
+    </w:lvl>
+    <w:lvl w:ilvl="4" w:tplc="04100003" w:tentative="1">
+      <w:start w:val="1"/>
+      <w:numFmt w:val="bullet"/>
+      <w:lvlText w:val="o"/>
+      <w:lvlJc w:val="left"/>
+      <w:pPr>
+        <w:ind w:left="3807" w:hanging="360"/>
+      </w:pPr>
+      <w:rPr>
+        <w:rFonts w:ascii="Courier New" w:hAnsi="Courier New" w:cs="Courier New" w:hint="default"/>
+      </w:rPr>
+    </w:lvl>
+    <w:lvl w:ilvl="5" w:tplc="04100005" w:tentative="1">
+      <w:start w:val="1"/>
+      <w:numFmt w:val="bullet"/>
+      <w:lvlText w:val=""/>
+      <w:lvlJc w:val="left"/>
+      <w:pPr>
+        <w:ind w:left="4527" w:hanging="360"/>
+      </w:pPr>
+      <w:rPr>
+        <w:rFonts w:ascii="Wingdings" w:hAnsi="Wingdings" w:hint="default"/>
+      </w:rPr>
+    </w:lvl>
+    <w:lvl w:ilvl="6" w:tplc="04100001" w:tentative="1">
+      <w:start w:val="1"/>
+      <w:numFmt w:val="bullet"/>
+      <w:lvlText w:val=""/>
+      <w:lvlJc w:val="left"/>
+      <w:pPr>
+        <w:ind w:left="5247" w:hanging="360"/>
+      </w:pPr>
+      <w:rPr>
+        <w:rFonts w:ascii="Symbol" w:hAnsi="Symbol" w:hint="default"/>
+      </w:rPr>
+    </w:lvl>
+    <w:lvl w:ilvl="7" w:tplc="04100003" w:tentative="1">
+      <w:start w:val="1"/>
+      <w:numFmt w:val="bullet"/>
+      <w:lvlText w:val="o"/>
+      <w:lvlJc w:val="left"/>
+      <w:pPr>
+        <w:ind w:left="5967" w:hanging="360"/>
+      </w:pPr>
+      <w:rPr>
+        <w:rFonts w:ascii="Courier New" w:hAnsi="Courier New" w:cs="Courier New" w:hint="default"/>
+      </w:rPr>
+    </w:lvl>
+    <w:lvl w:ilvl="8" w:tplc="04100005" w:tentative="1">
+      <w:start w:val="1"/>
+      <w:numFmt w:val="bullet"/>
+      <w:lvlText w:val=""/>
+      <w:lvlJc w:val="left"/>
+      <w:pPr>
+        <w:ind w:left="6687" w:hanging="360"/>
+      </w:pPr>
+      <w:rPr>
+        <w:rFonts w:ascii="Wingdings" w:hAnsi="Wingdings" w:hint="default"/>
+      </w:rPr>
+    </w:lvl>
+  </w:abstractNum>
   <w:num w:numId="1" w16cid:durableId="433093623">
+    <w:abstractNumId w:val="3"/>
+  </w:num>
+  <w:num w:numId="2" w16cid:durableId="1039352268">
+    <w:abstractNumId w:val="5"/>
+  </w:num>
+  <w:num w:numId="3" w16cid:durableId="1584025888">
+    <w:abstractNumId w:val="6"/>
+  </w:num>
+  <w:num w:numId="4" w16cid:durableId="959382499">
+    <w:abstractNumId w:val="2"/>
+  </w:num>
+  <w:num w:numId="5" w16cid:durableId="1685595198">
+    <w:abstractNumId w:val="0"/>
+  </w:num>
+  <w:num w:numId="6" w16cid:durableId="1941252037">
+    <w:abstractNumId w:val="7"/>
+  </w:num>
+  <w:num w:numId="7" w16cid:durableId="2069062066">
     <w:abstractNumId w:val="1"/>
   </w:num>
-  <w:num w:numId="2" w16cid:durableId="1039352268">
-    <w:abstractNumId w:val="2"/>
-  </w:num>
-  <w:num w:numId="3" w16cid:durableId="1584025888">
-    <w:abstractNumId w:val="3"/>
-  </w:num>
-  <w:num w:numId="4" w16cid:durableId="959382499">
-    <w:abstractNumId w:val="0"/>
+  <w:num w:numId="8" w16cid:durableId="875387331">
+    <w:abstractNumId w:val="4"/>
   </w:num>
 </w:numbering>
 </file>

</xml_diff>

<commit_message>
Scritto 1.1 Digital transformation
</commit_message>
<xml_diff>
--- a/AnclerDomenico_Tesi.docx
+++ b/AnclerDomenico_Tesi.docx
@@ -911,7 +911,7 @@
             </w:rPr>
             <w:fldChar w:fldCharType="separate"/>
           </w:r>
-          <w:hyperlink w:anchor="_Toc198203631" w:history="1">
+          <w:hyperlink w:anchor="_Toc198254405" w:history="1">
             <w:r>
               <w:rPr>
                 <w:rStyle w:val="Collegamentoipertestuale"/>
@@ -938,7 +938,7 @@
                 <w:noProof/>
                 <w:webHidden/>
               </w:rPr>
-              <w:instrText xml:space="preserve"> PAGEREF _Toc198203631 \h </w:instrText>
+              <w:instrText xml:space="preserve"> PAGEREF _Toc198254405 \h </w:instrText>
             </w:r>
             <w:r>
               <w:rPr>
@@ -987,7 +987,7 @@
               <w14:ligatures w14:val="standardContextual"/>
             </w:rPr>
           </w:pPr>
-          <w:hyperlink w:anchor="_Toc198203632" w:history="1">
+          <w:hyperlink w:anchor="_Toc198254406" w:history="1">
             <w:r>
               <w:rPr>
                 <w:rStyle w:val="Collegamentoipertestuale"/>
@@ -1014,7 +1014,7 @@
                 <w:noProof/>
                 <w:webHidden/>
               </w:rPr>
-              <w:instrText xml:space="preserve"> PAGEREF _Toc198203632 \h </w:instrText>
+              <w:instrText xml:space="preserve"> PAGEREF _Toc198254406 \h </w:instrText>
             </w:r>
             <w:r>
               <w:rPr>
@@ -1034,7 +1034,7 @@
                 <w:noProof/>
                 <w:webHidden/>
               </w:rPr>
-              <w:t>5</w:t>
+              <w:t>4</w:t>
             </w:r>
             <w:r>
               <w:rPr>
@@ -1064,7 +1064,7 @@
               <w14:ligatures w14:val="standardContextual"/>
             </w:rPr>
           </w:pPr>
-          <w:hyperlink w:anchor="_Toc198203633" w:history="1">
+          <w:hyperlink w:anchor="_Toc198254407" w:history="1">
             <w:r>
               <w:rPr>
                 <w:rStyle w:val="Collegamentoipertestuale"/>
@@ -1091,7 +1091,7 @@
                 <w:rStyle w:val="Collegamentoipertestuale"/>
                 <w:noProof/>
               </w:rPr>
-              <w:t>Introduzione ai Sistemi Informativi su Web</w:t>
+              <w:t>Digital Transformation in ambito aziendale</w:t>
             </w:r>
             <w:r>
               <w:rPr>
@@ -1112,7 +1112,7 @@
                 <w:noProof/>
                 <w:webHidden/>
               </w:rPr>
-              <w:instrText xml:space="preserve"> PAGEREF _Toc198203633 \h </w:instrText>
+              <w:instrText xml:space="preserve"> PAGEREF _Toc198254407 \h </w:instrText>
             </w:r>
             <w:r>
               <w:rPr>
@@ -1132,7 +1132,7 @@
                 <w:noProof/>
                 <w:webHidden/>
               </w:rPr>
-              <w:t>5</w:t>
+              <w:t>4</w:t>
             </w:r>
             <w:r>
               <w:rPr>
@@ -1162,7 +1162,7 @@
               <w14:ligatures w14:val="standardContextual"/>
             </w:rPr>
           </w:pPr>
-          <w:hyperlink w:anchor="_Toc198203634" w:history="1">
+          <w:hyperlink w:anchor="_Toc198254408" w:history="1">
             <w:r>
               <w:rPr>
                 <w:rStyle w:val="Collegamentoipertestuale"/>
@@ -1210,7 +1210,7 @@
                 <w:noProof/>
                 <w:webHidden/>
               </w:rPr>
-              <w:instrText xml:space="preserve"> PAGEREF _Toc198203634 \h </w:instrText>
+              <w:instrText xml:space="preserve"> PAGEREF _Toc198254408 \h </w:instrText>
             </w:r>
             <w:r>
               <w:rPr>
@@ -1230,7 +1230,7 @@
                 <w:noProof/>
                 <w:webHidden/>
               </w:rPr>
-              <w:t>9</w:t>
+              <w:t>12</w:t>
             </w:r>
             <w:r>
               <w:rPr>
@@ -1260,7 +1260,7 @@
               <w14:ligatures w14:val="standardContextual"/>
             </w:rPr>
           </w:pPr>
-          <w:hyperlink w:anchor="_Toc198203635" w:history="1">
+          <w:hyperlink w:anchor="_Toc198254409" w:history="1">
             <w:r>
               <w:rPr>
                 <w:rStyle w:val="Collegamentoipertestuale"/>
@@ -1308,7 +1308,7 @@
                 <w:noProof/>
                 <w:webHidden/>
               </w:rPr>
-              <w:instrText xml:space="preserve"> PAGEREF _Toc198203635 \h </w:instrText>
+              <w:instrText xml:space="preserve"> PAGEREF _Toc198254409 \h </w:instrText>
             </w:r>
             <w:r>
               <w:rPr>
@@ -1328,7 +1328,83 @@
                 <w:noProof/>
                 <w:webHidden/>
               </w:rPr>
-              <w:t>11</w:t>
+              <w:t>14</w:t>
+            </w:r>
+            <w:r>
+              <w:rPr>
+                <w:noProof/>
+                <w:webHidden/>
+              </w:rPr>
+              <w:fldChar w:fldCharType="end"/>
+            </w:r>
+          </w:hyperlink>
+        </w:p>
+        <w:p>
+          <w:pPr>
+            <w:pStyle w:val="Sommario1"/>
+            <w:tabs>
+              <w:tab w:val="right" w:leader="underscore" w:pos="7927"/>
+            </w:tabs>
+            <w:rPr>
+              <w:rFonts w:eastAsiaTheme="minorEastAsia" w:cstheme="minorBidi"/>
+              <w:b w:val="0"/>
+              <w:bCs w:val="0"/>
+              <w:i w:val="0"/>
+              <w:iCs w:val="0"/>
+              <w:noProof/>
+              <w:kern w:val="2"/>
+              <w:lang w:eastAsia="it-IT"/>
+              <w14:ligatures w14:val="standardContextual"/>
+            </w:rPr>
+          </w:pPr>
+          <w:hyperlink w:anchor="_Toc198254410" w:history="1">
+            <w:r>
+              <w:rPr>
+                <w:rStyle w:val="Collegamentoipertestuale"/>
+                <w:noProof/>
+              </w:rPr>
+              <w:t>Capitolo 2 – Analisi</w:t>
+            </w:r>
+            <w:r>
+              <w:rPr>
+                <w:noProof/>
+                <w:webHidden/>
+              </w:rPr>
+              <w:tab/>
+            </w:r>
+            <w:r>
+              <w:rPr>
+                <w:noProof/>
+                <w:webHidden/>
+              </w:rPr>
+              <w:fldChar w:fldCharType="begin"/>
+            </w:r>
+            <w:r>
+              <w:rPr>
+                <w:noProof/>
+                <w:webHidden/>
+              </w:rPr>
+              <w:instrText xml:space="preserve"> PAGEREF _Toc198254410 \h </w:instrText>
+            </w:r>
+            <w:r>
+              <w:rPr>
+                <w:noProof/>
+                <w:webHidden/>
+              </w:rPr>
+            </w:r>
+            <w:r>
+              <w:rPr>
+                <w:noProof/>
+                <w:webHidden/>
+              </w:rPr>
+              <w:fldChar w:fldCharType="separate"/>
+            </w:r>
+            <w:r>
+              <w:rPr>
+                <w:noProof/>
+                <w:webHidden/>
+              </w:rPr>
+              <w:t>15</w:t>
             </w:r>
             <w:r>
               <w:rPr>
@@ -1358,13 +1434,13 @@
               <w14:ligatures w14:val="standardContextual"/>
             </w:rPr>
           </w:pPr>
-          <w:hyperlink w:anchor="_Toc198203636" w:history="1">
+          <w:hyperlink w:anchor="_Toc198254412" w:history="1">
             <w:r>
               <w:rPr>
                 <w:rStyle w:val="Collegamentoipertestuale"/>
                 <w:noProof/>
               </w:rPr>
-              <w:t>1.4</w:t>
+              <w:t>2.1</w:t>
             </w:r>
             <w:r>
               <w:rPr>
@@ -1406,7 +1482,7 @@
                 <w:noProof/>
                 <w:webHidden/>
               </w:rPr>
-              <w:instrText xml:space="preserve"> PAGEREF _Toc198203636 \h </w:instrText>
+              <w:instrText xml:space="preserve"> PAGEREF _Toc198254412 \h </w:instrText>
             </w:r>
             <w:r>
               <w:rPr>
@@ -1426,7 +1502,7 @@
                 <w:noProof/>
                 <w:webHidden/>
               </w:rPr>
-              <w:t>13</w:t>
+              <w:t>15</w:t>
             </w:r>
             <w:r>
               <w:rPr>
@@ -1455,13 +1531,13 @@
               <w14:ligatures w14:val="standardContextual"/>
             </w:rPr>
           </w:pPr>
-          <w:hyperlink w:anchor="_Toc198203637" w:history="1">
+          <w:hyperlink w:anchor="_Toc198254413" w:history="1">
             <w:r>
               <w:rPr>
                 <w:rStyle w:val="Collegamentoipertestuale"/>
                 <w:noProof/>
               </w:rPr>
-              <w:t>Capitolo 2 – Analisi</w:t>
+              <w:t>Capitolo 3 – Progettazione</w:t>
             </w:r>
             <w:r>
               <w:rPr>
@@ -1482,7 +1558,7 @@
                 <w:noProof/>
                 <w:webHidden/>
               </w:rPr>
-              <w:instrText xml:space="preserve"> PAGEREF _Toc198203637 \h </w:instrText>
+              <w:instrText xml:space="preserve"> PAGEREF _Toc198254413 \h </w:instrText>
             </w:r>
             <w:r>
               <w:rPr>
@@ -1502,7 +1578,7 @@
                 <w:noProof/>
                 <w:webHidden/>
               </w:rPr>
-              <w:t>16</w:t>
+              <w:t>18</w:t>
             </w:r>
             <w:r>
               <w:rPr>
@@ -1531,13 +1607,13 @@
               <w14:ligatures w14:val="standardContextual"/>
             </w:rPr>
           </w:pPr>
-          <w:hyperlink w:anchor="_Toc198203638" w:history="1">
+          <w:hyperlink w:anchor="_Toc198254414" w:history="1">
             <w:r>
               <w:rPr>
                 <w:rStyle w:val="Collegamentoipertestuale"/>
                 <w:noProof/>
               </w:rPr>
-              <w:t>Capitolo 3 – Progettazione</w:t>
+              <w:t>Capitolo 4 – Funzionamento</w:t>
             </w:r>
             <w:r>
               <w:rPr>
@@ -1558,7 +1634,7 @@
                 <w:noProof/>
                 <w:webHidden/>
               </w:rPr>
-              <w:instrText xml:space="preserve"> PAGEREF _Toc198203638 \h </w:instrText>
+              <w:instrText xml:space="preserve"> PAGEREF _Toc198254414 \h </w:instrText>
             </w:r>
             <w:r>
               <w:rPr>
@@ -1578,7 +1654,7 @@
                 <w:noProof/>
                 <w:webHidden/>
               </w:rPr>
-              <w:t>17</w:t>
+              <w:t>19</w:t>
             </w:r>
             <w:r>
               <w:rPr>
@@ -1607,13 +1683,13 @@
               <w14:ligatures w14:val="standardContextual"/>
             </w:rPr>
           </w:pPr>
-          <w:hyperlink w:anchor="_Toc198203639" w:history="1">
+          <w:hyperlink w:anchor="_Toc198254415" w:history="1">
             <w:r>
               <w:rPr>
                 <w:rStyle w:val="Collegamentoipertestuale"/>
                 <w:noProof/>
               </w:rPr>
-              <w:t>Capitolo 4 – Funzionamento</w:t>
+              <w:t>Conclusioni</w:t>
             </w:r>
             <w:r>
               <w:rPr>
@@ -1634,7 +1710,7 @@
                 <w:noProof/>
                 <w:webHidden/>
               </w:rPr>
-              <w:instrText xml:space="preserve"> PAGEREF _Toc198203639 \h </w:instrText>
+              <w:instrText xml:space="preserve"> PAGEREF _Toc198254415 \h </w:instrText>
             </w:r>
             <w:r>
               <w:rPr>
@@ -1654,7 +1730,7 @@
                 <w:noProof/>
                 <w:webHidden/>
               </w:rPr>
-              <w:t>18</w:t>
+              <w:t>20</w:t>
             </w:r>
             <w:r>
               <w:rPr>
@@ -1683,13 +1759,13 @@
               <w14:ligatures w14:val="standardContextual"/>
             </w:rPr>
           </w:pPr>
-          <w:hyperlink w:anchor="_Toc198203640" w:history="1">
+          <w:hyperlink w:anchor="_Toc198254416" w:history="1">
             <w:r>
               <w:rPr>
                 <w:rStyle w:val="Collegamentoipertestuale"/>
                 <w:noProof/>
               </w:rPr>
-              <w:t>Conclusioni</w:t>
+              <w:t>Ringraziamenti</w:t>
             </w:r>
             <w:r>
               <w:rPr>
@@ -1710,7 +1786,7 @@
                 <w:noProof/>
                 <w:webHidden/>
               </w:rPr>
-              <w:instrText xml:space="preserve"> PAGEREF _Toc198203640 \h </w:instrText>
+              <w:instrText xml:space="preserve"> PAGEREF _Toc198254416 \h </w:instrText>
             </w:r>
             <w:r>
               <w:rPr>
@@ -1730,7 +1806,7 @@
                 <w:noProof/>
                 <w:webHidden/>
               </w:rPr>
-              <w:t>19</w:t>
+              <w:t>21</w:t>
             </w:r>
             <w:r>
               <w:rPr>
@@ -1759,13 +1835,13 @@
               <w14:ligatures w14:val="standardContextual"/>
             </w:rPr>
           </w:pPr>
-          <w:hyperlink w:anchor="_Toc198203641" w:history="1">
+          <w:hyperlink w:anchor="_Toc198254417" w:history="1">
             <w:r>
               <w:rPr>
                 <w:rStyle w:val="Collegamentoipertestuale"/>
                 <w:noProof/>
               </w:rPr>
-              <w:t>Ringraziamenti</w:t>
+              <w:t>Sitografia</w:t>
             </w:r>
             <w:r>
               <w:rPr>
@@ -1786,7 +1862,7 @@
                 <w:noProof/>
                 <w:webHidden/>
               </w:rPr>
-              <w:instrText xml:space="preserve"> PAGEREF _Toc198203641 \h </w:instrText>
+              <w:instrText xml:space="preserve"> PAGEREF _Toc198254417 \h </w:instrText>
             </w:r>
             <w:r>
               <w:rPr>
@@ -1806,7 +1882,7 @@
                 <w:noProof/>
                 <w:webHidden/>
               </w:rPr>
-              <w:t>20</w:t>
+              <w:t>22</w:t>
             </w:r>
             <w:r>
               <w:rPr>
@@ -1835,13 +1911,13 @@
               <w14:ligatures w14:val="standardContextual"/>
             </w:rPr>
           </w:pPr>
-          <w:hyperlink w:anchor="_Toc198203642" w:history="1">
+          <w:hyperlink w:anchor="_Toc198254418" w:history="1">
             <w:r>
               <w:rPr>
                 <w:rStyle w:val="Collegamentoipertestuale"/>
                 <w:noProof/>
               </w:rPr>
-              <w:t>Sitografia</w:t>
+              <w:t>Bibliografia</w:t>
             </w:r>
             <w:r>
               <w:rPr>
@@ -1862,7 +1938,7 @@
                 <w:noProof/>
                 <w:webHidden/>
               </w:rPr>
-              <w:instrText xml:space="preserve"> PAGEREF _Toc198203642 \h </w:instrText>
+              <w:instrText xml:space="preserve"> PAGEREF _Toc198254418 \h </w:instrText>
             </w:r>
             <w:r>
               <w:rPr>
@@ -1882,83 +1958,7 @@
                 <w:noProof/>
                 <w:webHidden/>
               </w:rPr>
-              <w:t>21</w:t>
-            </w:r>
-            <w:r>
-              <w:rPr>
-                <w:noProof/>
-                <w:webHidden/>
-              </w:rPr>
-              <w:fldChar w:fldCharType="end"/>
-            </w:r>
-          </w:hyperlink>
-        </w:p>
-        <w:p>
-          <w:pPr>
-            <w:pStyle w:val="Sommario1"/>
-            <w:tabs>
-              <w:tab w:val="right" w:leader="underscore" w:pos="7927"/>
-            </w:tabs>
-            <w:rPr>
-              <w:rFonts w:eastAsiaTheme="minorEastAsia" w:cstheme="minorBidi"/>
-              <w:b w:val="0"/>
-              <w:bCs w:val="0"/>
-              <w:i w:val="0"/>
-              <w:iCs w:val="0"/>
-              <w:noProof/>
-              <w:kern w:val="2"/>
-              <w:lang w:eastAsia="it-IT"/>
-              <w14:ligatures w14:val="standardContextual"/>
-            </w:rPr>
-          </w:pPr>
-          <w:hyperlink w:anchor="_Toc198203643" w:history="1">
-            <w:r>
-              <w:rPr>
-                <w:rStyle w:val="Collegamentoipertestuale"/>
-                <w:noProof/>
-              </w:rPr>
-              <w:t>Bibliografia</w:t>
-            </w:r>
-            <w:r>
-              <w:rPr>
-                <w:noProof/>
-                <w:webHidden/>
-              </w:rPr>
-              <w:tab/>
-            </w:r>
-            <w:r>
-              <w:rPr>
-                <w:noProof/>
-                <w:webHidden/>
-              </w:rPr>
-              <w:fldChar w:fldCharType="begin"/>
-            </w:r>
-            <w:r>
-              <w:rPr>
-                <w:noProof/>
-                <w:webHidden/>
-              </w:rPr>
-              <w:instrText xml:space="preserve"> PAGEREF _Toc198203643 \h </w:instrText>
-            </w:r>
-            <w:r>
-              <w:rPr>
-                <w:noProof/>
-                <w:webHidden/>
-              </w:rPr>
-            </w:r>
-            <w:r>
-              <w:rPr>
-                <w:noProof/>
-                <w:webHidden/>
-              </w:rPr>
-              <w:fldChar w:fldCharType="separate"/>
-            </w:r>
-            <w:r>
-              <w:rPr>
-                <w:noProof/>
-                <w:webHidden/>
-              </w:rPr>
-              <w:t>22</w:t>
+              <w:t>23</w:t>
             </w:r>
             <w:r>
               <w:rPr>
@@ -2004,7 +2004,7 @@
       <w:pPr>
         <w:pStyle w:val="Titolo1"/>
       </w:pPr>
-      <w:bookmarkStart w:id="0" w:name="_Toc198203631"/>
+      <w:bookmarkStart w:id="0" w:name="_Toc198254405"/>
       <w:r>
         <w:lastRenderedPageBreak/>
         <w:t>Introduzione</w:t>
@@ -2016,58 +2016,7 @@
     <w:p/>
     <w:p>
       <w:r>
-        <w:t>L’informazione ha da sempre rappresentato un elemento centrale per il funzionamento delle organizzazioni. La capacità di raccoglierla, organizzarla e utilizzarla in modo efficace ha sempre inciso direttamente sulla qualità delle decisioni e sull’efficienza operativa. Saper gestire l’informazione nel migliore dei modi è diventato un fattore strategico e di particolare importanza per aziende di qualsiasi dimensione e settore.</w:t>
-      </w:r>
-    </w:p>
-    <w:p/>
-    <w:p>
-      <w:r>
-        <w:t>Con il progresso tecnologico e la crescente complessità dei mercati, anche le modalità di gestione dell’informazione si sono evolute, dando avvio a un cambiamento profondo nei processi aziendali.</w:t>
-      </w:r>
-      <w:r>
-        <w:t xml:space="preserve"> </w:t>
-      </w:r>
-      <w:r>
-        <w:t xml:space="preserve">Questo cambiamento, noto come </w:t>
-      </w:r>
-      <w:r>
-        <w:rPr>
-          <w:i/>
-          <w:iCs/>
-        </w:rPr>
-        <w:t>digital transformation</w:t>
-      </w:r>
-      <w:r>
-        <w:t xml:space="preserve">, ha iniziato a svilupparsi a livello globale già dagli anni Duemila, ma ha conosciuto una forte accelerazione soprattutto nell’ultimo decennio, anche in Italia, grazie alla diffusione di tecnologie digitali avanzate, all’aumento della connettività </w:t>
-      </w:r>
-      <w:r>
-        <w:t>e alle strategie di digitalizzazione</w:t>
-      </w:r>
-      <w:r>
-        <w:t>.</w:t>
-      </w:r>
-    </w:p>
-    <w:p>
-      <w:r>
-        <w:t>La digital transformation non si limita all</w:t>
-      </w:r>
-      <w:r>
-        <w:t>'integrazione di tecnologie e soluzioni digitali in ogni area aziendale</w:t>
-      </w:r>
-      <w:r>
-        <w:t>, ma</w:t>
-      </w:r>
-      <w:r>
-        <w:t xml:space="preserve"> tratta di un cambiamento tanto culturale quanto tecnologico, poiché richiede alle organizzazioni di apportare cambiamenti radicali nel modo in cui operano e nel modo in cui offrono esperienze e vantaggi ai </w:t>
-      </w:r>
-      <w:r>
-        <w:lastRenderedPageBreak/>
-        <w:t>clienti. Le soluzioni digitali contribuiscono inoltre a potenziare la forza lavoro e possono portare a una trasformazione dei processi e dei modelli di business.</w:t>
-      </w:r>
-    </w:p>
-    <w:p>
-      <w:r>
-        <w:t>In questo contesto, i sistemi informativi rivestono un ruolo cruciale, poiché costituiscono l'infrastruttura fondamentale attraverso cui le imprese possono raccogliere, elaborare e distribuire informazioni in modo coerente e integrato, supportando così l’intero ciclo decisionale e operativo.</w:t>
+        <w:t>Inizia da qua.</w:t>
       </w:r>
       <w:r>
         <w:br w:type="page"/>
@@ -2077,7 +2026,7 @@
       <w:pPr>
         <w:pStyle w:val="Titolo1"/>
       </w:pPr>
-      <w:bookmarkStart w:id="1" w:name="_Toc198203632"/>
+      <w:bookmarkStart w:id="1" w:name="_Toc198254406"/>
       <w:r>
         <w:lastRenderedPageBreak/>
         <w:t>Capitolo 1</w:t>
@@ -2103,200 +2052,227 @@
       <w:pPr>
         <w:pStyle w:val="Titolo2"/>
       </w:pPr>
-      <w:bookmarkStart w:id="2" w:name="_Toc198203633"/>
-      <w:r>
-        <w:t>Introduzione ai Sistemi Informativi</w:t>
-      </w:r>
-      <w:r>
-        <w:t xml:space="preserve"> su Web</w:t>
+      <w:bookmarkStart w:id="2" w:name="_Toc198254407"/>
+      <w:r>
+        <w:t xml:space="preserve">Digital </w:t>
+      </w:r>
+      <w:proofErr w:type="spellStart"/>
+      <w:r>
+        <w:t>Transformation</w:t>
+      </w:r>
+      <w:proofErr w:type="spellEnd"/>
+      <w:r>
+        <w:t xml:space="preserve"> </w:t>
+      </w:r>
+      <w:r>
+        <w:t>in ambito aziendale</w:t>
       </w:r>
       <w:bookmarkEnd w:id="2"/>
     </w:p>
     <w:p>
       <w:r>
-        <w:t>Oggi più che mai</w:t>
-      </w:r>
-      <w:r>
-        <w:t xml:space="preserve">, gestire un’organizzazione significa affrontare una complessità crescente </w:t>
-      </w:r>
-      <w:r>
-        <w:t>composta da</w:t>
-      </w:r>
-      <w:r>
-        <w:t xml:space="preserve"> persone, tecnologie, processi e informazioni.</w:t>
+        <w:t>L’informazione ha da sempre rappresentato un elemento centrale per il funzionamento delle organizzazioni. La capacità di raccoglierla, organizzarla</w:t>
+      </w:r>
+      <w:r>
+        <w:t xml:space="preserve"> e impiegarla</w:t>
+      </w:r>
+      <w:r>
+        <w:t xml:space="preserve"> in modo efficace </w:t>
+      </w:r>
+      <w:r>
+        <w:t xml:space="preserve">incide </w:t>
+      </w:r>
+      <w:r>
+        <w:t xml:space="preserve">direttamente sulla qualità delle decisioni e sull’efficienza operativa. </w:t>
+      </w:r>
+      <w:r>
+        <w:t>In un contesto sempre più competitivo, la gestione dell’informazione si configura oggi come un fattore strategico determinante, indipendentemente dalle dimensioni o dal settore di appartenenza dell’impresa.</w:t>
+      </w:r>
+    </w:p>
+    <w:p>
+      <w:r>
+        <w:t>Con il progresso tecnologico e la crescente complessità dei mercati, anche le modalità di gestione dell’informazione</w:t>
+      </w:r>
+      <w:r>
+        <w:t xml:space="preserve"> hanno subito un’evoluzione profonda</w:t>
+      </w:r>
+      <w:r>
+        <w:t>, dando avvio a</w:t>
       </w:r>
       <w:r>
         <w:t xml:space="preserve"> </w:t>
       </w:r>
       <w:r>
-        <w:t xml:space="preserve">Nel loro insieme, questi elementi costituiscono </w:t>
-      </w:r>
-      <w:r>
-        <w:t>un “sistema”</w:t>
-      </w:r>
+        <w:t xml:space="preserve">un cambiamento </w:t>
+      </w:r>
+      <w:r>
+        <w:t xml:space="preserve">radicale </w:t>
+      </w:r>
+      <w:r>
+        <w:t xml:space="preserve">nei processi aziendali. Questo </w:t>
+      </w:r>
+      <w:r>
+        <w:t xml:space="preserve">fenomeno </w:t>
+      </w:r>
+      <w:r>
+        <w:t>viene comunemente identificato con il termine</w:t>
+      </w:r>
+      <w:r>
+        <w:t xml:space="preserve"> </w:t>
+      </w:r>
+      <w:proofErr w:type="spellStart"/>
+      <w:r>
+        <w:t>digital</w:t>
+      </w:r>
+      <w:proofErr w:type="spellEnd"/>
+      <w:r>
+        <w:t xml:space="preserve"> </w:t>
+      </w:r>
+      <w:proofErr w:type="spellStart"/>
+      <w:r>
+        <w:t>transformation</w:t>
+      </w:r>
+      <w:proofErr w:type="spellEnd"/>
       <w:r>
         <w:t>.</w:t>
       </w:r>
     </w:p>
     <w:p>
       <w:r>
-        <w:t>Una definizione più chiara e sistematica può essere utile per comprendere come questo concetto si applichi ai contesti aziendali e, in particolare, al mondo dei sistemi informativi.</w:t>
+        <w:t>In letteratura</w:t>
+      </w:r>
+      <w:r>
+        <w:t xml:space="preserve">, questo concetto è </w:t>
+      </w:r>
+      <w:r>
+        <w:t>stato definito</w:t>
+      </w:r>
+      <w:r>
+        <w:t xml:space="preserve"> in modi differenti, ma esiste un nucleo concettuale condiviso che ne chiarisce i contorni fondamentali.</w:t>
       </w:r>
     </w:p>
     <w:p/>
     <w:p>
       <w:r>
-        <w:t xml:space="preserve">Un </w:t>
+        <w:t xml:space="preserve">La </w:t>
       </w:r>
       <w:r>
         <w:rPr>
           <w:i/>
           <w:iCs/>
         </w:rPr>
-        <w:t>sistema</w:t>
-      </w:r>
-      <w:r>
-        <w:t xml:space="preserve"> è una realtà di tipo complesso, costituita da un insieme di elementi interconnessi che interagiscono tra loro per perseguire uno scopo comune.</w:t>
-      </w:r>
-    </w:p>
-    <w:p/>
-    <w:p>
-      <w:r>
-        <w:t>Più nel dettaglio</w:t>
-      </w:r>
-      <w:r>
-        <w:t>,</w:t>
-      </w:r>
-      <w:r>
-        <w:t xml:space="preserve"> o</w:t>
-      </w:r>
-      <w:r>
-        <w:t xml:space="preserve">gni sistema è </w:t>
-      </w:r>
-      <w:r>
-        <w:t>composto</w:t>
-      </w:r>
-      <w:r>
-        <w:t xml:space="preserve"> da componenti che, pur essendo identificabili separatamente, operano in modo coordinato e finalizzato al raggiungimento di un obiettivo specifico.</w:t>
-      </w:r>
-      <w:r>
-        <w:t xml:space="preserve"> </w:t>
-      </w:r>
-      <w:r>
-        <w:t>Questo</w:t>
-      </w:r>
-      <w:r>
-        <w:t xml:space="preserve"> concetto </w:t>
-      </w:r>
-      <w:r>
-        <w:t xml:space="preserve">si </w:t>
-      </w:r>
-      <w:r>
-        <w:t>applica a numerosi contesti, dai sistemi naturali, come il corpo umano, a quelli artificiali, come una rete informatica.</w:t>
-      </w:r>
-    </w:p>
-    <w:p>
-      <w:r>
-        <w:lastRenderedPageBreak/>
-        <w:t xml:space="preserve">Nel contesto aziendale, tuttavia, il concetto di sistema si arricchisce di una componente fondamentale: </w:t>
-      </w:r>
-      <w:r>
-        <w:t>l’</w:t>
-      </w:r>
+        <w:t xml:space="preserve">Digital </w:t>
+      </w:r>
+      <w:proofErr w:type="spellStart"/>
       <w:r>
         <w:rPr>
           <w:i/>
           <w:iCs/>
         </w:rPr>
-        <w:t>informazione</w:t>
-      </w:r>
-      <w:r>
-        <w:t xml:space="preserve">. </w:t>
-      </w:r>
-      <w:r>
-        <w:t>Essa consente</w:t>
-      </w:r>
-      <w:r>
-        <w:t xml:space="preserve"> al sistema di operare in modo integrato e di coordinare le attività aziendali, migliorando l’efficienza operativa e ottimizzando i processi e le risorse a disposizione.</w:t>
+        <w:t>Transformation</w:t>
+      </w:r>
+      <w:proofErr w:type="spellEnd"/>
+      <w:r>
+        <w:t xml:space="preserve"> (DT) è un processo continuo e strategico che comporta l’adozione di tecnologie digitali avanzate, con l’obiettivo di ridefinire in profondità i modelli di business, i processi operativi e la struttura organizzativa di </w:t>
+      </w:r>
+      <w:r>
+        <w:lastRenderedPageBreak/>
+        <w:t>un’impresa</w:t>
+      </w:r>
+      <w:r>
+        <w:t>, nonché</w:t>
+      </w:r>
+      <w:r>
+        <w:t xml:space="preserve"> di</w:t>
       </w:r>
       <w:r>
         <w:t xml:space="preserve"> </w:t>
       </w:r>
       <w:r>
-        <w:t xml:space="preserve">È proprio </w:t>
-      </w:r>
-      <w:r>
-        <w:t>l’introduzione dell</w:t>
-      </w:r>
-      <w:r>
-        <w:t xml:space="preserve">’informazione a </w:t>
-      </w:r>
-      <w:r>
-        <w:t xml:space="preserve">consentire </w:t>
-      </w:r>
-      <w:r>
-        <w:t xml:space="preserve">il passaggio dal </w:t>
-      </w:r>
-      <w:r>
-        <w:t xml:space="preserve">concetto di </w:t>
-      </w:r>
-      <w:r>
-        <w:t>sistema a</w:t>
-      </w:r>
-      <w:r>
-        <w:t xml:space="preserve"> quello di</w:t>
-      </w:r>
-      <w:r>
-        <w:t xml:space="preserve"> </w:t>
-      </w:r>
-      <w:r>
+        <w:t>ottimizzare prodotti e servizi, migliorare l’esperienza del cliente e sostenere la crescita e la competitività nel lungo termine.</w:t>
+      </w:r>
+    </w:p>
+    <w:p/>
+    <w:p>
+      <w:r>
+        <w:t xml:space="preserve">Una delle varianti più interessanti tra le definizioni emerse propone </w:t>
+      </w:r>
+      <w:r>
+        <w:t xml:space="preserve">invece </w:t>
+      </w:r>
+      <w:r>
+        <w:t>una prospettiva duale, che distingue tra trasformazione interna e innovazione esterna</w:t>
+      </w:r>
+      <w:r>
+        <w:t>:</w:t>
+      </w:r>
+    </w:p>
+    <w:p>
+      <w:pPr>
+        <w:pStyle w:val="Paragrafoelenco"/>
+        <w:numPr>
+          <w:ilvl w:val="0"/>
+          <w:numId w:val="10"/>
+        </w:numPr>
         <w:rPr>
           <w:i/>
           <w:iCs/>
         </w:rPr>
-        <w:t>sistema informativo</w:t>
-      </w:r>
-      <w:r>
-        <w:t>. Di seguito, alcune definizioni utili</w:t>
-      </w:r>
-      <w:r>
-        <w:t>:</w:t>
-      </w:r>
-    </w:p>
-    <w:p/>
-    <w:p>
-      <w:pPr>
+      </w:pPr>
+      <w:r>
         <w:rPr>
           <w:i/>
           <w:iCs/>
-          <w:lang w:val="en-US"/>
-        </w:rPr>
-      </w:pPr>
+        </w:rPr>
+        <w:t>Business interno:</w:t>
+      </w:r>
       <w:r>
         <w:rPr>
           <w:i/>
           <w:iCs/>
-          <w:lang w:val="en-US"/>
-        </w:rPr>
-        <w:t>“A set of people, procedures and resources that collects, transforms, and disseminates information in an organization</w:t>
-      </w:r>
-      <w:proofErr w:type="gramStart"/>
-      <w:r>
+        </w:rPr>
+        <w:t xml:space="preserve"> </w:t>
+      </w:r>
+      <w:r>
+        <w:t>un cambiamento dirompente su scala aziendale</w:t>
+      </w:r>
+      <w:r>
+        <w:t>,</w:t>
+      </w:r>
+      <w:r>
+        <w:t xml:space="preserve"> guidato dal business</w:t>
+      </w:r>
+      <w:r>
+        <w:t xml:space="preserve"> e orientato all’efficienza operativa</w:t>
+      </w:r>
+    </w:p>
+    <w:p>
+      <w:pPr>
+        <w:pStyle w:val="Paragrafoelenco"/>
+        <w:numPr>
+          <w:ilvl w:val="0"/>
+          <w:numId w:val="10"/>
+        </w:numPr>
         <w:rPr>
           <w:i/>
           <w:iCs/>
-          <w:lang w:val="en-US"/>
-        </w:rPr>
-        <w:t>”;</w:t>
-      </w:r>
-      <w:proofErr w:type="gramEnd"/>
+        </w:rPr>
+      </w:pPr>
       <w:r>
         <w:rPr>
           <w:i/>
           <w:iCs/>
-          <w:lang w:val="en-US"/>
-        </w:rPr>
-        <w:t xml:space="preserve"> (James O’Brien)</w:t>
+        </w:rPr>
+        <w:t xml:space="preserve">Servizi al cliente: </w:t>
+      </w:r>
+      <w:r>
+        <w:t xml:space="preserve">innovazione tecnologica volta al miglioramento </w:t>
+      </w:r>
+      <w:r>
+        <w:t xml:space="preserve">dell’esperienza utente </w:t>
+      </w:r>
+      <w:r>
+        <w:t>e alla continuità aziendale.</w:t>
       </w:r>
     </w:p>
     <w:p>
@@ -2304,353 +2280,429 @@
         <w:rPr>
           <w:i/>
           <w:iCs/>
-          <w:lang w:val="en-US"/>
-        </w:rPr>
-      </w:pPr>
+        </w:rPr>
+      </w:pPr>
+    </w:p>
+    <w:p>
+      <w:r>
+        <w:t>Nella pratica, come si traduce un processo di trasformazione digitale all’interno di un’organizzazione? Diverse esperienze aziendali hanno evidenziato una struttura ricorrente, articolata in tre fasi principali: esplorazione, pianificazione e implementazione.</w:t>
+      </w:r>
+    </w:p>
+    <w:p>
+      <w:pPr>
+        <w:rPr>
+          <w:rStyle w:val="Enfasiintensa"/>
+        </w:rPr>
+      </w:pPr>
+      <w:r>
+        <w:rPr>
+          <w:rStyle w:val="Enfasiintensa"/>
+        </w:rPr>
+        <w:t>Esplorazione</w:t>
+      </w:r>
     </w:p>
     <w:p>
       <w:pPr>
         <w:rPr>
           <w:i/>
           <w:iCs/>
-        </w:rPr>
+          <w:color w:val="4472C4" w:themeColor="accent1"/>
+        </w:rPr>
+      </w:pPr>
+      <w:r>
+        <w:t xml:space="preserve">La fase di esplorazione, anche definita "scoperta" o "realizzazione", rappresenta il momento iniziale del processo di trasformazione digitale. </w:t>
+      </w:r>
+      <w:r>
+        <w:t>In questa fase, l’organizzazione prende consapevolezza della necessità di avviare un cambiamento, spesso a fronte di inefficienze operative, difficoltà competitive o segnali di rallentamento nei processi decisionali</w:t>
+      </w:r>
+      <w:r>
+        <w:t xml:space="preserve">. </w:t>
+      </w:r>
+      <w:r>
+        <w:t>L’input può derivare da due dinamiche principali: l’osservazione dei casi di successo di altre imprese, oppure l’analisi interna di criticità o opportunità latenti.</w:t>
+      </w:r>
+    </w:p>
+    <w:p>
+      <w:r>
+        <w:lastRenderedPageBreak/>
+        <w:t xml:space="preserve">Durante questa fase, assume un ruolo centrale il team digitale — o una funzione dedicata — che ha il compito di analizzare il contesto attuale, studiare le tecnologie disponibili e individuare quelle in grado di abilitare un miglioramento concreto dei processi aziendali. Contestualmente, </w:t>
+      </w:r>
+      <w:r>
+        <w:t>viene definita una visione digitale di lungo periodo, insieme agli obiettivi strategici</w:t>
+      </w:r>
+      <w:r>
+        <w:t xml:space="preserve"> da raggiungere, in linea con le priorità dell’organizzazione.</w:t>
+      </w:r>
+    </w:p>
+    <w:p>
+      <w:r>
+        <w:t>Una volta delineata la visione, essa viene presentata al top management, il cui coinvolgimento risulta cruciale. La condivisione e l’approvazione a livello direzionale costituiscono infatti il passaggio necessario per passare alla fase successiva e garantire coerenza strategica all’intero processo di trasformazione.</w:t>
+      </w:r>
+    </w:p>
+    <w:p>
+      <w:pPr>
+        <w:rPr>
+          <w:rStyle w:val="Enfasiintensa"/>
+        </w:rPr>
+      </w:pPr>
+      <w:r>
+        <w:rPr>
+          <w:rStyle w:val="Enfasiintensa"/>
+        </w:rPr>
+        <w:t>Pianificazione</w:t>
+      </w:r>
+    </w:p>
+    <w:p>
+      <w:r>
+        <w:t xml:space="preserve">La fase di pianificazione, talvolta denominata anche “ottimizzazione”, rappresenta il momento in cui l’organizzazione traduce la visione strategica definita nella fase precedente in un piano operativo concreto. Si tratta di un </w:t>
+      </w:r>
+      <w:r>
+        <w:t>passaggio</w:t>
+      </w:r>
+      <w:r>
+        <w:t xml:space="preserve"> cruciale, in cui il team digitale valuta il livello di maturità digitale dell’impresa, analizza le risorse disponibili e identifica le opportunità di intervento più coerenti con gli obiettivi aziendali.</w:t>
+      </w:r>
+    </w:p>
+    <w:p>
+      <w:r>
+        <w:t>Un elemento centrale di questa fase è la valutazione delle capacità digitali esistenti: vengono analizzate le competenze interne, le infrastrutture tecnologiche, la propensione al cambiamento e il grado di allineamento tra le strategie digitali e quelle di business. Sulla base di questa analisi, le varie unità aziendali possono proporre iniziative di miglioramento, generalmente orientate all’ottimizzazione dei processi e all’introduzione di nuove tecnologie.</w:t>
+      </w:r>
+    </w:p>
+    <w:p>
+      <w:r>
+        <w:lastRenderedPageBreak/>
+        <w:t>Il team digitale, insieme alla direzione e ai responsabili delle singole aree, procede quindi alla selezione e alla prioritizzazione delle iniziative, tenendo conto del valore atteso, della fattibilità tecnica e delle risorse necessarie. L’obiettivo è definire un insieme coerente di interventi che possano essere implementati in modo progressivo, riducendo al minimo i rischi e massimizzando l’efficacia delle trasformazioni.</w:t>
+      </w:r>
+    </w:p>
+    <w:p>
+      <w:pPr>
+        <w:rPr>
+          <w:rStyle w:val="Enfasiintensa"/>
+        </w:rPr>
+      </w:pPr>
+      <w:r>
+        <w:rPr>
+          <w:rStyle w:val="Enfasiintensa"/>
+        </w:rPr>
+        <w:t>Implementazione</w:t>
+      </w:r>
+    </w:p>
+    <w:p>
+      <w:r>
+        <w:t>La fase di implementazione, definita anche “esecuzione” o “disruptive”, rappresenta il momento in cui la strategia digitale pianificata viene tradotta in azioni concrete. È la fase più operativa del processo, e quella in cui si concretizzano i cambiamenti più significativi all’interno dell’organizzazione.</w:t>
+      </w:r>
+    </w:p>
+    <w:p>
+      <w:r>
+        <w:t xml:space="preserve">Durante questa fase, ciascuna unità aziendale è chiamata a definire il proprio modello operativo digitale, selezionando gli strumenti e le tecnologie da adottare, nonché le modalità con cui integrare tali innovazioni nei processi esistenti. L’introduzione di nuovi strumenti e flussi di lavoro richiede spesso interventi significativi di </w:t>
+      </w:r>
+      <w:proofErr w:type="spellStart"/>
+      <w:r>
+        <w:t>change</w:t>
+      </w:r>
+      <w:proofErr w:type="spellEnd"/>
+      <w:r>
+        <w:t xml:space="preserve"> management, con particolare attenzione alla formazione del personale, alla comunicazione interna e alla gestione della resistenza al cambiamento.</w:t>
+      </w:r>
+    </w:p>
+    <w:p>
+      <w:r>
+        <w:t xml:space="preserve">In alcuni casi, l’implementazione inizia con una fase di sperimentazione o progetto pilota, utile per testare le soluzioni previste su scala ridotta e valutarne l’efficacia. Se i risultati si dimostrano positivi, le iniziative vengono poi estese progressivamente al resto dell’organizzazione, in un processo noto come replica. In questa fase, il monitoraggio continuo delle attività e l’utilizzo di indicatori di </w:t>
+      </w:r>
+      <w:r>
+        <w:lastRenderedPageBreak/>
+        <w:t>performance risultano essenziali per verificare il raggiungimento degli obiettivi stabiliti e per apportare eventuali correzioni in corso d’opera.</w:t>
+      </w:r>
+    </w:p>
+    <w:p/>
+    <w:p/>
+    <w:p>
+      <w:r>
+        <w:t>Il percorso per realizzare una trasformazione digitale efficace comporta inevitabilmente una serie di sfide e criticità, distribuite lungo le diverse fasi del processo.</w:t>
+      </w:r>
+      <w:r>
+        <w:t xml:space="preserve"> </w:t>
+      </w:r>
+      <w:r>
+        <w:t>Una delle criticità più ricorrenti è la sovrastima del ruolo della tecnologia, spesso percepita come soluzione a sé stante, anziché come strumento da integrare in una visione strategica più ampia. Questa distorsione può portare a investimenti impulsivi o a un’adozione superficiale di strumenti digitali, con il rischio di compromettere l’efficacia dell’intero processo trasformativo.</w:t>
+      </w:r>
+    </w:p>
+    <w:p>
+      <w:r>
+        <w:t xml:space="preserve">Una seconda criticità rilevante riguarda </w:t>
+      </w:r>
+      <w:r>
+        <w:t>una</w:t>
+      </w:r>
+      <w:r>
+        <w:t xml:space="preserve"> diffusa ambiguità concettuale</w:t>
+      </w:r>
+      <w:r>
+        <w:t>: termini come cloud computing, intelligenza artificiale o big data vengono frequentemente utilizzati come parole d’ordine, senza una reale comprensione delle loro implicazioni tecniche e organizzative. La conseguenza è spesso un fraintendimento collettivo che ostacola la costruzione di una strategia coerente e condivisa.</w:t>
+      </w:r>
+      <w:r>
+        <w:t xml:space="preserve"> </w:t>
+      </w:r>
+      <w:r>
+        <w:t xml:space="preserve">A </w:t>
+      </w:r>
+      <w:r>
+        <w:t>questa si aggiunge la mancanza di una visione chiara e di obiettivi realistici</w:t>
+      </w:r>
+      <w:r>
+        <w:t>. In molte organizzazioni, la trasformazione digitale viene avviata senza una direzione ben definita o senza criteri misurabili per valutarne i risultati. Questa mancanza di orientamento può generare dispersione di risorse, disallineamento tra le unità aziendali e insoddisfazione da parte degli stakeholder.</w:t>
+      </w:r>
+    </w:p>
+    <w:p>
+      <w:r>
+        <w:t xml:space="preserve">La gestione del cambiamento organizzativo costituisce un ulteriore elemento critico. I cambiamenti portati dalla trasformazione digitale incidono profondamente </w:t>
+      </w:r>
+      <w:r>
+        <w:lastRenderedPageBreak/>
+        <w:t xml:space="preserve">su ruoli, competenze e modalità operative, richiedendo un forte impegno in termini di formazione, comunicazione interna e leadership. In assenza di un’efficace strategia di </w:t>
+      </w:r>
+      <w:proofErr w:type="spellStart"/>
+      <w:r>
+        <w:t>change</w:t>
+      </w:r>
+      <w:proofErr w:type="spellEnd"/>
+      <w:r>
+        <w:t xml:space="preserve"> management, è elevato il rischio di incontrare resistenze culturali e cali di produttività.</w:t>
+      </w:r>
+    </w:p>
+    <w:p>
+      <w:r>
+        <w:t>Infine, una delle sfide più complesse riguarda la capacità di creare valore a partire dai dati. Anche quando le tecnologie abilitanti sono state implementate con successo, molte organizzazioni faticano a sfruttare pienamente i dati raccolti, a causa della mancanza di strumenti analitici adeguati, competenze specifiche o consapevolezza strategica. Questo limite mina uno degli obiettivi centrali della trasformazione digitale: l’utilizzo dei dati come leva competitiva.</w:t>
+      </w:r>
+    </w:p>
+    <w:p/>
+    <w:p>
+      <w:r>
+        <w:t>Nonostante le difficoltà, la trasformazione digitale si configura come un’evoluzione fondamentale per le imprese, mirata al raggiungimento di obiettivi concreti e vantaggi significativi</w:t>
+      </w:r>
+      <w:r>
+        <w:t xml:space="preserve">. </w:t>
+      </w:r>
+      <w:r>
+        <w:t xml:space="preserve">Tali obiettivi possono essere distinti in due </w:t>
+      </w:r>
+      <w:r>
+        <w:t>categorie</w:t>
+      </w:r>
+      <w:r>
+        <w:t>: a breve termine, finalizzati alla risoluzione di problemi specifici o all’ottimizzazione di processi esistenti; e a lungo termine, orientati alla crescita strategica, all’innovazione e al miglioramento della competitività.</w:t>
+      </w:r>
+    </w:p>
+    <w:p/>
+    <w:p>
+      <w:r>
+        <w:t>Gli obiettivi a breve termine costituiscono spesso il punto di partenza del percorso, poiché rispondono a esigenze operative urgenti o a criticità già note. Riguardano, ad esempio, l’efficientamento di flussi di lavoro, la riduzione dei costi o l’automazione di attività ripetitive. Il loro raggiungimento è funzionale alla costruzione di una base solida su cui poggiare gli sviluppi successivi.</w:t>
+      </w:r>
+    </w:p>
+    <w:p>
+      <w:r>
+        <w:lastRenderedPageBreak/>
+        <w:t>Gli obiettivi a lungo termine, invece, si inseriscono in una visione strategica più ampia e richiedono investimenti, pianificazione e coordinamento tra diverse funzioni aziendali. Tra questi rientrano l’espansione del business, l’introduzione di nuovi modelli operativi, la differenziazione rispetto ai concorrenti e la valorizzazione dell’esperienza del cliente.</w:t>
+      </w:r>
+    </w:p>
+    <w:p/>
+    <w:p>
+      <w:r>
+        <w:t>Riprendendo lo studio citato in precedenza, emergono sei categorie principali di obiettiv</w:t>
+      </w:r>
+      <w:r>
+        <w:t>i</w:t>
+      </w:r>
+      <w:r>
+        <w:t>:</w:t>
+      </w:r>
+    </w:p>
+    <w:p>
+      <w:pPr>
+        <w:pStyle w:val="Paragrafoelenco"/>
+        <w:numPr>
+          <w:ilvl w:val="0"/>
+          <w:numId w:val="12"/>
+        </w:numPr>
       </w:pPr>
       <w:r>
         <w:rPr>
           <w:i/>
           <w:iCs/>
         </w:rPr>
-        <w:t>“E’ quell’insieme organizzato, quell’apparato tecnico organizzativo che consente l’accoppiamento fra il sistema operante, detto processo di informazione, e il sistema di pilotaggio, detto il sistema decisionale”; (P. Maggiolini)</w:t>
-      </w:r>
-    </w:p>
-    <w:p>
-      <w:pPr>
+        <w:t>Ottimizzazione</w:t>
+      </w:r>
+      <w:r>
+        <w:t>: miglioramento dell’efficienza dei processi aziendali, produttivi e gestionali.</w:t>
+      </w:r>
+    </w:p>
+    <w:p>
+      <w:pPr>
+        <w:pStyle w:val="Paragrafoelenco"/>
+        <w:numPr>
+          <w:ilvl w:val="0"/>
+          <w:numId w:val="12"/>
+        </w:numPr>
+      </w:pPr>
+      <w:r>
         <w:rPr>
           <w:i/>
           <w:iCs/>
         </w:rPr>
-      </w:pPr>
-    </w:p>
-    <w:p>
-      <w:pPr>
+        <w:t>Crescita</w:t>
+      </w:r>
+      <w:r>
+        <w:t>: sostegno allo sviluppo dell’impresa, in termini di scalabilità, produttività e sostenibilità.</w:t>
+      </w:r>
+    </w:p>
+    <w:p>
+      <w:pPr>
+        <w:pStyle w:val="Paragrafoelenco"/>
+        <w:numPr>
+          <w:ilvl w:val="0"/>
+          <w:numId w:val="12"/>
+        </w:numPr>
+      </w:pPr>
+      <w:r>
         <w:rPr>
           <w:i/>
           <w:iCs/>
         </w:rPr>
+        <w:t>Competizione</w:t>
+      </w:r>
+      <w:r>
+        <w:t>: rafforzamento del posizionamento sul mercato o acquisizione di un vantaggio competitivo rispetto ai concorrenti.</w:t>
+      </w:r>
+    </w:p>
+    <w:p>
+      <w:pPr>
+        <w:pStyle w:val="Paragrafoelenco"/>
+        <w:numPr>
+          <w:ilvl w:val="0"/>
+          <w:numId w:val="12"/>
+        </w:numPr>
       </w:pPr>
       <w:r>
         <w:rPr>
           <w:i/>
           <w:iCs/>
         </w:rPr>
-        <w:t>“Un insieme ordinato di elementi anche molto diversi tra loro che raccolgono, elaborano, scambiano e archiviano dati con lo scopo di produrre e distribuire informazioni nel momento e nel luogo adatto ai soggetti in azienda che ne hanno bisogno”; (</w:t>
-      </w:r>
-      <w:proofErr w:type="spellStart"/>
+        <w:t>Cliente</w:t>
+      </w:r>
+      <w:r>
+        <w:t>: miglioramento della customer experience, della fidelizzazione e della personalizzazione dei servizi.</w:t>
+      </w:r>
+    </w:p>
+    <w:p>
+      <w:pPr>
+        <w:pStyle w:val="Paragrafoelenco"/>
+        <w:numPr>
+          <w:ilvl w:val="0"/>
+          <w:numId w:val="12"/>
+        </w:numPr>
+      </w:pPr>
       <w:r>
         <w:rPr>
           <w:i/>
           <w:iCs/>
         </w:rPr>
-        <w:t>Camussone</w:t>
-      </w:r>
-      <w:proofErr w:type="spellEnd"/>
+        <w:t>Valore nel business</w:t>
+      </w:r>
+      <w:r>
+        <w:t>: generazione di valore aggiunto, sia per l’impresa che per i suoi stakeholder, attraverso processi più efficaci e dati più utilizzabili.</w:t>
+      </w:r>
+    </w:p>
+    <w:p>
+      <w:pPr>
+        <w:pStyle w:val="Paragrafoelenco"/>
+        <w:numPr>
+          <w:ilvl w:val="0"/>
+          <w:numId w:val="12"/>
+        </w:numPr>
+      </w:pPr>
       <w:r>
         <w:rPr>
           <w:i/>
           <w:iCs/>
         </w:rPr>
-        <w:t>, 1977)</w:t>
-      </w:r>
-    </w:p>
-    <w:p>
-      <w:pPr>
-        <w:rPr>
-          <w:i/>
-          <w:iCs/>
-        </w:rPr>
-      </w:pPr>
-    </w:p>
-    <w:p>
-      <w:pPr>
-        <w:rPr>
-          <w:i/>
-          <w:iCs/>
-        </w:rPr>
-      </w:pPr>
-      <w:r>
-        <w:rPr>
-          <w:i/>
-          <w:iCs/>
-        </w:rPr>
-        <w:t>“L’insieme dei flussi di informazione all’interno di una organizzazione, siano esse elaborate manualmente o elettronicamente”; (G. Bracchi, G. Motta)</w:t>
+        <w:t>Innovazione</w:t>
+      </w:r>
+      <w:r>
+        <w:t>: adozione di soluzioni nuove o dirompenti per mantenere la rilevanza dell’impresa in un contesto in continua evoluzione.</w:t>
+      </w:r>
+    </w:p>
+    <w:p>
+      <w:r>
+        <w:lastRenderedPageBreak/>
+        <w:t>La rilevanza di ciascuna categoria può variare in base al settore: ad esempio, nell’e-commerce l’attenzione è spesso rivolta all’esperienza del cliente, mentre in ambiti più tradizionali, come l’automotive, prevalgono priorità legate all’efficienza operativa e all’ottimizzazione dei processi.</w:t>
+      </w:r>
+    </w:p>
+    <w:p>
+      <w:r>
+        <w:t xml:space="preserve">Un ulteriore obiettivo, trasversale e sempre più rilevante nei percorsi di </w:t>
+      </w:r>
+      <w:proofErr w:type="spellStart"/>
+      <w:r>
+        <w:t>digital</w:t>
+      </w:r>
+      <w:proofErr w:type="spellEnd"/>
+      <w:r>
+        <w:t xml:space="preserve"> </w:t>
+      </w:r>
+      <w:proofErr w:type="spellStart"/>
+      <w:r>
+        <w:t>transformation</w:t>
+      </w:r>
+      <w:proofErr w:type="spellEnd"/>
+      <w:r>
+        <w:t>, è rappresentato dalla monetizzazione dei dati. Grazie all’adozione di tecnologie data-</w:t>
+      </w:r>
+      <w:proofErr w:type="spellStart"/>
+      <w:r>
+        <w:t>driven</w:t>
+      </w:r>
+      <w:proofErr w:type="spellEnd"/>
+      <w:r>
+        <w:t xml:space="preserve"> come l’Internet of </w:t>
+      </w:r>
+      <w:proofErr w:type="spellStart"/>
+      <w:r>
+        <w:t>Things</w:t>
+      </w:r>
+      <w:proofErr w:type="spellEnd"/>
+      <w:r>
+        <w:t xml:space="preserve"> (IoT), l’intelligenza artificiale (AI) e i sistemi di </w:t>
+      </w:r>
+      <w:proofErr w:type="spellStart"/>
+      <w:r>
+        <w:t>analytics</w:t>
+      </w:r>
+      <w:proofErr w:type="spellEnd"/>
+      <w:r>
+        <w:t>, molte organizzazioni puntano a trasformare i dati raccolti in nuove fonti di valore. La monetizzazione può avvenire attraverso l’offerta di servizi digitali personalizzati, la creazione di nuovi modelli di business basati sulle informazioni, o l’ottimizzazione dei processi decisionali e produttivi. Questo approccio consente alle imprese non solo di generare nuovi ricavi, ma anche di consolidare la propria posizione competitiva e migliorare il valore percepito dal cliente.</w:t>
       </w:r>
     </w:p>
     <w:p/>
-    <w:p>
+    <w:p/>
+    <w:p/>
+    <w:p>
+      <w:r>
+        <w:t>PERCORSO:</w:t>
+      </w:r>
+    </w:p>
+    <w:p>
+      <w:r>
+        <w:t>Fasi -&gt; obiettivi -&gt; monetizzazione -&gt; strategia -&gt; sfide -&gt; governance -&gt; organizzazione</w:t>
+      </w:r>
+    </w:p>
+    <w:p/>
+    <w:p>
+      <w:pPr>
+        <w:pStyle w:val="Titolo2"/>
+      </w:pPr>
+      <w:bookmarkStart w:id="3" w:name="_Toc198254408"/>
       <w:r>
         <w:lastRenderedPageBreak/>
-        <w:t xml:space="preserve">Con l'avvento e la rapida evoluzione e diffusione di internet, è emerso un nuovo </w:t>
-      </w:r>
-      <w:r>
-        <w:t>concetto</w:t>
-      </w:r>
-      <w:r>
-        <w:t xml:space="preserve">: i </w:t>
-      </w:r>
-      <w:r>
-        <w:rPr>
-          <w:i/>
-          <w:iCs/>
-        </w:rPr>
-        <w:t>sistem</w:t>
-      </w:r>
-      <w:r>
-        <w:rPr>
-          <w:i/>
-          <w:iCs/>
-        </w:rPr>
-        <w:t>i</w:t>
-      </w:r>
-      <w:r>
-        <w:rPr>
-          <w:i/>
-          <w:iCs/>
-        </w:rPr>
-        <w:t xml:space="preserve"> informati</w:t>
-      </w:r>
-      <w:r>
-        <w:rPr>
-          <w:i/>
-          <w:iCs/>
-        </w:rPr>
-        <w:t>vi</w:t>
-      </w:r>
-      <w:r>
-        <w:rPr>
-          <w:i/>
-          <w:iCs/>
-        </w:rPr>
-        <w:t xml:space="preserve"> su web</w:t>
-      </w:r>
-      <w:r>
-        <w:t xml:space="preserve"> (WIS).  Questi sistemi</w:t>
-      </w:r>
-      <w:r>
-        <w:t xml:space="preserve"> </w:t>
-      </w:r>
-      <w:r>
-        <w:t xml:space="preserve">consistono in </w:t>
-      </w:r>
-      <w:r>
-        <w:t>un insieme di applicazioni in grado di reperire, cooperare e fornire informazioni utilizzando proprio il web come mezzo di comunicazione.</w:t>
-      </w:r>
-    </w:p>
-    <w:p>
-      <w:r>
-        <w:t>Le principali componenti che compongono un WIS sono:</w:t>
-      </w:r>
-    </w:p>
-    <w:p>
-      <w:r>
-        <w:t>•</w:t>
-      </w:r>
-      <w:r>
-        <w:tab/>
-      </w:r>
-      <w:r>
-        <w:rPr>
-          <w:i/>
-          <w:iCs/>
-        </w:rPr>
-        <w:t>Dati</w:t>
-      </w:r>
-      <w:r>
-        <w:t>: costituiscono la materia prima del sistema. La loro qualità influisce direttamente sull’efficacia informativa e dipende da fattori come completezza, omogeneità, tempestività, frequenza di aggiornamento e facilità di accesso.</w:t>
-      </w:r>
-    </w:p>
-    <w:p>
-      <w:r>
-        <w:t>•</w:t>
-      </w:r>
-      <w:r>
-        <w:tab/>
-      </w:r>
-      <w:r>
-        <w:rPr>
-          <w:i/>
-          <w:iCs/>
-        </w:rPr>
-        <w:t>Procedure</w:t>
-      </w:r>
-      <w:r>
-        <w:t>: rappresentano l’insieme di regole, metodi e operazioni utilizzate per acquisire e trattare i dati, e per trasformarli in informazioni utili. Ogni procedura è completa solo se definisce chiaramente gli input, le modalità di elaborazione e gli output previsti.</w:t>
-      </w:r>
-    </w:p>
-    <w:p>
-      <w:r>
-        <w:t>•</w:t>
-      </w:r>
-      <w:r>
-        <w:tab/>
-      </w:r>
-      <w:r>
-        <w:rPr>
-          <w:i/>
-          <w:iCs/>
-        </w:rPr>
-        <w:t>Persone</w:t>
-      </w:r>
-      <w:r>
-        <w:t>: sono gli attori che supervisionano l’esecuzione delle procedure, intervengono nelle fasi di controllo e sono spesso responsabili della transizione da modelli organizzativi tradizionali a modelli digitali. La componente umana resta fondamentale per garantire l’affidabilità e l’efficacia del sistema.</w:t>
-      </w:r>
-    </w:p>
-    <w:p>
-      <w:r>
-        <w:t>•</w:t>
-      </w:r>
-      <w:r>
-        <w:tab/>
-      </w:r>
-      <w:r>
-        <w:rPr>
-          <w:i/>
-          <w:iCs/>
-        </w:rPr>
-        <w:t>Mezzi</w:t>
-      </w:r>
-      <w:r>
-        <w:t>: comprendono le tecnologie utilizzate per trattare i dati e generare informazioni. Possono variare da strumenti informatici tradizionali a piattaforme web avanzate, nel caso dei sistemi informativi su web.</w:t>
-      </w:r>
-    </w:p>
-    <w:p>
-      <w:r>
-        <w:t>•</w:t>
-      </w:r>
-      <w:r>
-        <w:tab/>
-      </w:r>
-      <w:r>
-        <w:rPr>
-          <w:i/>
-          <w:iCs/>
-        </w:rPr>
-        <w:t>Principi</w:t>
-      </w:r>
-      <w:r>
-        <w:t>: si riferiscono all’insieme di valori, cultura aziendale e modello organizzativo che influenzano l’implementazione e l’evoluzione del sistema.</w:t>
-      </w:r>
-    </w:p>
-    <w:p/>
-    <w:p>
-      <w:r>
-        <w:lastRenderedPageBreak/>
-        <w:t>I sistemi informativi possono identificarsi in diverse categorie, a seconda delle esigenze che soddisfano all'interno delle organizzazioni e del tipo di supporto che offrono ai processi aziendali.</w:t>
-      </w:r>
-    </w:p>
-    <w:p>
-      <w:r>
-        <w:t xml:space="preserve">Una prima distinzione riguarda i sistemi </w:t>
-      </w:r>
-      <w:r>
-        <w:rPr>
-          <w:i/>
-          <w:iCs/>
-        </w:rPr>
-        <w:t>gestionali</w:t>
-      </w:r>
-      <w:r>
-        <w:t xml:space="preserve"> (o transazionali), il cui scopo principale è l'automazione delle attività operative più strutturate, ripetitive e regolamentate. Questi sistemi rappresentano il cuore delle operazioni aziendali quotidiane e sono fondamentali per garantire l’efficienza dei processi produttivi e amministrativi.</w:t>
-      </w:r>
-    </w:p>
-    <w:p>
-      <w:r>
-        <w:t xml:space="preserve">A supporto delle attività meno strutturate si collocano invece i sistemi per </w:t>
-      </w:r>
-      <w:r>
-        <w:t>l’</w:t>
-      </w:r>
-      <w:r>
-        <w:rPr>
-          <w:i/>
-          <w:iCs/>
-        </w:rPr>
-        <w:t>automazione d’ufficio</w:t>
-      </w:r>
-      <w:r>
-        <w:t>, che favoriscono la produttività individuale e di gruppo, permettendo la condivisione di risorse, documenti e strumenti software. Ad essi si affiancano i sistemi di comunicazione, pensati per facilitare lo scambio di messaggi e informazioni informali tramite strumenti come la posta elettronica o le piattaforme di messaggistica.</w:t>
-      </w:r>
-    </w:p>
-    <w:p>
-      <w:r>
-        <w:t xml:space="preserve">Quando l’organizzazione deve coordinare il lavoro tra più persone su attività interdipendenti, entrano in gioco i sistemi di gestione dei </w:t>
-      </w:r>
-      <w:r>
-        <w:rPr>
-          <w:i/>
-          <w:iCs/>
-        </w:rPr>
-        <w:t>flussi di lavoro</w:t>
-      </w:r>
-      <w:r>
-        <w:t xml:space="preserve"> (workflow management systems). Questi strumenti sovrintendono all'esecuzione di compiti secondo logiche definite, rendendo tracciabili e ottimizzabili i percorsi operativi.</w:t>
-      </w:r>
-    </w:p>
-    <w:p>
-      <w:r>
-        <w:t xml:space="preserve">Per quanto riguarda le attività </w:t>
-      </w:r>
-      <w:r>
-        <w:t>decisionali</w:t>
-      </w:r>
-      <w:r>
-        <w:t xml:space="preserve">, le aziende possono fare affidamento su sistemi di </w:t>
-      </w:r>
-      <w:r>
-        <w:rPr>
-          <w:i/>
-          <w:iCs/>
-        </w:rPr>
-        <w:t>supporto alle decisioni</w:t>
-      </w:r>
-      <w:r>
-        <w:t>, che si articolano in:</w:t>
-      </w:r>
-    </w:p>
-    <w:p>
-      <w:r>
-        <w:t>•</w:t>
-      </w:r>
-      <w:r>
-        <w:tab/>
-        <w:t>MIS (Management Information Systems), pensati per decisioni strutturate basate su report e analisi storiche,</w:t>
-      </w:r>
-    </w:p>
-    <w:p>
-      <w:r>
-        <w:lastRenderedPageBreak/>
-        <w:t>•</w:t>
-      </w:r>
-      <w:r>
-        <w:tab/>
-        <w:t>DSS (Decision Support Systems), adatti a decisioni meno strutturate e più analitiche,</w:t>
-      </w:r>
-    </w:p>
-    <w:p>
-      <w:r>
-        <w:t>•</w:t>
-      </w:r>
-      <w:r>
-        <w:tab/>
-        <w:t>EIS (Executive Information Systems), destinati al management di alto livello e caratterizzati da elevata flessibilità e capacità di sintesi.</w:t>
-      </w:r>
-    </w:p>
-    <w:p/>
-    <w:p>
-      <w:pPr>
-        <w:pStyle w:val="Titolo2"/>
-      </w:pPr>
-      <w:bookmarkStart w:id="3" w:name="_Toc198203634"/>
-      <w:r>
         <w:t xml:space="preserve">Sistema di Gestione </w:t>
       </w:r>
       <w:r>
@@ -2809,49 +2861,52 @@
     </w:p>
     <w:p>
       <w:r>
+        <w:t xml:space="preserve">Indipendentemente </w:t>
+      </w:r>
+      <w:r>
+        <w:t xml:space="preserve">dal formato - </w:t>
+      </w:r>
+      <w:r>
+        <w:t>cartaceo o digitale</w:t>
+      </w:r>
+      <w:r>
+        <w:t xml:space="preserve"> – ogni documento </w:t>
+      </w:r>
+      <w:r>
+        <w:t xml:space="preserve">contiene dati e informazioni che devono essere </w:t>
+      </w:r>
+      <w:r>
+        <w:t xml:space="preserve">opportunamente trattati, archiviati e resi </w:t>
+      </w:r>
+      <w:r>
+        <w:t>disponibili per la consultazione, condivisione e conservazione nel tempo.</w:t>
+      </w:r>
+    </w:p>
+    <w:p>
+      <w:r>
+        <w:t xml:space="preserve">Una gestione efficace della documentazione </w:t>
+      </w:r>
+      <w:r>
+        <w:t xml:space="preserve">è diventata un processo </w:t>
+      </w:r>
+      <w:r>
+        <w:t xml:space="preserve">cruciale e </w:t>
+      </w:r>
+      <w:r>
+        <w:t>sempre più strategico all’interno dell</w:t>
+      </w:r>
+      <w:r>
+        <w:t xml:space="preserve">e </w:t>
+      </w:r>
+      <w:r>
+        <w:t>organizzazion</w:t>
+      </w:r>
+      <w:r>
+        <w:t xml:space="preserve">i, poiché impatta direttamente sull’efficienza operativa, sulla sicurezza informativa e sulla </w:t>
+      </w:r>
+      <w:r>
         <w:lastRenderedPageBreak/>
-        <w:t xml:space="preserve">Indipendentemente </w:t>
-      </w:r>
-      <w:r>
-        <w:t xml:space="preserve">dal formato - </w:t>
-      </w:r>
-      <w:r>
-        <w:t>cartaceo o digitale</w:t>
-      </w:r>
-      <w:r>
-        <w:t xml:space="preserve"> – ogni documento </w:t>
-      </w:r>
-      <w:r>
-        <w:t xml:space="preserve">contiene dati e informazioni che devono essere </w:t>
-      </w:r>
-      <w:r>
-        <w:t xml:space="preserve">opportunamente trattati, archiviati e resi </w:t>
-      </w:r>
-      <w:r>
-        <w:t>disponibili per la consultazione, condivisione e conservazione nel tempo.</w:t>
-      </w:r>
-    </w:p>
-    <w:p>
-      <w:r>
-        <w:t xml:space="preserve">Una gestione efficace della documentazione </w:t>
-      </w:r>
-      <w:r>
-        <w:t xml:space="preserve">è diventata un processo </w:t>
-      </w:r>
-      <w:r>
-        <w:t xml:space="preserve">cruciale e </w:t>
-      </w:r>
-      <w:r>
-        <w:t>sempre più strategico all’interno dell</w:t>
-      </w:r>
-      <w:r>
-        <w:t xml:space="preserve">e </w:t>
-      </w:r>
-      <w:r>
-        <w:t>organizzazion</w:t>
-      </w:r>
-      <w:r>
-        <w:t xml:space="preserve">i, poiché impatta direttamente sull’efficienza operativa, sulla sicurezza informativa e sulla complessità </w:t>
+        <w:t xml:space="preserve">complessità </w:t>
       </w:r>
       <w:r>
         <w:t xml:space="preserve">gestionale </w:t>
@@ -3043,7 +3098,6 @@
           <w:i/>
           <w:iCs/>
         </w:rPr>
-        <w:lastRenderedPageBreak/>
         <w:t>Maggiore velocità nel reperimento delle informazioni</w:t>
       </w:r>
       <w:r>
@@ -3094,6 +3148,7 @@
           <w:i/>
           <w:iCs/>
         </w:rPr>
+        <w:lastRenderedPageBreak/>
         <w:t>Aumento della competitività</w:t>
       </w:r>
       <w:r>
@@ -3139,87 +3194,93 @@
       <w:pPr>
         <w:pStyle w:val="Titolo2"/>
       </w:pPr>
-      <w:bookmarkStart w:id="4" w:name="_Toc198203635"/>
+      <w:bookmarkStart w:id="4" w:name="_Toc198254409"/>
       <w:r>
         <w:t>Altri Sistemi Aziendali (ERP, CRM)</w:t>
       </w:r>
       <w:bookmarkEnd w:id="4"/>
     </w:p>
     <w:p>
-      <w:r>
-        <w:t>Un ulteriore aspetto rilevante nella gestione documentale moderna è la capacità dei sistemi di integrarsi con altri strumenti informatici in uso nell’organizzazione, in una logica di interoperabilità. Con questo termine si intende la possibilità, per sistemi diversi, di scambiarsi dati e informazioni in modo automatico, standardizzato e senza ambiguità, migliorando la coerenza e l’efficienza dei processi aziendali.</w:t>
-      </w:r>
-    </w:p>
-    <w:p>
-      <w:r>
-        <w:lastRenderedPageBreak/>
-        <w:t>Tra i principali sistemi con cui un DMS (</w:t>
-      </w:r>
       <w:proofErr w:type="spellStart"/>
       <w:r>
-        <w:t>Document</w:t>
+        <w:t>sdc</w:t>
       </w:r>
       <w:proofErr w:type="spellEnd"/>
-      <w:r>
-        <w:t xml:space="preserve"> Management System) può interagire sono presenti i CRM (Customer </w:t>
-      </w:r>
-      <w:proofErr w:type="spellStart"/>
-      <w:r>
-        <w:t>Relationship</w:t>
-      </w:r>
-      <w:proofErr w:type="spellEnd"/>
-      <w:r>
-        <w:t xml:space="preserve"> Management) e gli ERP (Enterprise Resource Planning).</w:t>
+    </w:p>
+    <w:p>
+      <w:pPr>
+        <w:spacing w:before="0" w:after="160" w:line="259" w:lineRule="auto"/>
+        <w:ind w:firstLine="0"/>
+        <w:jc w:val="left"/>
+      </w:pPr>
+      <w:r>
+        <w:br w:type="page"/>
       </w:r>
     </w:p>
     <w:p/>
     <w:p>
-      <w:r>
-        <w:t>ERP è l’acronimo di Enterprise Resource Planning e consiste in un sistema di pianificazione delle risorse d’impresa, integrando i diversi processi di business come l’amministrazione, la contabilità, l’approvvigionamento delle risorse, la logistica e molto altro. Questo tipo di sistema è utile come strumento di pianificazione delle attività per incrementare la produttività aziendale. La caratteristica principale di un sistema ERP è la condivisione dell’informazione tra le differenti aree aziendali: non si parla più di sistemi singoli, ma di un unico sistema informativo integrato.</w:t>
-      </w:r>
+      <w:pPr>
+        <w:pStyle w:val="Titolo1"/>
+      </w:pPr>
+      <w:bookmarkStart w:id="5" w:name="_Toc198254410"/>
+      <w:r>
+        <w:t xml:space="preserve">Capitolo </w:t>
+      </w:r>
+      <w:r>
+        <w:t>2</w:t>
+      </w:r>
+      <w:r>
+        <w:t xml:space="preserve"> – Analisi</w:t>
+      </w:r>
+      <w:bookmarkEnd w:id="5"/>
     </w:p>
     <w:p/>
-    <w:p>
-      <w:r>
-        <w:t xml:space="preserve">La definizione di CRM, invece, è ben diversa. CRM è l’acronimo di Customer </w:t>
-      </w:r>
-      <w:proofErr w:type="spellStart"/>
-      <w:r>
-        <w:t>Relationship</w:t>
-      </w:r>
-      <w:proofErr w:type="spellEnd"/>
-      <w:r>
-        <w:t xml:space="preserve"> Management ed è uno strumento utilissimo per gestire i rapporti tra colleghi, tra clienti e azienda, per migliorare le relazioni e promuovere la redditività. Le soluzioni CRM hanno, quindi, l’obiettivo di creare una panoramica precisa e puntuale delle relazioni tra i diversi soggetti, gestendo le informazioni e catturando le interazioni che l’azienda ha con i propri clienti, consentendo di misurarne il Customer </w:t>
-      </w:r>
-      <w:proofErr w:type="spellStart"/>
-      <w:r>
-        <w:t>Lifetime</w:t>
-      </w:r>
-      <w:proofErr w:type="spellEnd"/>
-      <w:r>
-        <w:t xml:space="preserve"> Value, e di migliorare la gestione e la qualità delle recensioni.</w:t>
-      </w:r>
-    </w:p>
     <w:p/>
-    <w:p>
-      <w:r>
-        <w:t xml:space="preserve">In entrambi i casi, la possibilità di scambiare informazioni in modo fluido tra DMS, CRM ed ERP consente una visione più completa e coerente dei processi, </w:t>
-      </w:r>
-      <w:r>
-        <w:lastRenderedPageBreak/>
-        <w:t>migliora la qualità e l’accessibilità dei dati e contribuisce a ridurre la ridondanza, gli errori e i tempi di gestione.</w:t>
-      </w:r>
-    </w:p>
     <w:p/>
     <w:p>
       <w:pPr>
+        <w:pStyle w:val="Paragrafoelenco"/>
+        <w:keepNext/>
+        <w:keepLines/>
+        <w:numPr>
+          <w:ilvl w:val="0"/>
+          <w:numId w:val="1"/>
+        </w:numPr>
+        <w:contextualSpacing w:val="0"/>
+        <w:outlineLvl w:val="1"/>
+        <w:rPr>
+          <w:rFonts w:eastAsiaTheme="majorEastAsia" w:cstheme="majorBidi"/>
+          <w:vanish/>
+          <w:color w:val="2F5496" w:themeColor="accent1" w:themeShade="BF"/>
+          <w:szCs w:val="26"/>
+        </w:rPr>
+      </w:pPr>
+      <w:bookmarkStart w:id="6" w:name="_Toc198226813"/>
+      <w:bookmarkStart w:id="7" w:name="_Toc198227003"/>
+      <w:bookmarkStart w:id="8" w:name="_Toc198244118"/>
+      <w:bookmarkStart w:id="9" w:name="_Toc198244132"/>
+      <w:bookmarkStart w:id="10" w:name="_Toc198252661"/>
+      <w:bookmarkStart w:id="11" w:name="_Toc198253489"/>
+      <w:bookmarkStart w:id="12" w:name="_Toc198254345"/>
+      <w:bookmarkStart w:id="13" w:name="_Toc198254411"/>
+      <w:bookmarkEnd w:id="6"/>
+      <w:bookmarkEnd w:id="7"/>
+      <w:bookmarkEnd w:id="8"/>
+      <w:bookmarkEnd w:id="9"/>
+      <w:bookmarkEnd w:id="10"/>
+      <w:bookmarkEnd w:id="11"/>
+      <w:bookmarkEnd w:id="12"/>
+      <w:bookmarkEnd w:id="13"/>
+    </w:p>
+    <w:p>
+      <w:pPr>
         <w:pStyle w:val="Titolo2"/>
       </w:pPr>
-      <w:bookmarkStart w:id="5" w:name="_Toc198203636"/>
+      <w:bookmarkStart w:id="14" w:name="_Toc198254412"/>
       <w:r>
         <w:t>Esigenze nel settore Automotive</w:t>
       </w:r>
-      <w:bookmarkEnd w:id="5"/>
+      <w:bookmarkEnd w:id="14"/>
     </w:p>
     <w:p>
       <w:r>
@@ -3260,15 +3321,14 @@
         <w:t>, la gestione dell’informazione riveste un ruolo strategico.</w:t>
       </w:r>
     </w:p>
-    <w:p/>
-    <w:p>
-      <w:r>
+    <w:p>
+      <w:r>
+        <w:lastRenderedPageBreak/>
         <w:t>La digitalizzazione sta trasformando profondamente il modello economico di queste imprese, incidendo su ogni fase: dalla progettazione dei veicoli all'acquisto dei componenti, fino alla gestione delle vendite.</w:t>
       </w:r>
     </w:p>
     <w:p>
       <w:r>
-        <w:lastRenderedPageBreak/>
         <w:t xml:space="preserve">All’interno del settore automotive, ogni fase del ciclo di vita di un veicolo – dalla produzione alla vendita, dalla manutenzione alla dismissione – genera una quantità significativa di documentazione. </w:t>
       </w:r>
       <w:r>
@@ -3293,7 +3353,7 @@
           <w:noProof/>
         </w:rPr>
         <w:drawing>
-          <wp:inline distT="0" distB="0" distL="0" distR="0" wp14:anchorId="56564AEC" wp14:editId="50BBD65E">
+          <wp:inline distT="0" distB="0" distL="0" distR="0" wp14:anchorId="67A93E25" wp14:editId="62C1F731">
             <wp:extent cx="4651513" cy="2485457"/>
             <wp:effectExtent l="0" t="0" r="0" b="0"/>
             <wp:docPr id="713115611" name="Immagine 1"/>
@@ -3342,69 +3402,91 @@
       <w:r>
         <w:t xml:space="preserve">Figura </w:t>
       </w:r>
-      <w:fldSimple w:instr=" SEQ Figura \* ARABIC ">
-        <w:r>
-          <w:rPr>
-            <w:noProof/>
-          </w:rPr>
-          <w:t>1</w:t>
-        </w:r>
-      </w:fldSimple>
-      <w:r>
-        <w:t>.1</w:t>
-      </w:r>
-      <w:r>
-        <w:t>:</w:t>
+      <w:r>
+        <w:fldChar w:fldCharType="begin"/>
+      </w:r>
+      <w:r>
+        <w:instrText xml:space="preserve"> SEQ Figura \* ARABIC </w:instrText>
+      </w:r>
+      <w:r>
+        <w:fldChar w:fldCharType="separate"/>
+      </w:r>
+      <w:r>
+        <w:rPr>
+          <w:noProof/>
+        </w:rPr>
+        <w:t>1</w:t>
+      </w:r>
+      <w:r>
+        <w:rPr>
+          <w:noProof/>
+        </w:rPr>
+        <w:fldChar w:fldCharType="end"/>
+      </w:r>
+      <w:r>
+        <w:t>.1:</w:t>
       </w:r>
       <w:r>
         <w:t xml:space="preserve"> </w:t>
       </w:r>
       <w:r>
-        <w:t>La r</w:t>
-      </w:r>
-      <w:r>
-        <w:t>appresentazione illustra le principali fasi del processo aziendale in ambito automotive – dalla fase commerciale iniziale fino al controllo strategico – mettendo in evidenza le attività chiave associate a ciascuna fase. Questa visione di insieme consente di comprendere come ogni area aziendale sia coinvolta nella produzione e gestione di documentazione, e di conseguenza quanto sia importante adottare un sistema informativo capace di orchestrare e digitalizzare l'intero flusso documentale.</w:t>
+        <w:t>La rappresentazione illustra le principali fasi del processo aziendale in ambito automotive – dalla fase commerciale iniziale fino al controllo strategico – mettendo in evidenza le attività chiave associate a ciascuna fase. Questa visione di insieme consente di comprendere come ogni area aziendale sia coinvolta nella produzione e gestione di documentazione, e di conseguenza quanto sia importante adottare un sistema informativo capace di orchestrare e digitalizzare l'intero flusso documentale.</w:t>
+      </w:r>
+    </w:p>
+    <w:p>
+      <w:r>
+        <w:t>Come si può osservare, ogni fase genera una propria categoria di documenti.</w:t>
+      </w:r>
+      <w:r>
+        <w:t xml:space="preserve"> </w:t>
+      </w:r>
+      <w:r>
+        <w:t xml:space="preserve">Un sistema documentale efficace deve essere in grado di interfacciarsi con tutte </w:t>
+      </w:r>
+      <w:r>
+        <w:lastRenderedPageBreak/>
+        <w:t>queste fasi, garantendo accessibilità, sicurezza e tracciabilità lungo l’intero processo operativo.</w:t>
       </w:r>
     </w:p>
     <w:p/>
     <w:p>
       <w:r>
-        <w:t>Come si può osservare, ogni fase genera una propria categoria di documenti. Un sistema documentale efficace deve essere in grado di interfacciarsi con tutte queste fasi, garantendo accessibilità, sicurezza e tracciabilità lungo l’intero processo operativo.</w:t>
-      </w:r>
+        <w:t>Un’ulteriore spinta alla digitalizzazione proviene anche da iniziative normative: la circolare del Ministero dei Trasporti n. 261 del 25 novembre 2005 ha sancito la possibilità di dematerializzare i Certificati di Conformità (COC), abilitando meccanismi di automazione documentale che riducono il rischio di errori e smarrimenti.</w:t>
+      </w:r>
+    </w:p>
+    <w:p>
+      <w:r>
+        <w:t>Guardando più da vicino all’attività delle concessionarie, emerge chiaramente il bisogno di una gestione documentale efficiente. In un processo analogico, questo comporta tempi lunghi, elevato rischio di errore umano e difficoltà nella consultazione e condivisione delle informazioni.</w:t>
+      </w:r>
+    </w:p>
+    <w:p>
+      <w:r>
+        <w:t xml:space="preserve">In risposta a queste criticità, molte organizzazioni stanno adottando sistemi digitali per l’archiviazione, la firma e la consultazione dei documenti. Questi strumenti permettono di creare fascicoli elettronici completi, generare modelli precompilati in base ai dati inseriti, automatizzare passaggi e garantire la tracciabilità dell’intero processo. Tutto avviene per step guidati: dal preventivo alla firma del contratto, fino alla fase finale di immatricolazione. </w:t>
+      </w:r>
+      <w:r>
+        <w:t>La digitalizzazione dei documenti non è dunque solo una scelta tecnologica, ma una risposta concreta alle esigenze operative del settore automotive.</w:t>
+      </w:r>
+      <w:r>
+        <w:br w:type="page"/>
+      </w:r>
+    </w:p>
+    <w:p>
+      <w:pPr>
+        <w:pStyle w:val="Titolo1"/>
+      </w:pPr>
+      <w:bookmarkStart w:id="15" w:name="_Toc198254413"/>
+      <w:r>
+        <w:lastRenderedPageBreak/>
+        <w:t>Capitolo 3 – Progettazione</w:t>
+      </w:r>
+      <w:bookmarkEnd w:id="15"/>
     </w:p>
     <w:p/>
-    <w:p>
-      <w:r>
-        <w:lastRenderedPageBreak/>
-        <w:t xml:space="preserve">Un’ulteriore spinta alla digitalizzazione </w:t>
-      </w:r>
-      <w:r>
-        <w:t>proviene</w:t>
-      </w:r>
-      <w:r>
-        <w:t xml:space="preserve"> anche da iniziative normative: la circolare del Ministero dei Trasporti n. 261 del 25 novembre 2005 ha sancito la possibilità di dematerializzare i Certificati di Conformità (COC), abilitando meccanismi di automazione documentale che riducono il rischio di errori e smarrimenti.</w:t>
-      </w:r>
-    </w:p>
-    <w:p>
-      <w:r>
-        <w:t>Guardando più da vicino all’attività delle concessionarie, emerge chiaramente il bisogno di una gestione documentale efficiente. In un processo analogico, questo comporta tempi lunghi, elevato rischio di errore umano e difficoltà nella consultazione e condivisione delle informazioni.</w:t>
-      </w:r>
-    </w:p>
-    <w:p>
-      <w:r>
-        <w:t xml:space="preserve">In risposta a queste criticità, molte </w:t>
-      </w:r>
-      <w:r>
-        <w:t>organizzazioni</w:t>
-      </w:r>
-      <w:r>
-        <w:t xml:space="preserve"> stanno adottando sistemi digitali per l’archiviazione, la firma e la consultazione dei documenti. Questi strumenti permettono di creare fascicoli elettronici completi, generare modelli precompilati in base ai dati inseriti, automatizzare passaggi e garantire la tracciabilità dell’intero processo. Tutto avviene per step guidati: dal preventivo alla firma del contratto, fino alla fase finale di immatricolazione.</w:t>
-      </w:r>
-      <w:r>
-        <w:t xml:space="preserve"> </w:t>
-      </w:r>
-      <w:r>
-        <w:t>La digitalizzazione dei documenti non è dunque solo una scelta tecnologica, ma una risposta concreta alle esigenze operative del settore automotive.</w:t>
+    <w:p/>
+    <w:p/>
+    <w:p>
+      <w:r>
+        <w:t>Inizia da qua.</w:t>
       </w:r>
     </w:p>
     <w:p>
@@ -3417,26 +3499,23 @@
         <w:br w:type="page"/>
       </w:r>
     </w:p>
-    <w:p/>
     <w:p>
       <w:pPr>
         <w:pStyle w:val="Titolo1"/>
       </w:pPr>
-      <w:bookmarkStart w:id="6" w:name="_Toc198203637"/>
-      <w:r>
-        <w:t>Capitolo 2 – Analisi</w:t>
-      </w:r>
-      <w:bookmarkEnd w:id="6"/>
+      <w:bookmarkStart w:id="16" w:name="_Toc198254414"/>
+      <w:r>
+        <w:lastRenderedPageBreak/>
+        <w:t>Capitolo 4 – Funzionamento</w:t>
+      </w:r>
+      <w:bookmarkEnd w:id="16"/>
     </w:p>
     <w:p/>
     <w:p/>
     <w:p/>
     <w:p>
       <w:r>
-        <w:t>Inizia da qua</w:t>
-      </w:r>
-      <w:r>
-        <w:t>.</w:t>
+        <w:t>Inizia da qua.</w:t>
       </w:r>
     </w:p>
     <w:p>
@@ -3453,12 +3532,12 @@
       <w:pPr>
         <w:pStyle w:val="Titolo1"/>
       </w:pPr>
-      <w:bookmarkStart w:id="7" w:name="_Toc198203638"/>
+      <w:bookmarkStart w:id="17" w:name="_Toc198254415"/>
       <w:r>
         <w:lastRenderedPageBreak/>
-        <w:t>Capitolo 3 – Progettazione</w:t>
-      </w:r>
-      <w:bookmarkEnd w:id="7"/>
+        <w:t>Conclusioni</w:t>
+      </w:r>
+      <w:bookmarkEnd w:id="17"/>
     </w:p>
     <w:p/>
     <w:p/>
@@ -3482,12 +3561,12 @@
       <w:pPr>
         <w:pStyle w:val="Titolo1"/>
       </w:pPr>
-      <w:bookmarkStart w:id="8" w:name="_Toc198203639"/>
+      <w:bookmarkStart w:id="18" w:name="_Toc198254416"/>
       <w:r>
         <w:lastRenderedPageBreak/>
-        <w:t>Capitolo 4 – Funzionamento</w:t>
-      </w:r>
-      <w:bookmarkEnd w:id="8"/>
+        <w:t>Ringraziamenti</w:t>
+      </w:r>
+      <w:bookmarkEnd w:id="18"/>
     </w:p>
     <w:p/>
     <w:p/>
@@ -3496,6 +3575,28 @@
       <w:r>
         <w:t>Inizia da qua.</w:t>
       </w:r>
+      <w:r>
+        <w:br w:type="page"/>
+      </w:r>
+    </w:p>
+    <w:p>
+      <w:pPr>
+        <w:pStyle w:val="Titolo1"/>
+      </w:pPr>
+      <w:bookmarkStart w:id="19" w:name="_Toc198254417"/>
+      <w:r>
+        <w:lastRenderedPageBreak/>
+        <w:t>Sitografia</w:t>
+      </w:r>
+      <w:bookmarkEnd w:id="19"/>
+    </w:p>
+    <w:p/>
+    <w:p/>
+    <w:p/>
+    <w:p>
+      <w:r>
+        <w:t>Inizia da qua.</w:t>
+      </w:r>
     </w:p>
     <w:p>
       <w:pPr>
@@ -3511,92 +3612,12 @@
       <w:pPr>
         <w:pStyle w:val="Titolo1"/>
       </w:pPr>
-      <w:bookmarkStart w:id="9" w:name="_Toc198203640"/>
-      <w:r>
-        <w:lastRenderedPageBreak/>
-        <w:t>Conclusioni</w:t>
-      </w:r>
-      <w:bookmarkEnd w:id="9"/>
-    </w:p>
-    <w:p/>
-    <w:p/>
-    <w:p/>
-    <w:p>
-      <w:r>
-        <w:t>Inizia da qua.</w:t>
-      </w:r>
-    </w:p>
-    <w:p>
-      <w:pPr>
-        <w:spacing w:before="0" w:after="160" w:line="259" w:lineRule="auto"/>
-        <w:ind w:firstLine="0"/>
-        <w:jc w:val="left"/>
-      </w:pPr>
-      <w:r>
-        <w:br w:type="page"/>
-      </w:r>
-    </w:p>
-    <w:p>
-      <w:pPr>
-        <w:pStyle w:val="Titolo1"/>
-      </w:pPr>
-      <w:bookmarkStart w:id="10" w:name="_Toc198203641"/>
-      <w:r>
-        <w:lastRenderedPageBreak/>
-        <w:t>Ringraziamenti</w:t>
-      </w:r>
-      <w:bookmarkEnd w:id="10"/>
-    </w:p>
-    <w:p/>
-    <w:p/>
-    <w:p/>
-    <w:p>
-      <w:r>
-        <w:t>Inizia da qua.</w:t>
-      </w:r>
-      <w:r>
-        <w:br w:type="page"/>
-      </w:r>
-    </w:p>
-    <w:p>
-      <w:pPr>
-        <w:pStyle w:val="Titolo1"/>
-      </w:pPr>
-      <w:bookmarkStart w:id="11" w:name="_Toc198203642"/>
-      <w:r>
-        <w:lastRenderedPageBreak/>
-        <w:t>Sitografia</w:t>
-      </w:r>
-      <w:bookmarkEnd w:id="11"/>
-    </w:p>
-    <w:p/>
-    <w:p/>
-    <w:p/>
-    <w:p>
-      <w:r>
-        <w:t>Inizia da qua.</w:t>
-      </w:r>
-    </w:p>
-    <w:p>
-      <w:pPr>
-        <w:spacing w:before="0" w:after="160" w:line="259" w:lineRule="auto"/>
-        <w:ind w:firstLine="0"/>
-        <w:jc w:val="left"/>
-      </w:pPr>
-      <w:r>
-        <w:br w:type="page"/>
-      </w:r>
-    </w:p>
-    <w:p>
-      <w:pPr>
-        <w:pStyle w:val="Titolo1"/>
-      </w:pPr>
-      <w:bookmarkStart w:id="12" w:name="_Toc198203643"/>
+      <w:bookmarkStart w:id="20" w:name="_Toc198254418"/>
       <w:r>
         <w:lastRenderedPageBreak/>
         <w:t>Bibliografia</w:t>
       </w:r>
-      <w:bookmarkEnd w:id="12"/>
+      <w:bookmarkEnd w:id="20"/>
     </w:p>
     <w:p/>
     <w:p/>
@@ -3616,28 +3637,56 @@
         <w:rPr>
           <w:lang w:val="en-US"/>
         </w:rPr>
-        <w:t>Marakas, George M., and James A. O'Brien. Introduction to information systems. New York: McGraw-Hill/Irwin, 2013.</w:t>
-      </w:r>
-    </w:p>
-    <w:p>
-      <w:pPr>
-        <w:pStyle w:val="Paragrafoelenco"/>
-        <w:numPr>
-          <w:ilvl w:val="0"/>
-          <w:numId w:val="8"/>
-        </w:numPr>
-      </w:pPr>
-      <w:r>
-        <w:t>Michetti, Giovanni. "Un approccio manageriale ai sistemi di gestione documentale: la serie ISO 30300." (2013): 99-120.</w:t>
+        <w:t xml:space="preserve">M. </w:t>
+      </w:r>
+      <w:proofErr w:type="spellStart"/>
+      <w:r>
+        <w:rPr>
+          <w:lang w:val="en-US"/>
+        </w:rPr>
+        <w:t>Baslyman</w:t>
+      </w:r>
+      <w:proofErr w:type="spellEnd"/>
+      <w:r>
+        <w:rPr>
+          <w:lang w:val="en-US"/>
+        </w:rPr>
+        <w:t xml:space="preserve">, "Digital Transformation </w:t>
+      </w:r>
+      <w:proofErr w:type="gramStart"/>
+      <w:r>
+        <w:rPr>
+          <w:lang w:val="en-US"/>
+        </w:rPr>
+        <w:t>From</w:t>
+      </w:r>
+      <w:proofErr w:type="gramEnd"/>
+      <w:r>
+        <w:rPr>
+          <w:lang w:val="en-US"/>
+        </w:rPr>
+        <w:t xml:space="preserve"> the Industry Perspective: Definitions, Goals, Conceptual Model, and Processes," in IEEE Access, vol. 10, pp. 42961-42970, 2022, </w:t>
+      </w:r>
+      <w:proofErr w:type="spellStart"/>
+      <w:r>
+        <w:rPr>
+          <w:lang w:val="en-US"/>
+        </w:rPr>
+        <w:t>doi</w:t>
+      </w:r>
+      <w:proofErr w:type="spellEnd"/>
+      <w:r>
+        <w:rPr>
+          <w:lang w:val="en-US"/>
+        </w:rPr>
+        <w:t>: 10.1109/ACCESS.2022.3166937.</w:t>
       </w:r>
     </w:p>
     <w:sectPr>
-      <w:headerReference w:type="even" r:id="rId10"/>
-      <w:headerReference w:type="default" r:id="rId11"/>
-      <w:footerReference w:type="even" r:id="rId12"/>
-      <w:footerReference w:type="default" r:id="rId13"/>
-      <w:headerReference w:type="first" r:id="rId14"/>
-      <w:footerReference w:type="first" r:id="rId15"/>
+      <w:headerReference w:type="default" r:id="rId10"/>
+      <w:footerReference w:type="default" r:id="rId11"/>
+      <w:headerReference w:type="first" r:id="rId12"/>
+      <w:footerReference w:type="first" r:id="rId13"/>
       <w:pgSz w:w="11906" w:h="16838"/>
       <w:pgMar w:top="1701" w:right="1701" w:bottom="1701" w:left="2268" w:header="709" w:footer="0" w:gutter="0"/>
       <w:pgNumType w:start="0"/>
@@ -3675,16 +3724,6 @@
 </file>
 
 <file path=word/footer1.xml><?xml version="1.0" encoding="utf-8"?>
-<w:ftr xmlns:wpc="http://schemas.microsoft.com/office/word/2010/wordprocessingCanvas" xmlns:cx="http://schemas.microsoft.com/office/drawing/2014/chartex" xmlns:cx1="http://schemas.microsoft.com/office/drawing/2015/9/8/chartex" xmlns:cx2="http://schemas.microsoft.com/office/drawing/2015/10/21/chartex" xmlns:cx3="http://schemas.microsoft.com/office/drawing/2016/5/9/chartex" xmlns:cx4="http://schemas.microsoft.com/office/drawing/2016/5/10/chartex" xmlns:cx5="http://schemas.microsoft.com/office/drawing/2016/5/11/chartex" xmlns:cx6="http://schemas.microsoft.com/office/drawing/2016/5/12/chartex" xmlns:cx7="http://schemas.microsoft.com/office/drawing/2016/5/13/chartex" xmlns:cx8="http://schemas.microsoft.com/office/drawing/2016/5/14/chartex" xmlns:mc="http://schemas.openxmlformats.org/markup-compatibility/2006" xmlns:aink="http://schemas.microsoft.com/office/drawing/2016/ink" xmlns:am3d="http://schemas.microsoft.com/office/drawing/2017/model3d" xmlns:o="urn:schemas-microsoft-com:office:office" xmlns:oel="http://schemas.microsoft.com/office/2019/extlst" xmlns:r="http://schemas.openxmlformats.org/officeDocument/2006/relationships" xmlns:m="http://schemas.openxmlformats.org/officeDocument/2006/math" xmlns:v="urn:schemas-microsoft-com:vml" xmlns:wp14="http://schemas.microsoft.com/office/word/2010/wordprocessingDrawing" xmlns:wp="http://schemas.openxmlformats.org/drawingml/2006/wordprocessingDrawing" xmlns:w10="urn:schemas-microsoft-com:office:word" xmlns:w="http://schemas.openxmlformats.org/wordprocessingml/2006/main" xmlns:w14="http://schemas.microsoft.com/office/word/2010/wordml" xmlns:w15="http://schemas.microsoft.com/office/word/2012/wordml" xmlns:w16cex="http://schemas.microsoft.com/office/word/2018/wordml/cex" xmlns:w16cid="http://schemas.microsoft.com/office/word/2016/wordml/cid" xmlns:w16="http://schemas.microsoft.com/office/word/2018/wordml" xmlns:w16du="http://schemas.microsoft.com/office/word/2023/wordml/word16du" xmlns:w16sdtdh="http://schemas.microsoft.com/office/word/2020/wordml/sdtdatahash" xmlns:w16sdtfl="http://schemas.microsoft.com/office/word/2024/wordml/sdtformatlock" xmlns:w16se="http://schemas.microsoft.com/office/word/2015/wordml/symex" xmlns:wpg="http://schemas.microsoft.com/office/word/2010/wordprocessingGroup" xmlns:wpi="http://schemas.microsoft.com/office/word/2010/wordprocessingInk" xmlns:wne="http://schemas.microsoft.com/office/word/2006/wordml" xmlns:wps="http://schemas.microsoft.com/office/word/2010/wordprocessingShape" mc:Ignorable="w14 w15 w16se w16cid w16 w16cex w16sdtdh w16sdtfl w16du wp14">
-  <w:p>
-    <w:pPr>
-      <w:pStyle w:val="Pidipagina"/>
-    </w:pPr>
-  </w:p>
-</w:ftr>
-</file>
-
-<file path=word/footer2.xml><?xml version="1.0" encoding="utf-8"?>
 <w:ftr xmlns:wpc="http://schemas.microsoft.com/office/word/2010/wordprocessingCanvas" xmlns:cx="http://schemas.microsoft.com/office/drawing/2014/chartex" xmlns:cx1="http://schemas.microsoft.com/office/drawing/2015/9/8/chartex" xmlns:cx2="http://schemas.microsoft.com/office/drawing/2015/10/21/chartex" xmlns:cx3="http://schemas.microsoft.com/office/drawing/2016/5/9/chartex" xmlns:cx4="http://schemas.microsoft.com/office/drawing/2016/5/10/chartex" xmlns:cx5="http://schemas.microsoft.com/office/drawing/2016/5/11/chartex" xmlns:cx6="http://schemas.microsoft.com/office/drawing/2016/5/12/chartex" xmlns:cx7="http://schemas.microsoft.com/office/drawing/2016/5/13/chartex" xmlns:cx8="http://schemas.microsoft.com/office/drawing/2016/5/14/chartex" xmlns:mc="http://schemas.openxmlformats.org/markup-compatibility/2006" xmlns:aink="http://schemas.microsoft.com/office/drawing/2016/ink" xmlns:am3d="http://schemas.microsoft.com/office/drawing/2017/model3d" xmlns:o="urn:schemas-microsoft-com:office:office" xmlns:oel="http://schemas.microsoft.com/office/2019/extlst" xmlns:r="http://schemas.openxmlformats.org/officeDocument/2006/relationships" xmlns:m="http://schemas.openxmlformats.org/officeDocument/2006/math" xmlns:v="urn:schemas-microsoft-com:vml" xmlns:wp14="http://schemas.microsoft.com/office/word/2010/wordprocessingDrawing" xmlns:wp="http://schemas.openxmlformats.org/drawingml/2006/wordprocessingDrawing" xmlns:w10="urn:schemas-microsoft-com:office:word" xmlns:w="http://schemas.openxmlformats.org/wordprocessingml/2006/main" xmlns:w14="http://schemas.microsoft.com/office/word/2010/wordml" xmlns:w15="http://schemas.microsoft.com/office/word/2012/wordml" xmlns:w16cex="http://schemas.microsoft.com/office/word/2018/wordml/cex" xmlns:w16cid="http://schemas.microsoft.com/office/word/2016/wordml/cid" xmlns:w16="http://schemas.microsoft.com/office/word/2018/wordml" xmlns:w16du="http://schemas.microsoft.com/office/word/2023/wordml/word16du" xmlns:w16sdtdh="http://schemas.microsoft.com/office/word/2020/wordml/sdtdatahash" xmlns:w16sdtfl="http://schemas.microsoft.com/office/word/2024/wordml/sdtformatlock" xmlns:w16se="http://schemas.microsoft.com/office/word/2015/wordml/symex" xmlns:wpg="http://schemas.microsoft.com/office/word/2010/wordprocessingGroup" xmlns:wpi="http://schemas.microsoft.com/office/word/2010/wordprocessingInk" xmlns:wne="http://schemas.microsoft.com/office/word/2006/wordml" xmlns:wps="http://schemas.microsoft.com/office/word/2010/wordprocessingShape" mc:Ignorable="w14 w15 w16se w16cid w16 w16cex w16sdtdh w16sdtfl w16du wp14">
   <w:sdt>
     <w:sdtPr>
@@ -3729,7 +3768,7 @@
 </w:ftr>
 </file>
 
-<file path=word/footer3.xml><?xml version="1.0" encoding="utf-8"?>
+<file path=word/footer2.xml><?xml version="1.0" encoding="utf-8"?>
 <w:ftr xmlns:wpc="http://schemas.microsoft.com/office/word/2010/wordprocessingCanvas" xmlns:cx="http://schemas.microsoft.com/office/drawing/2014/chartex" xmlns:cx1="http://schemas.microsoft.com/office/drawing/2015/9/8/chartex" xmlns:cx2="http://schemas.microsoft.com/office/drawing/2015/10/21/chartex" xmlns:cx3="http://schemas.microsoft.com/office/drawing/2016/5/9/chartex" xmlns:cx4="http://schemas.microsoft.com/office/drawing/2016/5/10/chartex" xmlns:cx5="http://schemas.microsoft.com/office/drawing/2016/5/11/chartex" xmlns:cx6="http://schemas.microsoft.com/office/drawing/2016/5/12/chartex" xmlns:cx7="http://schemas.microsoft.com/office/drawing/2016/5/13/chartex" xmlns:cx8="http://schemas.microsoft.com/office/drawing/2016/5/14/chartex" xmlns:mc="http://schemas.openxmlformats.org/markup-compatibility/2006" xmlns:aink="http://schemas.microsoft.com/office/drawing/2016/ink" xmlns:am3d="http://schemas.microsoft.com/office/drawing/2017/model3d" xmlns:o="urn:schemas-microsoft-com:office:office" xmlns:oel="http://schemas.microsoft.com/office/2019/extlst" xmlns:r="http://schemas.openxmlformats.org/officeDocument/2006/relationships" xmlns:m="http://schemas.openxmlformats.org/officeDocument/2006/math" xmlns:v="urn:schemas-microsoft-com:vml" xmlns:wp14="http://schemas.microsoft.com/office/word/2010/wordprocessingDrawing" xmlns:wp="http://schemas.openxmlformats.org/drawingml/2006/wordprocessingDrawing" xmlns:w10="urn:schemas-microsoft-com:office:word" xmlns:w="http://schemas.openxmlformats.org/wordprocessingml/2006/main" xmlns:w14="http://schemas.microsoft.com/office/word/2010/wordml" xmlns:w15="http://schemas.microsoft.com/office/word/2012/wordml" xmlns:w16cex="http://schemas.microsoft.com/office/word/2018/wordml/cex" xmlns:w16cid="http://schemas.microsoft.com/office/word/2016/wordml/cid" xmlns:w16="http://schemas.microsoft.com/office/word/2018/wordml" xmlns:w16du="http://schemas.microsoft.com/office/word/2023/wordml/word16du" xmlns:w16sdtdh="http://schemas.microsoft.com/office/word/2020/wordml/sdtdatahash" xmlns:w16sdtfl="http://schemas.microsoft.com/office/word/2024/wordml/sdtformatlock" xmlns:w16se="http://schemas.microsoft.com/office/word/2015/wordml/symex" xmlns:wpg="http://schemas.microsoft.com/office/word/2010/wordprocessingGroup" xmlns:wpi="http://schemas.microsoft.com/office/word/2010/wordprocessingInk" xmlns:wne="http://schemas.microsoft.com/office/word/2006/wordml" xmlns:wps="http://schemas.microsoft.com/office/word/2010/wordprocessingShape" mc:Ignorable="w14 w15 w16se w16cid w16 w16cex w16sdtdh w16sdtfl w16du wp14">
   <w:sdt>
     <w:sdtPr>
@@ -3855,23 +3894,13 @@
   <w:p>
     <w:pPr>
       <w:pStyle w:val="Intestazione"/>
+      <w:jc w:val="center"/>
     </w:pPr>
   </w:p>
 </w:hdr>
 </file>
 
 <file path=word/header2.xml><?xml version="1.0" encoding="utf-8"?>
-<w:hdr xmlns:wpc="http://schemas.microsoft.com/office/word/2010/wordprocessingCanvas" xmlns:cx="http://schemas.microsoft.com/office/drawing/2014/chartex" xmlns:cx1="http://schemas.microsoft.com/office/drawing/2015/9/8/chartex" xmlns:cx2="http://schemas.microsoft.com/office/drawing/2015/10/21/chartex" xmlns:cx3="http://schemas.microsoft.com/office/drawing/2016/5/9/chartex" xmlns:cx4="http://schemas.microsoft.com/office/drawing/2016/5/10/chartex" xmlns:cx5="http://schemas.microsoft.com/office/drawing/2016/5/11/chartex" xmlns:cx6="http://schemas.microsoft.com/office/drawing/2016/5/12/chartex" xmlns:cx7="http://schemas.microsoft.com/office/drawing/2016/5/13/chartex" xmlns:cx8="http://schemas.microsoft.com/office/drawing/2016/5/14/chartex" xmlns:mc="http://schemas.openxmlformats.org/markup-compatibility/2006" xmlns:aink="http://schemas.microsoft.com/office/drawing/2016/ink" xmlns:am3d="http://schemas.microsoft.com/office/drawing/2017/model3d" xmlns:o="urn:schemas-microsoft-com:office:office" xmlns:oel="http://schemas.microsoft.com/office/2019/extlst" xmlns:r="http://schemas.openxmlformats.org/officeDocument/2006/relationships" xmlns:m="http://schemas.openxmlformats.org/officeDocument/2006/math" xmlns:v="urn:schemas-microsoft-com:vml" xmlns:wp14="http://schemas.microsoft.com/office/word/2010/wordprocessingDrawing" xmlns:wp="http://schemas.openxmlformats.org/drawingml/2006/wordprocessingDrawing" xmlns:w10="urn:schemas-microsoft-com:office:word" xmlns:w="http://schemas.openxmlformats.org/wordprocessingml/2006/main" xmlns:w14="http://schemas.microsoft.com/office/word/2010/wordml" xmlns:w15="http://schemas.microsoft.com/office/word/2012/wordml" xmlns:w16cex="http://schemas.microsoft.com/office/word/2018/wordml/cex" xmlns:w16cid="http://schemas.microsoft.com/office/word/2016/wordml/cid" xmlns:w16="http://schemas.microsoft.com/office/word/2018/wordml" xmlns:w16du="http://schemas.microsoft.com/office/word/2023/wordml/word16du" xmlns:w16sdtdh="http://schemas.microsoft.com/office/word/2020/wordml/sdtdatahash" xmlns:w16sdtfl="http://schemas.microsoft.com/office/word/2024/wordml/sdtformatlock" xmlns:w16se="http://schemas.microsoft.com/office/word/2015/wordml/symex" xmlns:wpg="http://schemas.microsoft.com/office/word/2010/wordprocessingGroup" xmlns:wpi="http://schemas.microsoft.com/office/word/2010/wordprocessingInk" xmlns:wne="http://schemas.microsoft.com/office/word/2006/wordml" xmlns:wps="http://schemas.microsoft.com/office/word/2010/wordprocessingShape" mc:Ignorable="w14 w15 w16se w16cid w16 w16cex w16sdtdh w16sdtfl w16du wp14">
-  <w:p>
-    <w:pPr>
-      <w:pStyle w:val="Intestazione"/>
-      <w:jc w:val="center"/>
-    </w:pPr>
-  </w:p>
-</w:hdr>
-</file>
-
-<file path=word/header3.xml><?xml version="1.0" encoding="utf-8"?>
 <w:hdr xmlns:wpc="http://schemas.microsoft.com/office/word/2010/wordprocessingCanvas" xmlns:cx="http://schemas.microsoft.com/office/drawing/2014/chartex" xmlns:cx1="http://schemas.microsoft.com/office/drawing/2015/9/8/chartex" xmlns:cx2="http://schemas.microsoft.com/office/drawing/2015/10/21/chartex" xmlns:cx3="http://schemas.microsoft.com/office/drawing/2016/5/9/chartex" xmlns:cx4="http://schemas.microsoft.com/office/drawing/2016/5/10/chartex" xmlns:cx5="http://schemas.microsoft.com/office/drawing/2016/5/11/chartex" xmlns:cx6="http://schemas.microsoft.com/office/drawing/2016/5/12/chartex" xmlns:cx7="http://schemas.microsoft.com/office/drawing/2016/5/13/chartex" xmlns:cx8="http://schemas.microsoft.com/office/drawing/2016/5/14/chartex" xmlns:mc="http://schemas.openxmlformats.org/markup-compatibility/2006" xmlns:aink="http://schemas.microsoft.com/office/drawing/2016/ink" xmlns:am3d="http://schemas.microsoft.com/office/drawing/2017/model3d" xmlns:o="urn:schemas-microsoft-com:office:office" xmlns:oel="http://schemas.microsoft.com/office/2019/extlst" xmlns:r="http://schemas.openxmlformats.org/officeDocument/2006/relationships" xmlns:m="http://schemas.openxmlformats.org/officeDocument/2006/math" xmlns:v="urn:schemas-microsoft-com:vml" xmlns:wp14="http://schemas.microsoft.com/office/word/2010/wordprocessingDrawing" xmlns:wp="http://schemas.openxmlformats.org/drawingml/2006/wordprocessingDrawing" xmlns:w10="urn:schemas-microsoft-com:office:word" xmlns:w="http://schemas.openxmlformats.org/wordprocessingml/2006/main" xmlns:w14="http://schemas.microsoft.com/office/word/2010/wordml" xmlns:w15="http://schemas.microsoft.com/office/word/2012/wordml" xmlns:w16cex="http://schemas.microsoft.com/office/word/2018/wordml/cex" xmlns:w16cid="http://schemas.microsoft.com/office/word/2016/wordml/cid" xmlns:w16="http://schemas.microsoft.com/office/word/2018/wordml" xmlns:w16du="http://schemas.microsoft.com/office/word/2023/wordml/word16du" xmlns:w16sdtdh="http://schemas.microsoft.com/office/word/2020/wordml/sdtdatahash" xmlns:w16sdtfl="http://schemas.microsoft.com/office/word/2024/wordml/sdtformatlock" xmlns:w16se="http://schemas.microsoft.com/office/word/2015/wordml/symex" xmlns:wpg="http://schemas.microsoft.com/office/word/2010/wordprocessingGroup" xmlns:wpi="http://schemas.microsoft.com/office/word/2010/wordprocessingInk" xmlns:wne="http://schemas.microsoft.com/office/word/2006/wordml" xmlns:wps="http://schemas.microsoft.com/office/word/2010/wordprocessingShape" mc:Ignorable="w14 w15 w16se w16cid w16 w16cex w16sdtdh w16sdtfl w16du wp14">
   <w:p>
     <w:pPr>
@@ -4253,6 +4282,119 @@
     </w:lvl>
   </w:abstractNum>
   <w:abstractNum w:abstractNumId="3" w15:restartNumberingAfterBreak="0">
+    <w:nsid w:val="30DD46BB"/>
+    <w:multiLevelType w:val="hybridMultilevel"/>
+    <w:tmpl w:val="8BAA7DE8"/>
+    <w:lvl w:ilvl="0" w:tplc="04100001">
+      <w:start w:val="1"/>
+      <w:numFmt w:val="bullet"/>
+      <w:lvlText w:val=""/>
+      <w:lvlJc w:val="left"/>
+      <w:pPr>
+        <w:ind w:left="1287" w:hanging="360"/>
+      </w:pPr>
+      <w:rPr>
+        <w:rFonts w:ascii="Symbol" w:hAnsi="Symbol" w:hint="default"/>
+      </w:rPr>
+    </w:lvl>
+    <w:lvl w:ilvl="1" w:tplc="04100003" w:tentative="1">
+      <w:start w:val="1"/>
+      <w:numFmt w:val="bullet"/>
+      <w:lvlText w:val="o"/>
+      <w:lvlJc w:val="left"/>
+      <w:pPr>
+        <w:ind w:left="2007" w:hanging="360"/>
+      </w:pPr>
+      <w:rPr>
+        <w:rFonts w:ascii="Courier New" w:hAnsi="Courier New" w:cs="Courier New" w:hint="default"/>
+      </w:rPr>
+    </w:lvl>
+    <w:lvl w:ilvl="2" w:tplc="04100005" w:tentative="1">
+      <w:start w:val="1"/>
+      <w:numFmt w:val="bullet"/>
+      <w:lvlText w:val=""/>
+      <w:lvlJc w:val="left"/>
+      <w:pPr>
+        <w:ind w:left="2727" w:hanging="360"/>
+      </w:pPr>
+      <w:rPr>
+        <w:rFonts w:ascii="Wingdings" w:hAnsi="Wingdings" w:hint="default"/>
+      </w:rPr>
+    </w:lvl>
+    <w:lvl w:ilvl="3" w:tplc="04100001" w:tentative="1">
+      <w:start w:val="1"/>
+      <w:numFmt w:val="bullet"/>
+      <w:lvlText w:val=""/>
+      <w:lvlJc w:val="left"/>
+      <w:pPr>
+        <w:ind w:left="3447" w:hanging="360"/>
+      </w:pPr>
+      <w:rPr>
+        <w:rFonts w:ascii="Symbol" w:hAnsi="Symbol" w:hint="default"/>
+      </w:rPr>
+    </w:lvl>
+    <w:lvl w:ilvl="4" w:tplc="04100003" w:tentative="1">
+      <w:start w:val="1"/>
+      <w:numFmt w:val="bullet"/>
+      <w:lvlText w:val="o"/>
+      <w:lvlJc w:val="left"/>
+      <w:pPr>
+        <w:ind w:left="4167" w:hanging="360"/>
+      </w:pPr>
+      <w:rPr>
+        <w:rFonts w:ascii="Courier New" w:hAnsi="Courier New" w:cs="Courier New" w:hint="default"/>
+      </w:rPr>
+    </w:lvl>
+    <w:lvl w:ilvl="5" w:tplc="04100005" w:tentative="1">
+      <w:start w:val="1"/>
+      <w:numFmt w:val="bullet"/>
+      <w:lvlText w:val=""/>
+      <w:lvlJc w:val="left"/>
+      <w:pPr>
+        <w:ind w:left="4887" w:hanging="360"/>
+      </w:pPr>
+      <w:rPr>
+        <w:rFonts w:ascii="Wingdings" w:hAnsi="Wingdings" w:hint="default"/>
+      </w:rPr>
+    </w:lvl>
+    <w:lvl w:ilvl="6" w:tplc="04100001" w:tentative="1">
+      <w:start w:val="1"/>
+      <w:numFmt w:val="bullet"/>
+      <w:lvlText w:val=""/>
+      <w:lvlJc w:val="left"/>
+      <w:pPr>
+        <w:ind w:left="5607" w:hanging="360"/>
+      </w:pPr>
+      <w:rPr>
+        <w:rFonts w:ascii="Symbol" w:hAnsi="Symbol" w:hint="default"/>
+      </w:rPr>
+    </w:lvl>
+    <w:lvl w:ilvl="7" w:tplc="04100003" w:tentative="1">
+      <w:start w:val="1"/>
+      <w:numFmt w:val="bullet"/>
+      <w:lvlText w:val="o"/>
+      <w:lvlJc w:val="left"/>
+      <w:pPr>
+        <w:ind w:left="6327" w:hanging="360"/>
+      </w:pPr>
+      <w:rPr>
+        <w:rFonts w:ascii="Courier New" w:hAnsi="Courier New" w:cs="Courier New" w:hint="default"/>
+      </w:rPr>
+    </w:lvl>
+    <w:lvl w:ilvl="8" w:tplc="04100005" w:tentative="1">
+      <w:start w:val="1"/>
+      <w:numFmt w:val="bullet"/>
+      <w:lvlText w:val=""/>
+      <w:lvlJc w:val="left"/>
+      <w:pPr>
+        <w:ind w:left="7047" w:hanging="360"/>
+      </w:pPr>
+      <w:rPr>
+        <w:rFonts w:ascii="Wingdings" w:hAnsi="Wingdings" w:hint="default"/>
+      </w:rPr>
+    </w:lvl>
+  </w:abstractNum>
+  <w:abstractNum w:abstractNumId="4" w15:restartNumberingAfterBreak="0">
     <w:nsid w:val="38862024"/>
     <w:multiLevelType w:val="hybridMultilevel"/>
     <w:tmpl w:val="8EF836D6"/>
@@ -4365,7 +4507,7 @@
       </w:rPr>
     </w:lvl>
   </w:abstractNum>
-  <w:abstractNum w:abstractNumId="4" w15:restartNumberingAfterBreak="0">
+  <w:abstractNum w:abstractNumId="5" w15:restartNumberingAfterBreak="0">
     <w:nsid w:val="3F427FB3"/>
     <w:multiLevelType w:val="multilevel"/>
     <w:tmpl w:val="04100025"/>
@@ -4459,7 +4601,233 @@
       </w:pPr>
     </w:lvl>
   </w:abstractNum>
-  <w:abstractNum w:abstractNumId="5" w15:restartNumberingAfterBreak="0">
+  <w:abstractNum w:abstractNumId="6" w15:restartNumberingAfterBreak="0">
+    <w:nsid w:val="436D72D5"/>
+    <w:multiLevelType w:val="hybridMultilevel"/>
+    <w:tmpl w:val="61C68104"/>
+    <w:lvl w:ilvl="0" w:tplc="83E2FE38">
+      <w:start w:val="3"/>
+      <w:numFmt w:val="bullet"/>
+      <w:lvlText w:val="-"/>
+      <w:lvlJc w:val="left"/>
+      <w:pPr>
+        <w:ind w:left="927" w:hanging="360"/>
+      </w:pPr>
+      <w:rPr>
+        <w:rFonts w:ascii="Times New Roman" w:eastAsiaTheme="minorHAnsi" w:hAnsi="Times New Roman" w:cs="Times New Roman" w:hint="default"/>
+      </w:rPr>
+    </w:lvl>
+    <w:lvl w:ilvl="1" w:tplc="04100003" w:tentative="1">
+      <w:start w:val="1"/>
+      <w:numFmt w:val="bullet"/>
+      <w:lvlText w:val="o"/>
+      <w:lvlJc w:val="left"/>
+      <w:pPr>
+        <w:ind w:left="1647" w:hanging="360"/>
+      </w:pPr>
+      <w:rPr>
+        <w:rFonts w:ascii="Courier New" w:hAnsi="Courier New" w:cs="Courier New" w:hint="default"/>
+      </w:rPr>
+    </w:lvl>
+    <w:lvl w:ilvl="2" w:tplc="04100005" w:tentative="1">
+      <w:start w:val="1"/>
+      <w:numFmt w:val="bullet"/>
+      <w:lvlText w:val=""/>
+      <w:lvlJc w:val="left"/>
+      <w:pPr>
+        <w:ind w:left="2367" w:hanging="360"/>
+      </w:pPr>
+      <w:rPr>
+        <w:rFonts w:ascii="Wingdings" w:hAnsi="Wingdings" w:hint="default"/>
+      </w:rPr>
+    </w:lvl>
+    <w:lvl w:ilvl="3" w:tplc="04100001" w:tentative="1">
+      <w:start w:val="1"/>
+      <w:numFmt w:val="bullet"/>
+      <w:lvlText w:val=""/>
+      <w:lvlJc w:val="left"/>
+      <w:pPr>
+        <w:ind w:left="3087" w:hanging="360"/>
+      </w:pPr>
+      <w:rPr>
+        <w:rFonts w:ascii="Symbol" w:hAnsi="Symbol" w:hint="default"/>
+      </w:rPr>
+    </w:lvl>
+    <w:lvl w:ilvl="4" w:tplc="04100003" w:tentative="1">
+      <w:start w:val="1"/>
+      <w:numFmt w:val="bullet"/>
+      <w:lvlText w:val="o"/>
+      <w:lvlJc w:val="left"/>
+      <w:pPr>
+        <w:ind w:left="3807" w:hanging="360"/>
+      </w:pPr>
+      <w:rPr>
+        <w:rFonts w:ascii="Courier New" w:hAnsi="Courier New" w:cs="Courier New" w:hint="default"/>
+      </w:rPr>
+    </w:lvl>
+    <w:lvl w:ilvl="5" w:tplc="04100005" w:tentative="1">
+      <w:start w:val="1"/>
+      <w:numFmt w:val="bullet"/>
+      <w:lvlText w:val=""/>
+      <w:lvlJc w:val="left"/>
+      <w:pPr>
+        <w:ind w:left="4527" w:hanging="360"/>
+      </w:pPr>
+      <w:rPr>
+        <w:rFonts w:ascii="Wingdings" w:hAnsi="Wingdings" w:hint="default"/>
+      </w:rPr>
+    </w:lvl>
+    <w:lvl w:ilvl="6" w:tplc="04100001" w:tentative="1">
+      <w:start w:val="1"/>
+      <w:numFmt w:val="bullet"/>
+      <w:lvlText w:val=""/>
+      <w:lvlJc w:val="left"/>
+      <w:pPr>
+        <w:ind w:left="5247" w:hanging="360"/>
+      </w:pPr>
+      <w:rPr>
+        <w:rFonts w:ascii="Symbol" w:hAnsi="Symbol" w:hint="default"/>
+      </w:rPr>
+    </w:lvl>
+    <w:lvl w:ilvl="7" w:tplc="04100003" w:tentative="1">
+      <w:start w:val="1"/>
+      <w:numFmt w:val="bullet"/>
+      <w:lvlText w:val="o"/>
+      <w:lvlJc w:val="left"/>
+      <w:pPr>
+        <w:ind w:left="5967" w:hanging="360"/>
+      </w:pPr>
+      <w:rPr>
+        <w:rFonts w:ascii="Courier New" w:hAnsi="Courier New" w:cs="Courier New" w:hint="default"/>
+      </w:rPr>
+    </w:lvl>
+    <w:lvl w:ilvl="8" w:tplc="04100005" w:tentative="1">
+      <w:start w:val="1"/>
+      <w:numFmt w:val="bullet"/>
+      <w:lvlText w:val=""/>
+      <w:lvlJc w:val="left"/>
+      <w:pPr>
+        <w:ind w:left="6687" w:hanging="360"/>
+      </w:pPr>
+      <w:rPr>
+        <w:rFonts w:ascii="Wingdings" w:hAnsi="Wingdings" w:hint="default"/>
+      </w:rPr>
+    </w:lvl>
+  </w:abstractNum>
+  <w:abstractNum w:abstractNumId="7" w15:restartNumberingAfterBreak="0">
+    <w:nsid w:val="44C20231"/>
+    <w:multiLevelType w:val="hybridMultilevel"/>
+    <w:tmpl w:val="85C07AAE"/>
+    <w:lvl w:ilvl="0" w:tplc="04100001">
+      <w:start w:val="1"/>
+      <w:numFmt w:val="bullet"/>
+      <w:lvlText w:val=""/>
+      <w:lvlJc w:val="left"/>
+      <w:pPr>
+        <w:ind w:left="1494" w:hanging="360"/>
+      </w:pPr>
+      <w:rPr>
+        <w:rFonts w:ascii="Symbol" w:hAnsi="Symbol" w:hint="default"/>
+      </w:rPr>
+    </w:lvl>
+    <w:lvl w:ilvl="1" w:tplc="04100003" w:tentative="1">
+      <w:start w:val="1"/>
+      <w:numFmt w:val="bullet"/>
+      <w:lvlText w:val="o"/>
+      <w:lvlJc w:val="left"/>
+      <w:pPr>
+        <w:ind w:left="2007" w:hanging="360"/>
+      </w:pPr>
+      <w:rPr>
+        <w:rFonts w:ascii="Courier New" w:hAnsi="Courier New" w:cs="Courier New" w:hint="default"/>
+      </w:rPr>
+    </w:lvl>
+    <w:lvl w:ilvl="2" w:tplc="04100005" w:tentative="1">
+      <w:start w:val="1"/>
+      <w:numFmt w:val="bullet"/>
+      <w:lvlText w:val=""/>
+      <w:lvlJc w:val="left"/>
+      <w:pPr>
+        <w:ind w:left="2727" w:hanging="360"/>
+      </w:pPr>
+      <w:rPr>
+        <w:rFonts w:ascii="Wingdings" w:hAnsi="Wingdings" w:hint="default"/>
+      </w:rPr>
+    </w:lvl>
+    <w:lvl w:ilvl="3" w:tplc="04100001" w:tentative="1">
+      <w:start w:val="1"/>
+      <w:numFmt w:val="bullet"/>
+      <w:lvlText w:val=""/>
+      <w:lvlJc w:val="left"/>
+      <w:pPr>
+        <w:ind w:left="3447" w:hanging="360"/>
+      </w:pPr>
+      <w:rPr>
+        <w:rFonts w:ascii="Symbol" w:hAnsi="Symbol" w:hint="default"/>
+      </w:rPr>
+    </w:lvl>
+    <w:lvl w:ilvl="4" w:tplc="04100003" w:tentative="1">
+      <w:start w:val="1"/>
+      <w:numFmt w:val="bullet"/>
+      <w:lvlText w:val="o"/>
+      <w:lvlJc w:val="left"/>
+      <w:pPr>
+        <w:ind w:left="4167" w:hanging="360"/>
+      </w:pPr>
+      <w:rPr>
+        <w:rFonts w:ascii="Courier New" w:hAnsi="Courier New" w:cs="Courier New" w:hint="default"/>
+      </w:rPr>
+    </w:lvl>
+    <w:lvl w:ilvl="5" w:tplc="04100005" w:tentative="1">
+      <w:start w:val="1"/>
+      <w:numFmt w:val="bullet"/>
+      <w:lvlText w:val=""/>
+      <w:lvlJc w:val="left"/>
+      <w:pPr>
+        <w:ind w:left="4887" w:hanging="360"/>
+      </w:pPr>
+      <w:rPr>
+        <w:rFonts w:ascii="Wingdings" w:hAnsi="Wingdings" w:hint="default"/>
+      </w:rPr>
+    </w:lvl>
+    <w:lvl w:ilvl="6" w:tplc="04100001" w:tentative="1">
+      <w:start w:val="1"/>
+      <w:numFmt w:val="bullet"/>
+      <w:lvlText w:val=""/>
+      <w:lvlJc w:val="left"/>
+      <w:pPr>
+        <w:ind w:left="5607" w:hanging="360"/>
+      </w:pPr>
+      <w:rPr>
+        <w:rFonts w:ascii="Symbol" w:hAnsi="Symbol" w:hint="default"/>
+      </w:rPr>
+    </w:lvl>
+    <w:lvl w:ilvl="7" w:tplc="04100003" w:tentative="1">
+      <w:start w:val="1"/>
+      <w:numFmt w:val="bullet"/>
+      <w:lvlText w:val="o"/>
+      <w:lvlJc w:val="left"/>
+      <w:pPr>
+        <w:ind w:left="6327" w:hanging="360"/>
+      </w:pPr>
+      <w:rPr>
+        <w:rFonts w:ascii="Courier New" w:hAnsi="Courier New" w:cs="Courier New" w:hint="default"/>
+      </w:rPr>
+    </w:lvl>
+    <w:lvl w:ilvl="8" w:tplc="04100005" w:tentative="1">
+      <w:start w:val="1"/>
+      <w:numFmt w:val="bullet"/>
+      <w:lvlText w:val=""/>
+      <w:lvlJc w:val="left"/>
+      <w:pPr>
+        <w:ind w:left="7047" w:hanging="360"/>
+      </w:pPr>
+      <w:rPr>
+        <w:rFonts w:ascii="Wingdings" w:hAnsi="Wingdings" w:hint="default"/>
+      </w:rPr>
+    </w:lvl>
+  </w:abstractNum>
+  <w:abstractNum w:abstractNumId="8" w15:restartNumberingAfterBreak="0">
     <w:nsid w:val="54C01725"/>
     <w:multiLevelType w:val="hybridMultilevel"/>
     <w:tmpl w:val="59161DEC"/>
@@ -4545,7 +4913,7 @@
       </w:pPr>
     </w:lvl>
   </w:abstractNum>
-  <w:abstractNum w:abstractNumId="6" w15:restartNumberingAfterBreak="0">
+  <w:abstractNum w:abstractNumId="9" w15:restartNumberingAfterBreak="0">
     <w:nsid w:val="76520B59"/>
     <w:multiLevelType w:val="hybridMultilevel"/>
     <w:tmpl w:val="1846A9FA"/>
@@ -4658,7 +5026,7 @@
       </w:rPr>
     </w:lvl>
   </w:abstractNum>
-  <w:abstractNum w:abstractNumId="7" w15:restartNumberingAfterBreak="0">
+  <w:abstractNum w:abstractNumId="10" w15:restartNumberingAfterBreak="0">
     <w:nsid w:val="7CD71E76"/>
     <w:multiLevelType w:val="hybridMultilevel"/>
     <w:tmpl w:val="AAB67D62"/>
@@ -4771,7 +5139,7 @@
       </w:rPr>
     </w:lvl>
   </w:abstractNum>
-  <w:abstractNum w:abstractNumId="8" w15:restartNumberingAfterBreak="0">
+  <w:abstractNum w:abstractNumId="11" w15:restartNumberingAfterBreak="0">
     <w:nsid w:val="7E4874AF"/>
     <w:multiLevelType w:val="hybridMultilevel"/>
     <w:tmpl w:val="ED58F4DE"/>
@@ -4884,31 +5252,40 @@
     </w:lvl>
   </w:abstractNum>
   <w:num w:numId="1" w16cid:durableId="433093623">
-    <w:abstractNumId w:val="4"/>
+    <w:abstractNumId w:val="5"/>
   </w:num>
   <w:num w:numId="2" w16cid:durableId="1039352268">
-    <w:abstractNumId w:val="6"/>
+    <w:abstractNumId w:val="9"/>
   </w:num>
   <w:num w:numId="3" w16cid:durableId="1584025888">
-    <w:abstractNumId w:val="7"/>
+    <w:abstractNumId w:val="10"/>
   </w:num>
   <w:num w:numId="4" w16cid:durableId="959382499">
-    <w:abstractNumId w:val="3"/>
+    <w:abstractNumId w:val="4"/>
   </w:num>
   <w:num w:numId="5" w16cid:durableId="1685595198">
     <w:abstractNumId w:val="1"/>
   </w:num>
   <w:num w:numId="6" w16cid:durableId="1941252037">
-    <w:abstractNumId w:val="8"/>
+    <w:abstractNumId w:val="11"/>
   </w:num>
   <w:num w:numId="7" w16cid:durableId="2069062066">
     <w:abstractNumId w:val="2"/>
   </w:num>
   <w:num w:numId="8" w16cid:durableId="875387331">
-    <w:abstractNumId w:val="5"/>
+    <w:abstractNumId w:val="8"/>
   </w:num>
   <w:num w:numId="9" w16cid:durableId="1401361972">
     <w:abstractNumId w:val="0"/>
+  </w:num>
+  <w:num w:numId="10" w16cid:durableId="1520465722">
+    <w:abstractNumId w:val="3"/>
+  </w:num>
+  <w:num w:numId="11" w16cid:durableId="1294289749">
+    <w:abstractNumId w:val="6"/>
+  </w:num>
+  <w:num w:numId="12" w16cid:durableId="1903558833">
+    <w:abstractNumId w:val="7"/>
   </w:num>
 </w:numbering>
 </file>
@@ -6054,6 +6431,18 @@
       <w:szCs w:val="18"/>
     </w:rPr>
   </w:style>
+  <w:style w:type="character" w:styleId="Enfasiintensa">
+    <w:name w:val="Intense Emphasis"/>
+    <w:basedOn w:val="Carpredefinitoparagrafo"/>
+    <w:uiPriority w:val="21"/>
+    <w:qFormat/>
+    <w:rsid w:val="00C37BCB"/>
+    <w:rPr>
+      <w:i/>
+      <w:iCs/>
+      <w:color w:val="4472C4" w:themeColor="accent1"/>
+    </w:rPr>
+  </w:style>
 </w:styles>
 </file>
 

</xml_diff>

<commit_message>
fix e conclusione 1.1
</commit_message>
<xml_diff>
--- a/AnclerDomenico_Tesi.docx
+++ b/AnclerDomenico_Tesi.docx
@@ -911,7 +911,7 @@
             </w:rPr>
             <w:fldChar w:fldCharType="separate"/>
           </w:r>
-          <w:hyperlink w:anchor="_Toc198254405" w:history="1">
+          <w:hyperlink w:anchor="_Toc198320814" w:history="1">
             <w:r>
               <w:rPr>
                 <w:rStyle w:val="Collegamentoipertestuale"/>
@@ -938,7 +938,7 @@
                 <w:noProof/>
                 <w:webHidden/>
               </w:rPr>
-              <w:instrText xml:space="preserve"> PAGEREF _Toc198254405 \h </w:instrText>
+              <w:instrText xml:space="preserve"> PAGEREF _Toc198320814 \h </w:instrText>
             </w:r>
             <w:r>
               <w:rPr>
@@ -987,7 +987,7 @@
               <w14:ligatures w14:val="standardContextual"/>
             </w:rPr>
           </w:pPr>
-          <w:hyperlink w:anchor="_Toc198254406" w:history="1">
+          <w:hyperlink w:anchor="_Toc198320815" w:history="1">
             <w:r>
               <w:rPr>
                 <w:rStyle w:val="Collegamentoipertestuale"/>
@@ -1014,7 +1014,7 @@
                 <w:noProof/>
                 <w:webHidden/>
               </w:rPr>
-              <w:instrText xml:space="preserve"> PAGEREF _Toc198254406 \h </w:instrText>
+              <w:instrText xml:space="preserve"> PAGEREF _Toc198320815 \h </w:instrText>
             </w:r>
             <w:r>
               <w:rPr>
@@ -1064,7 +1064,7 @@
               <w14:ligatures w14:val="standardContextual"/>
             </w:rPr>
           </w:pPr>
-          <w:hyperlink w:anchor="_Toc198254407" w:history="1">
+          <w:hyperlink w:anchor="_Toc198320816" w:history="1">
             <w:r>
               <w:rPr>
                 <w:rStyle w:val="Collegamentoipertestuale"/>
@@ -1112,7 +1112,7 @@
                 <w:noProof/>
                 <w:webHidden/>
               </w:rPr>
-              <w:instrText xml:space="preserve"> PAGEREF _Toc198254407 \h </w:instrText>
+              <w:instrText xml:space="preserve"> PAGEREF _Toc198320816 \h </w:instrText>
             </w:r>
             <w:r>
               <w:rPr>
@@ -1162,7 +1162,7 @@
               <w14:ligatures w14:val="standardContextual"/>
             </w:rPr>
           </w:pPr>
-          <w:hyperlink w:anchor="_Toc198254408" w:history="1">
+          <w:hyperlink w:anchor="_Toc198320817" w:history="1">
             <w:r>
               <w:rPr>
                 <w:rStyle w:val="Collegamentoipertestuale"/>
@@ -1210,7 +1210,7 @@
                 <w:noProof/>
                 <w:webHidden/>
               </w:rPr>
-              <w:instrText xml:space="preserve"> PAGEREF _Toc198254408 \h </w:instrText>
+              <w:instrText xml:space="preserve"> PAGEREF _Toc198320817 \h </w:instrText>
             </w:r>
             <w:r>
               <w:rPr>
@@ -1230,7 +1230,7 @@
                 <w:noProof/>
                 <w:webHidden/>
               </w:rPr>
-              <w:t>12</w:t>
+              <w:t>11</w:t>
             </w:r>
             <w:r>
               <w:rPr>
@@ -1260,7 +1260,7 @@
               <w14:ligatures w14:val="standardContextual"/>
             </w:rPr>
           </w:pPr>
-          <w:hyperlink w:anchor="_Toc198254409" w:history="1">
+          <w:hyperlink w:anchor="_Toc198320818" w:history="1">
             <w:r>
               <w:rPr>
                 <w:rStyle w:val="Collegamentoipertestuale"/>
@@ -1308,7 +1308,7 @@
                 <w:noProof/>
                 <w:webHidden/>
               </w:rPr>
-              <w:instrText xml:space="preserve"> PAGEREF _Toc198254409 \h </w:instrText>
+              <w:instrText xml:space="preserve"> PAGEREF _Toc198320818 \h </w:instrText>
             </w:r>
             <w:r>
               <w:rPr>
@@ -1357,7 +1357,7 @@
               <w14:ligatures w14:val="standardContextual"/>
             </w:rPr>
           </w:pPr>
-          <w:hyperlink w:anchor="_Toc198254410" w:history="1">
+          <w:hyperlink w:anchor="_Toc198320819" w:history="1">
             <w:r>
               <w:rPr>
                 <w:rStyle w:val="Collegamentoipertestuale"/>
@@ -1384,7 +1384,7 @@
                 <w:noProof/>
                 <w:webHidden/>
               </w:rPr>
-              <w:instrText xml:space="preserve"> PAGEREF _Toc198254410 \h </w:instrText>
+              <w:instrText xml:space="preserve"> PAGEREF _Toc198320819 \h </w:instrText>
             </w:r>
             <w:r>
               <w:rPr>
@@ -1434,7 +1434,7 @@
               <w14:ligatures w14:val="standardContextual"/>
             </w:rPr>
           </w:pPr>
-          <w:hyperlink w:anchor="_Toc198254412" w:history="1">
+          <w:hyperlink w:anchor="_Toc198320821" w:history="1">
             <w:r>
               <w:rPr>
                 <w:rStyle w:val="Collegamentoipertestuale"/>
@@ -1482,7 +1482,7 @@
                 <w:noProof/>
                 <w:webHidden/>
               </w:rPr>
-              <w:instrText xml:space="preserve"> PAGEREF _Toc198254412 \h </w:instrText>
+              <w:instrText xml:space="preserve"> PAGEREF _Toc198320821 \h </w:instrText>
             </w:r>
             <w:r>
               <w:rPr>
@@ -1531,7 +1531,7 @@
               <w14:ligatures w14:val="standardContextual"/>
             </w:rPr>
           </w:pPr>
-          <w:hyperlink w:anchor="_Toc198254413" w:history="1">
+          <w:hyperlink w:anchor="_Toc198320822" w:history="1">
             <w:r>
               <w:rPr>
                 <w:rStyle w:val="Collegamentoipertestuale"/>
@@ -1558,7 +1558,7 @@
                 <w:noProof/>
                 <w:webHidden/>
               </w:rPr>
-              <w:instrText xml:space="preserve"> PAGEREF _Toc198254413 \h </w:instrText>
+              <w:instrText xml:space="preserve"> PAGEREF _Toc198320822 \h </w:instrText>
             </w:r>
             <w:r>
               <w:rPr>
@@ -1607,7 +1607,7 @@
               <w14:ligatures w14:val="standardContextual"/>
             </w:rPr>
           </w:pPr>
-          <w:hyperlink w:anchor="_Toc198254414" w:history="1">
+          <w:hyperlink w:anchor="_Toc198320823" w:history="1">
             <w:r>
               <w:rPr>
                 <w:rStyle w:val="Collegamentoipertestuale"/>
@@ -1634,7 +1634,7 @@
                 <w:noProof/>
                 <w:webHidden/>
               </w:rPr>
-              <w:instrText xml:space="preserve"> PAGEREF _Toc198254414 \h </w:instrText>
+              <w:instrText xml:space="preserve"> PAGEREF _Toc198320823 \h </w:instrText>
             </w:r>
             <w:r>
               <w:rPr>
@@ -1683,7 +1683,7 @@
               <w14:ligatures w14:val="standardContextual"/>
             </w:rPr>
           </w:pPr>
-          <w:hyperlink w:anchor="_Toc198254415" w:history="1">
+          <w:hyperlink w:anchor="_Toc198320824" w:history="1">
             <w:r>
               <w:rPr>
                 <w:rStyle w:val="Collegamentoipertestuale"/>
@@ -1710,7 +1710,7 @@
                 <w:noProof/>
                 <w:webHidden/>
               </w:rPr>
-              <w:instrText xml:space="preserve"> PAGEREF _Toc198254415 \h </w:instrText>
+              <w:instrText xml:space="preserve"> PAGEREF _Toc198320824 \h </w:instrText>
             </w:r>
             <w:r>
               <w:rPr>
@@ -1759,7 +1759,7 @@
               <w14:ligatures w14:val="standardContextual"/>
             </w:rPr>
           </w:pPr>
-          <w:hyperlink w:anchor="_Toc198254416" w:history="1">
+          <w:hyperlink w:anchor="_Toc198320825" w:history="1">
             <w:r>
               <w:rPr>
                 <w:rStyle w:val="Collegamentoipertestuale"/>
@@ -1786,7 +1786,7 @@
                 <w:noProof/>
                 <w:webHidden/>
               </w:rPr>
-              <w:instrText xml:space="preserve"> PAGEREF _Toc198254416 \h </w:instrText>
+              <w:instrText xml:space="preserve"> PAGEREF _Toc198320825 \h </w:instrText>
             </w:r>
             <w:r>
               <w:rPr>
@@ -1835,7 +1835,7 @@
               <w14:ligatures w14:val="standardContextual"/>
             </w:rPr>
           </w:pPr>
-          <w:hyperlink w:anchor="_Toc198254417" w:history="1">
+          <w:hyperlink w:anchor="_Toc198320826" w:history="1">
             <w:r>
               <w:rPr>
                 <w:rStyle w:val="Collegamentoipertestuale"/>
@@ -1862,7 +1862,7 @@
                 <w:noProof/>
                 <w:webHidden/>
               </w:rPr>
-              <w:instrText xml:space="preserve"> PAGEREF _Toc198254417 \h </w:instrText>
+              <w:instrText xml:space="preserve"> PAGEREF _Toc198320826 \h </w:instrText>
             </w:r>
             <w:r>
               <w:rPr>
@@ -1911,7 +1911,7 @@
               <w14:ligatures w14:val="standardContextual"/>
             </w:rPr>
           </w:pPr>
-          <w:hyperlink w:anchor="_Toc198254418" w:history="1">
+          <w:hyperlink w:anchor="_Toc198320827" w:history="1">
             <w:r>
               <w:rPr>
                 <w:rStyle w:val="Collegamentoipertestuale"/>
@@ -1938,7 +1938,7 @@
                 <w:noProof/>
                 <w:webHidden/>
               </w:rPr>
-              <w:instrText xml:space="preserve"> PAGEREF _Toc198254418 \h </w:instrText>
+              <w:instrText xml:space="preserve"> PAGEREF _Toc198320827 \h </w:instrText>
             </w:r>
             <w:r>
               <w:rPr>
@@ -2004,7 +2004,7 @@
       <w:pPr>
         <w:pStyle w:val="Titolo1"/>
       </w:pPr>
-      <w:bookmarkStart w:id="0" w:name="_Toc198254405"/>
+      <w:bookmarkStart w:id="0" w:name="_Toc198320814"/>
       <w:r>
         <w:lastRenderedPageBreak/>
         <w:t>Introduzione</w:t>
@@ -2026,7 +2026,7 @@
       <w:pPr>
         <w:pStyle w:val="Titolo1"/>
       </w:pPr>
-      <w:bookmarkStart w:id="1" w:name="_Toc198254406"/>
+      <w:bookmarkStart w:id="1" w:name="_Toc198320815"/>
       <w:r>
         <w:lastRenderedPageBreak/>
         <w:t>Capitolo 1</w:t>
@@ -2052,87 +2052,66 @@
       <w:pPr>
         <w:pStyle w:val="Titolo2"/>
       </w:pPr>
-      <w:bookmarkStart w:id="2" w:name="_Toc198254407"/>
+      <w:bookmarkStart w:id="2" w:name="_Toc198320816"/>
       <w:r>
         <w:t xml:space="preserve">Digital </w:t>
       </w:r>
-      <w:proofErr w:type="spellStart"/>
-      <w:r>
-        <w:t>Transformation</w:t>
-      </w:r>
-      <w:proofErr w:type="spellEnd"/>
+      <w:r>
+        <w:t xml:space="preserve">Transformation </w:t>
+      </w:r>
+      <w:r>
+        <w:t>in ambito aziendale</w:t>
+      </w:r>
+      <w:bookmarkEnd w:id="2"/>
+    </w:p>
+    <w:p>
+      <w:r>
+        <w:t xml:space="preserve">L’informazione ha da sempre rappresentato un elemento centrale per il funzionamento delle organizzazioni. </w:t>
+      </w:r>
+      <w:r>
+        <w:t>La capacità di raccogliere, organizzare e impiegare efficacemente i propri dati e contenuti incide direttamente sulla qualità delle decisioni e sull’efficienza operativa</w:t>
+      </w:r>
+      <w:r>
+        <w:t xml:space="preserve">. </w:t>
+      </w:r>
+      <w:r>
+        <w:t>In un contesto sempre più competitivo, la gestione dell’informazione si configura oggi come un fattore strategico determinante, indipendentemente dalle dimensioni o dal settore di appartenenza dell’impresa.</w:t>
+      </w:r>
+    </w:p>
+    <w:p>
+      <w:r>
+        <w:t>Con il progresso tecnologico e la crescente complessità dei mercati, anche le modalità di gestione dell’informazione</w:t>
+      </w:r>
+      <w:r>
+        <w:t xml:space="preserve"> hanno subito un’evoluzione profonda</w:t>
+      </w:r>
+      <w:r>
+        <w:t>, dando avvio a</w:t>
+      </w:r>
       <w:r>
         <w:t xml:space="preserve"> </w:t>
       </w:r>
       <w:r>
-        <w:t>in ambito aziendale</w:t>
-      </w:r>
-      <w:bookmarkEnd w:id="2"/>
-    </w:p>
-    <w:p>
-      <w:r>
-        <w:t>L’informazione ha da sempre rappresentato un elemento centrale per il funzionamento delle organizzazioni. La capacità di raccoglierla, organizzarla</w:t>
-      </w:r>
-      <w:r>
-        <w:t xml:space="preserve"> e impiegarla</w:t>
-      </w:r>
-      <w:r>
-        <w:t xml:space="preserve"> in modo efficace </w:t>
-      </w:r>
-      <w:r>
-        <w:t xml:space="preserve">incide </w:t>
-      </w:r>
-      <w:r>
-        <w:t xml:space="preserve">direttamente sulla qualità delle decisioni e sull’efficienza operativa. </w:t>
-      </w:r>
-      <w:r>
-        <w:t>In un contesto sempre più competitivo, la gestione dell’informazione si configura oggi come un fattore strategico determinante, indipendentemente dalle dimensioni o dal settore di appartenenza dell’impresa.</w:t>
-      </w:r>
-    </w:p>
-    <w:p>
-      <w:r>
-        <w:t>Con il progresso tecnologico e la crescente complessità dei mercati, anche le modalità di gestione dell’informazione</w:t>
-      </w:r>
-      <w:r>
-        <w:t xml:space="preserve"> hanno subito un’evoluzione profonda</w:t>
-      </w:r>
-      <w:r>
-        <w:t>, dando avvio a</w:t>
+        <w:t xml:space="preserve">un cambiamento </w:t>
+      </w:r>
+      <w:r>
+        <w:t xml:space="preserve">radicale </w:t>
+      </w:r>
+      <w:r>
+        <w:t xml:space="preserve">nei processi aziendali. Questo </w:t>
+      </w:r>
+      <w:r>
+        <w:t xml:space="preserve">fenomeno </w:t>
+      </w:r>
+      <w:r>
+        <w:t>viene comunemente identificato con il termine</w:t>
       </w:r>
       <w:r>
         <w:t xml:space="preserve"> </w:t>
       </w:r>
       <w:r>
-        <w:t xml:space="preserve">un cambiamento </w:t>
-      </w:r>
-      <w:r>
-        <w:t xml:space="preserve">radicale </w:t>
-      </w:r>
-      <w:r>
-        <w:t xml:space="preserve">nei processi aziendali. Questo </w:t>
-      </w:r>
-      <w:r>
-        <w:t xml:space="preserve">fenomeno </w:t>
-      </w:r>
-      <w:r>
-        <w:t>viene comunemente identificato con il termine</w:t>
-      </w:r>
-      <w:r>
-        <w:t xml:space="preserve"> </w:t>
-      </w:r>
-      <w:proofErr w:type="spellStart"/>
-      <w:r>
-        <w:t>digital</w:t>
-      </w:r>
-      <w:proofErr w:type="spellEnd"/>
-      <w:r>
-        <w:t xml:space="preserve"> </w:t>
-      </w:r>
-      <w:proofErr w:type="spellStart"/>
-      <w:r>
-        <w:t>transformation</w:t>
-      </w:r>
-      <w:proofErr w:type="spellEnd"/>
+        <w:t>digital transformation</w:t>
+      </w:r>
       <w:r>
         <w:t>.</w:t>
       </w:r>
@@ -2161,26 +2140,17 @@
           <w:i/>
           <w:iCs/>
         </w:rPr>
-        <w:t xml:space="preserve">Digital </w:t>
-      </w:r>
-      <w:proofErr w:type="spellStart"/>
-      <w:r>
-        <w:rPr>
-          <w:i/>
-          <w:iCs/>
-        </w:rPr>
-        <w:t>Transformation</w:t>
-      </w:r>
-      <w:proofErr w:type="spellEnd"/>
-      <w:r>
-        <w:t xml:space="preserve"> (DT) è un processo continuo e strategico che comporta l’adozione di tecnologie digitali avanzate, con l’obiettivo di ridefinire in profondità i modelli di business, i processi operativi e la struttura organizzativa di </w:t>
+        <w:t>Digital Transformation</w:t>
+      </w:r>
+      <w:r>
+        <w:t xml:space="preserve"> è un processo continuo e strategico che comporta l’adozione di tecnologie digitali avanzate, con l’obiettivo di ridefinire in profondità i modelli di business, i processi operativi e la struttura organizzativa di un’impresa</w:t>
+      </w:r>
+      <w:r>
+        <w:t xml:space="preserve">, </w:t>
       </w:r>
       <w:r>
         <w:lastRenderedPageBreak/>
-        <w:t>un’impresa</w:t>
-      </w:r>
-      <w:r>
-        <w:t>, nonché</w:t>
+        <w:t>nonché</w:t>
       </w:r>
       <w:r>
         <w:t xml:space="preserve"> di</w:t>
@@ -2195,13 +2165,7 @@
     <w:p/>
     <w:p>
       <w:r>
-        <w:t xml:space="preserve">Una delle varianti più interessanti tra le definizioni emerse propone </w:t>
-      </w:r>
-      <w:r>
-        <w:t xml:space="preserve">invece </w:t>
-      </w:r>
-      <w:r>
-        <w:t>una prospettiva duale, che distingue tra trasformazione interna e innovazione esterna</w:t>
+        <w:t>Una delle definizioni più interessanti proposte in ambito industriale descrive la trasformazione digitale secondo una duplice prospettiva</w:t>
       </w:r>
       <w:r>
         <w:t>:</w:t>
@@ -2224,7 +2188,14 @@
           <w:i/>
           <w:iCs/>
         </w:rPr>
-        <w:t>Business interno:</w:t>
+        <w:t>Miglioramento aziendale</w:t>
+      </w:r>
+      <w:r>
+        <w:rPr>
+          <w:i/>
+          <w:iCs/>
+        </w:rPr>
+        <w:t>:</w:t>
       </w:r>
       <w:r>
         <w:rPr>
@@ -2285,7 +2256,7 @@
     </w:p>
     <w:p>
       <w:r>
-        <w:t>Nella pratica, come si traduce un processo di trasformazione digitale all’interno di un’organizzazione? Diverse esperienze aziendali hanno evidenziato una struttura ricorrente, articolata in tre fasi principali: esplorazione, pianificazione e implementazione.</w:t>
+        <w:t>Diverse esperienze aziendali hanno evidenziato come, nell’attuazione di questo processo, emerga spesso una struttura ricorrente, articolata in tre fasi principali: esplorazione, pianificazione e implementazione.</w:t>
       </w:r>
     </w:p>
     <w:p>
@@ -2316,27 +2287,49 @@
         <w:t>In questa fase, l’organizzazione prende consapevolezza della necessità di avviare un cambiamento, spesso a fronte di inefficienze operative, difficoltà competitive o segnali di rallentamento nei processi decisionali</w:t>
       </w:r>
       <w:r>
-        <w:t xml:space="preserve">. </w:t>
-      </w:r>
-      <w:r>
-        <w:t>L’input può derivare da due dinamiche principali: l’osservazione dei casi di successo di altre imprese, oppure l’analisi interna di criticità o opportunità latenti.</w:t>
-      </w:r>
-    </w:p>
-    <w:p>
+        <w:t>. L’input può derivare da due dinamiche principali: l’osservazione dei casi di successo di altre imprese, oppure l’analisi interna di criticità o opportunità latenti.</w:t>
+      </w:r>
+    </w:p>
+    <w:p>
+      <w:r>
+        <w:t xml:space="preserve">Durante questa fase, assume un ruolo centrale il team digitale — o una funzione dedicata — che ha il compito di analizzare il contesto attuale, studiare le </w:t>
+      </w:r>
       <w:r>
         <w:lastRenderedPageBreak/>
-        <w:t xml:space="preserve">Durante questa fase, assume un ruolo centrale il team digitale — o una funzione dedicata — che ha il compito di analizzare il contesto attuale, studiare le tecnologie disponibili e individuare quelle in grado di abilitare un miglioramento concreto dei processi aziendali. Contestualmente, </w:t>
-      </w:r>
-      <w:r>
-        <w:t>viene definita una visione digitale di lungo periodo, insieme agli obiettivi strategici</w:t>
-      </w:r>
-      <w:r>
-        <w:t xml:space="preserve"> da raggiungere, in linea con le priorità dell’organizzazione.</w:t>
-      </w:r>
-    </w:p>
-    <w:p>
-      <w:r>
-        <w:t>Una volta delineata la visione, essa viene presentata al top management, il cui coinvolgimento risulta cruciale. La condivisione e l’approvazione a livello direzionale costituiscono infatti il passaggio necessario per passare alla fase successiva e garantire coerenza strategica all’intero processo di trasformazione.</w:t>
+        <w:t xml:space="preserve">tecnologie disponibili e individuare quelle in grado di abilitare un miglioramento concreto dei processi aziendali. </w:t>
+      </w:r>
+      <w:r>
+        <w:t xml:space="preserve">In parallelo, </w:t>
+      </w:r>
+      <w:r>
+        <w:t>viene definito</w:t>
+      </w:r>
+      <w:r>
+        <w:t xml:space="preserve"> un piano a lungo termine per il proprio sviluppo digitale, insieme agli obiettivi da raggiungere, in linea con le priorità aziendali.</w:t>
+      </w:r>
+      <w:r>
+        <w:t xml:space="preserve"> </w:t>
+      </w:r>
+      <w:r>
+        <w:t>Una volta delineat</w:t>
+      </w:r>
+      <w:r>
+        <w:t>o</w:t>
+      </w:r>
+      <w:r>
+        <w:t>, ess</w:t>
+      </w:r>
+      <w:r>
+        <w:t>o</w:t>
+      </w:r>
+      <w:r>
+        <w:t xml:space="preserve"> viene presentat</w:t>
+      </w:r>
+      <w:r>
+        <w:t xml:space="preserve">o </w:t>
+      </w:r>
+      <w:r>
+        <w:t>al top management, il cui coinvolgimento risulta cruciale. La condivisione e l’approvazione a livello direzionale costituiscono infatti il passaggio necessario per passare alla fase successiva e garantire coerenza strategica all’intero processo di trasformazione.</w:t>
       </w:r>
     </w:p>
     <w:p>
@@ -2370,8 +2363,11 @@
     </w:p>
     <w:p>
       <w:r>
+        <w:t xml:space="preserve">Il team digitale, insieme alla direzione e ai responsabili delle singole aree, procede quindi alla selezione e alla prioritizzazione delle iniziative, tenendo conto del valore atteso, della fattibilità tecnica e delle risorse necessarie. L’obiettivo è </w:t>
+      </w:r>
+      <w:r>
         <w:lastRenderedPageBreak/>
-        <w:t>Il team digitale, insieme alla direzione e ai responsabili delle singole aree, procede quindi alla selezione e alla prioritizzazione delle iniziative, tenendo conto del valore atteso, della fattibilità tecnica e delle risorse necessarie. L’obiettivo è definire un insieme coerente di interventi che possano essere implementati in modo progressivo, riducendo al minimo i rischi e massimizzando l’efficacia delle trasformazioni.</w:t>
+        <w:t>definire un insieme coerente di interventi che possano essere implementati in modo progressivo, riducendo al minimo i rischi e massimizzando l’efficacia delle trasformazioni.</w:t>
       </w:r>
     </w:p>
     <w:p>
@@ -2389,29 +2385,17 @@
     </w:p>
     <w:p>
       <w:r>
-        <w:t>La fase di implementazione, definita anche “esecuzione” o “disruptive”, rappresenta il momento in cui la strategia digitale pianificata viene tradotta in azioni concrete. È la fase più operativa del processo, e quella in cui si concretizzano i cambiamenti più significativi all’interno dell’organizzazione.</w:t>
-      </w:r>
-    </w:p>
-    <w:p>
-      <w:r>
-        <w:t xml:space="preserve">Durante questa fase, ciascuna unità aziendale è chiamata a definire il proprio modello operativo digitale, selezionando gli strumenti e le tecnologie da adottare, nonché le modalità con cui integrare tali innovazioni nei processi esistenti. L’introduzione di nuovi strumenti e flussi di lavoro richiede spesso interventi significativi di </w:t>
-      </w:r>
-      <w:proofErr w:type="spellStart"/>
-      <w:r>
-        <w:t>change</w:t>
-      </w:r>
-      <w:proofErr w:type="spellEnd"/>
-      <w:r>
-        <w:t xml:space="preserve"> management, con particolare attenzione alla formazione del personale, alla comunicazione interna e alla gestione della resistenza al cambiamento.</w:t>
-      </w:r>
-    </w:p>
-    <w:p>
-      <w:r>
-        <w:t xml:space="preserve">In alcuni casi, l’implementazione inizia con una fase di sperimentazione o progetto pilota, utile per testare le soluzioni previste su scala ridotta e valutarne l’efficacia. Se i risultati si dimostrano positivi, le iniziative vengono poi estese progressivamente al resto dell’organizzazione, in un processo noto come replica. In questa fase, il monitoraggio continuo delle attività e l’utilizzo di indicatori di </w:t>
-      </w:r>
-      <w:r>
-        <w:lastRenderedPageBreak/>
-        <w:t>performance risultano essenziali per verificare il raggiungimento degli obiettivi stabiliti e per apportare eventuali correzioni in corso d’opera.</w:t>
+        <w:t>La fase di implementazione, definita anche “esecuzione” o “disruptive”, rappresenta il momento in cui la strategia pianificata viene tradotta in azioni concrete. È la fase più operativa del processo, e quella in cui si concretizzano i cambiamenti più significativi all’interno dell’organizzazione.</w:t>
+      </w:r>
+    </w:p>
+    <w:p>
+      <w:r>
+        <w:t>Durante questa fase, ciascuna unità aziendale è chiamata a definire il proprio modello operativo digitale, selezionando gli strumenti e le tecnologie da adottare, nonché le modalità con cui integrare tali innovazioni nei processi esistenti. L’introduzione di nuovi strumenti e flussi di lavoro richiede spesso interventi significativi di change management, con particolare attenzione alla formazione del personale, alla comunicazione interna e alla gestione della resistenza al cambiamento.</w:t>
+      </w:r>
+    </w:p>
+    <w:p>
+      <w:r>
+        <w:t>In alcuni casi, l’implementazione inizia con una fase di sperimentazione o progetto pilota, utile per testare le soluzioni previste su scala ridotta e valutarne l’efficacia. Se i risultati si dimostrano positivi, le iniziative vengono poi estese progressivamente al resto dell’organizzazione, in un processo noto come replica. In questa fase, il monitoraggio continuo delle attività e l’utilizzo di indicatori di performance risultano essenziali per verificare il raggiungimento degli obiettivi stabiliti e per apportare eventuali correzioni in corso d’opera.</w:t>
       </w:r>
     </w:p>
     <w:p/>
@@ -2424,7 +2408,13 @@
         <w:t xml:space="preserve"> </w:t>
       </w:r>
       <w:r>
-        <w:t>Una delle criticità più ricorrenti è la sovrastima del ruolo della tecnologia, spesso percepita come soluzione a sé stante, anziché come strumento da integrare in una visione strategica più ampia. Questa distorsione può portare a investimenti impulsivi o a un’adozione superficiale di strumenti digitali, con il rischio di compromettere l’efficacia dell’intero processo trasformativo.</w:t>
+        <w:t>Una delle criticità più frequenti riguarda la tendenza a sopravvalutare il ruolo della tecnologia, considerandola una soluzione autonoma piuttosto che uno strumento da integrare in una strategia più ampia</w:t>
+      </w:r>
+      <w:r>
+        <w:t>.</w:t>
+      </w:r>
+      <w:r>
+        <w:t xml:space="preserve"> Questa distorsione può portare a investimenti impulsivi o a un’adozione superficiale di strumenti digitali, con il rischio di compromettere l’efficacia dell’intero processo trasformativo.</w:t>
       </w:r>
     </w:p>
     <w:p>
@@ -2438,10 +2428,7 @@
         <w:t xml:space="preserve"> diffusa ambiguità concettuale</w:t>
       </w:r>
       <w:r>
-        <w:t>: termini come cloud computing, intelligenza artificiale o big data vengono frequentemente utilizzati come parole d’ordine, senza una reale comprensione delle loro implicazioni tecniche e organizzative. La conseguenza è spesso un fraintendimento collettivo che ostacola la costruzione di una strategia coerente e condivisa.</w:t>
-      </w:r>
-      <w:r>
-        <w:t xml:space="preserve"> </w:t>
+        <w:t xml:space="preserve">: termini come cloud computing, intelligenza artificiale o big data vengono frequentemente utilizzati come parole d’ordine, senza una reale comprensione delle loro implicazioni tecniche e organizzative. La conseguenza è spesso un fraintendimento collettivo che ostacola la costruzione di una strategia coerente e condivisa. </w:t>
       </w:r>
       <w:r>
         <w:t xml:space="preserve">A </w:t>
@@ -2455,23 +2442,21 @@
     </w:p>
     <w:p>
       <w:r>
-        <w:t xml:space="preserve">La gestione del cambiamento organizzativo costituisce un ulteriore elemento critico. I cambiamenti portati dalla trasformazione digitale incidono profondamente </w:t>
-      </w:r>
+        <w:t xml:space="preserve">La gestione del cambiamento organizzativo costituisce un ulteriore elemento critico. I cambiamenti portati dalla trasformazione digitale incidono profondamente su ruoli, competenze e modalità operative, richiedendo un forte impegno in termini di formazione, comunicazione interna e leadership. In assenza di un’efficace strategia di change management, è elevato il rischio di </w:t>
+      </w:r>
+      <w:r>
+        <w:t xml:space="preserve">incontrare </w:t>
+      </w:r>
+      <w:r>
+        <w:t xml:space="preserve">atteggiamenti di chiusura e diffidenza verso l’innovazione </w:t>
+      </w:r>
+      <w:r>
+        <w:t>e cali di produttività.</w:t>
+      </w:r>
+    </w:p>
+    <w:p>
       <w:r>
         <w:lastRenderedPageBreak/>
-        <w:t xml:space="preserve">su ruoli, competenze e modalità operative, richiedendo un forte impegno in termini di formazione, comunicazione interna e leadership. In assenza di un’efficace strategia di </w:t>
-      </w:r>
-      <w:proofErr w:type="spellStart"/>
-      <w:r>
-        <w:t>change</w:t>
-      </w:r>
-      <w:proofErr w:type="spellEnd"/>
-      <w:r>
-        <w:t xml:space="preserve"> management, è elevato il rischio di incontrare resistenze culturali e cali di produttività.</w:t>
-      </w:r>
-    </w:p>
-    <w:p>
-      <w:r>
         <w:t>Infine, una delle sfide più complesse riguarda la capacità di creare valore a partire dai dati. Anche quando le tecnologie abilitanti sono state implementate con successo, molte organizzazioni faticano a sfruttare pienamente i dati raccolti, a causa della mancanza di strumenti analitici adeguati, competenze specifiche o consapevolezza strategica. Questo limite mina uno degli obiettivi centrali della trasformazione digitale: l’utilizzo dei dati come leva competitiva.</w:t>
       </w:r>
     </w:p>
@@ -2481,10 +2466,7 @@
         <w:t>Nonostante le difficoltà, la trasformazione digitale si configura come un’evoluzione fondamentale per le imprese, mirata al raggiungimento di obiettivi concreti e vantaggi significativi</w:t>
       </w:r>
       <w:r>
-        <w:t xml:space="preserve">. </w:t>
-      </w:r>
-      <w:r>
-        <w:t xml:space="preserve">Tali obiettivi possono essere distinti in due </w:t>
+        <w:t xml:space="preserve">. Tali obiettivi possono essere distinti in due </w:t>
       </w:r>
       <w:r>
         <w:t>categorie</w:t>
@@ -2496,13 +2478,22 @@
     <w:p/>
     <w:p>
       <w:r>
-        <w:t>Gli obiettivi a breve termine costituiscono spesso il punto di partenza del percorso, poiché rispondono a esigenze operative urgenti o a criticità già note. Riguardano, ad esempio, l’efficientamento di flussi di lavoro, la riduzione dei costi o l’automazione di attività ripetitive. Il loro raggiungimento è funzionale alla costruzione di una base solida su cui poggiare gli sviluppi successivi.</w:t>
-      </w:r>
-    </w:p>
-    <w:p>
+        <w:t xml:space="preserve">Gli obiettivi a breve termine costituiscono spesso il punto di partenza del percorso, poiché rispondono a esigenze operative urgenti o a criticità già note. Riguardano, ad esempio, </w:t>
+      </w:r>
+      <w:r>
+        <w:t>l’efficientamento</w:t>
+      </w:r>
+      <w:r>
+        <w:t xml:space="preserve"> di flussi di lavoro, la riduzione dei costi o l’automazione di attività ripetitive. Il loro raggiungimento è funzionale alla costruzione di una base solida su cui poggiare gli sviluppi successivi.</w:t>
+      </w:r>
+    </w:p>
+    <w:p>
+      <w:r>
+        <w:t xml:space="preserve">Gli obiettivi a lungo termine, invece, si inseriscono in una visione strategica più ampia e richiedono investimenti, pianificazione e coordinamento tra diverse funzioni aziendali. Tra questi rientrano l’espansione del business, l’introduzione di </w:t>
+      </w:r>
       <w:r>
         <w:lastRenderedPageBreak/>
-        <w:t>Gli obiettivi a lungo termine, invece, si inseriscono in una visione strategica più ampia e richiedono investimenti, pianificazione e coordinamento tra diverse funzioni aziendali. Tra questi rientrano l’espansione del business, l’introduzione di nuovi modelli operativi, la differenziazione rispetto ai concorrenti e la valorizzazione dell’esperienza del cliente.</w:t>
+        <w:t>nuovi modelli operativi, la differenziazione rispetto ai concorrenti e la valorizzazione dell’esperienza del cliente.</w:t>
       </w:r>
     </w:p>
     <w:p/>
@@ -2633,76 +2624,27 @@
     </w:p>
     <w:p>
       <w:r>
+        <w:t>La rilevanza di ciascuna categoria può variare in base al settore: ad esempio, nell’e-commerce l’attenzione è spesso rivolta all’esperienza del cliente, mentre in ambiti più tradizionali, come l’automotive, prevalgono priorità legate all’efficienza operativa e all’ottimizzazione dei processi.</w:t>
+      </w:r>
+    </w:p>
+    <w:p>
+      <w:r>
         <w:lastRenderedPageBreak/>
-        <w:t>La rilevanza di ciascuna categoria può variare in base al settore: ad esempio, nell’e-commerce l’attenzione è spesso rivolta all’esperienza del cliente, mentre in ambiti più tradizionali, come l’automotive, prevalgono priorità legate all’efficienza operativa e all’ottimizzazione dei processi.</w:t>
-      </w:r>
-    </w:p>
-    <w:p>
-      <w:r>
-        <w:t xml:space="preserve">Un ulteriore obiettivo, trasversale e sempre più rilevante nei percorsi di </w:t>
-      </w:r>
-      <w:proofErr w:type="spellStart"/>
-      <w:r>
-        <w:t>digital</w:t>
-      </w:r>
-      <w:proofErr w:type="spellEnd"/>
-      <w:r>
-        <w:t xml:space="preserve"> </w:t>
-      </w:r>
-      <w:proofErr w:type="spellStart"/>
-      <w:r>
-        <w:t>transformation</w:t>
-      </w:r>
-      <w:proofErr w:type="spellEnd"/>
-      <w:r>
-        <w:t>, è rappresentato dalla monetizzazione dei dati. Grazie all’adozione di tecnologie data-</w:t>
-      </w:r>
-      <w:proofErr w:type="spellStart"/>
-      <w:r>
-        <w:t>driven</w:t>
-      </w:r>
-      <w:proofErr w:type="spellEnd"/>
-      <w:r>
-        <w:t xml:space="preserve"> come l’Internet of </w:t>
-      </w:r>
-      <w:proofErr w:type="spellStart"/>
-      <w:r>
-        <w:t>Things</w:t>
-      </w:r>
-      <w:proofErr w:type="spellEnd"/>
-      <w:r>
-        <w:t xml:space="preserve"> (IoT), l’intelligenza artificiale (AI) e i sistemi di </w:t>
-      </w:r>
-      <w:proofErr w:type="spellStart"/>
-      <w:r>
-        <w:t>analytics</w:t>
-      </w:r>
-      <w:proofErr w:type="spellEnd"/>
-      <w:r>
-        <w:t>, molte organizzazioni puntano a trasformare i dati raccolti in nuove fonti di valore. La monetizzazione può avvenire attraverso l’offerta di servizi digitali personalizzati, la creazione di nuovi modelli di business basati sulle informazioni, o l’ottimizzazione dei processi decisionali e produttivi. Questo approccio consente alle imprese non solo di generare nuovi ricavi, ma anche di consolidare la propria posizione competitiva e migliorare il valore percepito dal cliente.</w:t>
+        <w:t>Un ulteriore obiettivo, trasversale e sempre più rilevante nei percorsi di digital transformation, è rappresentato dalla monetizzazione dei dati. Grazie all’adozione di tecnologie data-driven come l’Internet of Things (IoT), l’intelligenza artificiale (AI) e i sistemi di analytics, molte organizzazioni puntano a trasformare i dati raccolti in nuove fonti di valore. La monetizzazione può avvenire attraverso l’offerta di servizi digitali personalizzati, la creazione di nuovi modelli di business basati sulle informazioni, o l’ottimizzazione dei processi decisionali e produttivi. Questo approccio consente alle imprese non solo di generare nuovi ricavi, ma anche di consolidare la propria posizione competitiva e migliorare il valore percepito dal cliente.</w:t>
       </w:r>
     </w:p>
     <w:p/>
-    <w:p/>
-    <w:p/>
-    <w:p>
-      <w:r>
-        <w:t>PERCORSO:</w:t>
-      </w:r>
-    </w:p>
-    <w:p>
-      <w:r>
-        <w:t>Fasi -&gt; obiettivi -&gt; monetizzazione -&gt; strategia -&gt; sfide -&gt; governance -&gt; organizzazione</w:t>
-      </w:r>
-    </w:p>
-    <w:p/>
+    <w:p>
+      <w:pPr>
+        <w:ind w:firstLine="0"/>
+      </w:pPr>
+    </w:p>
     <w:p>
       <w:pPr>
         <w:pStyle w:val="Titolo2"/>
       </w:pPr>
-      <w:bookmarkStart w:id="3" w:name="_Toc198254408"/>
-      <w:r>
-        <w:lastRenderedPageBreak/>
+      <w:bookmarkStart w:id="3" w:name="_Toc198320817"/>
+      <w:r>
         <w:t xml:space="preserve">Sistema di Gestione </w:t>
       </w:r>
       <w:r>
@@ -2816,6 +2758,7 @@
         <w:rPr>
           <w:noProof/>
         </w:rPr>
+        <w:lastRenderedPageBreak/>
         <w:drawing>
           <wp:inline distT="0" distB="0" distL="0" distR="0" wp14:anchorId="77E4AFCF" wp14:editId="4BF68D7E">
             <wp:extent cx="5039995" cy="3066397"/>
@@ -2902,11 +2845,7 @@
         <w:t>organizzazion</w:t>
       </w:r>
       <w:r>
-        <w:t xml:space="preserve">i, poiché impatta direttamente sull’efficienza operativa, sulla sicurezza informativa e sulla </w:t>
-      </w:r>
-      <w:r>
-        <w:lastRenderedPageBreak/>
-        <w:t xml:space="preserve">complessità </w:t>
+        <w:t xml:space="preserve">i, poiché impatta direttamente sull’efficienza operativa, sulla sicurezza informativa e sulla complessità </w:t>
       </w:r>
       <w:r>
         <w:t xml:space="preserve">gestionale </w:t>
@@ -2954,7 +2893,11 @@
         <w:t>tramite</w:t>
       </w:r>
       <w:r>
-        <w:t xml:space="preserve"> la categorizzazione, l’indicizzazione e</w:t>
+        <w:t xml:space="preserve"> la categorizzazione, </w:t>
+      </w:r>
+      <w:r>
+        <w:lastRenderedPageBreak/>
+        <w:t>l’indicizzazione e</w:t>
       </w:r>
       <w:r>
         <w:t xml:space="preserve">d </w:t>
@@ -3148,7 +3091,6 @@
           <w:i/>
           <w:iCs/>
         </w:rPr>
-        <w:lastRenderedPageBreak/>
         <w:t>Aumento della competitività</w:t>
       </w:r>
       <w:r>
@@ -3186,7 +3128,11 @@
         <w:t xml:space="preserve">: </w:t>
       </w:r>
       <w:r>
-        <w:t>i sistemi di conservazione digitale garantiscono l’integrità, la tracciabilità e l’opponibilità legale dei documenti, assicurando il rispetto delle normative sulla protezione dei dati, come il GDPR, e su altri obblighi di conservazione legale. Inoltre, i documenti sono protetti da accessi non autorizzati grazie a rigorosi controlli di sicurezza, crittografia e tracciabilità degli accessi.</w:t>
+        <w:t xml:space="preserve">i sistemi di conservazione digitale garantiscono l’integrità, la tracciabilità e l’opponibilità legale dei documenti, assicurando il rispetto delle normative sulla protezione dei dati, come il GDPR, e su altri obblighi di </w:t>
+      </w:r>
+      <w:r>
+        <w:lastRenderedPageBreak/>
+        <w:t>conservazione legale. Inoltre, i documenti sono protetti da accessi non autorizzati grazie a rigorosi controlli di sicurezza, crittografia e tracciabilità degli accessi.</w:t>
       </w:r>
     </w:p>
     <w:p/>
@@ -3194,7 +3140,7 @@
       <w:pPr>
         <w:pStyle w:val="Titolo2"/>
       </w:pPr>
-      <w:bookmarkStart w:id="4" w:name="_Toc198254409"/>
+      <w:bookmarkStart w:id="4" w:name="_Toc198320818"/>
       <w:r>
         <w:t>Altri Sistemi Aziendali (ERP, CRM)</w:t>
       </w:r>
@@ -3222,7 +3168,7 @@
       <w:pPr>
         <w:pStyle w:val="Titolo1"/>
       </w:pPr>
-      <w:bookmarkStart w:id="5" w:name="_Toc198254410"/>
+      <w:bookmarkStart w:id="5" w:name="_Toc198320819"/>
       <w:r>
         <w:t xml:space="preserve">Capitolo </w:t>
       </w:r>
@@ -3263,6 +3209,9 @@
       <w:bookmarkStart w:id="11" w:name="_Toc198253489"/>
       <w:bookmarkStart w:id="12" w:name="_Toc198254345"/>
       <w:bookmarkStart w:id="13" w:name="_Toc198254411"/>
+      <w:bookmarkStart w:id="14" w:name="_Toc198309207"/>
+      <w:bookmarkStart w:id="15" w:name="_Toc198312308"/>
+      <w:bookmarkStart w:id="16" w:name="_Toc198320820"/>
       <w:bookmarkEnd w:id="6"/>
       <w:bookmarkEnd w:id="7"/>
       <w:bookmarkEnd w:id="8"/>
@@ -3271,16 +3220,19 @@
       <w:bookmarkEnd w:id="11"/>
       <w:bookmarkEnd w:id="12"/>
       <w:bookmarkEnd w:id="13"/>
+      <w:bookmarkEnd w:id="14"/>
+      <w:bookmarkEnd w:id="15"/>
+      <w:bookmarkEnd w:id="16"/>
     </w:p>
     <w:p>
       <w:pPr>
         <w:pStyle w:val="Titolo2"/>
       </w:pPr>
-      <w:bookmarkStart w:id="14" w:name="_Toc198254412"/>
+      <w:bookmarkStart w:id="17" w:name="_Toc198320821"/>
       <w:r>
         <w:t>Esigenze nel settore Automotive</w:t>
       </w:r>
-      <w:bookmarkEnd w:id="14"/>
+      <w:bookmarkEnd w:id="17"/>
     </w:p>
     <w:p>
       <w:r>
@@ -3402,27 +3354,14 @@
       <w:r>
         <w:t xml:space="preserve">Figura </w:t>
       </w:r>
-      <w:r>
-        <w:fldChar w:fldCharType="begin"/>
-      </w:r>
-      <w:r>
-        <w:instrText xml:space="preserve"> SEQ Figura \* ARABIC </w:instrText>
-      </w:r>
-      <w:r>
-        <w:fldChar w:fldCharType="separate"/>
-      </w:r>
-      <w:r>
-        <w:rPr>
-          <w:noProof/>
-        </w:rPr>
-        <w:t>1</w:t>
-      </w:r>
-      <w:r>
-        <w:rPr>
-          <w:noProof/>
-        </w:rPr>
-        <w:fldChar w:fldCharType="end"/>
-      </w:r>
+      <w:fldSimple w:instr=" SEQ Figura \* ARABIC ">
+        <w:r>
+          <w:rPr>
+            <w:noProof/>
+          </w:rPr>
+          <w:t>1</w:t>
+        </w:r>
+      </w:fldSimple>
       <w:r>
         <w:t>.1:</w:t>
       </w:r>
@@ -3474,12 +3413,12 @@
       <w:pPr>
         <w:pStyle w:val="Titolo1"/>
       </w:pPr>
-      <w:bookmarkStart w:id="15" w:name="_Toc198254413"/>
+      <w:bookmarkStart w:id="18" w:name="_Toc198320822"/>
       <w:r>
         <w:lastRenderedPageBreak/>
         <w:t>Capitolo 3 – Progettazione</w:t>
       </w:r>
-      <w:bookmarkEnd w:id="15"/>
+      <w:bookmarkEnd w:id="18"/>
     </w:p>
     <w:p/>
     <w:p/>
@@ -3503,12 +3442,12 @@
       <w:pPr>
         <w:pStyle w:val="Titolo1"/>
       </w:pPr>
-      <w:bookmarkStart w:id="16" w:name="_Toc198254414"/>
+      <w:bookmarkStart w:id="19" w:name="_Toc198320823"/>
       <w:r>
         <w:lastRenderedPageBreak/>
         <w:t>Capitolo 4 – Funzionamento</w:t>
       </w:r>
-      <w:bookmarkEnd w:id="16"/>
+      <w:bookmarkEnd w:id="19"/>
     </w:p>
     <w:p/>
     <w:p/>
@@ -3532,12 +3471,12 @@
       <w:pPr>
         <w:pStyle w:val="Titolo1"/>
       </w:pPr>
-      <w:bookmarkStart w:id="17" w:name="_Toc198254415"/>
+      <w:bookmarkStart w:id="20" w:name="_Toc198320824"/>
       <w:r>
         <w:lastRenderedPageBreak/>
         <w:t>Conclusioni</w:t>
       </w:r>
-      <w:bookmarkEnd w:id="17"/>
+      <w:bookmarkEnd w:id="20"/>
     </w:p>
     <w:p/>
     <w:p/>
@@ -3561,12 +3500,12 @@
       <w:pPr>
         <w:pStyle w:val="Titolo1"/>
       </w:pPr>
-      <w:bookmarkStart w:id="18" w:name="_Toc198254416"/>
+      <w:bookmarkStart w:id="21" w:name="_Toc198320825"/>
       <w:r>
         <w:lastRenderedPageBreak/>
         <w:t>Ringraziamenti</w:t>
       </w:r>
-      <w:bookmarkEnd w:id="18"/>
+      <w:bookmarkEnd w:id="21"/>
     </w:p>
     <w:p/>
     <w:p/>
@@ -3583,12 +3522,12 @@
       <w:pPr>
         <w:pStyle w:val="Titolo1"/>
       </w:pPr>
-      <w:bookmarkStart w:id="19" w:name="_Toc198254417"/>
+      <w:bookmarkStart w:id="22" w:name="_Toc198320826"/>
       <w:r>
         <w:lastRenderedPageBreak/>
         <w:t>Sitografia</w:t>
       </w:r>
-      <w:bookmarkEnd w:id="19"/>
+      <w:bookmarkEnd w:id="22"/>
     </w:p>
     <w:p/>
     <w:p/>
@@ -3612,12 +3551,12 @@
       <w:pPr>
         <w:pStyle w:val="Titolo1"/>
       </w:pPr>
-      <w:bookmarkStart w:id="20" w:name="_Toc198254418"/>
+      <w:bookmarkStart w:id="23" w:name="_Toc198320827"/>
       <w:r>
         <w:lastRenderedPageBreak/>
         <w:t>Bibliografia</w:t>
       </w:r>
-      <w:bookmarkEnd w:id="20"/>
+      <w:bookmarkEnd w:id="23"/>
     </w:p>
     <w:p/>
     <w:p/>

</xml_diff>

<commit_message>
Rivisitata quasi tutta la parte dei dms (manca la parte normativa)
</commit_message>
<xml_diff>
--- a/AnclerDomenico_Tesi.docx
+++ b/AnclerDomenico_Tesi.docx
@@ -911,7 +911,7 @@
             </w:rPr>
             <w:fldChar w:fldCharType="separate"/>
           </w:r>
-          <w:hyperlink w:anchor="_Toc198670909" w:history="1">
+          <w:hyperlink w:anchor="_Toc198752820" w:history="1">
             <w:r>
               <w:rPr>
                 <w:rStyle w:val="Collegamentoipertestuale"/>
@@ -938,7 +938,7 @@
                 <w:noProof/>
                 <w:webHidden/>
               </w:rPr>
-              <w:instrText xml:space="preserve"> PAGEREF _Toc198670909 \h </w:instrText>
+              <w:instrText xml:space="preserve"> PAGEREF _Toc198752820 \h </w:instrText>
             </w:r>
             <w:r>
               <w:rPr>
@@ -958,7 +958,7 @@
                 <w:noProof/>
                 <w:webHidden/>
               </w:rPr>
-              <w:t>3</w:t>
+              <w:t>4</w:t>
             </w:r>
             <w:r>
               <w:rPr>
@@ -987,7 +987,7 @@
               <w14:ligatures w14:val="standardContextual"/>
             </w:rPr>
           </w:pPr>
-          <w:hyperlink w:anchor="_Toc198670910" w:history="1">
+          <w:hyperlink w:anchor="_Toc198752821" w:history="1">
             <w:r>
               <w:rPr>
                 <w:rStyle w:val="Collegamentoipertestuale"/>
@@ -1014,7 +1014,7 @@
                 <w:noProof/>
                 <w:webHidden/>
               </w:rPr>
-              <w:instrText xml:space="preserve"> PAGEREF _Toc198670910 \h </w:instrText>
+              <w:instrText xml:space="preserve"> PAGEREF _Toc198752821 \h </w:instrText>
             </w:r>
             <w:r>
               <w:rPr>
@@ -1034,7 +1034,7 @@
                 <w:noProof/>
                 <w:webHidden/>
               </w:rPr>
-              <w:t>4</w:t>
+              <w:t>5</w:t>
             </w:r>
             <w:r>
               <w:rPr>
@@ -1064,7 +1064,7 @@
               <w14:ligatures w14:val="standardContextual"/>
             </w:rPr>
           </w:pPr>
-          <w:hyperlink w:anchor="_Toc198670911" w:history="1">
+          <w:hyperlink w:anchor="_Toc198752822" w:history="1">
             <w:r>
               <w:rPr>
                 <w:rStyle w:val="Collegamentoipertestuale"/>
@@ -1112,7 +1112,7 @@
                 <w:noProof/>
                 <w:webHidden/>
               </w:rPr>
-              <w:instrText xml:space="preserve"> PAGEREF _Toc198670911 \h </w:instrText>
+              <w:instrText xml:space="preserve"> PAGEREF _Toc198752822 \h </w:instrText>
             </w:r>
             <w:r>
               <w:rPr>
@@ -1132,7 +1132,7 @@
                 <w:noProof/>
                 <w:webHidden/>
               </w:rPr>
-              <w:t>4</w:t>
+              <w:t>5</w:t>
             </w:r>
             <w:r>
               <w:rPr>
@@ -1162,7 +1162,7 @@
               <w14:ligatures w14:val="standardContextual"/>
             </w:rPr>
           </w:pPr>
-          <w:hyperlink w:anchor="_Toc198670912" w:history="1">
+          <w:hyperlink w:anchor="_Toc198752823" w:history="1">
             <w:r>
               <w:rPr>
                 <w:rStyle w:val="Collegamentoipertestuale"/>
@@ -1210,7 +1210,7 @@
                 <w:noProof/>
                 <w:webHidden/>
               </w:rPr>
-              <w:instrText xml:space="preserve"> PAGEREF _Toc198670912 \h </w:instrText>
+              <w:instrText xml:space="preserve"> PAGEREF _Toc198752823 \h </w:instrText>
             </w:r>
             <w:r>
               <w:rPr>
@@ -1230,7 +1230,7 @@
                 <w:noProof/>
                 <w:webHidden/>
               </w:rPr>
-              <w:t>8</w:t>
+              <w:t>9</w:t>
             </w:r>
             <w:r>
               <w:rPr>
@@ -1260,7 +1260,7 @@
               <w14:ligatures w14:val="standardContextual"/>
             </w:rPr>
           </w:pPr>
-          <w:hyperlink w:anchor="_Toc198670913" w:history="1">
+          <w:hyperlink w:anchor="_Toc198752824" w:history="1">
             <w:r>
               <w:rPr>
                 <w:rStyle w:val="Collegamentoipertestuale"/>
@@ -1287,21 +1287,21 @@
                 <w:rStyle w:val="Collegamentoipertestuale"/>
                 <w:noProof/>
               </w:rPr>
-              <w:t xml:space="preserve">Document </w:t>
+              <w:t>Document Manag</w:t>
             </w:r>
             <w:r>
               <w:rPr>
                 <w:rStyle w:val="Collegamentoipertestuale"/>
                 <w:noProof/>
               </w:rPr>
-              <w:t>M</w:t>
+              <w:t>e</w:t>
             </w:r>
             <w:r>
               <w:rPr>
                 <w:rStyle w:val="Collegamentoipertestuale"/>
                 <w:noProof/>
               </w:rPr>
-              <w:t>anagement System</w:t>
+              <w:t>ment System</w:t>
             </w:r>
             <w:r>
               <w:rPr>
@@ -1322,7 +1322,7 @@
                 <w:noProof/>
                 <w:webHidden/>
               </w:rPr>
-              <w:instrText xml:space="preserve"> PAGEREF _Toc198670913 \h </w:instrText>
+              <w:instrText xml:space="preserve"> PAGEREF _Toc198752824 \h </w:instrText>
             </w:r>
             <w:r>
               <w:rPr>
@@ -1342,7 +1342,7 @@
                 <w:noProof/>
                 <w:webHidden/>
               </w:rPr>
-              <w:t>11</w:t>
+              <w:t>13</w:t>
             </w:r>
             <w:r>
               <w:rPr>
@@ -1372,7 +1372,7 @@
               <w14:ligatures w14:val="standardContextual"/>
             </w:rPr>
           </w:pPr>
-          <w:hyperlink w:anchor="_Toc198670914" w:history="1">
+          <w:hyperlink w:anchor="_Toc198752825" w:history="1">
             <w:r>
               <w:rPr>
                 <w:rStyle w:val="Collegamentoipertestuale"/>
@@ -1399,7 +1399,7 @@
                 <w:rStyle w:val="Collegamentoipertestuale"/>
                 <w:noProof/>
               </w:rPr>
-              <w:t>DMS cartacei e digitali</w:t>
+              <w:t>Aspetti architetturali, organizzativi e implementativi dei DMS</w:t>
             </w:r>
             <w:r>
               <w:rPr>
@@ -1420,7 +1420,7 @@
                 <w:noProof/>
                 <w:webHidden/>
               </w:rPr>
-              <w:instrText xml:space="preserve"> PAGEREF _Toc198670914 \h </w:instrText>
+              <w:instrText xml:space="preserve"> PAGEREF _Toc198752825 \h </w:instrText>
             </w:r>
             <w:r>
               <w:rPr>
@@ -1440,83 +1440,7 @@
                 <w:noProof/>
                 <w:webHidden/>
               </w:rPr>
-              <w:t>14</w:t>
-            </w:r>
-            <w:r>
-              <w:rPr>
-                <w:noProof/>
-                <w:webHidden/>
-              </w:rPr>
-              <w:fldChar w:fldCharType="end"/>
-            </w:r>
-          </w:hyperlink>
-        </w:p>
-        <w:p>
-          <w:pPr>
-            <w:pStyle w:val="Sommario1"/>
-            <w:tabs>
-              <w:tab w:val="right" w:leader="underscore" w:pos="7927"/>
-            </w:tabs>
-            <w:rPr>
-              <w:rFonts w:eastAsiaTheme="minorEastAsia" w:cstheme="minorBidi"/>
-              <w:b w:val="0"/>
-              <w:bCs w:val="0"/>
-              <w:i w:val="0"/>
-              <w:iCs w:val="0"/>
-              <w:noProof/>
-              <w:kern w:val="2"/>
-              <w:lang w:eastAsia="it-IT"/>
-              <w14:ligatures w14:val="standardContextual"/>
-            </w:rPr>
-          </w:pPr>
-          <w:hyperlink w:anchor="_Toc198670915" w:history="1">
-            <w:r>
-              <w:rPr>
-                <w:rStyle w:val="Collegamentoipertestuale"/>
-                <w:noProof/>
-              </w:rPr>
-              <w:t>Capitolo 2 – Analisi</w:t>
-            </w:r>
-            <w:r>
-              <w:rPr>
-                <w:noProof/>
-                <w:webHidden/>
-              </w:rPr>
-              <w:tab/>
-            </w:r>
-            <w:r>
-              <w:rPr>
-                <w:noProof/>
-                <w:webHidden/>
-              </w:rPr>
-              <w:fldChar w:fldCharType="begin"/>
-            </w:r>
-            <w:r>
-              <w:rPr>
-                <w:noProof/>
-                <w:webHidden/>
-              </w:rPr>
-              <w:instrText xml:space="preserve"> PAGEREF _Toc198670915 \h </w:instrText>
-            </w:r>
-            <w:r>
-              <w:rPr>
-                <w:noProof/>
-                <w:webHidden/>
-              </w:rPr>
-            </w:r>
-            <w:r>
-              <w:rPr>
-                <w:noProof/>
-                <w:webHidden/>
-              </w:rPr>
-              <w:fldChar w:fldCharType="separate"/>
-            </w:r>
-            <w:r>
-              <w:rPr>
-                <w:noProof/>
-                <w:webHidden/>
-              </w:rPr>
-              <w:t>22</w:t>
+              <w:t>16</w:t>
             </w:r>
             <w:r>
               <w:rPr>
@@ -1546,13 +1470,13 @@
               <w14:ligatures w14:val="standardContextual"/>
             </w:rPr>
           </w:pPr>
-          <w:hyperlink w:anchor="_Toc198670917" w:history="1">
+          <w:hyperlink w:anchor="_Toc198752826" w:history="1">
             <w:r>
               <w:rPr>
                 <w:rStyle w:val="Collegamentoipertestuale"/>
                 <w:noProof/>
               </w:rPr>
-              <w:t>2.1</w:t>
+              <w:t>1.5</w:t>
             </w:r>
             <w:r>
               <w:rPr>
@@ -1573,7 +1497,7 @@
                 <w:rStyle w:val="Collegamentoipertestuale"/>
                 <w:noProof/>
               </w:rPr>
-              <w:t>Esigenze nel settore Automotive</w:t>
+              <w:t>Aspetti normativi</w:t>
             </w:r>
             <w:r>
               <w:rPr>
@@ -1594,7 +1518,7 @@
                 <w:noProof/>
                 <w:webHidden/>
               </w:rPr>
-              <w:instrText xml:space="preserve"> PAGEREF _Toc198670917 \h </w:instrText>
+              <w:instrText xml:space="preserve"> PAGEREF _Toc198752826 \h </w:instrText>
             </w:r>
             <w:r>
               <w:rPr>
@@ -1614,7 +1538,301 @@
                 <w:noProof/>
                 <w:webHidden/>
               </w:rPr>
+              <w:t>20</w:t>
+            </w:r>
+            <w:r>
+              <w:rPr>
+                <w:noProof/>
+                <w:webHidden/>
+              </w:rPr>
+              <w:fldChar w:fldCharType="end"/>
+            </w:r>
+          </w:hyperlink>
+        </w:p>
+        <w:p>
+          <w:pPr>
+            <w:pStyle w:val="Sommario2"/>
+            <w:tabs>
+              <w:tab w:val="left" w:pos="1440"/>
+              <w:tab w:val="right" w:leader="underscore" w:pos="7927"/>
+            </w:tabs>
+            <w:rPr>
+              <w:rFonts w:eastAsiaTheme="minorEastAsia" w:cstheme="minorBidi"/>
+              <w:b w:val="0"/>
+              <w:bCs w:val="0"/>
+              <w:noProof/>
+              <w:kern w:val="2"/>
+              <w:sz w:val="24"/>
+              <w:szCs w:val="24"/>
+              <w:lang w:eastAsia="it-IT"/>
+              <w14:ligatures w14:val="standardContextual"/>
+            </w:rPr>
+          </w:pPr>
+          <w:hyperlink w:anchor="_Toc198752827" w:history="1">
+            <w:r>
+              <w:rPr>
+                <w:rStyle w:val="Collegamentoipertestuale"/>
+                <w:noProof/>
+              </w:rPr>
+              <w:t>1.6</w:t>
+            </w:r>
+            <w:r>
+              <w:rPr>
+                <w:rFonts w:eastAsiaTheme="minorEastAsia" w:cstheme="minorBidi"/>
+                <w:b w:val="0"/>
+                <w:bCs w:val="0"/>
+                <w:noProof/>
+                <w:kern w:val="2"/>
+                <w:sz w:val="24"/>
+                <w:szCs w:val="24"/>
+                <w:lang w:eastAsia="it-IT"/>
+                <w14:ligatures w14:val="standardContextual"/>
+              </w:rPr>
+              <w:tab/>
+            </w:r>
+            <w:r>
+              <w:rPr>
+                <w:rStyle w:val="Collegamentoipertestuale"/>
+                <w:noProof/>
+              </w:rPr>
+              <w:t>Parlo delle differenze con sistemi simili come CMS o KMS ?</w:t>
+            </w:r>
+            <w:r>
+              <w:rPr>
+                <w:noProof/>
+                <w:webHidden/>
+              </w:rPr>
+              <w:tab/>
+            </w:r>
+            <w:r>
+              <w:rPr>
+                <w:noProof/>
+                <w:webHidden/>
+              </w:rPr>
+              <w:fldChar w:fldCharType="begin"/>
+            </w:r>
+            <w:r>
+              <w:rPr>
+                <w:noProof/>
+                <w:webHidden/>
+              </w:rPr>
+              <w:instrText xml:space="preserve"> PAGEREF _Toc198752827 \h </w:instrText>
+            </w:r>
+            <w:r>
+              <w:rPr>
+                <w:noProof/>
+                <w:webHidden/>
+              </w:rPr>
+            </w:r>
+            <w:r>
+              <w:rPr>
+                <w:noProof/>
+                <w:webHidden/>
+              </w:rPr>
+              <w:fldChar w:fldCharType="separate"/>
+            </w:r>
+            <w:r>
+              <w:rPr>
+                <w:noProof/>
+                <w:webHidden/>
+              </w:rPr>
               <w:t>22</w:t>
+            </w:r>
+            <w:r>
+              <w:rPr>
+                <w:noProof/>
+                <w:webHidden/>
+              </w:rPr>
+              <w:fldChar w:fldCharType="end"/>
+            </w:r>
+          </w:hyperlink>
+        </w:p>
+        <w:p>
+          <w:pPr>
+            <w:pStyle w:val="Sommario2"/>
+            <w:tabs>
+              <w:tab w:val="left" w:pos="1440"/>
+              <w:tab w:val="right" w:leader="underscore" w:pos="7927"/>
+            </w:tabs>
+            <w:rPr>
+              <w:rFonts w:eastAsiaTheme="minorEastAsia" w:cstheme="minorBidi"/>
+              <w:b w:val="0"/>
+              <w:bCs w:val="0"/>
+              <w:noProof/>
+              <w:kern w:val="2"/>
+              <w:sz w:val="24"/>
+              <w:szCs w:val="24"/>
+              <w:lang w:eastAsia="it-IT"/>
+              <w14:ligatures w14:val="standardContextual"/>
+            </w:rPr>
+          </w:pPr>
+          <w:hyperlink w:anchor="_Toc198752828" w:history="1">
+            <w:r>
+              <w:rPr>
+                <w:rStyle w:val="Collegamentoipertestuale"/>
+                <w:noProof/>
+              </w:rPr>
+              <w:t>1.7</w:t>
+            </w:r>
+            <w:r>
+              <w:rPr>
+                <w:rFonts w:eastAsiaTheme="minorEastAsia" w:cstheme="minorBidi"/>
+                <w:b w:val="0"/>
+                <w:bCs w:val="0"/>
+                <w:noProof/>
+                <w:kern w:val="2"/>
+                <w:sz w:val="24"/>
+                <w:szCs w:val="24"/>
+                <w:lang w:eastAsia="it-IT"/>
+                <w14:ligatures w14:val="standardContextual"/>
+              </w:rPr>
+              <w:tab/>
+            </w:r>
+            <w:r>
+              <w:rPr>
+                <w:rStyle w:val="Collegamentoipertestuale"/>
+                <w:noProof/>
+              </w:rPr>
+              <w:t>Versione vecchia</w:t>
+            </w:r>
+            <w:r>
+              <w:rPr>
+                <w:noProof/>
+                <w:webHidden/>
+              </w:rPr>
+              <w:tab/>
+            </w:r>
+            <w:r>
+              <w:rPr>
+                <w:noProof/>
+                <w:webHidden/>
+              </w:rPr>
+              <w:fldChar w:fldCharType="begin"/>
+            </w:r>
+            <w:r>
+              <w:rPr>
+                <w:noProof/>
+                <w:webHidden/>
+              </w:rPr>
+              <w:instrText xml:space="preserve"> PAGEREF _Toc198752828 \h </w:instrText>
+            </w:r>
+            <w:r>
+              <w:rPr>
+                <w:noProof/>
+                <w:webHidden/>
+              </w:rPr>
+            </w:r>
+            <w:r>
+              <w:rPr>
+                <w:noProof/>
+                <w:webHidden/>
+              </w:rPr>
+              <w:fldChar w:fldCharType="separate"/>
+            </w:r>
+            <w:r>
+              <w:rPr>
+                <w:noProof/>
+                <w:webHidden/>
+              </w:rPr>
+              <w:t>22</w:t>
+            </w:r>
+            <w:r>
+              <w:rPr>
+                <w:noProof/>
+                <w:webHidden/>
+              </w:rPr>
+              <w:fldChar w:fldCharType="end"/>
+            </w:r>
+          </w:hyperlink>
+        </w:p>
+        <w:p>
+          <w:pPr>
+            <w:pStyle w:val="Sommario2"/>
+            <w:tabs>
+              <w:tab w:val="left" w:pos="1440"/>
+              <w:tab w:val="right" w:leader="underscore" w:pos="7927"/>
+            </w:tabs>
+            <w:rPr>
+              <w:rFonts w:eastAsiaTheme="minorEastAsia" w:cstheme="minorBidi"/>
+              <w:b w:val="0"/>
+              <w:bCs w:val="0"/>
+              <w:noProof/>
+              <w:kern w:val="2"/>
+              <w:sz w:val="24"/>
+              <w:szCs w:val="24"/>
+              <w:lang w:eastAsia="it-IT"/>
+              <w14:ligatures w14:val="standardContextual"/>
+            </w:rPr>
+          </w:pPr>
+          <w:hyperlink w:anchor="_Toc198752829" w:history="1">
+            <w:r>
+              <w:rPr>
+                <w:rStyle w:val="Collegamentoipertestuale"/>
+                <w:noProof/>
+              </w:rPr>
+              <w:t>1.8</w:t>
+            </w:r>
+            <w:r>
+              <w:rPr>
+                <w:rFonts w:eastAsiaTheme="minorEastAsia" w:cstheme="minorBidi"/>
+                <w:b w:val="0"/>
+                <w:bCs w:val="0"/>
+                <w:noProof/>
+                <w:kern w:val="2"/>
+                <w:sz w:val="24"/>
+                <w:szCs w:val="24"/>
+                <w:lang w:eastAsia="it-IT"/>
+                <w14:ligatures w14:val="standardContextual"/>
+              </w:rPr>
+              <w:tab/>
+            </w:r>
+            <w:r>
+              <w:rPr>
+                <w:rStyle w:val="Collegamentoipertestuale"/>
+                <w:noProof/>
+              </w:rPr>
+              <w:t>DMS cartacei e digitali</w:t>
+            </w:r>
+            <w:r>
+              <w:rPr>
+                <w:noProof/>
+                <w:webHidden/>
+              </w:rPr>
+              <w:tab/>
+            </w:r>
+            <w:r>
+              <w:rPr>
+                <w:noProof/>
+                <w:webHidden/>
+              </w:rPr>
+              <w:fldChar w:fldCharType="begin"/>
+            </w:r>
+            <w:r>
+              <w:rPr>
+                <w:noProof/>
+                <w:webHidden/>
+              </w:rPr>
+              <w:instrText xml:space="preserve"> PAGEREF _Toc198752829 \h </w:instrText>
+            </w:r>
+            <w:r>
+              <w:rPr>
+                <w:noProof/>
+                <w:webHidden/>
+              </w:rPr>
+            </w:r>
+            <w:r>
+              <w:rPr>
+                <w:noProof/>
+                <w:webHidden/>
+              </w:rPr>
+              <w:fldChar w:fldCharType="separate"/>
+            </w:r>
+            <w:r>
+              <w:rPr>
+                <w:noProof/>
+                <w:webHidden/>
+              </w:rPr>
+              <w:t>25</w:t>
             </w:r>
             <w:r>
               <w:rPr>
@@ -1643,13 +1861,13 @@
               <w14:ligatures w14:val="standardContextual"/>
             </w:rPr>
           </w:pPr>
-          <w:hyperlink w:anchor="_Toc198670918" w:history="1">
+          <w:hyperlink w:anchor="_Toc198752830" w:history="1">
             <w:r>
               <w:rPr>
                 <w:rStyle w:val="Collegamentoipertestuale"/>
                 <w:noProof/>
               </w:rPr>
-              <w:t>Capitolo 3 – Progettazione</w:t>
+              <w:t>Capitolo 2 – Analisi</w:t>
             </w:r>
             <w:r>
               <w:rPr>
@@ -1670,7 +1888,7 @@
                 <w:noProof/>
                 <w:webHidden/>
               </w:rPr>
-              <w:instrText xml:space="preserve"> PAGEREF _Toc198670918 \h </w:instrText>
+              <w:instrText xml:space="preserve"> PAGEREF _Toc198752830 \h </w:instrText>
             </w:r>
             <w:r>
               <w:rPr>
@@ -1690,7 +1908,105 @@
                 <w:noProof/>
                 <w:webHidden/>
               </w:rPr>
-              <w:t>25</w:t>
+              <w:t>31</w:t>
+            </w:r>
+            <w:r>
+              <w:rPr>
+                <w:noProof/>
+                <w:webHidden/>
+              </w:rPr>
+              <w:fldChar w:fldCharType="end"/>
+            </w:r>
+          </w:hyperlink>
+        </w:p>
+        <w:p>
+          <w:pPr>
+            <w:pStyle w:val="Sommario2"/>
+            <w:tabs>
+              <w:tab w:val="left" w:pos="1440"/>
+              <w:tab w:val="right" w:leader="underscore" w:pos="7927"/>
+            </w:tabs>
+            <w:rPr>
+              <w:rFonts w:eastAsiaTheme="minorEastAsia" w:cstheme="minorBidi"/>
+              <w:b w:val="0"/>
+              <w:bCs w:val="0"/>
+              <w:noProof/>
+              <w:kern w:val="2"/>
+              <w:sz w:val="24"/>
+              <w:szCs w:val="24"/>
+              <w:lang w:eastAsia="it-IT"/>
+              <w14:ligatures w14:val="standardContextual"/>
+            </w:rPr>
+          </w:pPr>
+          <w:hyperlink w:anchor="_Toc198752832" w:history="1">
+            <w:r>
+              <w:rPr>
+                <w:rStyle w:val="Collegamentoipertestuale"/>
+                <w:noProof/>
+              </w:rPr>
+              <w:t>2.1</w:t>
+            </w:r>
+            <w:r>
+              <w:rPr>
+                <w:rFonts w:eastAsiaTheme="minorEastAsia" w:cstheme="minorBidi"/>
+                <w:b w:val="0"/>
+                <w:bCs w:val="0"/>
+                <w:noProof/>
+                <w:kern w:val="2"/>
+                <w:sz w:val="24"/>
+                <w:szCs w:val="24"/>
+                <w:lang w:eastAsia="it-IT"/>
+                <w14:ligatures w14:val="standardContextual"/>
+              </w:rPr>
+              <w:tab/>
+            </w:r>
+            <w:r>
+              <w:rPr>
+                <w:rStyle w:val="Collegamentoipertestuale"/>
+                <w:noProof/>
+              </w:rPr>
+              <w:t>Esigenze nel settore Automotive</w:t>
+            </w:r>
+            <w:r>
+              <w:rPr>
+                <w:noProof/>
+                <w:webHidden/>
+              </w:rPr>
+              <w:tab/>
+            </w:r>
+            <w:r>
+              <w:rPr>
+                <w:noProof/>
+                <w:webHidden/>
+              </w:rPr>
+              <w:fldChar w:fldCharType="begin"/>
+            </w:r>
+            <w:r>
+              <w:rPr>
+                <w:noProof/>
+                <w:webHidden/>
+              </w:rPr>
+              <w:instrText xml:space="preserve"> PAGEREF _Toc198752832 \h </w:instrText>
+            </w:r>
+            <w:r>
+              <w:rPr>
+                <w:noProof/>
+                <w:webHidden/>
+              </w:rPr>
+            </w:r>
+            <w:r>
+              <w:rPr>
+                <w:noProof/>
+                <w:webHidden/>
+              </w:rPr>
+              <w:fldChar w:fldCharType="separate"/>
+            </w:r>
+            <w:r>
+              <w:rPr>
+                <w:noProof/>
+                <w:webHidden/>
+              </w:rPr>
+              <w:t>31</w:t>
             </w:r>
             <w:r>
               <w:rPr>
@@ -1719,13 +2035,13 @@
               <w14:ligatures w14:val="standardContextual"/>
             </w:rPr>
           </w:pPr>
-          <w:hyperlink w:anchor="_Toc198670919" w:history="1">
+          <w:hyperlink w:anchor="_Toc198752833" w:history="1">
             <w:r>
               <w:rPr>
                 <w:rStyle w:val="Collegamentoipertestuale"/>
                 <w:noProof/>
               </w:rPr>
-              <w:t>Capitolo 4 – Funzionamento</w:t>
+              <w:t>Capitolo 3 – Progettazione</w:t>
             </w:r>
             <w:r>
               <w:rPr>
@@ -1746,7 +2062,7 @@
                 <w:noProof/>
                 <w:webHidden/>
               </w:rPr>
-              <w:instrText xml:space="preserve"> PAGEREF _Toc198670919 \h </w:instrText>
+              <w:instrText xml:space="preserve"> PAGEREF _Toc198752833 \h </w:instrText>
             </w:r>
             <w:r>
               <w:rPr>
@@ -1766,7 +2082,7 @@
                 <w:noProof/>
                 <w:webHidden/>
               </w:rPr>
-              <w:t>26</w:t>
+              <w:t>34</w:t>
             </w:r>
             <w:r>
               <w:rPr>
@@ -1795,13 +2111,13 @@
               <w14:ligatures w14:val="standardContextual"/>
             </w:rPr>
           </w:pPr>
-          <w:hyperlink w:anchor="_Toc198670920" w:history="1">
+          <w:hyperlink w:anchor="_Toc198752834" w:history="1">
             <w:r>
               <w:rPr>
                 <w:rStyle w:val="Collegamentoipertestuale"/>
                 <w:noProof/>
               </w:rPr>
-              <w:t>Conclusioni</w:t>
+              <w:t>Capitolo 4 – Funzionamento</w:t>
             </w:r>
             <w:r>
               <w:rPr>
@@ -1822,7 +2138,7 @@
                 <w:noProof/>
                 <w:webHidden/>
               </w:rPr>
-              <w:instrText xml:space="preserve"> PAGEREF _Toc198670920 \h </w:instrText>
+              <w:instrText xml:space="preserve"> PAGEREF _Toc198752834 \h </w:instrText>
             </w:r>
             <w:r>
               <w:rPr>
@@ -1842,7 +2158,7 @@
                 <w:noProof/>
                 <w:webHidden/>
               </w:rPr>
-              <w:t>27</w:t>
+              <w:t>35</w:t>
             </w:r>
             <w:r>
               <w:rPr>
@@ -1871,13 +2187,13 @@
               <w14:ligatures w14:val="standardContextual"/>
             </w:rPr>
           </w:pPr>
-          <w:hyperlink w:anchor="_Toc198670921" w:history="1">
+          <w:hyperlink w:anchor="_Toc198752835" w:history="1">
             <w:r>
               <w:rPr>
                 <w:rStyle w:val="Collegamentoipertestuale"/>
                 <w:noProof/>
               </w:rPr>
-              <w:t>Ringraziamenti</w:t>
+              <w:t>Conclusioni</w:t>
             </w:r>
             <w:r>
               <w:rPr>
@@ -1898,7 +2214,7 @@
                 <w:noProof/>
                 <w:webHidden/>
               </w:rPr>
-              <w:instrText xml:space="preserve"> PAGEREF _Toc198670921 \h </w:instrText>
+              <w:instrText xml:space="preserve"> PAGEREF _Toc198752835 \h </w:instrText>
             </w:r>
             <w:r>
               <w:rPr>
@@ -1918,7 +2234,7 @@
                 <w:noProof/>
                 <w:webHidden/>
               </w:rPr>
-              <w:t>28</w:t>
+              <w:t>36</w:t>
             </w:r>
             <w:r>
               <w:rPr>
@@ -1947,13 +2263,13 @@
               <w14:ligatures w14:val="standardContextual"/>
             </w:rPr>
           </w:pPr>
-          <w:hyperlink w:anchor="_Toc198670922" w:history="1">
+          <w:hyperlink w:anchor="_Toc198752836" w:history="1">
             <w:r>
               <w:rPr>
                 <w:rStyle w:val="Collegamentoipertestuale"/>
                 <w:noProof/>
               </w:rPr>
-              <w:t>Sitografia</w:t>
+              <w:t>Ringraziamenti</w:t>
             </w:r>
             <w:r>
               <w:rPr>
@@ -1974,7 +2290,7 @@
                 <w:noProof/>
                 <w:webHidden/>
               </w:rPr>
-              <w:instrText xml:space="preserve"> PAGEREF _Toc198670922 \h </w:instrText>
+              <w:instrText xml:space="preserve"> PAGEREF _Toc198752836 \h </w:instrText>
             </w:r>
             <w:r>
               <w:rPr>
@@ -1994,7 +2310,7 @@
                 <w:noProof/>
                 <w:webHidden/>
               </w:rPr>
-              <w:t>29</w:t>
+              <w:t>37</w:t>
             </w:r>
             <w:r>
               <w:rPr>
@@ -2023,12 +2339,88 @@
               <w14:ligatures w14:val="standardContextual"/>
             </w:rPr>
           </w:pPr>
-          <w:hyperlink w:anchor="_Toc198670923" w:history="1">
+          <w:hyperlink w:anchor="_Toc198752837" w:history="1">
             <w:r>
               <w:rPr>
                 <w:rStyle w:val="Collegamentoipertestuale"/>
                 <w:noProof/>
               </w:rPr>
+              <w:t>Sitografia</w:t>
+            </w:r>
+            <w:r>
+              <w:rPr>
+                <w:noProof/>
+                <w:webHidden/>
+              </w:rPr>
+              <w:tab/>
+            </w:r>
+            <w:r>
+              <w:rPr>
+                <w:noProof/>
+                <w:webHidden/>
+              </w:rPr>
+              <w:fldChar w:fldCharType="begin"/>
+            </w:r>
+            <w:r>
+              <w:rPr>
+                <w:noProof/>
+                <w:webHidden/>
+              </w:rPr>
+              <w:instrText xml:space="preserve"> PAGEREF _Toc198752837 \h </w:instrText>
+            </w:r>
+            <w:r>
+              <w:rPr>
+                <w:noProof/>
+                <w:webHidden/>
+              </w:rPr>
+            </w:r>
+            <w:r>
+              <w:rPr>
+                <w:noProof/>
+                <w:webHidden/>
+              </w:rPr>
+              <w:fldChar w:fldCharType="separate"/>
+            </w:r>
+            <w:r>
+              <w:rPr>
+                <w:noProof/>
+                <w:webHidden/>
+              </w:rPr>
+              <w:t>38</w:t>
+            </w:r>
+            <w:r>
+              <w:rPr>
+                <w:noProof/>
+                <w:webHidden/>
+              </w:rPr>
+              <w:fldChar w:fldCharType="end"/>
+            </w:r>
+          </w:hyperlink>
+        </w:p>
+        <w:p>
+          <w:pPr>
+            <w:pStyle w:val="Sommario1"/>
+            <w:tabs>
+              <w:tab w:val="right" w:leader="underscore" w:pos="7927"/>
+            </w:tabs>
+            <w:rPr>
+              <w:rFonts w:eastAsiaTheme="minorEastAsia" w:cstheme="minorBidi"/>
+              <w:b w:val="0"/>
+              <w:bCs w:val="0"/>
+              <w:i w:val="0"/>
+              <w:iCs w:val="0"/>
+              <w:noProof/>
+              <w:kern w:val="2"/>
+              <w:lang w:eastAsia="it-IT"/>
+              <w14:ligatures w14:val="standardContextual"/>
+            </w:rPr>
+          </w:pPr>
+          <w:hyperlink w:anchor="_Toc198752838" w:history="1">
+            <w:r>
+              <w:rPr>
+                <w:rStyle w:val="Collegamentoipertestuale"/>
+                <w:noProof/>
+              </w:rPr>
               <w:t>Bibliografia</w:t>
             </w:r>
             <w:r>
@@ -2050,7 +2442,7 @@
                 <w:noProof/>
                 <w:webHidden/>
               </w:rPr>
-              <w:instrText xml:space="preserve"> PAGEREF _Toc198670923 \h </w:instrText>
+              <w:instrText xml:space="preserve"> PAGEREF _Toc198752838 \h </w:instrText>
             </w:r>
             <w:r>
               <w:rPr>
@@ -2070,7 +2462,7 @@
                 <w:noProof/>
                 <w:webHidden/>
               </w:rPr>
-              <w:t>30</w:t>
+              <w:t>39</w:t>
             </w:r>
             <w:r>
               <w:rPr>
@@ -2091,6 +2483,7 @@
               <w:iCs/>
               <w:szCs w:val="24"/>
             </w:rPr>
+            <w:lastRenderedPageBreak/>
             <w:fldChar w:fldCharType="end"/>
           </w:r>
         </w:p>
@@ -2116,7 +2509,7 @@
       <w:pPr>
         <w:pStyle w:val="Titolo1"/>
       </w:pPr>
-      <w:bookmarkStart w:id="0" w:name="_Toc198670909"/>
+      <w:bookmarkStart w:id="0" w:name="_Toc198752820"/>
       <w:r>
         <w:lastRenderedPageBreak/>
         <w:t>Introduzione</w:t>
@@ -2138,7 +2531,7 @@
       <w:pPr>
         <w:pStyle w:val="Titolo1"/>
       </w:pPr>
-      <w:bookmarkStart w:id="1" w:name="_Toc198670910"/>
+      <w:bookmarkStart w:id="1" w:name="_Toc198752821"/>
       <w:r>
         <w:lastRenderedPageBreak/>
         <w:t>Capitolo 1</w:t>
@@ -2164,7 +2557,7 @@
       <w:pPr>
         <w:pStyle w:val="Titolo2"/>
       </w:pPr>
-      <w:bookmarkStart w:id="2" w:name="_Toc198670911"/>
+      <w:bookmarkStart w:id="2" w:name="_Toc198752822"/>
       <w:r>
         <w:t xml:space="preserve">Il processo di digitalizzazione: Digital </w:t>
       </w:r>
@@ -2389,6 +2782,48 @@
       </w:r>
     </w:p>
     <w:p>
+      <w:r>
+        <w:rPr>
+          <w:noProof/>
+        </w:rPr>
+        <w:drawing>
+          <wp:inline distT="0" distB="0" distL="0" distR="0" wp14:anchorId="2AF4675C" wp14:editId="1E8ECA40">
+            <wp:extent cx="5039995" cy="3359785"/>
+            <wp:effectExtent l="0" t="0" r="8255" b="0"/>
+            <wp:docPr id="195930095" name="Immagine 3"/>
+            <wp:cNvGraphicFramePr>
+              <a:graphicFrameLocks xmlns:a="http://schemas.openxmlformats.org/drawingml/2006/main" noChangeAspect="1"/>
+            </wp:cNvGraphicFramePr>
+            <a:graphic xmlns:a="http://schemas.openxmlformats.org/drawingml/2006/main">
+              <a:graphicData uri="http://schemas.openxmlformats.org/drawingml/2006/picture">
+                <pic:pic xmlns:pic="http://schemas.openxmlformats.org/drawingml/2006/picture">
+                  <pic:nvPicPr>
+                    <pic:cNvPr id="195930095" name="Immagine 195930095"/>
+                    <pic:cNvPicPr/>
+                  </pic:nvPicPr>
+                  <pic:blipFill>
+                    <a:blip r:embed="rId8"/>
+                    <a:stretch>
+                      <a:fillRect/>
+                    </a:stretch>
+                  </pic:blipFill>
+                  <pic:spPr>
+                    <a:xfrm>
+                      <a:off x="0" y="0"/>
+                      <a:ext cx="5039995" cy="3359785"/>
+                    </a:xfrm>
+                    <a:prstGeom prst="rect">
+                      <a:avLst/>
+                    </a:prstGeom>
+                  </pic:spPr>
+                </pic:pic>
+              </a:graphicData>
+            </a:graphic>
+          </wp:inline>
+        </w:drawing>
+      </w:r>
+    </w:p>
+    <w:p>
       <w:pPr>
         <w:rPr>
           <w:rStyle w:val="Enfasiintensa"/>
@@ -2421,278 +2856,278 @@
     </w:p>
     <w:p>
       <w:r>
-        <w:t xml:space="preserve">Durante questa fase, assume un ruolo centrale il team digitale — o una funzione dedicata — che ha il compito di analizzare il contesto attuale, studiare le </w:t>
-      </w:r>
+        <w:t xml:space="preserve">Durante questa fase, assume un ruolo centrale il team digitale — o una funzione dedicata — che ha il compito di analizzare il contesto attuale, studiare le tecnologie disponibili e individuare quelle in grado di abilitare un miglioramento concreto dei processi aziendali. </w:t>
+      </w:r>
+      <w:r>
+        <w:t xml:space="preserve">In parallelo, </w:t>
+      </w:r>
+      <w:r>
+        <w:t>viene definito</w:t>
+      </w:r>
+      <w:r>
+        <w:t xml:space="preserve"> un piano a lungo termine per il proprio sviluppo digitale, insieme agli obiettivi da raggiungere, in linea con le priorità aziendali.</w:t>
+      </w:r>
+      <w:r>
+        <w:t xml:space="preserve"> </w:t>
+      </w:r>
+      <w:r>
+        <w:t>Una volta delineat</w:t>
+      </w:r>
+      <w:r>
+        <w:t>o</w:t>
+      </w:r>
+      <w:r>
+        <w:t xml:space="preserve">, </w:t>
+      </w:r>
+      <w:r>
+        <w:t xml:space="preserve">esso </w:t>
+      </w:r>
+      <w:r>
+        <w:t>viene presentat</w:t>
+      </w:r>
+      <w:r>
+        <w:t xml:space="preserve">o </w:t>
+      </w:r>
+      <w:r>
+        <w:t xml:space="preserve">al top management, il cui coinvolgimento risulta cruciale. La condivisione e l’approvazione a livello direzionale costituiscono infatti </w:t>
+      </w:r>
+      <w:r>
+        <w:t xml:space="preserve">lo step </w:t>
+      </w:r>
+      <w:r>
+        <w:t>necessario per passare alla fase successiva e garantire coerenza strategica all’intero processo di trasformazione.</w:t>
+      </w:r>
+    </w:p>
+    <w:p>
+      <w:pPr>
+        <w:rPr>
+          <w:rStyle w:val="Enfasiintensa"/>
+        </w:rPr>
+      </w:pPr>
+    </w:p>
+    <w:p>
+      <w:r>
+        <w:t xml:space="preserve">La fase di pianificazione, talvolta denominata anche “ottimizzazione”, rappresenta il momento in cui l’organizzazione traduce </w:t>
+      </w:r>
+      <w:r>
+        <w:t xml:space="preserve">il piano teorico </w:t>
+      </w:r>
+      <w:r>
+        <w:t>definit</w:t>
+      </w:r>
+      <w:r>
+        <w:t xml:space="preserve">o </w:t>
+      </w:r>
+      <w:r>
+        <w:t xml:space="preserve">nella fase precedente in un piano operativo concreto. Si tratta di un </w:t>
+      </w:r>
+      <w:r>
+        <w:t>passaggio</w:t>
+      </w:r>
+      <w:r>
+        <w:t xml:space="preserve"> </w:t>
+      </w:r>
+      <w:r>
+        <w:t>di particolare importanza</w:t>
+      </w:r>
+      <w:r>
+        <w:t>, in cui il team digitale valuta</w:t>
+      </w:r>
+      <w:r>
+        <w:t xml:space="preserve"> e</w:t>
+      </w:r>
+      <w:r>
+        <w:t xml:space="preserve"> analizza le risorse disponibili e identifica le opportunità di intervento più coerenti con gli obiettivi aziendali.</w:t>
+      </w:r>
+    </w:p>
+    <w:p>
       <w:r>
         <w:lastRenderedPageBreak/>
-        <w:t xml:space="preserve">tecnologie disponibili e individuare quelle in grado di abilitare un miglioramento concreto dei processi aziendali. </w:t>
-      </w:r>
-      <w:r>
-        <w:t xml:space="preserve">In parallelo, </w:t>
-      </w:r>
-      <w:r>
-        <w:t>viene definito</w:t>
-      </w:r>
-      <w:r>
-        <w:t xml:space="preserve"> un piano a lungo termine per il proprio sviluppo digitale, insieme agli obiettivi da raggiungere, in linea con le priorità aziendali.</w:t>
+        <w:t>Un elemento centrale di questa fase è la valutazione delle capacità digitali esistenti. Viene analizzata la capacità dell’impresa di utilizzare, gestire, creare e comprendere il digitale in modo contestuale (cioè adatto al proprio ambiente e alle esigenze specifiche), olistico (coinvolgendo visione, leadership, processi, cultura e struttura organizzativa) e propositivo (cioè costantemente allineato alla missione aziendale). L’analisi comprende anche le competenze interne, le infrastrutture tecnologiche, la propensione al cambiamento e il grado di allineamento tra le strategie digitali e quelle di business</w:t>
+      </w:r>
+      <w:r>
+        <w:t xml:space="preserve">. </w:t>
+      </w:r>
+      <w:r>
+        <w:t>Basandosi sui risultati ottenuti</w:t>
+      </w:r>
+      <w:r>
+        <w:t>, le varie unità aziendali possono proporre iniziative di miglioramento, generalmente orientate all’ottimizzazione dei processi e all’introduzione di nuove tecnologie.</w:t>
+      </w:r>
+    </w:p>
+    <w:p>
+      <w:r>
+        <w:t>Il team digitale, insieme alla direzione e ai responsabili delle singole aree, procede quindi alla selezione e alla prioritizzazione delle iniziative, tenendo conto del valore atteso, della fattibilità tecnica e delle risorse necessarie. L’obiettivo è definire un insieme coerente di interventi che possano essere implementati in modo progressivo, riducendo al minimo i rischi e massimizzando l’efficacia delle trasformazioni.</w:t>
+      </w:r>
+    </w:p>
+    <w:p>
+      <w:pPr>
+        <w:rPr>
+          <w:rStyle w:val="Enfasiintensa"/>
+        </w:rPr>
+      </w:pPr>
+    </w:p>
+    <w:p>
+      <w:r>
+        <w:t xml:space="preserve">La fase di implementazione, definita anche “esecuzione” o “disruptive”, rappresenta il momento in cui la strategia pianificata viene </w:t>
+      </w:r>
+      <w:r>
+        <w:t>convertita</w:t>
+      </w:r>
+      <w:r>
+        <w:t xml:space="preserve"> in azioni concrete. </w:t>
+      </w:r>
+      <w:r>
+        <w:t>Questa è</w:t>
+      </w:r>
+      <w:r>
+        <w:t xml:space="preserve"> la fase più operativa del processo</w:t>
+      </w:r>
+      <w:r>
+        <w:t>,</w:t>
+      </w:r>
+      <w:r>
+        <w:t xml:space="preserve"> e quella in cui si concretizzano i cambiamenti più significativi all’interno dell’organizzazione.</w:t>
+      </w:r>
+    </w:p>
+    <w:p>
+      <w:r>
+        <w:t xml:space="preserve">Durante </w:t>
+      </w:r>
+      <w:r>
+        <w:t>tale procedura</w:t>
+      </w:r>
+      <w:r>
+        <w:t xml:space="preserve">, ciascuna unità aziendale è chiamata a definire il proprio modello operativo digitale, selezionando gli strumenti e le tecnologie da </w:t>
+      </w:r>
+      <w:r>
+        <w:lastRenderedPageBreak/>
+        <w:t xml:space="preserve">adottare, nonché le modalità con cui integrare tali innovazioni nei processi esistenti. L’introduzione di nuovi strumenti e flussi di lavoro richiede spesso </w:t>
+      </w:r>
+      <w:r>
+        <w:t xml:space="preserve">significativi </w:t>
+      </w:r>
+      <w:r>
+        <w:t xml:space="preserve">interventi di </w:t>
+      </w:r>
+      <w:proofErr w:type="spellStart"/>
+      <w:r>
+        <w:t>change</w:t>
+      </w:r>
+      <w:proofErr w:type="spellEnd"/>
+      <w:r>
+        <w:t xml:space="preserve"> management, con particolare attenzione alla formazione del personale, alla comunicazione interna e alla gestione della resistenza al cambiamento.</w:t>
+      </w:r>
+    </w:p>
+    <w:p>
+      <w:r>
+        <w:t>In alcuni casi, l’implementazione inizia con una fase di sperimentazione o progetto pilota, utile per testare le soluzioni previste su scala ridotta e valutarne l’efficacia. Se i risultati si dimostrano positivi, le iniziative vengono poi estese progressivamente al resto dell’organizzazione, in un processo noto come replica. In questa fase, il monitoraggio continuo delle attività e l’utilizzo di indicatori di performance risultano essenziali per verificare il raggiungimento degli obiettivi stabiliti e per apportare eventuali correzioni in corso d’opera.</w:t>
+      </w:r>
+    </w:p>
+    <w:p/>
+    <w:p>
+      <w:pPr>
+        <w:pStyle w:val="Titolo2"/>
+      </w:pPr>
+      <w:bookmarkStart w:id="3" w:name="_Toc198752823"/>
+      <w:r>
+        <w:t>Difficoltà ed Obiettivi della DT</w:t>
+      </w:r>
+      <w:bookmarkEnd w:id="3"/>
+    </w:p>
+    <w:p>
+      <w:r>
+        <w:t>Il percorso per realizzare una trasformazione digitale efficace comporta inevitabilmente una serie di sfide e criticità, distribuite lungo le diverse fasi del processo.</w:t>
       </w:r>
       <w:r>
         <w:t xml:space="preserve"> </w:t>
       </w:r>
       <w:r>
-        <w:t>Una volta delineat</w:t>
-      </w:r>
-      <w:r>
-        <w:t>o</w:t>
-      </w:r>
-      <w:r>
-        <w:t xml:space="preserve">, </w:t>
-      </w:r>
-      <w:r>
-        <w:t xml:space="preserve">esso </w:t>
-      </w:r>
-      <w:r>
-        <w:t>viene presentat</w:t>
-      </w:r>
-      <w:r>
-        <w:t xml:space="preserve">o </w:t>
-      </w:r>
-      <w:r>
-        <w:t xml:space="preserve">al top management, il cui coinvolgimento risulta cruciale. La condivisione e l’approvazione a livello direzionale costituiscono infatti </w:t>
-      </w:r>
-      <w:r>
-        <w:t xml:space="preserve">lo step </w:t>
-      </w:r>
-      <w:r>
-        <w:t>necessario per passare alla fase successiva e garantire coerenza strategica all’intero processo di trasformazione.</w:t>
-      </w:r>
-    </w:p>
-    <w:p>
-      <w:pPr>
-        <w:rPr>
-          <w:rStyle w:val="Enfasiintensa"/>
-        </w:rPr>
-      </w:pPr>
-    </w:p>
-    <w:p>
-      <w:r>
-        <w:t xml:space="preserve">La fase di pianificazione, talvolta denominata anche “ottimizzazione”, rappresenta il momento in cui l’organizzazione traduce </w:t>
-      </w:r>
-      <w:r>
-        <w:t xml:space="preserve">il piano teorico </w:t>
-      </w:r>
-      <w:r>
-        <w:t>definit</w:t>
-      </w:r>
-      <w:r>
-        <w:t xml:space="preserve">o </w:t>
-      </w:r>
-      <w:r>
-        <w:t xml:space="preserve">nella fase precedente in un piano operativo concreto. Si tratta di un </w:t>
-      </w:r>
-      <w:r>
-        <w:t>passaggio</w:t>
-      </w:r>
-      <w:r>
-        <w:t xml:space="preserve"> </w:t>
-      </w:r>
-      <w:r>
-        <w:t>di particolare importanza</w:t>
-      </w:r>
-      <w:r>
-        <w:t>, in cui il team digitale valuta</w:t>
-      </w:r>
-      <w:r>
-        <w:t xml:space="preserve"> e</w:t>
-      </w:r>
-      <w:r>
-        <w:t xml:space="preserve"> analizza le risorse disponibili e identifica le opportunità di intervento più coerenti con gli obiettivi aziendali.</w:t>
-      </w:r>
-    </w:p>
-    <w:p>
-      <w:r>
-        <w:t>Un elemento centrale di questa fase è la valutazione delle capacità digitali esistenti. Viene analizzata la capacità dell’impresa di utilizzare, gestire, creare e comprendere il digitale in modo contestuale (cioè adatto al proprio ambiente e alle esigenze specifiche), olistico (coinvolgendo visione, leadership, processi, cultura e struttura organizzativa) e propositivo (cioè costantemente allineato alla missione aziendale). L’analisi comprende anche le competenze interne, le infrastrutture tecnologiche, la propensione al cambiamento e il grado di allineamento tra le strategie digitali e quelle di business</w:t>
-      </w:r>
-      <w:r>
-        <w:t xml:space="preserve">. </w:t>
-      </w:r>
-      <w:r>
-        <w:t>Basandosi sui risultati ottenuti</w:t>
-      </w:r>
-      <w:r>
-        <w:t>, le varie unità aziendali possono proporre iniziative di miglioramento, generalmente orientate all’ottimizzazione dei processi e all’introduzione di nuove tecnologie.</w:t>
-      </w:r>
-    </w:p>
-    <w:p>
+        <w:t>Una delle criticità più frequenti riguarda la tendenza a sopravvalutare il ruolo della tecnologia, considerandola una soluzione autonoma piuttosto che uno strumento da integrare in una strategia più ampia</w:t>
+      </w:r>
+      <w:r>
+        <w:t>.</w:t>
+      </w:r>
+      <w:r>
+        <w:t xml:space="preserve"> Questa distorsione può portare a investimenti impulsivi o a un’adozione superficiale di strumenti digitali, con il rischio di compromettere l’efficacia dell’intero processo trasformativo.</w:t>
+      </w:r>
+    </w:p>
+    <w:p>
+      <w:r>
+        <w:t xml:space="preserve">Una seconda criticità rilevante riguarda </w:t>
+      </w:r>
+      <w:r>
+        <w:t>una</w:t>
+      </w:r>
+      <w:r>
+        <w:t xml:space="preserve"> diffusa ambiguità concettuale</w:t>
+      </w:r>
+      <w:r>
+        <w:t xml:space="preserve">: termini come cloud computing, intelligenza artificiale o big data vengono </w:t>
+      </w:r>
       <w:r>
         <w:lastRenderedPageBreak/>
-        <w:t>Il team digitale, insieme alla direzione e ai responsabili delle singole aree, procede quindi alla selezione e alla prioritizzazione delle iniziative, tenendo conto del valore atteso, della fattibilità tecnica e delle risorse necessarie. L’obiettivo è definire un insieme coerente di interventi che possano essere implementati in modo progressivo, riducendo al minimo i rischi e massimizzando l’efficacia delle trasformazioni.</w:t>
-      </w:r>
-    </w:p>
-    <w:p>
-      <w:pPr>
-        <w:rPr>
-          <w:rStyle w:val="Enfasiintensa"/>
-        </w:rPr>
-      </w:pPr>
-    </w:p>
-    <w:p>
-      <w:r>
-        <w:t xml:space="preserve">La fase di implementazione, definita anche “esecuzione” o “disruptive”, rappresenta il momento in cui la strategia pianificata viene </w:t>
-      </w:r>
-      <w:r>
-        <w:t>convertita</w:t>
-      </w:r>
-      <w:r>
-        <w:t xml:space="preserve"> in azioni concrete. </w:t>
-      </w:r>
-      <w:r>
-        <w:t>Questa è</w:t>
-      </w:r>
-      <w:r>
-        <w:t xml:space="preserve"> la fase più operativa del processo</w:t>
-      </w:r>
-      <w:r>
-        <w:t>,</w:t>
-      </w:r>
-      <w:r>
-        <w:t xml:space="preserve"> e quella in cui si concretizzano i cambiamenti più significativi all’interno dell’organizzazione.</w:t>
-      </w:r>
-    </w:p>
-    <w:p>
-      <w:r>
-        <w:t xml:space="preserve">Durante </w:t>
-      </w:r>
-      <w:r>
-        <w:t>tale procedura</w:t>
-      </w:r>
-      <w:r>
-        <w:t xml:space="preserve">, ciascuna unità aziendale è chiamata a definire il proprio modello operativo digitale, selezionando gli strumenti e le tecnologie da adottare, nonché le modalità con cui integrare tali innovazioni nei processi esistenti. L’introduzione di nuovi strumenti e flussi di lavoro richiede spesso </w:t>
-      </w:r>
-      <w:r>
-        <w:t xml:space="preserve">significativi </w:t>
-      </w:r>
-      <w:r>
-        <w:t xml:space="preserve">interventi di </w:t>
-      </w:r>
-      <w:proofErr w:type="spellStart"/>
-      <w:r>
-        <w:t>change</w:t>
-      </w:r>
-      <w:proofErr w:type="spellEnd"/>
-      <w:r>
-        <w:t xml:space="preserve"> management, con particolare attenzione alla formazione del personale, alla comunicazione interna e alla gestione della resistenza al cambiamento.</w:t>
-      </w:r>
-    </w:p>
-    <w:p>
-      <w:r>
-        <w:t xml:space="preserve">In alcuni casi, l’implementazione inizia con una fase di sperimentazione o progetto pilota, utile per testare le soluzioni previste su scala ridotta e valutarne l’efficacia. Se i risultati si dimostrano positivi, le iniziative vengono poi estese progressivamente al resto dell’organizzazione, in un processo noto come replica. In questa fase, il monitoraggio continuo delle attività e l’utilizzo di indicatori di </w:t>
+        <w:t xml:space="preserve">frequentemente utilizzati come parole d’ordine, senza una reale comprensione delle loro implicazioni tecniche e organizzative. La conseguenza è spesso un fraintendimento collettivo che ostacola la costruzione di una strategia coerente e condivisa. </w:t>
+      </w:r>
+      <w:r>
+        <w:t xml:space="preserve">A </w:t>
+      </w:r>
+      <w:r>
+        <w:t>questa si aggiunge la mancanza di una visione chiara e di obiettivi realistici</w:t>
+      </w:r>
+      <w:r>
+        <w:t>.</w:t>
+      </w:r>
+      <w:r>
+        <w:t xml:space="preserve"> In molte organizzazioni, la trasformazione digitale viene avviata senza una direzione ben definita o senza criteri misurabili per valutarne i risultati. Questa mancanza di orientamento può generare dispersione di risorse, disallineamento tra le unità aziendali e insoddisfazione da parte degli stakeholder.</w:t>
+      </w:r>
+    </w:p>
+    <w:p>
+      <w:r>
+        <w:t xml:space="preserve">La gestione del cambiamento organizzativo costituisce un ulteriore elemento critico. I cambiamenti portati dalla trasformazione digitale incidono profondamente su ruoli, competenze e modalità operative, richiedendo un forte impegno in termini di formazione, comunicazione interna e leadership. In assenza di un’efficace strategia di change management, è elevato il rischio di </w:t>
+      </w:r>
+      <w:r>
+        <w:t xml:space="preserve">incontrare </w:t>
+      </w:r>
+      <w:r>
+        <w:t xml:space="preserve">atteggiamenti di chiusura e diffidenza verso l’innovazione </w:t>
+      </w:r>
+      <w:r>
+        <w:t>e cali di produttività.</w:t>
+      </w:r>
+    </w:p>
+    <w:p>
+      <w:r>
+        <w:t>Infine, una delle sfide più complesse riguarda la capacità di creare valore a partire dai dati. Anche quando le tecnologie abilitanti sono state implementate con successo, molte organizzazioni faticano a sfruttare pienamente i dati raccolti, a causa della mancanza di strumenti analitici adeguati, competenze specifiche o consapevolezza strategica. Questo limite mina uno degli obiettivi centrali della trasformazione digitale: l’utilizzo dei dati come leva competitiva.</w:t>
+      </w:r>
+    </w:p>
+    <w:p/>
+    <w:p>
+      <w:r>
+        <w:t xml:space="preserve">Nonostante le difficoltà, </w:t>
+      </w:r>
+      <w:r>
+        <w:t xml:space="preserve">il processo di trasformazione </w:t>
+      </w:r>
+      <w:r>
+        <w:t xml:space="preserve">si configura come un’evoluzione fondamentale per le imprese, mirata al raggiungimento di obiettivi </w:t>
       </w:r>
       <w:r>
         <w:lastRenderedPageBreak/>
-        <w:t>performance risultano essenziali per verificare il raggiungimento degli obiettivi stabiliti e per apportare eventuali correzioni in corso d’opera.</w:t>
+        <w:t>concreti e vantaggi significativi</w:t>
+      </w:r>
+      <w:r>
+        <w:t xml:space="preserve">. Tali obiettivi possono essere distinti in due </w:t>
+      </w:r>
+      <w:r>
+        <w:t>categorie</w:t>
+      </w:r>
+      <w:r>
+        <w:t>: a breve termine, finalizzati alla risoluzione di problemi specifici o all’ottimizzazione di processi esistenti; e a lungo termine, orientati alla crescita strategica, all’innovazione e al miglioramento della competitività.</w:t>
       </w:r>
     </w:p>
     <w:p/>
     <w:p>
-      <w:pPr>
-        <w:pStyle w:val="Titolo2"/>
-      </w:pPr>
-      <w:bookmarkStart w:id="3" w:name="_Toc198670912"/>
-      <w:r>
-        <w:t>Difficoltà ed Obiettivi della DT</w:t>
-      </w:r>
-      <w:bookmarkEnd w:id="3"/>
-    </w:p>
-    <w:p>
-      <w:r>
-        <w:t>Il percorso per realizzare una trasformazione digitale efficace comporta inevitabilmente una serie di sfide e criticità, distribuite lungo le diverse fasi del processo.</w:t>
-      </w:r>
-      <w:r>
-        <w:t xml:space="preserve"> </w:t>
-      </w:r>
-      <w:r>
-        <w:t>Una delle criticità più frequenti riguarda la tendenza a sopravvalutare il ruolo della tecnologia, considerandola una soluzione autonoma piuttosto che uno strumento da integrare in una strategia più ampia</w:t>
-      </w:r>
-      <w:r>
-        <w:t>.</w:t>
-      </w:r>
-      <w:r>
-        <w:t xml:space="preserve"> Questa distorsione può portare a investimenti impulsivi o a un’adozione superficiale di strumenti digitali, con il rischio di compromettere l’efficacia dell’intero processo trasformativo.</w:t>
-      </w:r>
-    </w:p>
-    <w:p>
-      <w:r>
-        <w:t xml:space="preserve">Una seconda criticità rilevante riguarda </w:t>
-      </w:r>
-      <w:r>
-        <w:t>una</w:t>
-      </w:r>
-      <w:r>
-        <w:t xml:space="preserve"> diffusa ambiguità concettuale</w:t>
-      </w:r>
-      <w:r>
-        <w:t xml:space="preserve">: termini come cloud computing, intelligenza artificiale o big data vengono frequentemente utilizzati come parole d’ordine, senza una reale comprensione delle loro implicazioni tecniche e organizzative. La conseguenza è spesso un fraintendimento collettivo che ostacola la costruzione di una strategia coerente e condivisa. </w:t>
-      </w:r>
-      <w:r>
-        <w:t xml:space="preserve">A </w:t>
-      </w:r>
-      <w:r>
-        <w:t>questa si aggiunge la mancanza di una visione chiara e di obiettivi realistici</w:t>
-      </w:r>
-      <w:r>
-        <w:t>.</w:t>
-      </w:r>
-      <w:r>
-        <w:t xml:space="preserve"> In molte organizzazioni, la trasformazione digitale viene avviata senza una direzione ben definita o senza criteri misurabili per valutarne i risultati. Questa mancanza di orientamento può generare dispersione di risorse, disallineamento tra le unità aziendali e insoddisfazione da parte degli stakeholder.</w:t>
-      </w:r>
-    </w:p>
-    <w:p>
-      <w:r>
-        <w:t xml:space="preserve">La gestione del cambiamento organizzativo costituisce un ulteriore elemento critico. I cambiamenti portati dalla trasformazione digitale incidono profondamente </w:t>
-      </w:r>
-      <w:r>
-        <w:lastRenderedPageBreak/>
-        <w:t xml:space="preserve">su ruoli, competenze e modalità operative, richiedendo un forte impegno in termini di formazione, comunicazione interna e leadership. In assenza di un’efficace strategia di change management, è elevato il rischio di </w:t>
-      </w:r>
-      <w:r>
-        <w:t xml:space="preserve">incontrare </w:t>
-      </w:r>
-      <w:r>
-        <w:t xml:space="preserve">atteggiamenti di chiusura e diffidenza verso l’innovazione </w:t>
-      </w:r>
-      <w:r>
-        <w:t>e cali di produttività.</w:t>
-      </w:r>
-    </w:p>
-    <w:p>
-      <w:r>
-        <w:t>Infine, una delle sfide più complesse riguarda la capacità di creare valore a partire dai dati. Anche quando le tecnologie abilitanti sono state implementate con successo, molte organizzazioni faticano a sfruttare pienamente i dati raccolti, a causa della mancanza di strumenti analitici adeguati, competenze specifiche o consapevolezza strategica. Questo limite mina uno degli obiettivi centrali della trasformazione digitale: l’utilizzo dei dati come leva competitiva.</w:t>
-      </w:r>
-    </w:p>
-    <w:p/>
-    <w:p>
-      <w:r>
-        <w:t xml:space="preserve">Nonostante le difficoltà, </w:t>
-      </w:r>
-      <w:r>
-        <w:t xml:space="preserve">il processo di trasformazione </w:t>
-      </w:r>
-      <w:r>
-        <w:t>si configura come un’evoluzione fondamentale per le imprese, mirata al raggiungimento di obiettivi concreti e vantaggi significativi</w:t>
-      </w:r>
-      <w:r>
-        <w:t xml:space="preserve">. Tali obiettivi possono essere distinti in due </w:t>
-      </w:r>
-      <w:r>
-        <w:t>categorie</w:t>
-      </w:r>
-      <w:r>
-        <w:t>: a breve termine, finalizzati alla risoluzione di problemi specifici o all’ottimizzazione di processi esistenti; e a lungo termine, orientati alla crescita strategica, all’innovazione e al miglioramento della competitività.</w:t>
-      </w:r>
-    </w:p>
-    <w:p/>
-    <w:p>
       <w:r>
         <w:t xml:space="preserve">Gli obiettivi a breve termine costituiscono spesso il punto di partenza del percorso, poiché rispondono a esigenze operative urgenti o a criticità già note. Riguardano, ad esempio, </w:t>
       </w:r>
@@ -2705,7 +3140,6 @@
     </w:p>
     <w:p>
       <w:r>
-        <w:lastRenderedPageBreak/>
         <w:t>Gli obiettivi a lungo termine, invece, si inseriscono in una visione strategica più ampia e richiedono investimenti, pianificazione e coordinamento tra diverse funzioni aziendali. Tra questi rientrano l’espansione del business, l’introduzione di nuovi modelli operativi, la differenziazione rispetto ai concorrenti e la valorizzazione dell’esperienza del cliente.</w:t>
       </w:r>
     </w:p>
@@ -2772,6 +3206,7 @@
           <w:i/>
           <w:iCs/>
         </w:rPr>
+        <w:lastRenderedPageBreak/>
         <w:t>Competizione</w:t>
       </w:r>
       <w:r>
@@ -2837,348 +3272,447 @@
     </w:p>
     <w:p>
       <w:r>
+        <w:t>La rilevanza di ciascuna categoria può variare in base al settore: ad esempio, nell’e-commerce l’attenzione è spesso rivolta all’esperienza del cliente, mentre in ambiti più tradizionali, come l’automotive, prevalgono priorità legate all’efficienza operativa e all’ottimizzazione dei processi.</w:t>
+      </w:r>
+    </w:p>
+    <w:p>
+      <w:r>
+        <w:t>Un ulteriore obiettivo, trasversale e sempre più rilevante nei percorsi di digital transformation, è rappresentato dalla monetizzazione dei dati. Grazie all’adozione di tecnologie data-driven come l’Internet of Things (IoT), l’intelligenza artificiale (AI) e i sistemi di analytics, molte organizzazioni puntano a trasformare i dati raccolti in nuove fonti di valore. La monetizzazione può avvenire attraverso l’offerta di servizi digitali personalizzati, la creazione di nuovi modelli di business basati sulle informazioni, o l’ottimizzazione dei processi decisionali e produttivi. Questo approccio consente alle imprese non solo di generare nuovi ricavi, ma anche di consolidare la propria posizione competitiva e migliorare il valore percepito dal cliente.</w:t>
+      </w:r>
+    </w:p>
+    <w:p/>
+    <w:p>
+      <w:pPr>
+        <w:pStyle w:val="Titolo2"/>
+      </w:pPr>
+      <w:bookmarkStart w:id="4" w:name="_Toc198752824"/>
+      <w:r>
+        <w:t>Document Management System</w:t>
+      </w:r>
+      <w:bookmarkEnd w:id="4"/>
+    </w:p>
+    <w:p>
+      <w:r>
+        <w:t>Che si tratti di comunicazioni, contratti, rapporti tecnici o documenti normativi, la documentazione riveste un ruolo centrale in ogni impresa, costantemente impegnata nella produzione, ricezione e conservazione di una mole crescente di contenuti.</w:t>
+      </w:r>
+    </w:p>
+    <w:p>
+      <w:r>
+        <w:t xml:space="preserve">Per affrontare in modo ottimale tale complessità, si sono progressivamente affermati strumenti per </w:t>
+      </w:r>
+      <w:r>
+        <w:t>una</w:t>
+      </w:r>
+      <w:r>
+        <w:t xml:space="preserve"> gestione efficiente della documentazione.</w:t>
+      </w:r>
+    </w:p>
+    <w:p/>
+    <w:p>
+      <w:r>
+        <w:t xml:space="preserve">Un sistema </w:t>
+      </w:r>
+      <w:r>
+        <w:t xml:space="preserve">di gestione </w:t>
+      </w:r>
+      <w:r>
+        <w:t>documentale, o Document Management System (DMS), è una categoria di sistemi progettata per gestire in modo strutturato l’intero ciclo di vita dei documenti aziendali, dalla loro creazione fino all’archiviazione o eliminazione.</w:t>
+      </w:r>
+    </w:p>
+    <w:p/>
+    <w:p>
+      <w:r>
+        <w:t xml:space="preserve">Questa modalità di gestione si basa sull’organizzazione fisica dei documenti, mediante l’uso di archivi cartacei, fascicoli e classificatori, spesso dislocati in uffici, magazzini o depositi dedicati. Ogni fase — dalla classificazione alla conservazione, fino alla consultazione o all’aggiornamento — richiede la presenza fisica degli operatori e un accesso diretto al materiale, limitando fortemente la produttività delle operazioni. A ciò si aggiungono problematiche legate alla tracciabilità delle modifiche, al rischio di smarrimento o deterioramento dei documenti, nonché alla difficoltà di garantire una reperibilità </w:t>
+      </w:r>
+      <w:r>
+        <w:t xml:space="preserve">immediata </w:t>
+      </w:r>
+      <w:r>
+        <w:t xml:space="preserve">delle informazioni di cui si </w:t>
+      </w:r>
+      <w:r>
+        <w:t>necessita</w:t>
+      </w:r>
+      <w:r>
+        <w:t>.</w:t>
+      </w:r>
+    </w:p>
+    <w:p>
+      <w:r>
         <w:lastRenderedPageBreak/>
-        <w:t>La rilevanza di ciascuna categoria può variare in base al settore: ad esempio, nell’e-commerce l’attenzione è spesso rivolta all’esperienza del cliente, mentre in ambiti più tradizionali, come l’automotive, prevalgono priorità legate all’efficienza operativa e all’ottimizzazione dei processi.</w:t>
-      </w:r>
-    </w:p>
-    <w:p>
-      <w:r>
-        <w:t>Un ulteriore obiettivo, trasversale e sempre più rilevante nei percorsi di digital transformation, è rappresentato dalla monetizzazione dei dati. Grazie all’adozione di tecnologie data-driven come l’Internet of Things (IoT), l’intelligenza artificiale (AI) e i sistemi di analytics, molte organizzazioni puntano a trasformare i dati raccolti in nuove fonti di valore. La monetizzazione può avvenire attraverso l’offerta di servizi digitali personalizzati, la creazione di nuovi modelli di business basati sulle informazioni, o l’ottimizzazione dei processi decisionali e produttivi. Questo approccio consente alle imprese non solo di generare nuovi ricavi, ma anche di consolidare la propria posizione competitiva e migliorare il valore percepito dal cliente.</w:t>
+        <w:t xml:space="preserve">Questi sistemi sono ancora presenti in molte realtà </w:t>
+      </w:r>
+      <w:r>
+        <w:t>aziendali</w:t>
+      </w:r>
+      <w:r>
+        <w:t>, soprattutto in contesti meno digitalizzati, e comportano costi significativi in termini di spazio, risorse e tempo. Inoltre, risultano particolarmente inadeguati per supportare modelli di lavoro distribuito o per gestire grandi volumi di documentazione.</w:t>
       </w:r>
     </w:p>
     <w:p/>
     <w:p>
-      <w:pPr>
-        <w:ind w:firstLine="0"/>
-      </w:pPr>
-    </w:p>
+      <w:r>
+        <w:t>Il processo di digitalizzazione dei flussi aziendali, già ampiamente affrontato precedentemente, ha determinato il passaggio da una gestione cartacea tradizionale a modelli digitali più evoluti, capaci di automatizzare i processi riducendo i tempi ed aumentando efficienza e tracciabilità.</w:t>
+      </w:r>
+    </w:p>
+    <w:p>
+      <w:r>
+        <w:t xml:space="preserve">Tali modelli spaziano dal semplice utilizzo di cartelle e file condivisi fino all’impiego di veri e propri sistemi documentali digitali, progettati per supportare l’intero ciclo di vita dei documenti. Mentre i sistemi cartacei risultano sempre più limitanti, i DMS digitali rappresentano una risposta tecnologica </w:t>
+      </w:r>
+      <w:r>
+        <w:t xml:space="preserve">alle esigenze delle organizzazioni e </w:t>
+      </w:r>
+      <w:r>
+        <w:t>ai limiti delle soluzioni tradizionali. Offrono flessibilità, controllo e scalabilità, mantenendo — quando necessario — una complementarità con i supporti fisici. Inoltre, si collocano oggi all’interno di un più ampio processo di trasformazione digitale dei sistemi informativi aziendali.</w:t>
+      </w:r>
+    </w:p>
+    <w:p/>
+    <w:p>
+      <w:r>
+        <w:t>Sebbene entrambi i modelli</w:t>
+      </w:r>
+      <w:r>
+        <w:t>,</w:t>
+      </w:r>
+      <w:r>
+        <w:t xml:space="preserve"> cartaceo e digitale</w:t>
+      </w:r>
+      <w:r>
+        <w:t>,</w:t>
+      </w:r>
+      <w:r>
+        <w:t xml:space="preserve"> </w:t>
+      </w:r>
+      <w:r>
+        <w:t>condividano</w:t>
+      </w:r>
+      <w:r>
+        <w:t xml:space="preserve"> l’obiettivo di gestire in modo organizzato i documenti, le modalità operative, le funzionalità offerte e le implicazioni gestionali risultano profondamente diverse.</w:t>
+      </w:r>
+    </w:p>
+    <w:p>
+      <w:r>
+        <w:t>Un sistema di gestione documentale digitale consente</w:t>
+      </w:r>
+      <w:r>
+        <w:t>, rispetto ai sistemi cartacei,</w:t>
+      </w:r>
+      <w:r>
+        <w:t xml:space="preserve"> di superare tali </w:t>
+      </w:r>
+      <w:r>
+        <w:t>limitazioni</w:t>
+      </w:r>
+      <w:r>
+        <w:t xml:space="preserve"> attraverso funzionalità avanzate, come la </w:t>
+      </w:r>
+      <w:r>
+        <w:lastRenderedPageBreak/>
+        <w:t>classificazione tramite metadati, la ricerca full-text, il versionamento dei documenti, la definizione di ruoli e permessi, e l’integrazione con altri strumenti informativi.</w:t>
+      </w:r>
+    </w:p>
+    <w:p>
+      <w:r>
+        <w:t>Grazie a</w:t>
+      </w:r>
+      <w:r>
+        <w:t>ll’utilizzo di queste funzionalità</w:t>
+      </w:r>
+      <w:r>
+        <w:t>, i DMS digitali migliorano sensibilmente la tracciabilità delle attività</w:t>
+      </w:r>
+      <w:r>
+        <w:t xml:space="preserve"> </w:t>
+      </w:r>
+      <w:r>
+        <w:t>usando il</w:t>
+      </w:r>
+      <w:r>
+        <w:t xml:space="preserve"> controllo delle versioni, il monitoraggio delle modifiche e la registrazione degli accessi. Inoltre, favoriscono la collaborazione asincrona e in tempo reale tra utenti anche geograficamente distanti, offrendo un accesso simultaneo, controllato e sicuro ai documenti.</w:t>
+      </w:r>
+    </w:p>
+    <w:p>
+      <w:r>
+        <w:t xml:space="preserve">Secondo uno studio condotto nel settore aziendale, questi sistemi digitali permettono una gestione più efficiente sia dei documenti nativi digitali che di quelli cartacei digitalizzati, offrendo vantaggi significativi </w:t>
+      </w:r>
+      <w:r>
+        <w:t>specialmente in</w:t>
+      </w:r>
+      <w:r>
+        <w:t xml:space="preserve"> termini di accessibilità, sicurezza, produttività e qualità del lavoro. </w:t>
+      </w:r>
+      <w:r>
+        <w:t>In aggiunta a questi</w:t>
+      </w:r>
+      <w:r>
+        <w:t xml:space="preserve"> si aggiunge la riduzione del consumo di carta, che comporta benefici economici e ambientali, in linea con i principi di sostenibilità aziendale.</w:t>
+      </w:r>
+    </w:p>
+    <w:p/>
+    <w:p>
+      <w:r>
+        <w:t>A differenza di una semplice archiviazione su file system,</w:t>
+      </w:r>
+      <w:r>
+        <w:t xml:space="preserve"> i DMS</w:t>
+      </w:r>
+      <w:r>
+        <w:t xml:space="preserve"> integrano funzionalità che permettono non solo di conservare i documenti, ma anche di organizzarli, classificarli, cercarli, versionarli e condividerli in maniera sicura ed efficiente. I DMS moderni offrono strumenti avanzati per l’acquisizione di contenuti, l’associazione di metadati, la definizione di permessi di accesso granulari, il tracciamento delle modifiche e l’automazione dei flussi approvativi. Tali sistemi possono essere integrati con altre piattaforme aziendali — come ERP, </w:t>
+      </w:r>
+      <w:r>
+        <w:lastRenderedPageBreak/>
+        <w:t>CRM o strumenti di collaboration — e sono spesso dotati di meccanismi per garantire la conformità normativa</w:t>
+      </w:r>
+      <w:r>
+        <w:t xml:space="preserve"> </w:t>
+      </w:r>
+      <w:r>
+        <w:t>e la protezione dei dati.</w:t>
+      </w:r>
+    </w:p>
+    <w:p/>
+    <w:p>
+      <w:r>
+        <w:t xml:space="preserve">Sebbene i sistemi digitali abbiano introdotto numerosi vantaggi, non sempre riescono a replicare efficacemente tutte le caratteristiche funzionali del supporto cartaceo. </w:t>
+      </w:r>
+      <w:r>
+        <w:t xml:space="preserve">Studi condotti in ambito universitario hanno mostrato come numerose imprese </w:t>
+      </w:r>
+      <w:r>
+        <w:t>faticano a sostituire</w:t>
+      </w:r>
+      <w:r>
+        <w:t xml:space="preserve"> </w:t>
+      </w:r>
+      <w:r>
+        <w:t>efficacemente la carta</w:t>
+      </w:r>
+      <w:r>
+        <w:t xml:space="preserve">, </w:t>
+      </w:r>
+      <w:r>
+        <w:t>in quanto tendono a sottovalutare aspetti cognitivi e pratici essenzial</w:t>
+      </w:r>
+      <w:r>
+        <w:t>i</w:t>
+      </w:r>
+      <w:r>
+        <w:t xml:space="preserve">, come la possibilità di annotare liberamente, confrontare più documenti in parallelo o muoversi agilmente all'interno del contenuto. </w:t>
+      </w:r>
+      <w:r>
+        <w:t>Simili</w:t>
+      </w:r>
+      <w:r>
+        <w:t xml:space="preserve"> mancanz</w:t>
+      </w:r>
+      <w:r>
+        <w:t>e</w:t>
+      </w:r>
+      <w:r>
+        <w:t xml:space="preserve"> </w:t>
+      </w:r>
+      <w:r>
+        <w:t xml:space="preserve">possono </w:t>
+      </w:r>
+      <w:r>
+        <w:t xml:space="preserve">portare a un basso tasso di adozione da parte degli utenti, che spesso tornano a </w:t>
+      </w:r>
+      <w:r>
+        <w:t>preferire la stampa dei documenti</w:t>
+      </w:r>
+      <w:r>
+        <w:t xml:space="preserve"> </w:t>
+      </w:r>
+      <w:r>
+        <w:t>per leggerli, commentarli o gestirli in modo più naturale.</w:t>
+      </w:r>
+    </w:p>
+    <w:p/>
     <w:p>
       <w:pPr>
         <w:pStyle w:val="Titolo2"/>
       </w:pPr>
-      <w:bookmarkStart w:id="4" w:name="_Toc198670913"/>
-      <w:r>
-        <w:t>Document Management System</w:t>
-      </w:r>
-      <w:bookmarkEnd w:id="4"/>
-    </w:p>
-    <w:p>
-      <w:r>
-        <w:t xml:space="preserve">Che si tratti di </w:t>
-      </w:r>
-      <w:r>
-        <w:t xml:space="preserve">comunicazioni, </w:t>
-      </w:r>
-      <w:r>
-        <w:t>contratti, rapporti tecnici o documenti normativi, la documentazione riveste un ruolo centrale in ogni impresa, costantemente impegnata nella produzione, ricezione e conservazione di una mole crescente di contenuti.</w:t>
-      </w:r>
-    </w:p>
-    <w:p>
-      <w:r>
-        <w:t xml:space="preserve">Il processo di digitalizzazione dei flussi aziendali, già affrontato nel paragrafo precedente, ha determinato il passaggio da una gestione cartacea tradizionale — </w:t>
+      <w:bookmarkStart w:id="5" w:name="_Toc198752825"/>
+      <w:r>
+        <w:t>Aspetti architetturali, organizzativi e implementativi dei DMS</w:t>
+      </w:r>
+      <w:bookmarkEnd w:id="5"/>
+    </w:p>
+    <w:p>
+      <w:r>
+        <w:t>A livello architetturale, un sistema di gestione documentale è strutturato attorno a una serie di componenti fondamentali</w:t>
+      </w:r>
+      <w:r>
+        <w:t>.</w:t>
+      </w:r>
+    </w:p>
+    <w:p>
+      <w:r>
+        <w:t>Uno degli elementi centrali è il repository</w:t>
+      </w:r>
+      <w:r>
+        <w:t>, che</w:t>
+      </w:r>
+      <w:r>
+        <w:t xml:space="preserve"> può essere basato su file system tradizionali, database o soluzioni ibride</w:t>
+      </w:r>
+      <w:r>
+        <w:t>,</w:t>
+      </w:r>
+      <w:r>
+        <w:t xml:space="preserve"> e </w:t>
+      </w:r>
+      <w:r>
+        <w:t>rappresenta un elemento portante</w:t>
+      </w:r>
+      <w:r>
+        <w:t xml:space="preserve"> del sistema</w:t>
+      </w:r>
+      <w:r>
+        <w:t>,</w:t>
+      </w:r>
+      <w:r>
+        <w:t xml:space="preserve"> poiché</w:t>
+      </w:r>
+      <w:r>
+        <w:t xml:space="preserve"> accoglie e organizza veri e propri asset informativi su cui si basa il funzionamento dell’organizzazione</w:t>
+      </w:r>
+      <w:r>
+        <w:t>.</w:t>
+      </w:r>
+    </w:p>
+    <w:p>
+      <w:r>
+        <w:t xml:space="preserve">A supporto del repository, è presente un motore di ricerca e indicizzazione. Questa componente sfrutta algoritmi di indicizzazione </w:t>
+      </w:r>
+      <w:r>
+        <w:t xml:space="preserve">avanzati </w:t>
+      </w:r>
+      <w:r>
+        <w:t xml:space="preserve">per ottimizzare le </w:t>
       </w:r>
       <w:r>
         <w:lastRenderedPageBreak/>
-        <w:t>basata su archivi fisici e protocolli manuali — a modelli digitali più evoluti, capaci di automatizzare i processi, ridurre i tempi di accesso e garantire maggiore efficienza e tracciabilità.</w:t>
-      </w:r>
-    </w:p>
-    <w:p>
-      <w:r>
-        <w:t>Tali modelli vanno dal semplice utilizzo di cartelle e file condivisi fino all’impiego di veri e propri sistemi documentali, progettati per supportare l’intero ciclo di vita dei documenti. Questi ultimi, in particolare, rappresentano una risposta tecnologica e organizzativa ai limiti delle soluzioni tradizionali, e si inseriscono oggi all'interno di un più ampio processo di trasformazione digitale dei sistemi informativi aziendali.</w:t>
+        <w:t>performance e rendere il recupero delle informazioni efficace anche in presenza di grandi volumi di dati.</w:t>
+      </w:r>
+    </w:p>
+    <w:p>
+      <w:r>
+        <w:t>Fondamentale è anche il sistema di gestione dei permessi e dei ruoli, che regola l’accesso ai documenti e alle funzionalità del sistema in base al profilo dell’utente. Questo meccanismo consente di definire con precisione chi può visualizzare, modificare,</w:t>
+      </w:r>
+      <w:r>
+        <w:t xml:space="preserve"> </w:t>
+      </w:r>
+      <w:r>
+        <w:t>o eliminare determinati contenuti, contribuendo alla protezione delle informazioni sensibili e alla tracciabilità delle operazioni.</w:t>
+      </w:r>
+    </w:p>
+    <w:p>
+      <w:r>
+        <w:t>Il front-end, o interfaccia utente, costituisce il punto di contatto tra l’utente e il sistema. È progettato con l’obiettivo di semplificare l’accesso alle funzionalità del DMS, facilitando l’interazione con i documenti e i processi disponibili.</w:t>
+      </w:r>
+    </w:p>
+    <w:p>
+      <w:r>
+        <w:t xml:space="preserve">Infine, un modulo spesso presente è quello per il monitoraggio delle attività e dei flussi documentali, che permette di tracciare le operazioni effettuate, visualizzare lo stato dei documenti nei diversi stadi del loro ciclo di vita e analizzare metriche di utilizzo. Questo tipo di componente è particolarmente utile </w:t>
+      </w:r>
+      <w:r>
+        <w:t xml:space="preserve">ai fini </w:t>
+      </w:r>
+      <w:r>
+        <w:t>di audit, controllo qualità e ottimizzazione dei processi interni.</w:t>
       </w:r>
     </w:p>
     <w:p/>
     <w:p>
       <w:r>
-        <w:t xml:space="preserve">Un sistema documentale, o Document Management System (DMS), è una </w:t>
-      </w:r>
-      <w:r>
-        <w:t>categoria di sistemi</w:t>
-      </w:r>
-      <w:r>
-        <w:t xml:space="preserve"> </w:t>
-      </w:r>
-      <w:r>
-        <w:t xml:space="preserve">software </w:t>
-      </w:r>
-      <w:r>
-        <w:t xml:space="preserve">progettata per gestire in modo strutturato l’intero ciclo di vita dei documenti aziendali, dalla loro creazione fino all’archiviazione o eliminazione. </w:t>
+        <w:t>In ottica organizzativa, il DMS non rappresenta solo uno strumento tecnico, ma un vero e proprio sistema informativo per la gestione della conoscenza esplicita dell’impresa, ovvero quella parte codificabile e condivisibile del sapere aziendale rappresentata da documenti, procedure, comunicazioni e report. In questo senso, un DMS efficace contribuisce a consolidare il patrimonio informativo dell’organizzazione, supportando le decisioni e aumentando la resilienza operativa.</w:t>
+      </w:r>
+    </w:p>
+    <w:p>
+      <w:r>
+        <w:lastRenderedPageBreak/>
+        <w:t>Dal punto di vista dell’implementazione, i DMS possono essere classificati in base alla loro architettura e modalità di accesso:</w:t>
+      </w:r>
+    </w:p>
+    <w:p>
+      <w:r>
+        <w:t>•</w:t>
+      </w:r>
+      <w:r>
+        <w:tab/>
+        <w:t>Desktop-based: installati localmente su singoli dispositivi.</w:t>
+      </w:r>
+    </w:p>
+    <w:p>
+      <w:r>
+        <w:t>•</w:t>
+      </w:r>
+      <w:r>
+        <w:tab/>
+        <w:t>Web-based: accessibili via browser.</w:t>
+      </w:r>
+    </w:p>
+    <w:p>
+      <w:r>
+        <w:t>•</w:t>
+      </w:r>
+      <w:r>
+        <w:tab/>
+        <w:t>Cloud-based: ospitati su infrastrutture remote.</w:t>
+      </w:r>
+    </w:p>
+    <w:p>
+      <w:r>
+        <w:t>Ciascuno dei quali presenta caratteristiche specifiche che ne determinano l’idoneità in contesti diversi.</w:t>
+      </w:r>
+    </w:p>
+    <w:p>
+      <w:r>
+        <w:t>I sistemi desktop-based sono installati localmente sui dispositivi aziendali o su server interni. Offrono buone prestazioni in ambienti chiusi e possono risultare vantaggiosi in termini di stabilità e controllo, soprattutto laddove non sia disponibile una connessione di rete costante. Tuttavia, questi sistemi mostrano forti limiti in termini di accessibilità remota, collaborazione e aggiornamento: ogni modifica o manutenzione deve essere effettuata manualmente su ciascuna macchina, e l'integrazione con altri sistemi informativi è spesso limitata o assente.</w:t>
+      </w:r>
+    </w:p>
+    <w:p>
+      <w:r>
+        <w:t>I sistemi web-based rappresentano un’evoluzione verso modelli più flessibili, poiché sono accessibili tramite browser, con una gestione centralizzata su un server aziendale. Permettono un aggiornamento più agevole, una condivisione semplificata dei documenti e un migliore controllo degli accessi. Inoltre, facilitano l’integrazione con altri software aziendali e strumenti di produttività. Tuttavia, restano vincolati alla disponibilità della rete locale e richiedono infrastrutture interne adeguate a garantire sicurezza e continuità del servizio.</w:t>
+      </w:r>
+    </w:p>
+    <w:p>
+      <w:r>
+        <w:t xml:space="preserve">I sistemi cloud-based costituiscono l’approccio più moderno e in rapida diffusione. Interamente ospitati su infrastrutture cloud (pubbliche o private), sono </w:t>
+      </w:r>
+      <w:r>
+        <w:lastRenderedPageBreak/>
+        <w:t>accessibili via internet da qualsiasi dispositivo, e offrono vantaggi in termini di scalabilità, riduzione dei costi infrastrutturali, backup automatizzati e alta disponibilità. Secondo una recente analisi bibliometrica, i DMS cloud favoriscono anche una gestione documentale più sostenibile, contribuendo alla riduzione dell’impatto ambientale e migliorando l’efficienza operativa, in particolare nella supply chain. Inoltre, l’adozione di tecniche avanzate di ricerca semantica, come l’uso di ontologie e l’estrazione automatica di concetti, consente un recupero intelligente e contestuale dei contenuti.</w:t>
+      </w:r>
+    </w:p>
+    <w:p>
+      <w:r>
+        <w:t xml:space="preserve">Tuttavia, l’adozione di DMS cloud comporta anche alcune sfide, come la dipendenza da provider esterni, la gestione della sicurezza dei dati in ambienti distribuiti e il rischio di </w:t>
+      </w:r>
+      <w:proofErr w:type="spellStart"/>
+      <w:r>
+        <w:t>vendor</w:t>
+      </w:r>
+      <w:proofErr w:type="spellEnd"/>
+      <w:r>
+        <w:t xml:space="preserve"> lock-in, in particolare nei casi di migrazione tra sistemi cloud diversi.</w:t>
       </w:r>
     </w:p>
     <w:p/>
     <w:p>
       <w:r>
-        <w:t>A differenza di una semplice archiviazione su file system, un DMS integra funzionalità che permettono non solo di conservare i documenti, ma anche di organizzarli, classificarli, cercarli, versionarli e condividerli in maniera sicura ed efficiente.</w:t>
-      </w:r>
-      <w:r>
-        <w:t xml:space="preserve"> </w:t>
-      </w:r>
-      <w:r>
-        <w:t xml:space="preserve">I DMS moderni offrono strumenti avanzati per l’acquisizione di contenuti, l’associazione di metadati, la definizione di permessi di accesso granulari, il tracciamento delle modifiche e l’automazione dei flussi approvativi. Tali sistemi possono essere integrati con altre piattaforme aziendali — come ERP, </w:t>
-      </w:r>
-      <w:r>
-        <w:lastRenderedPageBreak/>
-        <w:t>CRM o strumenti di collaboration — e sono spesso dotati di meccanismi per garantire la conformità normativa, il controllo delle versioni e la protezione dei dati.</w:t>
-      </w:r>
-    </w:p>
-    <w:p>
-      <w:r>
-        <w:t>A livello architetturale, un DMS si compone generalmente di alcune componenti principali: un repository per l’archiviazione dei file, un motore di ricerca e indicizzazione, un sistema di gestione dei permessi e dei ruoli, un’interfaccia utente, e un modulo per il monitoraggio delle attività e dei flussi documentali.</w:t>
-      </w:r>
-    </w:p>
-    <w:p>
-      <w:r>
-        <w:t>Dal punto di vista dell’implementazione, i DMS si distinguono in tre principali categorie:</w:t>
-      </w:r>
-    </w:p>
-    <w:p>
-      <w:pPr>
-        <w:pStyle w:val="Paragrafoelenco"/>
-        <w:numPr>
-          <w:ilvl w:val="0"/>
-          <w:numId w:val="13"/>
-        </w:numPr>
-        <w:rPr>
-          <w:i/>
-          <w:iCs/>
-        </w:rPr>
-      </w:pPr>
-      <w:r>
-        <w:rPr>
-          <w:i/>
-          <w:iCs/>
-        </w:rPr>
-        <w:t>Desktop-based</w:t>
-      </w:r>
-      <w:r>
-        <w:t>: installati localmente su singoli dispositivi.</w:t>
-      </w:r>
-    </w:p>
-    <w:p>
-      <w:pPr>
-        <w:pStyle w:val="Paragrafoelenco"/>
-        <w:numPr>
-          <w:ilvl w:val="0"/>
-          <w:numId w:val="13"/>
-        </w:numPr>
-        <w:rPr>
-          <w:i/>
-          <w:iCs/>
-        </w:rPr>
-      </w:pPr>
-      <w:r>
-        <w:rPr>
-          <w:i/>
-          <w:iCs/>
-        </w:rPr>
-        <w:t>Web-</w:t>
-      </w:r>
-      <w:proofErr w:type="spellStart"/>
-      <w:r>
-        <w:rPr>
-          <w:i/>
-          <w:iCs/>
-        </w:rPr>
-        <w:t>based</w:t>
-      </w:r>
-      <w:proofErr w:type="spellEnd"/>
-      <w:r>
-        <w:t>: accessibili via browser.</w:t>
-      </w:r>
-    </w:p>
-    <w:p>
-      <w:pPr>
-        <w:pStyle w:val="Paragrafoelenco"/>
-        <w:numPr>
-          <w:ilvl w:val="0"/>
-          <w:numId w:val="13"/>
-        </w:numPr>
-        <w:rPr>
-          <w:i/>
-          <w:iCs/>
-        </w:rPr>
-      </w:pPr>
-      <w:r>
-        <w:rPr>
-          <w:i/>
-          <w:iCs/>
-        </w:rPr>
-        <w:t>Cloud-based</w:t>
-      </w:r>
-      <w:r>
-        <w:t>: ospitati su infrastrutture remote.</w:t>
-      </w:r>
-    </w:p>
-    <w:p>
-      <w:r>
-        <w:t>In ottica organizzativa, il DMS non rappresenta solo uno strumento tecnico, ma un vero e proprio sistema informativo per la gestione della conoscenza esplicita dell’impresa, ovvero quella parte codificabile e condivisibile del sapere aziendale rappresentata da documenti, procedure, comunicazioni e report. In questo senso, un DMS efficace contribuisce a consolidare il patrimonio informativo dell’organizzazione, supportando le decisioni e aumentando la resilienza operativa.</w:t>
-      </w:r>
-    </w:p>
-    <w:p>
-      <w:r>
-        <w:t xml:space="preserve">È infine importante distinguere </w:t>
-      </w:r>
-      <w:r>
-        <w:t>la categoria di tipologia software dei</w:t>
-      </w:r>
-      <w:r>
-        <w:t xml:space="preserve"> DMS da altri sistemi simili: un Content Management System (CMS), ad esempio, è progettato per gestire contenuti web e multimediali, mentre un Knowledge Management System (KMS) si occupa più in generale della gestione del sapere, </w:t>
-      </w:r>
-      <w:r>
-        <w:lastRenderedPageBreak/>
-        <w:t>includendo anche la dimensione tacita della conoscenza. Un DMS può costituire una componente chiave di un KMS, ma non ne esaurisce le funzioni.</w:t>
+        <w:t>La scelta tra un DMS desktop</w:t>
+      </w:r>
+      <w:r>
+        <w:t>-based</w:t>
+      </w:r>
+      <w:r>
+        <w:t>, web-based o cloud-based dipende da molteplici fattori, tra cui il livello di mobilità richiesto, la capacità infrastrutturale dell’organizzazione, le politiche di sicurezza e la disponibilità a investire in soluzioni scalabili e interoperabili. In molti contesti, le imprese adottano approcci ibridi, capaci di combinare la solidità delle infrastrutture locali con la flessibilità e l’accessibilità del cloud.</w:t>
       </w:r>
     </w:p>
     <w:p/>
-    <w:p>
-      <w:pPr>
-        <w:pStyle w:val="Titolo2"/>
-      </w:pPr>
-      <w:bookmarkStart w:id="5" w:name="_Toc198670914"/>
-      <w:r>
-        <w:t>DMS cartacei e digitali</w:t>
-      </w:r>
-      <w:bookmarkEnd w:id="5"/>
-    </w:p>
-    <w:p>
-      <w:r>
-        <w:t>Nel corso del tempo, il sistema documentale ha subito un’evoluzione significativa, a seguito della digital transformation, passando da una gestione basata su supporti fisici e processi manuali</w:t>
-      </w:r>
-      <w:r>
-        <w:t>,</w:t>
-      </w:r>
-      <w:r>
-        <w:t xml:space="preserve"> a soluzioni digitali sempre più automatizzate e integrate nei flussi informativi aziendali.</w:t>
-      </w:r>
-    </w:p>
-    <w:p>
-      <w:r>
-        <w:t>Sebbene entrambi i modelli condividano l’obiettivo di gestire in modo organizzato i documenti, le modalità operative, le funzionalità offerte e le implicazioni gestionali risultano profondamente diverse.</w:t>
-      </w:r>
-    </w:p>
     <w:p/>
-    <w:p>
-      <w:r>
-        <w:t xml:space="preserve">Un sistema documentale cartaceo si </w:t>
-      </w:r>
-      <w:r>
-        <w:t>basa</w:t>
-      </w:r>
-      <w:r>
-        <w:t xml:space="preserve"> </w:t>
-      </w:r>
-      <w:r>
-        <w:t>su</w:t>
-      </w:r>
-      <w:r>
-        <w:t>ll’organizzazione fisica dei documenti all’interno di archivi, fascicoli e classificatori. La consultazione e l’aggiornamento dei contenuti richiedono la presenza fisica, con conseguenti limiti in termini di accessibilità, velocità, tracciabilità e rischio di smarrimento. Questi sistemi, tuttora presenti in molte organizzazioni, comportano costi elevati di gestione e archiviazione, oltre a essere poco adatti alla collaborazione distribuita e alla gestione di grandi volumi di documentazione.</w:t>
-      </w:r>
-    </w:p>
-    <w:p/>
-    <w:p>
-      <w:r>
-        <w:t>Al contrario, un sistema documentale digitale</w:t>
-      </w:r>
-      <w:r>
-        <w:t xml:space="preserve"> elettronico</w:t>
-      </w:r>
-      <w:r>
-        <w:t xml:space="preserve"> (</w:t>
-      </w:r>
-      <w:r>
-        <w:t>E</w:t>
-      </w:r>
-      <w:r>
-        <w:t xml:space="preserve">DMS) consente di superare tali criticità attraverso funzionalità avanzate, come la classificazione </w:t>
-      </w:r>
-      <w:r>
-        <w:lastRenderedPageBreak/>
-        <w:t>tramite metadati, la ricerca full-text, il versionamento dei documenti, la definizione di ruoli e permessi, e l’integrazione con altri strumenti informativi.</w:t>
-      </w:r>
-    </w:p>
-    <w:p>
-      <w:r>
-        <w:t>Grazie a questi strumenti, i DMS migliorano sensibilmente la tracciabilità delle attività, permettendo il controllo delle versioni, il monitoraggio delle modifiche e la registrazione degli accessi. Inoltre, favoriscono la collaborazione asincrona e in tempo reale tra utenti anche geograficamente distanti, offrendo un accesso simultaneo, controllato e sicuro ai documenti.</w:t>
-      </w:r>
-    </w:p>
-    <w:p>
-      <w:r>
-        <w:t xml:space="preserve">Secondo uno studio condotto nel settore delle </w:t>
-      </w:r>
-      <w:r>
-        <w:rPr>
-          <w:highlight w:val="yellow"/>
-        </w:rPr>
-        <w:t>costruzioni</w:t>
-      </w:r>
-      <w:r>
-        <w:t>, i DMS elettronici permettono una gestione più efficiente sia dei documenti nativi digitali che di quelli cartacei digitalizzati, offrendo vantaggi significativi in termini di accessibilità, sicurezza, produttività e qualità del lavoro. A ciò si aggiunge la riduzione del consumo di carta, che comporta benefici economici e ambientali, in linea con i principi di sostenibilità aziendale.</w:t>
-      </w:r>
-    </w:p>
-    <w:p/>
-    <w:p>
-      <w:r>
-        <w:t>Sebbene i sistemi digitali abbiano introdotto numerosi vantaggi, non sempre riescono a replicare efficacemente tutte le caratteristiche funzionali del supporto cartaceo. Studi condotti in ambito universitario hanno evidenziato che molte soluzioni digitali falliscono nel sostituire completamente la carta perché ignorano aspetti cognitivi e pratici essenziali, come la possibilità di annotare liberamente, confrontare più documenti in parallelo o muoversi agilmente all'interno del contenuto. Questa mancanza può portare a un basso tasso di adozione da parte degli utenti, che spesso tornano a stampare i documenti per leggerli, commentarli o gestirli in modo più naturale.</w:t>
-      </w:r>
-    </w:p>
-    <w:p/>
-    <w:p>
-      <w:r>
-        <w:t>In sintesi, mentre i sistemi cartacei appaiono oggi sempre più limitanti, i DMS digitali rappresentano una risposta tecnologica e organizzativa alle esigenze delle imprese moderne, in grado di offrire flessibilità, controllo e scalabilità, senza rinunciare, quando necessario, alla complementarità con supporti fisici.</w:t>
-      </w:r>
-    </w:p>
-    <w:p/>
-    <w:p>
-      <w:r>
-        <w:t>I sistemi documentali digitali possono essere classificati in base alla loro architettura e modalità di accesso. Tra le principali soluzioni disponibili, si distinguono i modelli desktop-based, web-based e cloud-based, ciascuno dei quali presenta caratteristiche specifiche che ne determinano l’idoneità in contesti diversi.</w:t>
-      </w:r>
-    </w:p>
-    <w:p/>
-    <w:p>
-      <w:r>
-        <w:t>I sistemi desktop-based sono installati localmente sui dispositivi aziendali o su server interni. Offrono buone prestazioni in ambienti chiusi e possono risultare vantaggiosi in termini di stabilità e controllo, soprattutto laddove non sia disponibile una connessione di rete costante. Tuttavia, questi sistemi mostrano forti limiti in termini di accessibilità remota, collaborazione e aggiornamento: ogni modifica o manutenzione deve essere effettuata manualmente su ciascuna macchina, e l'integrazione con altri sistemi informativi è spesso limitata o assente.</w:t>
-      </w:r>
-    </w:p>
-    <w:p/>
-    <w:p>
-      <w:r>
-        <w:t xml:space="preserve">I sistemi web-based rappresentano un’evoluzione verso modelli più flessibili, poiché sono accessibili tramite browser, con una gestione centralizzata su un server aziendale. Permettono un aggiornamento più agevole, una condivisione semplificata dei documenti e un migliore controllo degli accessi. Inoltre, facilitano </w:t>
-      </w:r>
-      <w:r>
-        <w:lastRenderedPageBreak/>
-        <w:t xml:space="preserve">l’integrazione con altri software aziendali e strumenti di produttività. Tuttavia, restano vincolati alla disponibilità della rete locale e richiedono infrastrutture interne adeguate </w:t>
-      </w:r>
-      <w:r>
-        <w:t>a</w:t>
-      </w:r>
-      <w:r>
-        <w:t xml:space="preserve"> garantire sicurezza e continuità del servizio.</w:t>
-      </w:r>
-    </w:p>
-    <w:p/>
-    <w:p>
-      <w:r>
-        <w:t>I sistemi cloud-based costituiscono l’approccio più moderno e in rapida diffusione. Interamente ospitati su infrastrutture cloud (pubbliche o private), sono accessibili via internet da qualsiasi dispositivo, e offrono vantaggi in termini di scalabilità, riduzione dei costi infrastrutturali, backup automatizzati e alta disponibilità. Secondo una recente analisi bibliometrica, i DMS cloud favoriscono anche una gestione documentale più sostenibile, contribuendo alla riduzione dell’impatto ambientale e migliorando l’efficienza operativa, in particolare nella supply chain. Inoltre, l’adozione di tecniche avanzate di ricerca semantica, come l’uso di ontologie e l’estrazione automatica di concetti, consente un recupero intelligente e contestuale dei contenuti.</w:t>
-      </w:r>
-    </w:p>
-    <w:p>
-      <w:r>
-        <w:t>Tuttavia, l’adozione di DMS cloud comporta anche alcune sfide, come la dipendenza da provider esterni, la gestione della sicurezza dei dati in ambienti distribuiti e il rischio di vendor lock-in, in particolare nei casi di migrazione tra sistemi cloud diversi</w:t>
-      </w:r>
-      <w:r>
-        <w:t>.</w:t>
-      </w:r>
-    </w:p>
-    <w:p/>
-    <w:p>
-      <w:r>
-        <w:t xml:space="preserve">In conclusione, la scelta tra un DMS desktop, web-based o cloud-based dipende da molteplici fattori, tra cui il livello di mobilità richiesto, la capacità infrastrutturale dell’organizzazione, le politiche di sicurezza e la disponibilità a investire in soluzioni scalabili e interoperabili. In molti contesti, le imprese adottano </w:t>
-      </w:r>
-      <w:r>
-        <w:lastRenderedPageBreak/>
-        <w:t>approcci ibridi, capaci di combinare la solidità delle infrastrutture locali con la flessibilità e l’accessibilità del cloud.</w:t>
-      </w:r>
-    </w:p>
     <w:p/>
     <w:tbl>
       <w:tblPr>
@@ -3202,6 +3736,7 @@
               <w:ind w:firstLine="0"/>
             </w:pPr>
             <w:r>
+              <w:lastRenderedPageBreak/>
               <w:t>Caratteristica</w:t>
             </w:r>
           </w:p>
@@ -3351,13 +3886,7 @@
               <w:jc w:val="left"/>
             </w:pPr>
             <w:r>
-              <w:t>Buona (t</w:t>
-            </w:r>
-            <w:r>
-              <w:t>ramite browser</w:t>
-            </w:r>
-            <w:r>
-              <w:t xml:space="preserve"> su rete)</w:t>
+              <w:t>Buona (tramite browser su rete)</w:t>
             </w:r>
           </w:p>
         </w:tc>
@@ -3371,13 +3900,7 @@
               <w:jc w:val="left"/>
             </w:pPr>
             <w:r>
-              <w:t>Massima (a</w:t>
-            </w:r>
-            <w:r>
-              <w:t>ccesso da ovunque</w:t>
-            </w:r>
-            <w:r>
-              <w:t>)</w:t>
+              <w:t>Massima (accesso da ovunque)</w:t>
             </w:r>
           </w:p>
         </w:tc>
@@ -3421,13 +3944,7 @@
               <w:jc w:val="left"/>
             </w:pPr>
             <w:r>
-              <w:t>Discreta (p</w:t>
-            </w:r>
-            <w:r>
-              <w:t>iù accessi contemporanei</w:t>
-            </w:r>
-            <w:r>
-              <w:t>)</w:t>
+              <w:t>Discreta (più accessi contemporanei)</w:t>
             </w:r>
           </w:p>
         </w:tc>
@@ -3441,13 +3958,7 @@
               <w:jc w:val="left"/>
             </w:pPr>
             <w:r>
-              <w:t>Eccellente (r</w:t>
-            </w:r>
-            <w:r>
-              <w:t>eal-time, multiutente</w:t>
-            </w:r>
-            <w:r>
-              <w:t>)</w:t>
+              <w:t>Eccellente (real-time, multiutente)</w:t>
             </w:r>
           </w:p>
         </w:tc>
@@ -3621,13 +4132,7 @@
               <w:jc w:val="left"/>
             </w:pPr>
             <w:r>
-              <w:t>Ottima (i</w:t>
-            </w:r>
-            <w:r>
-              <w:t>ntegrazione cloud-native</w:t>
-            </w:r>
-            <w:r>
-              <w:t>)</w:t>
+              <w:t>Ottima (integrazione cloud-native)</w:t>
             </w:r>
           </w:p>
         </w:tc>
@@ -3657,16 +4162,7 @@
               <w:jc w:val="left"/>
             </w:pPr>
             <w:r>
-              <w:t>Alta</w:t>
-            </w:r>
-            <w:r>
-              <w:t xml:space="preserve"> (</w:t>
-            </w:r>
-            <w:r>
-              <w:t>se rete interna protetta</w:t>
-            </w:r>
-            <w:r>
-              <w:t>)</w:t>
+              <w:t>Alta (se rete interna protetta)</w:t>
             </w:r>
           </w:p>
         </w:tc>
@@ -3680,16 +4176,7 @@
               <w:jc w:val="left"/>
             </w:pPr>
             <w:r>
-              <w:t>Buona</w:t>
-            </w:r>
-            <w:r>
-              <w:t xml:space="preserve"> (</w:t>
-            </w:r>
-            <w:r>
-              <w:t>con firewall e protocolli sicuri</w:t>
-            </w:r>
-            <w:r>
-              <w:t>)</w:t>
+              <w:t>Buona (con firewall e protocolli sicuri)</w:t>
             </w:r>
           </w:p>
         </w:tc>
@@ -3703,13 +4190,7 @@
               <w:jc w:val="left"/>
             </w:pPr>
             <w:r>
-              <w:t>Critica (r</w:t>
-            </w:r>
-            <w:r>
-              <w:t>ichiede gestione attenta</w:t>
-            </w:r>
-            <w:r>
-              <w:t>)</w:t>
+              <w:t>Critica (richiede gestione attenta)</w:t>
             </w:r>
           </w:p>
         </w:tc>
@@ -3725,7 +4206,6 @@
               <w:jc w:val="left"/>
             </w:pPr>
             <w:r>
-              <w:lastRenderedPageBreak/>
               <w:t>Costi infrastrutturali</w:t>
             </w:r>
           </w:p>
@@ -3842,6 +4322,7 @@
               <w:jc w:val="left"/>
             </w:pPr>
             <w:r>
+              <w:lastRenderedPageBreak/>
               <w:t>Ideale per</w:t>
             </w:r>
           </w:p>
@@ -3893,12 +4374,673 @@
     <w:p/>
     <w:p>
       <w:r>
+        <w:t>È inoltre importante distinguere la categoria di tipologia software dei DMS da altri sistemi simili: un Content Management System (CMS), ad esempio, è progettato per gestire contenuti web e multimediali, mentre un Knowledge Management System (KMS) si occupa più in generale della gestione del sapere, includendo anche la dimensione tacita della conoscenza. Un DMS può costituire una componente chiave di un KMS, ma non ne esaurisce le funzioni.</w:t>
+      </w:r>
+    </w:p>
+    <w:p/>
+    <w:p>
+      <w:pPr>
+        <w:pStyle w:val="Titolo2"/>
+      </w:pPr>
+      <w:bookmarkStart w:id="6" w:name="_Toc198752826"/>
+      <w:r>
+        <w:t>Aspetti normativi</w:t>
+      </w:r>
+      <w:bookmarkEnd w:id="6"/>
+    </w:p>
+    <w:p>
+      <w:r>
         <w:t>In un contesto in cui i flussi informativi sono sempre più digitalizzati e interconnessi, la sicurezza dei documenti e la conformità normativa assumono un ruolo centrale nella progettazione e nell’adozione di un sistema documentale. I DMS moderni non si limitano a gestire file, ma sono chiamati a garantire la protezione, tracciabilità e integrità delle informazioni trattate, nel rispetto delle normative vigenti.</w:t>
       </w:r>
     </w:p>
     <w:p/>
     <w:p>
       <w:r>
+        <w:t xml:space="preserve">Uno degli aspetti più critici è la gestione degli accessi e dei permessi. Ogni utente deve poter accedere solo ai documenti pertinenti al proprio ruolo, secondo un principio di privilegio minimo. Per questo motivo, i DMS implementano sistemi </w:t>
+      </w:r>
+      <w:r>
+        <w:lastRenderedPageBreak/>
+        <w:t xml:space="preserve">di autenticazione, autorizzazione e controllo granulare dei diritti di lettura, modifica e approvazione. Tali meccanismi si integrano con funzionalità di audit </w:t>
+      </w:r>
+      <w:proofErr w:type="spellStart"/>
+      <w:r>
+        <w:t>trail</w:t>
+      </w:r>
+      <w:proofErr w:type="spellEnd"/>
+      <w:r>
+        <w:t>, ovvero la registrazione automatica delle operazioni effettuate sui documenti, in modo da garantire la rintracciabilità delle azioni e supportare eventuali verifiche di conformità.</w:t>
+      </w:r>
+    </w:p>
+    <w:p/>
+    <w:p>
+      <w:r>
+        <w:t>La conservazione digitale è un altro elemento chiave, soprattutto in settori regolamentati come quello finanziario, sanitario o pubblico. I DMS devono essere in grado di conservare documenti inalterabili nel tempo, nel rispetto di normative come il Regolamento europeo GDPR, che impone requisiti stringenti sulla protezione dei dati personali. Altri standard, come la ISO/IEC 27001, offrono un quadro di riferimento per l’implementazione di un sistema di gestione della sicurezza delle informazioni (ISMS), che può essere adottato anche in ambito documentale.</w:t>
+      </w:r>
+    </w:p>
+    <w:p/>
+    <w:p>
+      <w:r>
+        <w:t xml:space="preserve">I rischi non si limitano all’ambiente interno in quanto con l’adozione sempre più diffusa di sistemi cloud-based, è necessario prestare attenzione anche alla sicurezza del dato in transito e in archiviazione, nonché alla resilienza infrastrutturale e alla gestione delle politiche di backup e </w:t>
+      </w:r>
+      <w:proofErr w:type="spellStart"/>
+      <w:r>
+        <w:t>disaster</w:t>
+      </w:r>
+      <w:proofErr w:type="spellEnd"/>
+      <w:r>
+        <w:t xml:space="preserve"> recovery. Il rischio di </w:t>
+      </w:r>
+      <w:proofErr w:type="spellStart"/>
+      <w:r>
+        <w:t>vendor</w:t>
+      </w:r>
+      <w:proofErr w:type="spellEnd"/>
+      <w:r>
+        <w:t xml:space="preserve"> lock-in, la perdita di controllo diretto sulle infrastrutture e la possibile esposizione a cyberattacchi sono tutte sfide da affrontare con progettazione attenta e policy ben definite.</w:t>
+      </w:r>
+    </w:p>
+    <w:p/>
+    <w:p>
+      <w:r>
+        <w:lastRenderedPageBreak/>
+        <w:t>Infine, è importante notare che la sicurezza non è solo una questione tecnica, ma anche organizzativa e culturale. Diversi studi evidenziano come il fallimento nell’adozione di pratiche di sicurezza efficaci sia spesso legato alla mancanza di formazione, alla resistenza al cambiamento e alla scarsa integrazione della sicurezza nei processi aziendali. Un sistema documentale sicuro ed efficace richiede quindi non solo tecnologia avanzata, ma anche strategie di gestione consapevole del rischio e coinvolgimento attivo delle persone.</w:t>
+      </w:r>
+    </w:p>
+    <w:p/>
+    <w:p>
+      <w:pPr>
+        <w:pStyle w:val="Titolo2"/>
+      </w:pPr>
+      <w:bookmarkStart w:id="7" w:name="_Toc198752827"/>
+      <w:r>
+        <w:t xml:space="preserve">Parlo delle differenze con sistemi simili come CMS o </w:t>
+      </w:r>
+      <w:proofErr w:type="gramStart"/>
+      <w:r>
+        <w:t>KMS ?</w:t>
+      </w:r>
+      <w:bookmarkEnd w:id="7"/>
+      <w:proofErr w:type="gramEnd"/>
+    </w:p>
+    <w:p/>
+    <w:p>
+      <w:pPr>
+        <w:pStyle w:val="Titolo2"/>
+      </w:pPr>
+      <w:bookmarkStart w:id="8" w:name="_Toc198752828"/>
+      <w:r>
+        <w:t>Versione vecchia</w:t>
+      </w:r>
+      <w:bookmarkEnd w:id="8"/>
+    </w:p>
+    <w:p>
+      <w:bookmarkStart w:id="9" w:name="_Hlk198673481"/>
+      <w:r>
+        <w:rPr>
+          <w:highlight w:val="darkYellow"/>
+        </w:rPr>
+        <w:t xml:space="preserve">Che si tratti di </w:t>
+      </w:r>
+      <w:r>
+        <w:rPr>
+          <w:highlight w:val="darkYellow"/>
+        </w:rPr>
+        <w:t xml:space="preserve">comunicazioni, </w:t>
+      </w:r>
+      <w:r>
+        <w:rPr>
+          <w:highlight w:val="darkYellow"/>
+        </w:rPr>
+        <w:t>contratti, rapporti tecnici o documenti normativi, la documentazione riveste un ruolo centrale in ogni impresa, costantemente impegnata nella produzione, ricezione e conservazione di una mole crescente di contenuti.</w:t>
+      </w:r>
+    </w:p>
+    <w:p>
+      <w:pPr>
+        <w:rPr>
+          <w:highlight w:val="darkYellow"/>
+        </w:rPr>
+      </w:pPr>
+      <w:bookmarkStart w:id="10" w:name="_Hlk198673881"/>
+      <w:bookmarkEnd w:id="9"/>
+      <w:r>
+        <w:rPr>
+          <w:highlight w:val="darkYellow"/>
+        </w:rPr>
+        <w:t>Il processo di digitalizzazione dei flussi aziendali, già affrontato nel paragrafo precedente, ha determinato il passaggio da una gestione cartacea tradizionale — basata su archivi fisici e protocolli manuali — a modelli digitali più evoluti, capaci di automatizzare i processi, ridurre i tempi di accesso e garantire maggiore efficienza e tracciabilità.</w:t>
+      </w:r>
+    </w:p>
+    <w:p>
+      <w:r>
+        <w:rPr>
+          <w:highlight w:val="darkYellow"/>
+        </w:rPr>
+        <w:t xml:space="preserve">Tali modelli vanno dal semplice utilizzo di cartelle e file condivisi fino all’impiego di veri e propri sistemi documentali, progettati per supportare l’intero ciclo di vita dei documenti. Questi ultimi, in particolare, rappresentano una risposta </w:t>
+      </w:r>
+      <w:r>
+        <w:rPr>
+          <w:highlight w:val="darkYellow"/>
+        </w:rPr>
+        <w:lastRenderedPageBreak/>
+        <w:t>tecnologica e organizzativa ai limiti delle soluzioni tradizionali, e si inseriscono oggi all'interno di un più ampio processo di trasformazione digitale dei sistemi informativi aziendali.</w:t>
+      </w:r>
+    </w:p>
+    <w:bookmarkEnd w:id="10"/>
+    <w:p/>
+    <w:p>
+      <w:bookmarkStart w:id="11" w:name="_Hlk198674439"/>
+      <w:r>
+        <w:rPr>
+          <w:highlight w:val="darkYellow"/>
+        </w:rPr>
+        <w:t xml:space="preserve">Un sistema documentale, o Document Management System (DMS), è una </w:t>
+      </w:r>
+      <w:r>
+        <w:rPr>
+          <w:highlight w:val="darkYellow"/>
+        </w:rPr>
+        <w:t>categoria di sistemi</w:t>
+      </w:r>
+      <w:r>
+        <w:rPr>
+          <w:highlight w:val="darkYellow"/>
+        </w:rPr>
+        <w:t xml:space="preserve"> </w:t>
+      </w:r>
+      <w:r>
+        <w:rPr>
+          <w:highlight w:val="darkYellow"/>
+        </w:rPr>
+        <w:t xml:space="preserve">software </w:t>
+      </w:r>
+      <w:r>
+        <w:rPr>
+          <w:highlight w:val="darkYellow"/>
+        </w:rPr>
+        <w:t>progettata per gestire in modo strutturato l’intero ciclo di vita dei documenti aziendali, dalla loro creazione fino all’archiviazione o eliminazione.</w:t>
+      </w:r>
+      <w:r>
+        <w:t xml:space="preserve"> </w:t>
+      </w:r>
+    </w:p>
+    <w:bookmarkEnd w:id="11"/>
+    <w:p/>
+    <w:p>
+      <w:bookmarkStart w:id="12" w:name="_Hlk198675823"/>
+      <w:r>
+        <w:rPr>
+          <w:highlight w:val="darkYellow"/>
+        </w:rPr>
+        <w:t>A differenza di una semplice archiviazione su file system, un DMS integra funzionalità che permettono non solo di conservare i documenti, ma anche di organizzarli, classificarli, cercarli, versionarli e condividerli in maniera sicura ed efficiente.</w:t>
+      </w:r>
+      <w:r>
+        <w:rPr>
+          <w:highlight w:val="darkYellow"/>
+        </w:rPr>
+        <w:t xml:space="preserve"> </w:t>
+      </w:r>
+      <w:r>
+        <w:rPr>
+          <w:highlight w:val="darkYellow"/>
+        </w:rPr>
+        <w:t>I DMS moderni offrono strumenti avanzati per l’acquisizione di contenuti, l’associazione di metadati, la definizione di permessi di accesso granulari, il tracciamento delle modifiche e l’automazione dei flussi approvativi. Tali sistemi possono essere integrati con altre piattaforme aziendali — come ERP, CRM o strumenti di collaboration — e sono spesso dotati di meccanismi per garantire la conformità normativa, il controllo delle versioni e la protezione dei dati.</w:t>
+      </w:r>
+    </w:p>
+    <w:p>
+      <w:pPr>
+        <w:rPr>
+          <w:highlight w:val="darkYellow"/>
+        </w:rPr>
+      </w:pPr>
+      <w:bookmarkStart w:id="13" w:name="_Hlk198677728"/>
+      <w:bookmarkEnd w:id="12"/>
+      <w:r>
+        <w:rPr>
+          <w:highlight w:val="darkYellow"/>
+        </w:rPr>
+        <w:t>A livello architetturale, un DMS si compone generalmente di alcune componenti principali: un repository per l’archiviazione dei file, un motore di ricerca e indicizzazione, un sistema di gestione dei permessi e dei ruoli, un’interfaccia utente, e un modulo per il monitoraggio delle attività e dei flussi documentali.</w:t>
+      </w:r>
+    </w:p>
+    <w:p>
+      <w:pPr>
+        <w:rPr>
+          <w:highlight w:val="darkYellow"/>
+        </w:rPr>
+      </w:pPr>
+      <w:r>
+        <w:rPr>
+          <w:highlight w:val="darkYellow"/>
+        </w:rPr>
+        <w:lastRenderedPageBreak/>
+        <w:t>Dal punto di vista dell’implementazione, i DMS si distinguono in tre principali categorie:</w:t>
+      </w:r>
+    </w:p>
+    <w:p>
+      <w:pPr>
+        <w:pStyle w:val="Paragrafoelenco"/>
+        <w:numPr>
+          <w:ilvl w:val="0"/>
+          <w:numId w:val="13"/>
+        </w:numPr>
+        <w:rPr>
+          <w:i/>
+          <w:iCs/>
+          <w:highlight w:val="darkYellow"/>
+        </w:rPr>
+      </w:pPr>
+      <w:r>
+        <w:rPr>
+          <w:i/>
+          <w:iCs/>
+          <w:highlight w:val="darkYellow"/>
+        </w:rPr>
+        <w:t>Desktop-based</w:t>
+      </w:r>
+      <w:r>
+        <w:rPr>
+          <w:highlight w:val="darkYellow"/>
+        </w:rPr>
+        <w:t>: installati localmente su singoli dispositivi.</w:t>
+      </w:r>
+    </w:p>
+    <w:p>
+      <w:pPr>
+        <w:pStyle w:val="Paragrafoelenco"/>
+        <w:numPr>
+          <w:ilvl w:val="0"/>
+          <w:numId w:val="13"/>
+        </w:numPr>
+        <w:rPr>
+          <w:i/>
+          <w:iCs/>
+          <w:highlight w:val="darkYellow"/>
+        </w:rPr>
+      </w:pPr>
+      <w:r>
+        <w:rPr>
+          <w:i/>
+          <w:iCs/>
+          <w:highlight w:val="darkYellow"/>
+        </w:rPr>
+        <w:t>Web-based</w:t>
+      </w:r>
+      <w:r>
+        <w:rPr>
+          <w:highlight w:val="darkYellow"/>
+        </w:rPr>
+        <w:t>: accessibili via browser.</w:t>
+      </w:r>
+    </w:p>
+    <w:p>
+      <w:pPr>
+        <w:pStyle w:val="Paragrafoelenco"/>
+        <w:numPr>
+          <w:ilvl w:val="0"/>
+          <w:numId w:val="13"/>
+        </w:numPr>
+        <w:rPr>
+          <w:i/>
+          <w:iCs/>
+          <w:highlight w:val="darkYellow"/>
+        </w:rPr>
+      </w:pPr>
+      <w:r>
+        <w:rPr>
+          <w:i/>
+          <w:iCs/>
+          <w:highlight w:val="darkYellow"/>
+        </w:rPr>
+        <w:t>Cloud-based</w:t>
+      </w:r>
+      <w:r>
+        <w:rPr>
+          <w:highlight w:val="darkYellow"/>
+        </w:rPr>
+        <w:t>: ospitati su infrastrutture remote.</w:t>
+      </w:r>
+    </w:p>
+    <w:p>
+      <w:r>
+        <w:rPr>
+          <w:highlight w:val="darkYellow"/>
+        </w:rPr>
+        <w:t>In ottica organizzativa, il DMS non rappresenta solo uno strumento tecnico, ma un vero e proprio sistema informativo per la gestione della conoscenza esplicita dell’impresa, ovvero quella parte codificabile e condivisibile del sapere aziendale rappresentata da documenti, procedure, comunicazioni e report. In questo senso, un DMS efficace contribuisce a consolidare il patrimonio informativo dell’organizzazione, supportando le decisioni e aumentando la resilienza operativa.</w:t>
+      </w:r>
+    </w:p>
+    <w:p>
+      <w:bookmarkStart w:id="14" w:name="_Hlk198677292"/>
+      <w:bookmarkEnd w:id="13"/>
+      <w:r>
+        <w:rPr>
+          <w:highlight w:val="darkYellow"/>
+        </w:rPr>
+        <w:t xml:space="preserve">È infine importante distinguere </w:t>
+      </w:r>
+      <w:r>
+        <w:rPr>
+          <w:highlight w:val="darkYellow"/>
+        </w:rPr>
+        <w:t>la categoria di tipologia software dei</w:t>
+      </w:r>
+      <w:r>
+        <w:rPr>
+          <w:highlight w:val="darkYellow"/>
+        </w:rPr>
+        <w:t xml:space="preserve"> DMS da altri sistemi simili: un Content Management System (CMS), ad esempio, è progettato per gestire contenuti web e multimediali, mentre un Knowledge Management System (KMS) si occupa più in generale della gestione del sapere, includendo anche la dimensione tacita della conoscenza. Un DMS può costituire una componente chiave di un KMS, ma non ne esaurisce le funzioni.</w:t>
+      </w:r>
+    </w:p>
+    <w:bookmarkEnd w:id="14"/>
+    <w:p/>
+    <w:p>
+      <w:pPr>
+        <w:pStyle w:val="Titolo2"/>
+      </w:pPr>
+      <w:bookmarkStart w:id="15" w:name="_Toc198752829"/>
+      <w:r>
+        <w:t>DMS cartacei e digitali</w:t>
+      </w:r>
+      <w:bookmarkEnd w:id="15"/>
+    </w:p>
+    <w:p>
+      <w:r>
+        <w:t>Nel corso del tempo, il sistema documentale ha subito un’evoluzione significativa, a seguito della digital transformation, passando da una gestione basata su supporti fisici e processi manuali</w:t>
+      </w:r>
+      <w:r>
+        <w:t>,</w:t>
+      </w:r>
+      <w:r>
+        <w:t xml:space="preserve"> a soluzioni digitali sempre più automatizzate e integrate nei flussi informativi aziendali.</w:t>
+      </w:r>
+    </w:p>
+    <w:p>
+      <w:pPr>
+        <w:rPr>
+          <w:highlight w:val="darkYellow"/>
+        </w:rPr>
+      </w:pPr>
+      <w:bookmarkStart w:id="16" w:name="_Hlk198673954"/>
+      <w:r>
+        <w:rPr>
+          <w:highlight w:val="darkYellow"/>
+        </w:rPr>
+        <w:lastRenderedPageBreak/>
+        <w:t>Sebbene entrambi i modelli condividano l’obiettivo di gestire in modo organizzato i documenti, le modalità operative, le funzionalità offerte e le implicazioni gestionali risultano profondamente diverse.</w:t>
+      </w:r>
+      <w:bookmarkEnd w:id="16"/>
+    </w:p>
+    <w:p>
+      <w:pPr>
+        <w:rPr>
+          <w:highlight w:val="darkYellow"/>
+        </w:rPr>
+      </w:pPr>
+    </w:p>
+    <w:p>
+      <w:r>
+        <w:rPr>
+          <w:highlight w:val="darkYellow"/>
+        </w:rPr>
+        <w:t xml:space="preserve">Un sistema documentale cartaceo si </w:t>
+      </w:r>
+      <w:r>
+        <w:rPr>
+          <w:highlight w:val="darkYellow"/>
+        </w:rPr>
+        <w:t>basa</w:t>
+      </w:r>
+      <w:r>
+        <w:rPr>
+          <w:highlight w:val="darkYellow"/>
+        </w:rPr>
+        <w:t xml:space="preserve"> </w:t>
+      </w:r>
+      <w:r>
+        <w:rPr>
+          <w:highlight w:val="darkYellow"/>
+        </w:rPr>
+        <w:t>su</w:t>
+      </w:r>
+      <w:r>
+        <w:rPr>
+          <w:highlight w:val="darkYellow"/>
+        </w:rPr>
+        <w:t xml:space="preserve">ll’organizzazione fisica dei documenti all’interno di archivi, fascicoli e classificatori. </w:t>
+      </w:r>
+      <w:bookmarkStart w:id="17" w:name="_Hlk198673776"/>
+      <w:r>
+        <w:rPr>
+          <w:highlight w:val="darkYellow"/>
+        </w:rPr>
+        <w:t>La consultazione e l’aggiornamento dei contenuti richiedono la presenza fisica, con conseguenti limiti in termini di accessibilità, velocità, tracciabilità e rischio di smarrimento. Questi sistemi, tuttora presenti in molte organizzazioni, comportano costi elevati di gestione e archiviazione, oltre a essere poco adatti alla collaborazione distribuita e alla gestione di grandi volumi di documentazione.</w:t>
+      </w:r>
+    </w:p>
+    <w:bookmarkEnd w:id="17"/>
+    <w:p/>
+    <w:p>
+      <w:pPr>
+        <w:rPr>
+          <w:highlight w:val="darkYellow"/>
+        </w:rPr>
+      </w:pPr>
+      <w:r>
+        <w:rPr>
+          <w:highlight w:val="darkYellow"/>
+        </w:rPr>
+        <w:t xml:space="preserve">Al contrario, </w:t>
+      </w:r>
+      <w:bookmarkStart w:id="18" w:name="_Hlk198675733"/>
+      <w:r>
+        <w:rPr>
+          <w:highlight w:val="darkYellow"/>
+        </w:rPr>
+        <w:t>un sistema documentale digitale</w:t>
+      </w:r>
+      <w:r>
+        <w:rPr>
+          <w:highlight w:val="darkYellow"/>
+        </w:rPr>
+        <w:t xml:space="preserve"> elettronico</w:t>
+      </w:r>
+      <w:r>
+        <w:rPr>
+          <w:highlight w:val="darkYellow"/>
+        </w:rPr>
+        <w:t xml:space="preserve"> (</w:t>
+      </w:r>
+      <w:r>
+        <w:rPr>
+          <w:highlight w:val="darkYellow"/>
+        </w:rPr>
+        <w:t>E</w:t>
+      </w:r>
+      <w:r>
+        <w:rPr>
+          <w:highlight w:val="darkYellow"/>
+        </w:rPr>
+        <w:t>DMS) consente di superare tali criticità attraverso funzionalità avanzate, come la classificazione tramite metadati, la ricerca full-text, il versionamento dei documenti, la definizione di ruoli e permessi, e l’integrazione con altri strumenti informativi.</w:t>
+      </w:r>
+      <w:bookmarkEnd w:id="18"/>
+    </w:p>
+    <w:p>
+      <w:pPr>
+        <w:rPr>
+          <w:highlight w:val="darkYellow"/>
+        </w:rPr>
+      </w:pPr>
+      <w:bookmarkStart w:id="19" w:name="_Hlk198675757"/>
+      <w:r>
+        <w:rPr>
+          <w:highlight w:val="darkYellow"/>
+        </w:rPr>
+        <w:t>Grazie a questi strumenti, i DMS migliorano sensibilmente la tracciabilità delle attività, permettendo il controllo delle versioni, il monitoraggio delle modifiche e la registrazione degli accessi. Inoltre, favoriscono la collaborazione asincrona e in tempo reale tra utenti anche geograficamente distanti, offrendo un accesso simultaneo, controllato e sicuro ai documenti.</w:t>
+      </w:r>
+    </w:p>
+    <w:p>
+      <w:r>
+        <w:rPr>
+          <w:highlight w:val="darkYellow"/>
+        </w:rPr>
+        <w:t xml:space="preserve">Secondo uno studio condotto nel settore delle costruzioni, i DMS elettronici permettono una gestione più efficiente sia dei documenti nativi digitali che di quelli </w:t>
+      </w:r>
+      <w:r>
+        <w:rPr>
+          <w:highlight w:val="darkYellow"/>
+        </w:rPr>
+        <w:lastRenderedPageBreak/>
+        <w:t>cartacei digitalizzati, offrendo vantaggi significativi in termini di accessibilità, sicurezza, produttività e qualità del lavoro. A ciò si aggiunge la riduzione del consumo di carta, che comporta benefici economici e ambientali, in linea con i principi di sostenibilità aziendale.</w:t>
+      </w:r>
+    </w:p>
+    <w:bookmarkEnd w:id="19"/>
+    <w:p/>
+    <w:p>
+      <w:bookmarkStart w:id="20" w:name="_Hlk198677580"/>
+      <w:r>
+        <w:rPr>
+          <w:highlight w:val="darkYellow"/>
+        </w:rPr>
+        <w:t>Sebbene i sistemi digitali abbiano introdotto numerosi vantaggi, non sempre riescono a replicare efficacemente tutte le caratteristiche funzionali del supporto cartaceo. Studi condotti in ambito universitario hanno evidenziato che molte soluzioni digitali falliscono nel sostituire completamente la carta perché ignorano aspetti cognitivi e pratici essenziali, come la possibilità di annotare liberamente, confrontare più documenti in parallelo o muoversi agilmente all'interno del contenuto. Questa mancanza può portare a un basso tasso di adozione da parte degli utenti, che spesso tornano a stampare i documenti per leggerli, commentarli o gestirli in modo più naturale.</w:t>
+      </w:r>
+    </w:p>
+    <w:bookmarkEnd w:id="20"/>
+    <w:p/>
+    <w:p>
+      <w:r>
+        <w:rPr>
+          <w:highlight w:val="darkYellow"/>
+        </w:rPr>
+        <w:t>In sintesi, mentre i sistemi cartacei appaiono oggi sempre più limitanti, i DMS digitali rappresentano una risposta tecnologica e organizzativa alle esigenze delle imprese moderne, in grado di offrire flessibilità, controllo e scalabilità, senza rinunciare, quando necessario, alla complementarità con supporti fisici.</w:t>
+      </w:r>
+    </w:p>
+    <w:p/>
+    <w:p>
+      <w:r>
+        <w:rPr>
+          <w:highlight w:val="darkYellow"/>
+        </w:rPr>
+        <w:t xml:space="preserve">I sistemi documentali digitali possono essere classificati in base alla loro architettura e modalità di accesso. Tra le principali soluzioni disponibili, si </w:t>
+      </w:r>
+      <w:r>
+        <w:rPr>
+          <w:highlight w:val="darkYellow"/>
+        </w:rPr>
+        <w:lastRenderedPageBreak/>
+        <w:t>distinguono i modelli desktop-based, web-based e cloud-based, ciascuno dei quali presenta caratteristiche specifiche che ne determinano l’idoneità in contesti diversi.</w:t>
+      </w:r>
+    </w:p>
+    <w:p/>
+    <w:p>
+      <w:pPr>
+        <w:rPr>
+          <w:highlight w:val="darkYellow"/>
+        </w:rPr>
+      </w:pPr>
+      <w:bookmarkStart w:id="21" w:name="_Hlk198678801"/>
+      <w:r>
+        <w:rPr>
+          <w:highlight w:val="darkYellow"/>
+        </w:rPr>
+        <w:t>I sistemi desktop-based sono installati localmente sui dispositivi aziendali o su server interni. Offrono buone prestazioni in ambienti chiusi e possono risultare vantaggiosi in termini di stabilità e controllo, soprattutto laddove non sia disponibile una connessione di rete costante. Tuttavia, questi sistemi mostrano forti limiti in termini di accessibilità remota, collaborazione e aggiornamento: ogni modifica o manutenzione deve essere effettuata manualmente su ciascuna macchina, e l'integrazione con altri sistemi informativi è spesso limitata o assente.</w:t>
+      </w:r>
+    </w:p>
+    <w:p>
+      <w:pPr>
+        <w:rPr>
+          <w:highlight w:val="darkYellow"/>
+        </w:rPr>
+      </w:pPr>
+    </w:p>
+    <w:p>
+      <w:pPr>
+        <w:rPr>
+          <w:highlight w:val="darkYellow"/>
+        </w:rPr>
+      </w:pPr>
+      <w:r>
+        <w:rPr>
+          <w:highlight w:val="darkYellow"/>
+        </w:rPr>
+        <w:t xml:space="preserve">I sistemi web-based rappresentano un’evoluzione verso modelli più flessibili, poiché sono accessibili tramite browser, con una gestione centralizzata su un server aziendale. Permettono un aggiornamento più agevole, una condivisione semplificata dei documenti e un migliore controllo degli accessi. Inoltre, facilitano l’integrazione con altri software aziendali e strumenti di produttività. Tuttavia, restano vincolati alla disponibilità della rete locale e richiedono infrastrutture interne adeguate </w:t>
+      </w:r>
+      <w:r>
+        <w:rPr>
+          <w:highlight w:val="darkYellow"/>
+        </w:rPr>
+        <w:t>a</w:t>
+      </w:r>
+      <w:r>
+        <w:rPr>
+          <w:highlight w:val="darkYellow"/>
+        </w:rPr>
+        <w:t xml:space="preserve"> garantire sicurezza e continuità del servizio.</w:t>
+      </w:r>
+    </w:p>
+    <w:p>
+      <w:pPr>
+        <w:rPr>
+          <w:highlight w:val="darkYellow"/>
+        </w:rPr>
+      </w:pPr>
+    </w:p>
+    <w:p>
+      <w:pPr>
+        <w:rPr>
+          <w:highlight w:val="darkYellow"/>
+        </w:rPr>
+      </w:pPr>
+      <w:r>
+        <w:rPr>
+          <w:highlight w:val="darkYellow"/>
+        </w:rPr>
+        <w:t xml:space="preserve">I sistemi cloud-based costituiscono l’approccio più moderno e in rapida diffusione. Interamente ospitati su infrastrutture cloud (pubbliche o private), sono accessibili via internet da qualsiasi dispositivo, e offrono vantaggi in termini di scalabilità, riduzione dei costi infrastrutturali, backup automatizzati e alta </w:t>
+      </w:r>
+      <w:r>
+        <w:rPr>
+          <w:highlight w:val="darkYellow"/>
+        </w:rPr>
+        <w:lastRenderedPageBreak/>
+        <w:t>disponibilità. Secondo una recente analisi bibliometrica, i DMS cloud favoriscono anche una gestione documentale più sostenibile, contribuendo alla riduzione dell’impatto ambientale e migliorando l’efficienza operativa, in particolare nella supply chain. Inoltre, l’adozione di tecniche avanzate di ricerca semantica, come l’uso di ontologie e l’estrazione automatica di concetti, consente un recupero intelligente e contestuale dei contenuti.</w:t>
+      </w:r>
+    </w:p>
+    <w:p>
+      <w:r>
+        <w:rPr>
+          <w:highlight w:val="darkYellow"/>
+        </w:rPr>
+        <w:t>Tuttavia, l’adozione di DMS cloud comporta anche alcune sfide, come la dipendenza da provider esterni, la gestione della sicurezza dei dati in ambienti distribuiti e il rischio di vendor lock-in, in particolare nei casi di migrazione tra sistemi cloud diversi</w:t>
+      </w:r>
+      <w:r>
+        <w:rPr>
+          <w:highlight w:val="darkYellow"/>
+        </w:rPr>
+        <w:t>.</w:t>
+      </w:r>
+      <w:bookmarkEnd w:id="21"/>
+    </w:p>
+    <w:p/>
+    <w:p>
+      <w:bookmarkStart w:id="22" w:name="_Hlk198678894"/>
+      <w:r>
+        <w:rPr>
+          <w:highlight w:val="darkYellow"/>
+        </w:rPr>
+        <w:t>In conclusione, la scelta tra un DMS desktop, web-based o cloud-based dipende da molteplici fattori, tra cui il livello di mobilità richiesto, la capacità infrastrutturale dell’organizzazione, le politiche di sicurezza e la disponibilità a investire in soluzioni scalabili e interoperabili. In molti contesti, le imprese adottano approcci ibridi, capaci di combinare la solidità delle infrastrutture locali con la flessibilità e l’accessibilità del cloud.</w:t>
+      </w:r>
+    </w:p>
+    <w:bookmarkEnd w:id="22"/>
+    <w:p/>
+    <w:p/>
+    <w:p>
+      <w:bookmarkStart w:id="23" w:name="_Hlk198678969"/>
+      <w:r>
+        <w:t xml:space="preserve">In un contesto in cui i flussi informativi sono sempre più digitalizzati e interconnessi, la sicurezza dei documenti e la conformità normativa assumono un ruolo centrale nella progettazione e nell’adozione di un sistema documentale. I DMS moderni non si limitano a gestire file, ma sono chiamati a garantire la </w:t>
+      </w:r>
+      <w:r>
+        <w:lastRenderedPageBreak/>
+        <w:t>protezione, tracciabilità e integrità delle informazioni trattate, nel rispetto delle normative vigenti.</w:t>
+      </w:r>
+    </w:p>
+    <w:p/>
+    <w:p>
+      <w:r>
         <w:t xml:space="preserve">Uno degli aspetti più critici è la gestione degli accessi e dei permessi. Ogni utente deve poter accedere solo ai documenti pertinenti al proprio ruolo, secondo un principio di privilegio minimo. Per questo motivo, i DMS implementano sistemi di autenticazione, autorizzazione e controllo granulare dei diritti di lettura, modifica e approvazione. Tali meccanismi si integrano con funzionalità di audit </w:t>
       </w:r>
       <w:proofErr w:type="spellStart"/>
@@ -3913,58 +5055,55 @@
         <w:t xml:space="preserve">, </w:t>
       </w:r>
       <w:r>
-        <w:t xml:space="preserve">in modo da </w:t>
+        <w:t>in modo da garantire la rintracciabilità delle azioni e supportare eventuali verifiche di conformità.</w:t>
+      </w:r>
+    </w:p>
+    <w:p/>
+    <w:p>
+      <w:r>
+        <w:t>La conservazione digitale è un altro elemento chiave, soprattutto in settori regolamentati come quello finanziario, sanitario o pubblico. I DMS devono essere in grado di conservare documenti inalterabili nel tempo, nel rispetto di normative come il Regolamento europeo GDPR, che impone requisiti stringenti sulla protezione dei dati personali. Altri standard, come la ISO/IEC 27001, offrono un quadro di riferimento per l’implementazione di un sistema di gestione della sicurezza delle informazioni (ISMS), che può essere adottato anche in ambito documentale</w:t>
+      </w:r>
+      <w:r>
+        <w:t>.</w:t>
+      </w:r>
+    </w:p>
+    <w:p/>
+    <w:p>
+      <w:r>
+        <w:t>I rischi non si limitano all’ambiente interno</w:t>
+      </w:r>
+      <w:r>
+        <w:t xml:space="preserve"> in quanto</w:t>
+      </w:r>
+      <w:r>
+        <w:t xml:space="preserve"> con l’adozione sempre più diffusa di sistemi cloud-based, è necessario prestare attenzione anche alla </w:t>
       </w:r>
       <w:r>
         <w:lastRenderedPageBreak/>
-        <w:t>garantire la rintracciabilità delle azioni e supportare eventuali verifiche di conformità.</w:t>
+        <w:t>sicurezza del dato in transito e in archiviazione, nonché alla resilienza infrastrutturale e alla gestione delle politiche di backup e disaster recovery. Il rischio di vendor lock-in, la perdita di controllo diretto sulle infrastrutture e la possibile esposizione a cyberattacchi sono tutte sfide da affrontare con progettazione attenta e policy ben definite.</w:t>
       </w:r>
     </w:p>
     <w:p/>
     <w:p>
       <w:r>
-        <w:t>La conservazione digitale è un altro elemento chiave, soprattutto in settori regolamentati come quello finanziario, sanitario o pubblico. I DMS devono essere in grado di conservare documenti inalterabili nel tempo, nel rispetto di normative come il Regolamento europeo GDPR, che impone requisiti stringenti sulla protezione dei dati personali. Altri standard, come la ISO/IEC 27001, offrono un quadro di riferimento per l’implementazione di un sistema di gestione della sicurezza delle informazioni (ISMS), che può essere adottato anche in ambito documentale</w:t>
-      </w:r>
-      <w:r>
-        <w:t>.</w:t>
+        <w:t>Infine, è importante notare che la sicurezza non è solo una questione tecnica, ma anche organizzativa e culturale. Diversi studi evidenziano come il fallimento nell’adozione di pratiche di sicurezza efficaci sia spesso legato alla mancanza di formazione, alla resistenza al cambiamento e alla scarsa integrazione della sicurezza nei processi aziendali. Un sistema documentale sicuro ed efficace richiede quindi non solo tecnologia avanzata, ma anche strategie di gestione consapevole del rischio e coinvolgimento attivo delle persone.</w:t>
+      </w:r>
+    </w:p>
+    <w:bookmarkEnd w:id="23"/>
+    <w:p>
+      <w:r>
+        <w:t>---</w:t>
+      </w:r>
+      <w:r>
+        <w:br w:type="page"/>
       </w:r>
     </w:p>
     <w:p/>
     <w:p>
-      <w:r>
-        <w:t>I rischi non si limitano all’ambiente interno</w:t>
-      </w:r>
-      <w:r>
-        <w:t xml:space="preserve"> in quanto</w:t>
-      </w:r>
-      <w:r>
-        <w:t xml:space="preserve"> con l’adozione sempre più diffusa di sistemi cloud-based, è necessario prestare attenzione anche alla sicurezza del dato in transito e in archiviazione, nonché alla resilienza infrastrutturale e alla gestione delle politiche di backup e disaster recovery. Il rischio di vendor lock-in, la perdita di controllo diretto sulle infrastrutture e la possibile esposizione a cyberattacchi sono tutte sfide da affrontare con progettazione attenta e policy ben definite.</w:t>
-      </w:r>
-    </w:p>
-    <w:p/>
-    <w:p>
-      <w:r>
-        <w:t xml:space="preserve">Infine, è importante notare che la sicurezza non è solo una questione tecnica, ma anche organizzativa e culturale. Diversi studi evidenziano come il fallimento nell’adozione di pratiche di sicurezza efficaci sia spesso legato alla mancanza di </w:t>
-      </w:r>
-      <w:r>
-        <w:lastRenderedPageBreak/>
-        <w:t>formazione, alla resistenza al cambiamento e alla scarsa integrazione della sicurezza nei processi aziendali. Un sistema documentale sicuro ed efficace richiede quindi non solo tecnologia avanzata, ma anche strategie di gestione consapevole del rischio e coinvolgimento attivo delle persone.</w:t>
-      </w:r>
-    </w:p>
-    <w:p>
-      <w:r>
-        <w:t>---</w:t>
-      </w:r>
-      <w:r>
-        <w:br w:type="page"/>
-      </w:r>
-    </w:p>
-    <w:p/>
-    <w:p>
       <w:pPr>
         <w:pStyle w:val="Titolo1"/>
       </w:pPr>
-      <w:bookmarkStart w:id="6" w:name="_Toc198670915"/>
+      <w:bookmarkStart w:id="24" w:name="_Toc198752830"/>
       <w:r>
         <w:t xml:space="preserve">Capitolo </w:t>
       </w:r>
@@ -3974,7 +5113,7 @@
       <w:r>
         <w:t xml:space="preserve"> – Analisi</w:t>
       </w:r>
-      <w:bookmarkEnd w:id="6"/>
+      <w:bookmarkEnd w:id="24"/>
     </w:p>
     <w:p/>
     <w:p/>
@@ -3997,49 +5136,35 @@
           <w:szCs w:val="26"/>
         </w:rPr>
       </w:pPr>
-      <w:bookmarkStart w:id="7" w:name="_Toc198226813"/>
-      <w:bookmarkStart w:id="8" w:name="_Toc198227003"/>
-      <w:bookmarkStart w:id="9" w:name="_Toc198244118"/>
-      <w:bookmarkStart w:id="10" w:name="_Toc198244132"/>
-      <w:bookmarkStart w:id="11" w:name="_Toc198252661"/>
-      <w:bookmarkStart w:id="12" w:name="_Toc198253489"/>
-      <w:bookmarkStart w:id="13" w:name="_Toc198254345"/>
-      <w:bookmarkStart w:id="14" w:name="_Toc198254411"/>
-      <w:bookmarkStart w:id="15" w:name="_Toc198309207"/>
-      <w:bookmarkStart w:id="16" w:name="_Toc198312308"/>
-      <w:bookmarkStart w:id="17" w:name="_Toc198320820"/>
-      <w:bookmarkStart w:id="18" w:name="_Toc198331229"/>
-      <w:bookmarkStart w:id="19" w:name="_Toc198331243"/>
-      <w:bookmarkStart w:id="20" w:name="_Toc198376612"/>
-      <w:bookmarkStart w:id="21" w:name="_Toc198377040"/>
-      <w:bookmarkStart w:id="22" w:name="_Toc198395162"/>
-      <w:bookmarkStart w:id="23" w:name="_Toc198396913"/>
-      <w:bookmarkStart w:id="24" w:name="_Toc198401437"/>
-      <w:bookmarkStart w:id="25" w:name="_Toc198406203"/>
-      <w:bookmarkStart w:id="26" w:name="_Toc198592769"/>
-      <w:bookmarkStart w:id="27" w:name="_Toc198592783"/>
-      <w:bookmarkStart w:id="28" w:name="_Toc198668022"/>
-      <w:bookmarkStart w:id="29" w:name="_Toc198668512"/>
-      <w:bookmarkStart w:id="30" w:name="_Toc198668527"/>
-      <w:bookmarkStart w:id="31" w:name="_Toc198670916"/>
-      <w:bookmarkEnd w:id="7"/>
-      <w:bookmarkEnd w:id="8"/>
-      <w:bookmarkEnd w:id="9"/>
-      <w:bookmarkEnd w:id="10"/>
-      <w:bookmarkEnd w:id="11"/>
-      <w:bookmarkEnd w:id="12"/>
-      <w:bookmarkEnd w:id="13"/>
-      <w:bookmarkEnd w:id="14"/>
-      <w:bookmarkEnd w:id="15"/>
-      <w:bookmarkEnd w:id="16"/>
-      <w:bookmarkEnd w:id="17"/>
-      <w:bookmarkEnd w:id="18"/>
-      <w:bookmarkEnd w:id="19"/>
-      <w:bookmarkEnd w:id="20"/>
-      <w:bookmarkEnd w:id="21"/>
-      <w:bookmarkEnd w:id="22"/>
-      <w:bookmarkEnd w:id="23"/>
-      <w:bookmarkEnd w:id="24"/>
+      <w:bookmarkStart w:id="25" w:name="_Toc198226813"/>
+      <w:bookmarkStart w:id="26" w:name="_Toc198227003"/>
+      <w:bookmarkStart w:id="27" w:name="_Toc198244118"/>
+      <w:bookmarkStart w:id="28" w:name="_Toc198244132"/>
+      <w:bookmarkStart w:id="29" w:name="_Toc198252661"/>
+      <w:bookmarkStart w:id="30" w:name="_Toc198253489"/>
+      <w:bookmarkStart w:id="31" w:name="_Toc198254345"/>
+      <w:bookmarkStart w:id="32" w:name="_Toc198254411"/>
+      <w:bookmarkStart w:id="33" w:name="_Toc198309207"/>
+      <w:bookmarkStart w:id="34" w:name="_Toc198312308"/>
+      <w:bookmarkStart w:id="35" w:name="_Toc198320820"/>
+      <w:bookmarkStart w:id="36" w:name="_Toc198331229"/>
+      <w:bookmarkStart w:id="37" w:name="_Toc198331243"/>
+      <w:bookmarkStart w:id="38" w:name="_Toc198376612"/>
+      <w:bookmarkStart w:id="39" w:name="_Toc198377040"/>
+      <w:bookmarkStart w:id="40" w:name="_Toc198395162"/>
+      <w:bookmarkStart w:id="41" w:name="_Toc198396913"/>
+      <w:bookmarkStart w:id="42" w:name="_Toc198401437"/>
+      <w:bookmarkStart w:id="43" w:name="_Toc198406203"/>
+      <w:bookmarkStart w:id="44" w:name="_Toc198592769"/>
+      <w:bookmarkStart w:id="45" w:name="_Toc198592783"/>
+      <w:bookmarkStart w:id="46" w:name="_Toc198668022"/>
+      <w:bookmarkStart w:id="47" w:name="_Toc198668512"/>
+      <w:bookmarkStart w:id="48" w:name="_Toc198668527"/>
+      <w:bookmarkStart w:id="49" w:name="_Toc198670916"/>
+      <w:bookmarkStart w:id="50" w:name="_Toc198673343"/>
+      <w:bookmarkStart w:id="51" w:name="_Toc198679172"/>
+      <w:bookmarkStart w:id="52" w:name="_Toc198679309"/>
+      <w:bookmarkStart w:id="53" w:name="_Toc198752831"/>
       <w:bookmarkEnd w:id="25"/>
       <w:bookmarkEnd w:id="26"/>
       <w:bookmarkEnd w:id="27"/>
@@ -4047,16 +5172,38 @@
       <w:bookmarkEnd w:id="29"/>
       <w:bookmarkEnd w:id="30"/>
       <w:bookmarkEnd w:id="31"/>
+      <w:bookmarkEnd w:id="32"/>
+      <w:bookmarkEnd w:id="33"/>
+      <w:bookmarkEnd w:id="34"/>
+      <w:bookmarkEnd w:id="35"/>
+      <w:bookmarkEnd w:id="36"/>
+      <w:bookmarkEnd w:id="37"/>
+      <w:bookmarkEnd w:id="38"/>
+      <w:bookmarkEnd w:id="39"/>
+      <w:bookmarkEnd w:id="40"/>
+      <w:bookmarkEnd w:id="41"/>
+      <w:bookmarkEnd w:id="42"/>
+      <w:bookmarkEnd w:id="43"/>
+      <w:bookmarkEnd w:id="44"/>
+      <w:bookmarkEnd w:id="45"/>
+      <w:bookmarkEnd w:id="46"/>
+      <w:bookmarkEnd w:id="47"/>
+      <w:bookmarkEnd w:id="48"/>
+      <w:bookmarkEnd w:id="49"/>
+      <w:bookmarkEnd w:id="50"/>
+      <w:bookmarkEnd w:id="51"/>
+      <w:bookmarkEnd w:id="52"/>
+      <w:bookmarkEnd w:id="53"/>
     </w:p>
     <w:p>
       <w:pPr>
         <w:pStyle w:val="Titolo2"/>
       </w:pPr>
-      <w:bookmarkStart w:id="32" w:name="_Toc198670917"/>
+      <w:bookmarkStart w:id="54" w:name="_Toc198752832"/>
       <w:r>
         <w:t>Esigenze nel settore Automotive</w:t>
       </w:r>
-      <w:bookmarkEnd w:id="32"/>
+      <w:bookmarkEnd w:id="54"/>
     </w:p>
     <w:p>
       <w:r>
@@ -4144,7 +5291,7 @@
                     <pic:cNvPicPr/>
                   </pic:nvPicPr>
                   <pic:blipFill>
-                    <a:blip r:embed="rId8">
+                    <a:blip r:embed="rId9">
                       <a:extLst>
                         <a:ext uri="{28A0092B-C50C-407E-A947-70E740481C1C}">
                           <a14:useLocalDpi xmlns:a14="http://schemas.microsoft.com/office/drawing/2010/main" val="0"/>
@@ -4237,12 +5384,12 @@
       <w:pPr>
         <w:pStyle w:val="Titolo1"/>
       </w:pPr>
-      <w:bookmarkStart w:id="33" w:name="_Toc198670918"/>
+      <w:bookmarkStart w:id="55" w:name="_Toc198752833"/>
       <w:r>
         <w:lastRenderedPageBreak/>
         <w:t>Capitolo 3 – Progettazione</w:t>
       </w:r>
-      <w:bookmarkEnd w:id="33"/>
+      <w:bookmarkEnd w:id="55"/>
     </w:p>
     <w:p/>
     <w:p/>
@@ -4266,12 +5413,12 @@
       <w:pPr>
         <w:pStyle w:val="Titolo1"/>
       </w:pPr>
-      <w:bookmarkStart w:id="34" w:name="_Toc198670919"/>
+      <w:bookmarkStart w:id="56" w:name="_Toc198752834"/>
       <w:r>
         <w:lastRenderedPageBreak/>
         <w:t>Capitolo 4 – Funzionamento</w:t>
       </w:r>
-      <w:bookmarkEnd w:id="34"/>
+      <w:bookmarkEnd w:id="56"/>
     </w:p>
     <w:p/>
     <w:p/>
@@ -4295,12 +5442,12 @@
       <w:pPr>
         <w:pStyle w:val="Titolo1"/>
       </w:pPr>
-      <w:bookmarkStart w:id="35" w:name="_Toc198670920"/>
+      <w:bookmarkStart w:id="57" w:name="_Toc198752835"/>
       <w:r>
         <w:lastRenderedPageBreak/>
         <w:t>Conclusioni</w:t>
       </w:r>
-      <w:bookmarkEnd w:id="35"/>
+      <w:bookmarkEnd w:id="57"/>
     </w:p>
     <w:p/>
     <w:p/>
@@ -4324,12 +5471,12 @@
       <w:pPr>
         <w:pStyle w:val="Titolo1"/>
       </w:pPr>
-      <w:bookmarkStart w:id="36" w:name="_Toc198670921"/>
+      <w:bookmarkStart w:id="58" w:name="_Toc198752836"/>
       <w:r>
         <w:lastRenderedPageBreak/>
         <w:t>Ringraziamenti</w:t>
       </w:r>
-      <w:bookmarkEnd w:id="36"/>
+      <w:bookmarkEnd w:id="58"/>
     </w:p>
     <w:p/>
     <w:p/>
@@ -4346,12 +5493,12 @@
       <w:pPr>
         <w:pStyle w:val="Titolo1"/>
       </w:pPr>
-      <w:bookmarkStart w:id="37" w:name="_Toc198670922"/>
+      <w:bookmarkStart w:id="59" w:name="_Toc198752837"/>
       <w:r>
         <w:lastRenderedPageBreak/>
         <w:t>Sitografia</w:t>
       </w:r>
-      <w:bookmarkEnd w:id="37"/>
+      <w:bookmarkEnd w:id="59"/>
     </w:p>
     <w:p/>
     <w:p/>
@@ -4375,12 +5522,12 @@
       <w:pPr>
         <w:pStyle w:val="Titolo1"/>
       </w:pPr>
-      <w:bookmarkStart w:id="38" w:name="_Toc198670923"/>
+      <w:bookmarkStart w:id="60" w:name="_Toc198752838"/>
       <w:r>
         <w:lastRenderedPageBreak/>
         <w:t>Bibliografia</w:t>
       </w:r>
-      <w:bookmarkEnd w:id="38"/>
+      <w:bookmarkEnd w:id="60"/>
     </w:p>
     <w:p/>
     <w:p/>
@@ -4663,10 +5810,10 @@
       </w:r>
     </w:p>
     <w:sectPr>
-      <w:headerReference w:type="default" r:id="rId9"/>
-      <w:footerReference w:type="default" r:id="rId10"/>
-      <w:headerReference w:type="first" r:id="rId11"/>
-      <w:footerReference w:type="first" r:id="rId12"/>
+      <w:headerReference w:type="default" r:id="rId10"/>
+      <w:footerReference w:type="default" r:id="rId11"/>
+      <w:headerReference w:type="first" r:id="rId12"/>
+      <w:footerReference w:type="first" r:id="rId13"/>
       <w:pgSz w:w="11906" w:h="16838"/>
       <w:pgMar w:top="1701" w:right="1701" w:bottom="1701" w:left="2268" w:header="709" w:footer="0" w:gutter="0"/>
       <w:pgNumType w:start="0"/>
@@ -7033,7 +8180,6 @@
   <w:style w:type="character" w:default="1" w:styleId="Carpredefinitoparagrafo">
     <w:name w:val="Default Paragraph Font"/>
     <w:uiPriority w:val="1"/>
-    <w:semiHidden/>
     <w:unhideWhenUsed/>
   </w:style>
   <w:style w:type="table" w:default="1" w:styleId="Tabellanormale">

</xml_diff>